<commit_message>
[FAST FORWARD] Final Full Review and Demo
</commit_message>
<xml_diff>
--- a/0347-0515_LaporanProjectUTS.docx
+++ b/0347-0515_LaporanProjectUTS.docx
@@ -180,7 +180,6 @@
         </w:rPr>
         <w:t xml:space="preserve"> </w:t>
       </w:r>
-      <w:proofErr w:type="gramStart"/>
       <w:r>
         <w:rPr>
           <w:rFonts w:ascii="Times New Roman" w:hAnsi="Times New Roman" w:cs="Times New Roman"/>
@@ -190,7 +189,6 @@
         </w:rPr>
         <w:t>Oleh :</w:t>
       </w:r>
-      <w:proofErr w:type="gramEnd"/>
     </w:p>
     <w:p>
       <w:pPr>
@@ -26994,27 +26992,7 @@
                 <w:szCs w:val="24"/>
                 <w:lang w:val="en-US"/>
               </w:rPr>
-              <w:t xml:space="preserve"> </w:t>
-            </w:r>
-            <w:proofErr w:type="gramStart"/>
-            <w:r>
-              <w:rPr>
-                <w:rFonts w:ascii="Times New Roman" w:hAnsi="Times New Roman" w:cs="Times New Roman"/>
-                <w:sz w:val="24"/>
-                <w:szCs w:val="24"/>
-                <w:lang w:val="en-US"/>
-              </w:rPr>
-              <w:t>untuk  form</w:t>
-            </w:r>
-            <w:proofErr w:type="gramEnd"/>
-            <w:r>
-              <w:rPr>
-                <w:rFonts w:ascii="Times New Roman" w:hAnsi="Times New Roman" w:cs="Times New Roman"/>
-                <w:sz w:val="24"/>
-                <w:szCs w:val="24"/>
-                <w:lang w:val="en-US"/>
-              </w:rPr>
-              <w:t xml:space="preserve"> data diri </w:t>
+              <w:t xml:space="preserve"> untuk  form data diri </w:t>
             </w:r>
             <w:proofErr w:type="spellStart"/>
             <w:r>
@@ -34125,18 +34103,7 @@
           <w:szCs w:val="28"/>
           <w:lang w:val="en-US"/>
         </w:rPr>
-        <w:t xml:space="preserve">Link </w:t>
-      </w:r>
-      <w:proofErr w:type="gramStart"/>
-      <w:r>
-        <w:rPr>
-          <w:rFonts w:ascii="Times New Roman" w:hAnsi="Times New Roman" w:cs="Times New Roman"/>
-          <w:spacing w:val="24"/>
-          <w:sz w:val="28"/>
-          <w:szCs w:val="28"/>
-          <w:lang w:val="en-US"/>
-        </w:rPr>
-        <w:t>Trello</w:t>
+        <w:t>Link Trello</w:t>
       </w:r>
       <w:r>
         <w:rPr>
@@ -34156,18 +34123,7 @@
           <w:szCs w:val="32"/>
           <w:lang w:val="en-US"/>
         </w:rPr>
-        <w:t>:</w:t>
-      </w:r>
-      <w:proofErr w:type="gramEnd"/>
-      <w:r>
-        <w:rPr>
-          <w:rFonts w:ascii="Times New Roman" w:hAnsi="Times New Roman" w:cs="Times New Roman"/>
-          <w:spacing w:val="24"/>
-          <w:sz w:val="32"/>
-          <w:szCs w:val="32"/>
-          <w:lang w:val="en-US"/>
-        </w:rPr>
-        <w:t xml:space="preserve"> </w:t>
+        <w:t xml:space="preserve">: </w:t>
       </w:r>
       <w:hyperlink r:id="rId12" w:history="1">
         <w:r>
@@ -34186,11 +34142,12 @@
     <w:p>
       <w:pPr>
         <w:rPr>
+          <w:rStyle w:val="Hyperlink"/>
           <w:rFonts w:ascii="Times New Roman" w:hAnsi="Times New Roman" w:cs="Times New Roman"/>
-          <w:color w:val="000000" w:themeColor="text1"/>
-          <w:sz w:val="33"/>
-          <w:szCs w:val="33"/>
-          <w:lang w:val="en-US"/>
+          <w:b/>
+          <w:bCs/>
+          <w:sz w:val="34"/>
+          <w:szCs w:val="34"/>
         </w:rPr>
       </w:pPr>
       <w:r>
@@ -34201,18 +34158,7 @@
           <w:szCs w:val="28"/>
           <w:lang w:val="en-US"/>
         </w:rPr>
-        <w:t xml:space="preserve">Link </w:t>
-      </w:r>
-      <w:proofErr w:type="gramStart"/>
-      <w:r>
-        <w:rPr>
-          <w:rFonts w:ascii="Times New Roman" w:hAnsi="Times New Roman" w:cs="Times New Roman"/>
-          <w:spacing w:val="24"/>
-          <w:sz w:val="28"/>
-          <w:szCs w:val="28"/>
-          <w:lang w:val="en-US"/>
-        </w:rPr>
-        <w:t xml:space="preserve">GitHub </w:t>
+        <w:t xml:space="preserve">Link GitHub </w:t>
       </w:r>
       <w:r>
         <w:rPr>
@@ -34222,18 +34168,7 @@
           <w:szCs w:val="32"/>
           <w:lang w:val="en-US"/>
         </w:rPr>
-        <w:t>:</w:t>
-      </w:r>
-      <w:proofErr w:type="gramEnd"/>
-      <w:r>
-        <w:rPr>
-          <w:rFonts w:ascii="Times New Roman" w:hAnsi="Times New Roman" w:cs="Times New Roman"/>
-          <w:spacing w:val="24"/>
-          <w:sz w:val="32"/>
-          <w:szCs w:val="32"/>
-          <w:lang w:val="en-US"/>
-        </w:rPr>
-        <w:t xml:space="preserve"> </w:t>
+        <w:t xml:space="preserve">: </w:t>
       </w:r>
       <w:hyperlink r:id="rId13" w:history="1">
         <w:r>
@@ -34248,7 +34183,96 @@
           <w:t>B_Kreazi_CiViC | GitHub</w:t>
         </w:r>
       </w:hyperlink>
+    </w:p>
+    <w:p>
+      <w:pPr>
+        <w:rPr>
+          <w:rFonts w:ascii="Times New Roman" w:hAnsi="Times New Roman" w:cs="Times New Roman"/>
+          <w:color w:val="000000" w:themeColor="text1"/>
+          <w:sz w:val="34"/>
+          <w:szCs w:val="34"/>
+          <w:lang w:val="en-US"/>
+        </w:rPr>
+      </w:pPr>
       <w:r>
+        <w:rPr>
+          <w:rStyle w:val="Hyperlink"/>
+          <w:rFonts w:ascii="Times New Roman" w:hAnsi="Times New Roman" w:cs="Times New Roman"/>
+          <w:color w:val="auto"/>
+          <w:sz w:val="28"/>
+          <w:szCs w:val="28"/>
+          <w:u w:val="none"/>
+          <w:lang w:val="en-US"/>
+        </w:rPr>
+        <w:t>Link Figma</w:t>
+      </w:r>
+      <w:r>
+        <w:rPr>
+          <w:rStyle w:val="Hyperlink"/>
+          <w:rFonts w:ascii="Times New Roman" w:hAnsi="Times New Roman" w:cs="Times New Roman"/>
+          <w:color w:val="auto"/>
+          <w:sz w:val="32"/>
+          <w:szCs w:val="32"/>
+          <w:u w:val="none"/>
+          <w:lang w:val="en-US"/>
+        </w:rPr>
+        <w:t xml:space="preserve"> </w:t>
+      </w:r>
+      <w:r>
+        <w:rPr>
+          <w:rStyle w:val="Hyperlink"/>
+          <w:rFonts w:ascii="Times New Roman" w:hAnsi="Times New Roman" w:cs="Times New Roman"/>
+          <w:color w:val="auto"/>
+          <w:sz w:val="34"/>
+          <w:szCs w:val="34"/>
+          <w:u w:val="none"/>
+          <w:lang w:val="en-US"/>
+        </w:rPr>
+        <w:t>:</w:t>
+      </w:r>
+      <w:r>
+        <w:rPr>
+          <w:rStyle w:val="Hyperlink"/>
+          <w:rFonts w:ascii="Times New Roman" w:hAnsi="Times New Roman" w:cs="Times New Roman"/>
+          <w:color w:val="000000" w:themeColor="text1"/>
+          <w:sz w:val="34"/>
+          <w:szCs w:val="34"/>
+          <w:u w:val="none"/>
+          <w:lang w:val="en-US"/>
+        </w:rPr>
+        <w:t xml:space="preserve"> </w:t>
+      </w:r>
+      <w:hyperlink r:id="rId14" w:history="1">
+        <w:proofErr w:type="spellStart"/>
+        <w:r>
+          <w:rPr>
+            <w:rStyle w:val="Hyperlink"/>
+            <w:rFonts w:ascii="Times New Roman" w:hAnsi="Times New Roman" w:cs="Times New Roman"/>
+            <w:b/>
+            <w:bCs/>
+            <w:sz w:val="34"/>
+            <w:szCs w:val="34"/>
+            <w:lang w:val="en-US"/>
+          </w:rPr>
+          <w:t>B_Kreazi</w:t>
+        </w:r>
+        <w:proofErr w:type="spellEnd"/>
+        <w:r>
+          <w:rPr>
+            <w:rStyle w:val="Hyperlink"/>
+            <w:rFonts w:ascii="Times New Roman" w:hAnsi="Times New Roman" w:cs="Times New Roman"/>
+            <w:b/>
+            <w:bCs/>
+            <w:sz w:val="34"/>
+            <w:szCs w:val="34"/>
+            <w:lang w:val="en-US"/>
+          </w:rPr>
+          <w:t xml:space="preserve"> UI Design | Figma</w:t>
+        </w:r>
+      </w:hyperlink>
+    </w:p>
+    <w:p>
+      <w:pPr>
         <w:rPr>
           <w:rFonts w:ascii="Times New Roman" w:hAnsi="Times New Roman" w:cs="Times New Roman"/>
           <w:color w:val="000000" w:themeColor="text1"/>
@@ -34256,8 +34280,95 @@
           <w:szCs w:val="33"/>
           <w:lang w:val="en-US"/>
         </w:rPr>
+      </w:pPr>
+      <w:r>
+        <w:rPr>
+          <w:rStyle w:val="Hyperlink"/>
+          <w:rFonts w:ascii="Times New Roman" w:hAnsi="Times New Roman" w:cs="Times New Roman"/>
+          <w:color w:val="auto"/>
+          <w:sz w:val="28"/>
+          <w:szCs w:val="28"/>
+          <w:u w:val="none"/>
+          <w:lang w:val="en-US"/>
+        </w:rPr>
+        <w:t>Link Full Review Meeting</w:t>
+      </w:r>
+      <w:r>
+        <w:rPr>
+          <w:rStyle w:val="Hyperlink"/>
+          <w:rFonts w:ascii="Times New Roman" w:hAnsi="Times New Roman" w:cs="Times New Roman"/>
+          <w:color w:val="auto"/>
+          <w:sz w:val="32"/>
+          <w:szCs w:val="32"/>
+          <w:u w:val="none"/>
+          <w:lang w:val="en-US"/>
+        </w:rPr>
         <w:t xml:space="preserve"> </w:t>
       </w:r>
+      <w:r>
+        <w:rPr>
+          <w:rStyle w:val="Hyperlink"/>
+          <w:rFonts w:ascii="Times New Roman" w:hAnsi="Times New Roman" w:cs="Times New Roman"/>
+          <w:color w:val="auto"/>
+          <w:sz w:val="34"/>
+          <w:szCs w:val="34"/>
+          <w:u w:val="none"/>
+          <w:lang w:val="en-US"/>
+        </w:rPr>
+        <w:t>:</w:t>
+      </w:r>
+      <w:r>
+        <w:rPr>
+          <w:rStyle w:val="Hyperlink"/>
+          <w:rFonts w:ascii="Times New Roman" w:hAnsi="Times New Roman" w:cs="Times New Roman"/>
+          <w:color w:val="000000" w:themeColor="text1"/>
+          <w:sz w:val="34"/>
+          <w:szCs w:val="34"/>
+          <w:u w:val="none"/>
+          <w:lang w:val="en-US"/>
+        </w:rPr>
+        <w:t xml:space="preserve"> </w:t>
+      </w:r>
+      <w:hyperlink r:id="rId15" w:history="1">
+        <w:r>
+          <w:rPr>
+            <w:rStyle w:val="Hyperlink"/>
+            <w:rFonts w:ascii="Times New Roman" w:hAnsi="Times New Roman" w:cs="Times New Roman"/>
+            <w:b/>
+            <w:bCs/>
+            <w:sz w:val="33"/>
+            <w:szCs w:val="33"/>
+            <w:lang w:val="en-US"/>
+          </w:rPr>
+          <w:t xml:space="preserve">Demo Full Review </w:t>
+        </w:r>
+        <w:proofErr w:type="spellStart"/>
+        <w:r>
+          <w:rPr>
+            <w:rStyle w:val="Hyperlink"/>
+            <w:rFonts w:ascii="Times New Roman" w:hAnsi="Times New Roman" w:cs="Times New Roman"/>
+            <w:b/>
+            <w:bCs/>
+            <w:sz w:val="33"/>
+            <w:szCs w:val="33"/>
+            <w:lang w:val="en-US"/>
+          </w:rPr>
+          <w:t>B_Kreazi</w:t>
+        </w:r>
+        <w:proofErr w:type="spellEnd"/>
+        <w:r>
+          <w:rPr>
+            <w:rStyle w:val="Hyperlink"/>
+            <w:rFonts w:ascii="Times New Roman" w:hAnsi="Times New Roman" w:cs="Times New Roman"/>
+            <w:b/>
+            <w:bCs/>
+            <w:sz w:val="33"/>
+            <w:szCs w:val="33"/>
+            <w:lang w:val="en-US"/>
+          </w:rPr>
+          <w:t xml:space="preserve"> | Teams</w:t>
+        </w:r>
+      </w:hyperlink>
     </w:p>
     <w:p>
       <w:pPr>
@@ -34289,7 +34400,7 @@
                     <pic:cNvPicPr/>
                   </pic:nvPicPr>
                   <pic:blipFill>
-                    <a:blip r:embed="rId14"/>
+                    <a:blip r:embed="rId16"/>
                     <a:stretch>
                       <a:fillRect/>
                     </a:stretch>
@@ -34337,7 +34448,7 @@
                     <pic:cNvPicPr/>
                   </pic:nvPicPr>
                   <pic:blipFill>
-                    <a:blip r:embed="rId15"/>
+                    <a:blip r:embed="rId17"/>
                     <a:stretch>
                       <a:fillRect/>
                     </a:stretch>
@@ -34387,6 +34498,2329 @@
       </w:r>
       <w:bookmarkEnd w:id="7"/>
     </w:p>
+    <w:tbl>
+      <w:tblPr>
+        <w:tblStyle w:val="TableGrid"/>
+        <w:tblW w:w="0" w:type="auto"/>
+        <w:tblBorders>
+          <w:top w:val="none" w:sz="0" w:space="0" w:color="auto"/>
+          <w:left w:val="none" w:sz="0" w:space="0" w:color="auto"/>
+          <w:bottom w:val="none" w:sz="0" w:space="0" w:color="auto"/>
+          <w:right w:val="none" w:sz="0" w:space="0" w:color="auto"/>
+          <w:insideH w:val="none" w:sz="0" w:space="0" w:color="auto"/>
+          <w:insideV w:val="none" w:sz="0" w:space="0" w:color="auto"/>
+        </w:tblBorders>
+        <w:tblCellMar>
+          <w:top w:w="28" w:type="dxa"/>
+          <w:bottom w:w="28" w:type="dxa"/>
+        </w:tblCellMar>
+        <w:tblLook w:val="04A0" w:firstRow="1" w:lastRow="0" w:firstColumn="1" w:lastColumn="0" w:noHBand="0" w:noVBand="1"/>
+      </w:tblPr>
+      <w:tblGrid>
+        <w:gridCol w:w="2911"/>
+        <w:gridCol w:w="2768"/>
+        <w:gridCol w:w="2825"/>
+      </w:tblGrid>
+      <w:tr>
+        <w:tc>
+          <w:tcPr>
+            <w:tcW w:w="2812" w:type="dxa"/>
+          </w:tcPr>
+          <w:p>
+            <w:pPr>
+              <w:jc w:val="center"/>
+              <w:rPr>
+                <w:lang w:val="en-US"/>
+              </w:rPr>
+            </w:pPr>
+            <w:r>
+              <w:rPr>
+                <w:noProof/>
+              </w:rPr>
+              <w:drawing>
+                <wp:inline distT="0" distB="0" distL="0" distR="0" wp14:anchorId="32D75A61" wp14:editId="15792A24">
+                  <wp:extent cx="1656000" cy="3682544"/>
+                  <wp:effectExtent l="19050" t="19050" r="20955" b="13335"/>
+                  <wp:docPr id="803171732" name="Picture 6"/>
+                  <wp:cNvGraphicFramePr>
+                    <a:graphicFrameLocks xmlns:a="http://schemas.openxmlformats.org/drawingml/2006/main" noChangeAspect="1"/>
+                  </wp:cNvGraphicFramePr>
+                  <a:graphic xmlns:a="http://schemas.openxmlformats.org/drawingml/2006/main">
+                    <a:graphicData uri="http://schemas.openxmlformats.org/drawingml/2006/picture">
+                      <pic:pic xmlns:pic="http://schemas.openxmlformats.org/drawingml/2006/picture">
+                        <pic:nvPicPr>
+                          <pic:cNvPr id="0" name="Picture 20"/>
+                          <pic:cNvPicPr>
+                            <a:picLocks noChangeAspect="1" noChangeArrowheads="1"/>
+                          </pic:cNvPicPr>
+                        </pic:nvPicPr>
+                        <pic:blipFill rotWithShape="1">
+                          <a:blip r:embed="rId18">
+                            <a:extLst>
+                              <a:ext uri="{28A0092B-C50C-407E-A947-70E740481C1C}">
+                                <a14:useLocalDpi xmlns:a14="http://schemas.microsoft.com/office/drawing/2010/main" val="0"/>
+                              </a:ext>
+                            </a:extLst>
+                          </a:blip>
+                          <a:srcRect l="960" r="1036"/>
+                          <a:stretch/>
+                        </pic:blipFill>
+                        <pic:spPr bwMode="auto">
+                          <a:xfrm>
+                            <a:off x="0" y="0"/>
+                            <a:ext cx="1656000" cy="3682544"/>
+                          </a:xfrm>
+                          <a:prstGeom prst="rect">
+                            <a:avLst/>
+                          </a:prstGeom>
+                          <a:noFill/>
+                          <a:ln>
+                            <a:solidFill>
+                              <a:schemeClr val="tx1">
+                                <a:lumMod val="50000"/>
+                                <a:lumOff val="50000"/>
+                              </a:schemeClr>
+                            </a:solidFill>
+                          </a:ln>
+                          <a:extLst>
+                            <a:ext uri="{53640926-AAD7-44D8-BBD7-CCE9431645EC}">
+                              <a14:shadowObscured xmlns:a14="http://schemas.microsoft.com/office/drawing/2010/main"/>
+                            </a:ext>
+                          </a:extLst>
+                        </pic:spPr>
+                      </pic:pic>
+                    </a:graphicData>
+                  </a:graphic>
+                </wp:inline>
+              </w:drawing>
+            </w:r>
+          </w:p>
+        </w:tc>
+        <w:tc>
+          <w:tcPr>
+            <w:tcW w:w="2811" w:type="dxa"/>
+          </w:tcPr>
+          <w:p>
+            <w:pPr>
+              <w:jc w:val="center"/>
+              <w:rPr>
+                <w:lang w:val="en-US"/>
+              </w:rPr>
+            </w:pPr>
+            <w:r>
+              <w:rPr>
+                <w:noProof/>
+              </w:rPr>
+              <w:drawing>
+                <wp:inline distT="0" distB="0" distL="0" distR="0" wp14:anchorId="5E43CEC8" wp14:editId="457D15DD">
+                  <wp:extent cx="1656000" cy="3680121"/>
+                  <wp:effectExtent l="19050" t="19050" r="20955" b="15875"/>
+                  <wp:docPr id="1149983044" name="Picture 8"/>
+                  <wp:cNvGraphicFramePr>
+                    <a:graphicFrameLocks xmlns:a="http://schemas.openxmlformats.org/drawingml/2006/main" noChangeAspect="1"/>
+                  </wp:cNvGraphicFramePr>
+                  <a:graphic xmlns:a="http://schemas.openxmlformats.org/drawingml/2006/main">
+                    <a:graphicData uri="http://schemas.openxmlformats.org/drawingml/2006/picture">
+                      <pic:pic xmlns:pic="http://schemas.openxmlformats.org/drawingml/2006/picture">
+                        <pic:nvPicPr>
+                          <pic:cNvPr id="0" name="Picture 24"/>
+                          <pic:cNvPicPr>
+                            <a:picLocks noChangeAspect="1" noChangeArrowheads="1"/>
+                          </pic:cNvPicPr>
+                        </pic:nvPicPr>
+                        <pic:blipFill>
+                          <a:blip r:embed="rId19">
+                            <a:extLst>
+                              <a:ext uri="{28A0092B-C50C-407E-A947-70E740481C1C}">
+                                <a14:useLocalDpi xmlns:a14="http://schemas.microsoft.com/office/drawing/2010/main" val="0"/>
+                              </a:ext>
+                            </a:extLst>
+                          </a:blip>
+                          <a:srcRect/>
+                          <a:stretch>
+                            <a:fillRect/>
+                          </a:stretch>
+                        </pic:blipFill>
+                        <pic:spPr bwMode="auto">
+                          <a:xfrm>
+                            <a:off x="0" y="0"/>
+                            <a:ext cx="1656000" cy="3680121"/>
+                          </a:xfrm>
+                          <a:prstGeom prst="rect">
+                            <a:avLst/>
+                          </a:prstGeom>
+                          <a:noFill/>
+                          <a:ln>
+                            <a:solidFill>
+                              <a:schemeClr val="tx1">
+                                <a:lumMod val="50000"/>
+                                <a:lumOff val="50000"/>
+                              </a:schemeClr>
+                            </a:solidFill>
+                          </a:ln>
+                        </pic:spPr>
+                      </pic:pic>
+                    </a:graphicData>
+                  </a:graphic>
+                </wp:inline>
+              </w:drawing>
+            </w:r>
+          </w:p>
+        </w:tc>
+        <w:tc>
+          <w:tcPr>
+            <w:tcW w:w="2871" w:type="dxa"/>
+          </w:tcPr>
+          <w:p>
+            <w:pPr>
+              <w:jc w:val="center"/>
+              <w:rPr>
+                <w:lang w:val="en-US"/>
+              </w:rPr>
+            </w:pPr>
+            <w:r>
+              <w:rPr>
+                <w:noProof/>
+              </w:rPr>
+              <w:drawing>
+                <wp:inline distT="0" distB="0" distL="0" distR="0" wp14:anchorId="1D112613" wp14:editId="5F203FBF">
+                  <wp:extent cx="1656000" cy="3680730"/>
+                  <wp:effectExtent l="19050" t="19050" r="20955" b="15240"/>
+                  <wp:docPr id="1629043836" name="Picture 9"/>
+                  <wp:cNvGraphicFramePr>
+                    <a:graphicFrameLocks xmlns:a="http://schemas.openxmlformats.org/drawingml/2006/main" noChangeAspect="1"/>
+                  </wp:cNvGraphicFramePr>
+                  <a:graphic xmlns:a="http://schemas.openxmlformats.org/drawingml/2006/main">
+                    <a:graphicData uri="http://schemas.openxmlformats.org/drawingml/2006/picture">
+                      <pic:pic xmlns:pic="http://schemas.openxmlformats.org/drawingml/2006/picture">
+                        <pic:nvPicPr>
+                          <pic:cNvPr id="0" name="Picture 26"/>
+                          <pic:cNvPicPr>
+                            <a:picLocks noChangeAspect="1" noChangeArrowheads="1"/>
+                          </pic:cNvPicPr>
+                        </pic:nvPicPr>
+                        <pic:blipFill>
+                          <a:blip r:embed="rId20">
+                            <a:extLst>
+                              <a:ext uri="{28A0092B-C50C-407E-A947-70E740481C1C}">
+                                <a14:useLocalDpi xmlns:a14="http://schemas.microsoft.com/office/drawing/2010/main" val="0"/>
+                              </a:ext>
+                            </a:extLst>
+                          </a:blip>
+                          <a:srcRect/>
+                          <a:stretch>
+                            <a:fillRect/>
+                          </a:stretch>
+                        </pic:blipFill>
+                        <pic:spPr bwMode="auto">
+                          <a:xfrm>
+                            <a:off x="0" y="0"/>
+                            <a:ext cx="1656000" cy="3680730"/>
+                          </a:xfrm>
+                          <a:prstGeom prst="rect">
+                            <a:avLst/>
+                          </a:prstGeom>
+                          <a:noFill/>
+                          <a:ln>
+                            <a:solidFill>
+                              <a:schemeClr val="tx1">
+                                <a:lumMod val="50000"/>
+                                <a:lumOff val="50000"/>
+                              </a:schemeClr>
+                            </a:solidFill>
+                          </a:ln>
+                        </pic:spPr>
+                      </pic:pic>
+                    </a:graphicData>
+                  </a:graphic>
+                </wp:inline>
+              </w:drawing>
+            </w:r>
+          </w:p>
+        </w:tc>
+      </w:tr>
+      <w:tr>
+        <w:tc>
+          <w:tcPr>
+            <w:tcW w:w="2812" w:type="dxa"/>
+          </w:tcPr>
+          <w:p>
+            <w:pPr>
+              <w:jc w:val="center"/>
+              <w:rPr>
+                <w:lang w:val="en-US"/>
+              </w:rPr>
+            </w:pPr>
+            <w:r>
+              <w:rPr>
+                <w:noProof/>
+              </w:rPr>
+              <w:drawing>
+                <wp:inline distT="0" distB="0" distL="0" distR="0" wp14:anchorId="41ED4159" wp14:editId="6BFC8B1F">
+                  <wp:extent cx="1655445" cy="4225246"/>
+                  <wp:effectExtent l="19050" t="19050" r="20955" b="23495"/>
+                  <wp:docPr id="2005540037" name="Picture 56"/>
+                  <wp:cNvGraphicFramePr>
+                    <a:graphicFrameLocks xmlns:a="http://schemas.openxmlformats.org/drawingml/2006/main" noChangeAspect="1"/>
+                  </wp:cNvGraphicFramePr>
+                  <a:graphic xmlns:a="http://schemas.openxmlformats.org/drawingml/2006/main">
+                    <a:graphicData uri="http://schemas.openxmlformats.org/drawingml/2006/picture">
+                      <pic:pic xmlns:pic="http://schemas.openxmlformats.org/drawingml/2006/picture">
+                        <pic:nvPicPr>
+                          <pic:cNvPr id="0" name="Picture 129"/>
+                          <pic:cNvPicPr>
+                            <a:picLocks noChangeAspect="1" noChangeArrowheads="1"/>
+                          </pic:cNvPicPr>
+                        </pic:nvPicPr>
+                        <pic:blipFill rotWithShape="1">
+                          <a:blip r:embed="rId21">
+                            <a:extLst>
+                              <a:ext uri="{28A0092B-C50C-407E-A947-70E740481C1C}">
+                                <a14:useLocalDpi xmlns:a14="http://schemas.microsoft.com/office/drawing/2010/main" val="0"/>
+                              </a:ext>
+                            </a:extLst>
+                          </a:blip>
+                          <a:srcRect b="1619"/>
+                          <a:stretch/>
+                        </pic:blipFill>
+                        <pic:spPr bwMode="auto">
+                          <a:xfrm>
+                            <a:off x="0" y="0"/>
+                            <a:ext cx="1656000" cy="4226663"/>
+                          </a:xfrm>
+                          <a:prstGeom prst="rect">
+                            <a:avLst/>
+                          </a:prstGeom>
+                          <a:noFill/>
+                          <a:ln w="9525" cap="flat" cmpd="sng" algn="ctr">
+                            <a:solidFill>
+                              <a:sysClr val="windowText" lastClr="000000">
+                                <a:lumMod val="50000"/>
+                                <a:lumOff val="50000"/>
+                              </a:sysClr>
+                            </a:solidFill>
+                            <a:prstDash val="solid"/>
+                            <a:round/>
+                            <a:headEnd type="none" w="med" len="med"/>
+                            <a:tailEnd type="none" w="med" len="med"/>
+                            <a:extLst>
+                              <a:ext uri="{C807C97D-BFC1-408E-A445-0C87EB9F89A2}">
+                                <ask:lineSketchStyleProps xmlns:ask="http://schemas.microsoft.com/office/drawing/2018/sketchyshapes" sd="0">
+                                  <a:custGeom>
+                                    <a:avLst/>
+                                    <a:gdLst/>
+                                    <a:ahLst/>
+                                    <a:cxnLst/>
+                                    <a:rect l="0" t="0" r="0" b="0"/>
+                                    <a:pathLst/>
+                                  </a:custGeom>
+                                  <ask:type/>
+                                </ask:lineSketchStyleProps>
+                              </a:ext>
+                            </a:extLst>
+                          </a:ln>
+                          <a:extLst>
+                            <a:ext uri="{53640926-AAD7-44D8-BBD7-CCE9431645EC}">
+                              <a14:shadowObscured xmlns:a14="http://schemas.microsoft.com/office/drawing/2010/main"/>
+                            </a:ext>
+                          </a:extLst>
+                        </pic:spPr>
+                      </pic:pic>
+                    </a:graphicData>
+                  </a:graphic>
+                </wp:inline>
+              </w:drawing>
+            </w:r>
+          </w:p>
+        </w:tc>
+        <w:tc>
+          <w:tcPr>
+            <w:tcW w:w="2811" w:type="dxa"/>
+          </w:tcPr>
+          <w:p>
+            <w:pPr>
+              <w:jc w:val="center"/>
+              <w:rPr>
+                <w:lang w:val="en-US"/>
+              </w:rPr>
+            </w:pPr>
+            <w:r>
+              <w:rPr>
+                <w:noProof/>
+              </w:rPr>
+              <w:drawing>
+                <wp:inline distT="0" distB="0" distL="0" distR="0" wp14:anchorId="011149C7" wp14:editId="058005CA">
+                  <wp:extent cx="1655445" cy="4224655"/>
+                  <wp:effectExtent l="19050" t="19050" r="20955" b="23495"/>
+                  <wp:docPr id="836399158" name="Picture 11"/>
+                  <wp:cNvGraphicFramePr>
+                    <a:graphicFrameLocks xmlns:a="http://schemas.openxmlformats.org/drawingml/2006/main" noChangeAspect="1"/>
+                  </wp:cNvGraphicFramePr>
+                  <a:graphic xmlns:a="http://schemas.openxmlformats.org/drawingml/2006/main">
+                    <a:graphicData uri="http://schemas.openxmlformats.org/drawingml/2006/picture">
+                      <pic:pic xmlns:pic="http://schemas.openxmlformats.org/drawingml/2006/picture">
+                        <pic:nvPicPr>
+                          <pic:cNvPr id="0" name="Picture 30"/>
+                          <pic:cNvPicPr>
+                            <a:picLocks noChangeAspect="1" noChangeArrowheads="1"/>
+                          </pic:cNvPicPr>
+                        </pic:nvPicPr>
+                        <pic:blipFill rotWithShape="1">
+                          <a:blip r:embed="rId22">
+                            <a:extLst>
+                              <a:ext uri="{28A0092B-C50C-407E-A947-70E740481C1C}">
+                                <a14:useLocalDpi xmlns:a14="http://schemas.microsoft.com/office/drawing/2010/main" val="0"/>
+                              </a:ext>
+                            </a:extLst>
+                          </a:blip>
+                          <a:srcRect t="1" b="-14873"/>
+                          <a:stretch/>
+                        </pic:blipFill>
+                        <pic:spPr bwMode="auto">
+                          <a:xfrm>
+                            <a:off x="0" y="0"/>
+                            <a:ext cx="1656000" cy="4226071"/>
+                          </a:xfrm>
+                          <a:prstGeom prst="rect">
+                            <a:avLst/>
+                          </a:prstGeom>
+                          <a:noFill/>
+                          <a:ln w="9525" cap="flat" cmpd="sng" algn="ctr">
+                            <a:solidFill>
+                              <a:sysClr val="windowText" lastClr="000000">
+                                <a:lumMod val="50000"/>
+                                <a:lumOff val="50000"/>
+                              </a:sysClr>
+                            </a:solidFill>
+                            <a:prstDash val="solid"/>
+                            <a:round/>
+                            <a:headEnd type="none" w="med" len="med"/>
+                            <a:tailEnd type="none" w="med" len="med"/>
+                            <a:extLst>
+                              <a:ext uri="{C807C97D-BFC1-408E-A445-0C87EB9F89A2}">
+                                <ask:lineSketchStyleProps xmlns:ask="http://schemas.microsoft.com/office/drawing/2018/sketchyshapes" sd="0">
+                                  <a:custGeom>
+                                    <a:avLst/>
+                                    <a:gdLst/>
+                                    <a:ahLst/>
+                                    <a:cxnLst/>
+                                    <a:rect l="0" t="0" r="0" b="0"/>
+                                    <a:pathLst/>
+                                  </a:custGeom>
+                                  <ask:type/>
+                                </ask:lineSketchStyleProps>
+                              </a:ext>
+                            </a:extLst>
+                          </a:ln>
+                          <a:extLst>
+                            <a:ext uri="{53640926-AAD7-44D8-BBD7-CCE9431645EC}">
+                              <a14:shadowObscured xmlns:a14="http://schemas.microsoft.com/office/drawing/2010/main"/>
+                            </a:ext>
+                          </a:extLst>
+                        </pic:spPr>
+                      </pic:pic>
+                    </a:graphicData>
+                  </a:graphic>
+                </wp:inline>
+              </w:drawing>
+            </w:r>
+          </w:p>
+        </w:tc>
+        <w:tc>
+          <w:tcPr>
+            <w:tcW w:w="2871" w:type="dxa"/>
+          </w:tcPr>
+          <w:p>
+            <w:pPr>
+              <w:jc w:val="center"/>
+              <w:rPr>
+                <w:lang w:val="en-US"/>
+              </w:rPr>
+            </w:pPr>
+            <w:r>
+              <w:rPr>
+                <w:noProof/>
+              </w:rPr>
+              <w:drawing>
+                <wp:inline distT="0" distB="0" distL="0" distR="0" wp14:anchorId="271BE69E" wp14:editId="307EF1F4">
+                  <wp:extent cx="1655445" cy="4224655"/>
+                  <wp:effectExtent l="19050" t="19050" r="20955" b="23495"/>
+                  <wp:docPr id="420773153" name="Picture 40"/>
+                  <wp:cNvGraphicFramePr>
+                    <a:graphicFrameLocks xmlns:a="http://schemas.openxmlformats.org/drawingml/2006/main" noChangeAspect="1"/>
+                  </wp:cNvGraphicFramePr>
+                  <a:graphic xmlns:a="http://schemas.openxmlformats.org/drawingml/2006/main">
+                    <a:graphicData uri="http://schemas.openxmlformats.org/drawingml/2006/picture">
+                      <pic:pic xmlns:pic="http://schemas.openxmlformats.org/drawingml/2006/picture">
+                        <pic:nvPicPr>
+                          <pic:cNvPr id="0" name="Picture 94"/>
+                          <pic:cNvPicPr>
+                            <a:picLocks noChangeAspect="1" noChangeArrowheads="1"/>
+                          </pic:cNvPicPr>
+                        </pic:nvPicPr>
+                        <pic:blipFill rotWithShape="1">
+                          <a:blip r:embed="rId23">
+                            <a:extLst>
+                              <a:ext uri="{28A0092B-C50C-407E-A947-70E740481C1C}">
+                                <a14:useLocalDpi xmlns:a14="http://schemas.microsoft.com/office/drawing/2010/main" val="0"/>
+                              </a:ext>
+                            </a:extLst>
+                          </a:blip>
+                          <a:srcRect t="1" b="-14873"/>
+                          <a:stretch/>
+                        </pic:blipFill>
+                        <pic:spPr bwMode="auto">
+                          <a:xfrm>
+                            <a:off x="0" y="0"/>
+                            <a:ext cx="1656000" cy="4226071"/>
+                          </a:xfrm>
+                          <a:prstGeom prst="rect">
+                            <a:avLst/>
+                          </a:prstGeom>
+                          <a:noFill/>
+                          <a:ln w="9525" cap="flat" cmpd="sng" algn="ctr">
+                            <a:solidFill>
+                              <a:sysClr val="windowText" lastClr="000000">
+                                <a:lumMod val="50000"/>
+                                <a:lumOff val="50000"/>
+                              </a:sysClr>
+                            </a:solidFill>
+                            <a:prstDash val="solid"/>
+                            <a:round/>
+                            <a:headEnd type="none" w="med" len="med"/>
+                            <a:tailEnd type="none" w="med" len="med"/>
+                            <a:extLst>
+                              <a:ext uri="{C807C97D-BFC1-408E-A445-0C87EB9F89A2}">
+                                <ask:lineSketchStyleProps xmlns:ask="http://schemas.microsoft.com/office/drawing/2018/sketchyshapes" sd="0">
+                                  <a:custGeom>
+                                    <a:avLst/>
+                                    <a:gdLst/>
+                                    <a:ahLst/>
+                                    <a:cxnLst/>
+                                    <a:rect l="0" t="0" r="0" b="0"/>
+                                    <a:pathLst/>
+                                  </a:custGeom>
+                                  <ask:type/>
+                                </ask:lineSketchStyleProps>
+                              </a:ext>
+                            </a:extLst>
+                          </a:ln>
+                          <a:extLst>
+                            <a:ext uri="{53640926-AAD7-44D8-BBD7-CCE9431645EC}">
+                              <a14:shadowObscured xmlns:a14="http://schemas.microsoft.com/office/drawing/2010/main"/>
+                            </a:ext>
+                          </a:extLst>
+                        </pic:spPr>
+                      </pic:pic>
+                    </a:graphicData>
+                  </a:graphic>
+                </wp:inline>
+              </w:drawing>
+            </w:r>
+          </w:p>
+        </w:tc>
+      </w:tr>
+      <w:tr>
+        <w:tc>
+          <w:tcPr>
+            <w:tcW w:w="2812" w:type="dxa"/>
+          </w:tcPr>
+          <w:p>
+            <w:pPr>
+              <w:jc w:val="center"/>
+              <w:rPr>
+                <w:lang w:val="en-US"/>
+              </w:rPr>
+            </w:pPr>
+            <w:r>
+              <w:rPr>
+                <w:noProof/>
+              </w:rPr>
+              <w:lastRenderedPageBreak/>
+              <w:drawing>
+                <wp:inline distT="0" distB="0" distL="0" distR="0" wp14:anchorId="52A95864" wp14:editId="7B41F0C6">
+                  <wp:extent cx="1656000" cy="3679513"/>
+                  <wp:effectExtent l="19050" t="19050" r="20955" b="16510"/>
+                  <wp:docPr id="1624244084" name="Picture 57"/>
+                  <wp:cNvGraphicFramePr>
+                    <a:graphicFrameLocks xmlns:a="http://schemas.openxmlformats.org/drawingml/2006/main" noChangeAspect="1"/>
+                  </wp:cNvGraphicFramePr>
+                  <a:graphic xmlns:a="http://schemas.openxmlformats.org/drawingml/2006/main">
+                    <a:graphicData uri="http://schemas.openxmlformats.org/drawingml/2006/picture">
+                      <pic:pic xmlns:pic="http://schemas.openxmlformats.org/drawingml/2006/picture">
+                        <pic:nvPicPr>
+                          <pic:cNvPr id="0" name="Picture 131"/>
+                          <pic:cNvPicPr>
+                            <a:picLocks noChangeAspect="1" noChangeArrowheads="1"/>
+                          </pic:cNvPicPr>
+                        </pic:nvPicPr>
+                        <pic:blipFill>
+                          <a:blip r:embed="rId24">
+                            <a:extLst>
+                              <a:ext uri="{28A0092B-C50C-407E-A947-70E740481C1C}">
+                                <a14:useLocalDpi xmlns:a14="http://schemas.microsoft.com/office/drawing/2010/main" val="0"/>
+                              </a:ext>
+                            </a:extLst>
+                          </a:blip>
+                          <a:srcRect/>
+                          <a:stretch>
+                            <a:fillRect/>
+                          </a:stretch>
+                        </pic:blipFill>
+                        <pic:spPr bwMode="auto">
+                          <a:xfrm>
+                            <a:off x="0" y="0"/>
+                            <a:ext cx="1656000" cy="3679513"/>
+                          </a:xfrm>
+                          <a:prstGeom prst="rect">
+                            <a:avLst/>
+                          </a:prstGeom>
+                          <a:noFill/>
+                          <a:ln>
+                            <a:solidFill>
+                              <a:schemeClr val="tx1">
+                                <a:lumMod val="50000"/>
+                                <a:lumOff val="50000"/>
+                              </a:schemeClr>
+                            </a:solidFill>
+                          </a:ln>
+                        </pic:spPr>
+                      </pic:pic>
+                    </a:graphicData>
+                  </a:graphic>
+                </wp:inline>
+              </w:drawing>
+            </w:r>
+          </w:p>
+        </w:tc>
+        <w:tc>
+          <w:tcPr>
+            <w:tcW w:w="2811" w:type="dxa"/>
+          </w:tcPr>
+          <w:p>
+            <w:pPr>
+              <w:jc w:val="center"/>
+              <w:rPr>
+                <w:lang w:val="en-US"/>
+              </w:rPr>
+            </w:pPr>
+            <w:r>
+              <w:rPr>
+                <w:noProof/>
+              </w:rPr>
+              <w:drawing>
+                <wp:inline distT="0" distB="0" distL="0" distR="0" wp14:anchorId="0B80106D" wp14:editId="50813B06">
+                  <wp:extent cx="1512000" cy="1035711"/>
+                  <wp:effectExtent l="38100" t="38100" r="88265" b="88265"/>
+                  <wp:docPr id="279586566" name="Picture 14"/>
+                  <wp:cNvGraphicFramePr>
+                    <a:graphicFrameLocks xmlns:a="http://schemas.openxmlformats.org/drawingml/2006/main" noChangeAspect="1"/>
+                  </wp:cNvGraphicFramePr>
+                  <a:graphic xmlns:a="http://schemas.openxmlformats.org/drawingml/2006/main">
+                    <a:graphicData uri="http://schemas.openxmlformats.org/drawingml/2006/picture">
+                      <pic:pic xmlns:pic="http://schemas.openxmlformats.org/drawingml/2006/picture">
+                        <pic:nvPicPr>
+                          <pic:cNvPr id="0" name="Picture 36"/>
+                          <pic:cNvPicPr>
+                            <a:picLocks noChangeAspect="1" noChangeArrowheads="1"/>
+                          </pic:cNvPicPr>
+                        </pic:nvPicPr>
+                        <pic:blipFill>
+                          <a:blip r:embed="rId25">
+                            <a:extLst>
+                              <a:ext uri="{28A0092B-C50C-407E-A947-70E740481C1C}">
+                                <a14:useLocalDpi xmlns:a14="http://schemas.microsoft.com/office/drawing/2010/main" val="0"/>
+                              </a:ext>
+                            </a:extLst>
+                          </a:blip>
+                          <a:srcRect/>
+                          <a:stretch>
+                            <a:fillRect/>
+                          </a:stretch>
+                        </pic:blipFill>
+                        <pic:spPr bwMode="auto">
+                          <a:xfrm>
+                            <a:off x="0" y="0"/>
+                            <a:ext cx="1512000" cy="1035711"/>
+                          </a:xfrm>
+                          <a:prstGeom prst="rect">
+                            <a:avLst/>
+                          </a:prstGeom>
+                          <a:noFill/>
+                          <a:ln w="3175">
+                            <a:noFill/>
+                          </a:ln>
+                          <a:effectLst>
+                            <a:outerShdw blurRad="50800" dist="38100" dir="2700000" algn="tl" rotWithShape="0">
+                              <a:prstClr val="black">
+                                <a:alpha val="40000"/>
+                              </a:prstClr>
+                            </a:outerShdw>
+                          </a:effectLst>
+                        </pic:spPr>
+                      </pic:pic>
+                    </a:graphicData>
+                  </a:graphic>
+                </wp:inline>
+              </w:drawing>
+            </w:r>
+          </w:p>
+          <w:p>
+            <w:pPr>
+              <w:jc w:val="center"/>
+              <w:rPr>
+                <w:lang w:val="en-US"/>
+              </w:rPr>
+            </w:pPr>
+          </w:p>
+          <w:p>
+            <w:pPr>
+              <w:jc w:val="center"/>
+              <w:rPr>
+                <w:lang w:val="en-US"/>
+              </w:rPr>
+            </w:pPr>
+            <w:r>
+              <w:rPr>
+                <w:noProof/>
+              </w:rPr>
+              <w:drawing>
+                <wp:inline distT="0" distB="0" distL="0" distR="0" wp14:anchorId="2DC8CC25" wp14:editId="79F5ED77">
+                  <wp:extent cx="1512000" cy="785828"/>
+                  <wp:effectExtent l="38100" t="38100" r="88265" b="90805"/>
+                  <wp:docPr id="1268663565" name="Picture 18"/>
+                  <wp:cNvGraphicFramePr>
+                    <a:graphicFrameLocks xmlns:a="http://schemas.openxmlformats.org/drawingml/2006/main" noChangeAspect="1"/>
+                  </wp:cNvGraphicFramePr>
+                  <a:graphic xmlns:a="http://schemas.openxmlformats.org/drawingml/2006/main">
+                    <a:graphicData uri="http://schemas.openxmlformats.org/drawingml/2006/picture">
+                      <pic:pic xmlns:pic="http://schemas.openxmlformats.org/drawingml/2006/picture">
+                        <pic:nvPicPr>
+                          <pic:cNvPr id="0" name="Picture 44"/>
+                          <pic:cNvPicPr>
+                            <a:picLocks noChangeAspect="1" noChangeArrowheads="1"/>
+                          </pic:cNvPicPr>
+                        </pic:nvPicPr>
+                        <pic:blipFill>
+                          <a:blip r:embed="rId26">
+                            <a:extLst>
+                              <a:ext uri="{28A0092B-C50C-407E-A947-70E740481C1C}">
+                                <a14:useLocalDpi xmlns:a14="http://schemas.microsoft.com/office/drawing/2010/main" val="0"/>
+                              </a:ext>
+                            </a:extLst>
+                          </a:blip>
+                          <a:srcRect/>
+                          <a:stretch>
+                            <a:fillRect/>
+                          </a:stretch>
+                        </pic:blipFill>
+                        <pic:spPr bwMode="auto">
+                          <a:xfrm>
+                            <a:off x="0" y="0"/>
+                            <a:ext cx="1512000" cy="785828"/>
+                          </a:xfrm>
+                          <a:prstGeom prst="rect">
+                            <a:avLst/>
+                          </a:prstGeom>
+                          <a:noFill/>
+                          <a:ln>
+                            <a:noFill/>
+                          </a:ln>
+                          <a:effectLst>
+                            <a:outerShdw blurRad="50800" dist="38100" dir="2700000" algn="tl" rotWithShape="0">
+                              <a:prstClr val="black">
+                                <a:alpha val="40000"/>
+                              </a:prstClr>
+                            </a:outerShdw>
+                          </a:effectLst>
+                        </pic:spPr>
+                      </pic:pic>
+                    </a:graphicData>
+                  </a:graphic>
+                </wp:inline>
+              </w:drawing>
+            </w:r>
+          </w:p>
+          <w:p>
+            <w:pPr>
+              <w:jc w:val="center"/>
+              <w:rPr>
+                <w:lang w:val="en-US"/>
+              </w:rPr>
+            </w:pPr>
+          </w:p>
+          <w:p>
+            <w:pPr>
+              <w:jc w:val="center"/>
+              <w:rPr>
+                <w:lang w:val="en-US"/>
+              </w:rPr>
+            </w:pPr>
+            <w:r>
+              <w:rPr>
+                <w:noProof/>
+              </w:rPr>
+              <w:drawing>
+                <wp:inline distT="0" distB="0" distL="0" distR="0" wp14:anchorId="3CA55253" wp14:editId="0DB41737">
+                  <wp:extent cx="1512000" cy="785828"/>
+                  <wp:effectExtent l="38100" t="38100" r="88265" b="90805"/>
+                  <wp:docPr id="155384824" name="Picture 15"/>
+                  <wp:cNvGraphicFramePr>
+                    <a:graphicFrameLocks xmlns:a="http://schemas.openxmlformats.org/drawingml/2006/main" noChangeAspect="1"/>
+                  </wp:cNvGraphicFramePr>
+                  <a:graphic xmlns:a="http://schemas.openxmlformats.org/drawingml/2006/main">
+                    <a:graphicData uri="http://schemas.openxmlformats.org/drawingml/2006/picture">
+                      <pic:pic xmlns:pic="http://schemas.openxmlformats.org/drawingml/2006/picture">
+                        <pic:nvPicPr>
+                          <pic:cNvPr id="0" name="Picture 38"/>
+                          <pic:cNvPicPr>
+                            <a:picLocks noChangeAspect="1" noChangeArrowheads="1"/>
+                          </pic:cNvPicPr>
+                        </pic:nvPicPr>
+                        <pic:blipFill>
+                          <a:blip r:embed="rId27">
+                            <a:extLst>
+                              <a:ext uri="{28A0092B-C50C-407E-A947-70E740481C1C}">
+                                <a14:useLocalDpi xmlns:a14="http://schemas.microsoft.com/office/drawing/2010/main" val="0"/>
+                              </a:ext>
+                            </a:extLst>
+                          </a:blip>
+                          <a:srcRect/>
+                          <a:stretch>
+                            <a:fillRect/>
+                          </a:stretch>
+                        </pic:blipFill>
+                        <pic:spPr bwMode="auto">
+                          <a:xfrm>
+                            <a:off x="0" y="0"/>
+                            <a:ext cx="1512000" cy="785828"/>
+                          </a:xfrm>
+                          <a:prstGeom prst="rect">
+                            <a:avLst/>
+                          </a:prstGeom>
+                          <a:noFill/>
+                          <a:ln>
+                            <a:noFill/>
+                          </a:ln>
+                          <a:effectLst>
+                            <a:outerShdw blurRad="50800" dist="38100" dir="2700000" algn="tl" rotWithShape="0">
+                              <a:prstClr val="black">
+                                <a:alpha val="40000"/>
+                              </a:prstClr>
+                            </a:outerShdw>
+                          </a:effectLst>
+                        </pic:spPr>
+                      </pic:pic>
+                    </a:graphicData>
+                  </a:graphic>
+                </wp:inline>
+              </w:drawing>
+            </w:r>
+          </w:p>
+        </w:tc>
+        <w:tc>
+          <w:tcPr>
+            <w:tcW w:w="2871" w:type="dxa"/>
+          </w:tcPr>
+          <w:p>
+            <w:pPr>
+              <w:jc w:val="center"/>
+              <w:rPr>
+                <w:lang w:val="en-US"/>
+              </w:rPr>
+            </w:pPr>
+            <w:r>
+              <w:rPr>
+                <w:noProof/>
+              </w:rPr>
+              <w:drawing>
+                <wp:inline distT="0" distB="0" distL="0" distR="0" wp14:anchorId="5AD5386F" wp14:editId="533DFF9D">
+                  <wp:extent cx="1656000" cy="3678905"/>
+                  <wp:effectExtent l="19050" t="19050" r="20955" b="17145"/>
+                  <wp:docPr id="905578783" name="Picture 21"/>
+                  <wp:cNvGraphicFramePr>
+                    <a:graphicFrameLocks xmlns:a="http://schemas.openxmlformats.org/drawingml/2006/main" noChangeAspect="1"/>
+                  </wp:cNvGraphicFramePr>
+                  <a:graphic xmlns:a="http://schemas.openxmlformats.org/drawingml/2006/main">
+                    <a:graphicData uri="http://schemas.openxmlformats.org/drawingml/2006/picture">
+                      <pic:pic xmlns:pic="http://schemas.openxmlformats.org/drawingml/2006/picture">
+                        <pic:nvPicPr>
+                          <pic:cNvPr id="0" name="Picture 53"/>
+                          <pic:cNvPicPr>
+                            <a:picLocks noChangeAspect="1" noChangeArrowheads="1"/>
+                          </pic:cNvPicPr>
+                        </pic:nvPicPr>
+                        <pic:blipFill>
+                          <a:blip r:embed="rId28">
+                            <a:extLst>
+                              <a:ext uri="{28A0092B-C50C-407E-A947-70E740481C1C}">
+                                <a14:useLocalDpi xmlns:a14="http://schemas.microsoft.com/office/drawing/2010/main" val="0"/>
+                              </a:ext>
+                            </a:extLst>
+                          </a:blip>
+                          <a:srcRect/>
+                          <a:stretch>
+                            <a:fillRect/>
+                          </a:stretch>
+                        </pic:blipFill>
+                        <pic:spPr bwMode="auto">
+                          <a:xfrm>
+                            <a:off x="0" y="0"/>
+                            <a:ext cx="1656000" cy="3678905"/>
+                          </a:xfrm>
+                          <a:prstGeom prst="rect">
+                            <a:avLst/>
+                          </a:prstGeom>
+                          <a:noFill/>
+                          <a:ln>
+                            <a:solidFill>
+                              <a:schemeClr val="tx1">
+                                <a:lumMod val="50000"/>
+                                <a:lumOff val="50000"/>
+                              </a:schemeClr>
+                            </a:solidFill>
+                          </a:ln>
+                        </pic:spPr>
+                      </pic:pic>
+                    </a:graphicData>
+                  </a:graphic>
+                </wp:inline>
+              </w:drawing>
+            </w:r>
+          </w:p>
+        </w:tc>
+      </w:tr>
+      <w:tr>
+        <w:tc>
+          <w:tcPr>
+            <w:tcW w:w="2812" w:type="dxa"/>
+          </w:tcPr>
+          <w:p>
+            <w:pPr>
+              <w:jc w:val="center"/>
+              <w:rPr>
+                <w:lang w:val="en-US"/>
+              </w:rPr>
+            </w:pPr>
+            <w:r>
+              <w:rPr>
+                <w:noProof/>
+              </w:rPr>
+              <w:drawing>
+                <wp:inline distT="0" distB="0" distL="0" distR="0" wp14:anchorId="6412B215" wp14:editId="2FEB530D">
+                  <wp:extent cx="1656000" cy="3678905"/>
+                  <wp:effectExtent l="19050" t="19050" r="20955" b="17145"/>
+                  <wp:docPr id="1802917175" name="Picture 17"/>
+                  <wp:cNvGraphicFramePr>
+                    <a:graphicFrameLocks xmlns:a="http://schemas.openxmlformats.org/drawingml/2006/main" noChangeAspect="1"/>
+                  </wp:cNvGraphicFramePr>
+                  <a:graphic xmlns:a="http://schemas.openxmlformats.org/drawingml/2006/main">
+                    <a:graphicData uri="http://schemas.openxmlformats.org/drawingml/2006/picture">
+                      <pic:pic xmlns:pic="http://schemas.openxmlformats.org/drawingml/2006/picture">
+                        <pic:nvPicPr>
+                          <pic:cNvPr id="0" name="Picture 42"/>
+                          <pic:cNvPicPr>
+                            <a:picLocks noChangeAspect="1" noChangeArrowheads="1"/>
+                          </pic:cNvPicPr>
+                        </pic:nvPicPr>
+                        <pic:blipFill>
+                          <a:blip r:embed="rId29">
+                            <a:extLst>
+                              <a:ext uri="{28A0092B-C50C-407E-A947-70E740481C1C}">
+                                <a14:useLocalDpi xmlns:a14="http://schemas.microsoft.com/office/drawing/2010/main" val="0"/>
+                              </a:ext>
+                            </a:extLst>
+                          </a:blip>
+                          <a:srcRect/>
+                          <a:stretch>
+                            <a:fillRect/>
+                          </a:stretch>
+                        </pic:blipFill>
+                        <pic:spPr bwMode="auto">
+                          <a:xfrm>
+                            <a:off x="0" y="0"/>
+                            <a:ext cx="1656000" cy="3678905"/>
+                          </a:xfrm>
+                          <a:prstGeom prst="rect">
+                            <a:avLst/>
+                          </a:prstGeom>
+                          <a:noFill/>
+                          <a:ln>
+                            <a:solidFill>
+                              <a:schemeClr val="tx1">
+                                <a:lumMod val="50000"/>
+                                <a:lumOff val="50000"/>
+                              </a:schemeClr>
+                            </a:solidFill>
+                          </a:ln>
+                        </pic:spPr>
+                      </pic:pic>
+                    </a:graphicData>
+                  </a:graphic>
+                </wp:inline>
+              </w:drawing>
+            </w:r>
+          </w:p>
+        </w:tc>
+        <w:tc>
+          <w:tcPr>
+            <w:tcW w:w="2811" w:type="dxa"/>
+          </w:tcPr>
+          <w:p>
+            <w:pPr>
+              <w:jc w:val="center"/>
+              <w:rPr>
+                <w:lang w:val="en-US"/>
+              </w:rPr>
+            </w:pPr>
+            <w:r>
+              <w:rPr>
+                <w:noProof/>
+              </w:rPr>
+              <w:drawing>
+                <wp:inline distT="0" distB="0" distL="0" distR="0" wp14:anchorId="407E1AEC" wp14:editId="40B20D3E">
+                  <wp:extent cx="1512000" cy="4639281"/>
+                  <wp:effectExtent l="19050" t="19050" r="12065" b="28575"/>
+                  <wp:docPr id="124923422" name="Picture 23"/>
+                  <wp:cNvGraphicFramePr>
+                    <a:graphicFrameLocks xmlns:a="http://schemas.openxmlformats.org/drawingml/2006/main" noChangeAspect="1"/>
+                  </wp:cNvGraphicFramePr>
+                  <a:graphic xmlns:a="http://schemas.openxmlformats.org/drawingml/2006/main">
+                    <a:graphicData uri="http://schemas.openxmlformats.org/drawingml/2006/picture">
+                      <pic:pic xmlns:pic="http://schemas.openxmlformats.org/drawingml/2006/picture">
+                        <pic:nvPicPr>
+                          <pic:cNvPr id="0" name="Picture 57"/>
+                          <pic:cNvPicPr>
+                            <a:picLocks noChangeAspect="1" noChangeArrowheads="1"/>
+                          </pic:cNvPicPr>
+                        </pic:nvPicPr>
+                        <pic:blipFill rotWithShape="1">
+                          <a:blip r:embed="rId30">
+                            <a:extLst>
+                              <a:ext uri="{28A0092B-C50C-407E-A947-70E740481C1C}">
+                                <a14:useLocalDpi xmlns:a14="http://schemas.microsoft.com/office/drawing/2010/main" val="0"/>
+                              </a:ext>
+                            </a:extLst>
+                          </a:blip>
+                          <a:srcRect t="-2" b="3082"/>
+                          <a:stretch/>
+                        </pic:blipFill>
+                        <pic:spPr bwMode="auto">
+                          <a:xfrm>
+                            <a:off x="0" y="0"/>
+                            <a:ext cx="1512000" cy="4639281"/>
+                          </a:xfrm>
+                          <a:prstGeom prst="rect">
+                            <a:avLst/>
+                          </a:prstGeom>
+                          <a:noFill/>
+                          <a:ln>
+                            <a:solidFill>
+                              <a:schemeClr val="tx1">
+                                <a:lumMod val="50000"/>
+                                <a:lumOff val="50000"/>
+                              </a:schemeClr>
+                            </a:solidFill>
+                          </a:ln>
+                          <a:extLst>
+                            <a:ext uri="{53640926-AAD7-44D8-BBD7-CCE9431645EC}">
+                              <a14:shadowObscured xmlns:a14="http://schemas.microsoft.com/office/drawing/2010/main"/>
+                            </a:ext>
+                          </a:extLst>
+                        </pic:spPr>
+                      </pic:pic>
+                    </a:graphicData>
+                  </a:graphic>
+                </wp:inline>
+              </w:drawing>
+            </w:r>
+          </w:p>
+        </w:tc>
+        <w:tc>
+          <w:tcPr>
+            <w:tcW w:w="2871" w:type="dxa"/>
+          </w:tcPr>
+          <w:p>
+            <w:pPr>
+              <w:jc w:val="center"/>
+              <w:rPr>
+                <w:lang w:val="en-US"/>
+              </w:rPr>
+            </w:pPr>
+            <w:r>
+              <w:rPr>
+                <w:noProof/>
+              </w:rPr>
+              <w:drawing>
+                <wp:inline distT="0" distB="0" distL="0" distR="0" wp14:anchorId="0D46935B" wp14:editId="0C695E4C">
+                  <wp:extent cx="1512000" cy="1167355"/>
+                  <wp:effectExtent l="38100" t="38100" r="88265" b="90170"/>
+                  <wp:docPr id="2012757791" name="Picture 59"/>
+                  <wp:cNvGraphicFramePr>
+                    <a:graphicFrameLocks xmlns:a="http://schemas.openxmlformats.org/drawingml/2006/main" noChangeAspect="1"/>
+                  </wp:cNvGraphicFramePr>
+                  <a:graphic xmlns:a="http://schemas.openxmlformats.org/drawingml/2006/main">
+                    <a:graphicData uri="http://schemas.openxmlformats.org/drawingml/2006/picture">
+                      <pic:pic xmlns:pic="http://schemas.openxmlformats.org/drawingml/2006/picture">
+                        <pic:nvPicPr>
+                          <pic:cNvPr id="0" name="Picture 135"/>
+                          <pic:cNvPicPr>
+                            <a:picLocks noChangeAspect="1" noChangeArrowheads="1"/>
+                          </pic:cNvPicPr>
+                        </pic:nvPicPr>
+                        <pic:blipFill>
+                          <a:blip r:embed="rId31">
+                            <a:extLst>
+                              <a:ext uri="{28A0092B-C50C-407E-A947-70E740481C1C}">
+                                <a14:useLocalDpi xmlns:a14="http://schemas.microsoft.com/office/drawing/2010/main" val="0"/>
+                              </a:ext>
+                            </a:extLst>
+                          </a:blip>
+                          <a:srcRect/>
+                          <a:stretch>
+                            <a:fillRect/>
+                          </a:stretch>
+                        </pic:blipFill>
+                        <pic:spPr bwMode="auto">
+                          <a:xfrm>
+                            <a:off x="0" y="0"/>
+                            <a:ext cx="1512000" cy="1167355"/>
+                          </a:xfrm>
+                          <a:prstGeom prst="rect">
+                            <a:avLst/>
+                          </a:prstGeom>
+                          <a:noFill/>
+                          <a:ln>
+                            <a:noFill/>
+                          </a:ln>
+                          <a:effectLst>
+                            <a:outerShdw blurRad="50800" dist="38100" dir="2700000" algn="tl" rotWithShape="0">
+                              <a:prstClr val="black">
+                                <a:alpha val="40000"/>
+                              </a:prstClr>
+                            </a:outerShdw>
+                          </a:effectLst>
+                        </pic:spPr>
+                      </pic:pic>
+                    </a:graphicData>
+                  </a:graphic>
+                </wp:inline>
+              </w:drawing>
+            </w:r>
+          </w:p>
+        </w:tc>
+      </w:tr>
+      <w:tr>
+        <w:tc>
+          <w:tcPr>
+            <w:tcW w:w="2812" w:type="dxa"/>
+          </w:tcPr>
+          <w:p>
+            <w:pPr>
+              <w:jc w:val="center"/>
+              <w:rPr>
+                <w:lang w:val="en-US"/>
+              </w:rPr>
+            </w:pPr>
+            <w:r>
+              <w:rPr>
+                <w:noProof/>
+              </w:rPr>
+              <w:lastRenderedPageBreak/>
+              <w:drawing>
+                <wp:inline distT="0" distB="0" distL="0" distR="0" wp14:anchorId="0C6E166F" wp14:editId="31986AB1">
+                  <wp:extent cx="1656000" cy="3678905"/>
+                  <wp:effectExtent l="19050" t="19050" r="20955" b="17145"/>
+                  <wp:docPr id="357455450" name="Picture 28"/>
+                  <wp:cNvGraphicFramePr>
+                    <a:graphicFrameLocks xmlns:a="http://schemas.openxmlformats.org/drawingml/2006/main" noChangeAspect="1"/>
+                  </wp:cNvGraphicFramePr>
+                  <a:graphic xmlns:a="http://schemas.openxmlformats.org/drawingml/2006/main">
+                    <a:graphicData uri="http://schemas.openxmlformats.org/drawingml/2006/picture">
+                      <pic:pic xmlns:pic="http://schemas.openxmlformats.org/drawingml/2006/picture">
+                        <pic:nvPicPr>
+                          <pic:cNvPr id="0" name="Picture 67"/>
+                          <pic:cNvPicPr>
+                            <a:picLocks noChangeAspect="1" noChangeArrowheads="1"/>
+                          </pic:cNvPicPr>
+                        </pic:nvPicPr>
+                        <pic:blipFill>
+                          <a:blip r:embed="rId32">
+                            <a:extLst>
+                              <a:ext uri="{28A0092B-C50C-407E-A947-70E740481C1C}">
+                                <a14:useLocalDpi xmlns:a14="http://schemas.microsoft.com/office/drawing/2010/main" val="0"/>
+                              </a:ext>
+                            </a:extLst>
+                          </a:blip>
+                          <a:srcRect/>
+                          <a:stretch>
+                            <a:fillRect/>
+                          </a:stretch>
+                        </pic:blipFill>
+                        <pic:spPr bwMode="auto">
+                          <a:xfrm>
+                            <a:off x="0" y="0"/>
+                            <a:ext cx="1656000" cy="3678905"/>
+                          </a:xfrm>
+                          <a:prstGeom prst="rect">
+                            <a:avLst/>
+                          </a:prstGeom>
+                          <a:noFill/>
+                          <a:ln>
+                            <a:solidFill>
+                              <a:schemeClr val="tx1">
+                                <a:lumMod val="50000"/>
+                                <a:lumOff val="50000"/>
+                              </a:schemeClr>
+                            </a:solidFill>
+                          </a:ln>
+                        </pic:spPr>
+                      </pic:pic>
+                    </a:graphicData>
+                  </a:graphic>
+                </wp:inline>
+              </w:drawing>
+            </w:r>
+          </w:p>
+        </w:tc>
+        <w:tc>
+          <w:tcPr>
+            <w:tcW w:w="2811" w:type="dxa"/>
+          </w:tcPr>
+          <w:p>
+            <w:pPr>
+              <w:jc w:val="center"/>
+              <w:rPr>
+                <w:lang w:val="en-US"/>
+              </w:rPr>
+            </w:pPr>
+            <w:r>
+              <w:rPr>
+                <w:noProof/>
+              </w:rPr>
+              <w:drawing>
+                <wp:inline distT="0" distB="0" distL="0" distR="0" wp14:anchorId="1633F13C" wp14:editId="5DFA8BD6">
+                  <wp:extent cx="1656000" cy="3678905"/>
+                  <wp:effectExtent l="19050" t="19050" r="20955" b="17145"/>
+                  <wp:docPr id="778802659" name="Picture 26"/>
+                  <wp:cNvGraphicFramePr>
+                    <a:graphicFrameLocks xmlns:a="http://schemas.openxmlformats.org/drawingml/2006/main" noChangeAspect="1"/>
+                  </wp:cNvGraphicFramePr>
+                  <a:graphic xmlns:a="http://schemas.openxmlformats.org/drawingml/2006/main">
+                    <a:graphicData uri="http://schemas.openxmlformats.org/drawingml/2006/picture">
+                      <pic:pic xmlns:pic="http://schemas.openxmlformats.org/drawingml/2006/picture">
+                        <pic:nvPicPr>
+                          <pic:cNvPr id="0" name="Picture 63"/>
+                          <pic:cNvPicPr>
+                            <a:picLocks noChangeAspect="1" noChangeArrowheads="1"/>
+                          </pic:cNvPicPr>
+                        </pic:nvPicPr>
+                        <pic:blipFill>
+                          <a:blip r:embed="rId33">
+                            <a:extLst>
+                              <a:ext uri="{28A0092B-C50C-407E-A947-70E740481C1C}">
+                                <a14:useLocalDpi xmlns:a14="http://schemas.microsoft.com/office/drawing/2010/main" val="0"/>
+                              </a:ext>
+                            </a:extLst>
+                          </a:blip>
+                          <a:srcRect/>
+                          <a:stretch>
+                            <a:fillRect/>
+                          </a:stretch>
+                        </pic:blipFill>
+                        <pic:spPr bwMode="auto">
+                          <a:xfrm>
+                            <a:off x="0" y="0"/>
+                            <a:ext cx="1656000" cy="3678905"/>
+                          </a:xfrm>
+                          <a:prstGeom prst="rect">
+                            <a:avLst/>
+                          </a:prstGeom>
+                          <a:noFill/>
+                          <a:ln>
+                            <a:solidFill>
+                              <a:schemeClr val="tx1">
+                                <a:lumMod val="50000"/>
+                                <a:lumOff val="50000"/>
+                              </a:schemeClr>
+                            </a:solidFill>
+                          </a:ln>
+                        </pic:spPr>
+                      </pic:pic>
+                    </a:graphicData>
+                  </a:graphic>
+                </wp:inline>
+              </w:drawing>
+            </w:r>
+          </w:p>
+        </w:tc>
+        <w:tc>
+          <w:tcPr>
+            <w:tcW w:w="2871" w:type="dxa"/>
+          </w:tcPr>
+          <w:p>
+            <w:pPr>
+              <w:jc w:val="center"/>
+              <w:rPr>
+                <w:lang w:val="en-US"/>
+              </w:rPr>
+            </w:pPr>
+            <w:r>
+              <w:rPr>
+                <w:noProof/>
+              </w:rPr>
+              <w:drawing>
+                <wp:inline distT="0" distB="0" distL="0" distR="0" wp14:anchorId="3F2E2D14" wp14:editId="2D997A15">
+                  <wp:extent cx="1688602" cy="3672000"/>
+                  <wp:effectExtent l="19050" t="19050" r="26035" b="24130"/>
+                  <wp:docPr id="1588897303" name="Picture 29"/>
+                  <wp:cNvGraphicFramePr>
+                    <a:graphicFrameLocks xmlns:a="http://schemas.openxmlformats.org/drawingml/2006/main" noChangeAspect="1"/>
+                  </wp:cNvGraphicFramePr>
+                  <a:graphic xmlns:a="http://schemas.openxmlformats.org/drawingml/2006/main">
+                    <a:graphicData uri="http://schemas.openxmlformats.org/drawingml/2006/picture">
+                      <pic:pic xmlns:pic="http://schemas.openxmlformats.org/drawingml/2006/picture">
+                        <pic:nvPicPr>
+                          <pic:cNvPr id="0" name="Picture 69"/>
+                          <pic:cNvPicPr>
+                            <a:picLocks noChangeAspect="1" noChangeArrowheads="1"/>
+                          </pic:cNvPicPr>
+                        </pic:nvPicPr>
+                        <pic:blipFill rotWithShape="1">
+                          <a:blip r:embed="rId34">
+                            <a:extLst>
+                              <a:ext uri="{28A0092B-C50C-407E-A947-70E740481C1C}">
+                                <a14:useLocalDpi xmlns:a14="http://schemas.microsoft.com/office/drawing/2010/main" val="0"/>
+                              </a:ext>
+                            </a:extLst>
+                          </a:blip>
+                          <a:srcRect b="847"/>
+                          <a:stretch/>
+                        </pic:blipFill>
+                        <pic:spPr bwMode="auto">
+                          <a:xfrm>
+                            <a:off x="0" y="0"/>
+                            <a:ext cx="1688602" cy="3672000"/>
+                          </a:xfrm>
+                          <a:prstGeom prst="rect">
+                            <a:avLst/>
+                          </a:prstGeom>
+                          <a:noFill/>
+                          <a:ln w="9525" cap="flat" cmpd="sng" algn="ctr">
+                            <a:solidFill>
+                              <a:sysClr val="windowText" lastClr="000000">
+                                <a:lumMod val="50000"/>
+                                <a:lumOff val="50000"/>
+                              </a:sysClr>
+                            </a:solidFill>
+                            <a:prstDash val="solid"/>
+                            <a:round/>
+                            <a:headEnd type="none" w="med" len="med"/>
+                            <a:tailEnd type="none" w="med" len="med"/>
+                            <a:extLst>
+                              <a:ext uri="{C807C97D-BFC1-408E-A445-0C87EB9F89A2}">
+                                <ask:lineSketchStyleProps xmlns:ask="http://schemas.microsoft.com/office/drawing/2018/sketchyshapes" sd="0">
+                                  <a:custGeom>
+                                    <a:avLst/>
+                                    <a:gdLst/>
+                                    <a:ahLst/>
+                                    <a:cxnLst/>
+                                    <a:rect l="0" t="0" r="0" b="0"/>
+                                    <a:pathLst/>
+                                  </a:custGeom>
+                                  <ask:type/>
+                                </ask:lineSketchStyleProps>
+                              </a:ext>
+                            </a:extLst>
+                          </a:ln>
+                          <a:extLst>
+                            <a:ext uri="{53640926-AAD7-44D8-BBD7-CCE9431645EC}">
+                              <a14:shadowObscured xmlns:a14="http://schemas.microsoft.com/office/drawing/2010/main"/>
+                            </a:ext>
+                          </a:extLst>
+                        </pic:spPr>
+                      </pic:pic>
+                    </a:graphicData>
+                  </a:graphic>
+                </wp:inline>
+              </w:drawing>
+            </w:r>
+          </w:p>
+        </w:tc>
+      </w:tr>
+      <w:tr>
+        <w:tc>
+          <w:tcPr>
+            <w:tcW w:w="2812" w:type="dxa"/>
+          </w:tcPr>
+          <w:p>
+            <w:pPr>
+              <w:rPr>
+                <w:lang w:val="en-US"/>
+              </w:rPr>
+            </w:pPr>
+            <w:r>
+              <w:rPr>
+                <w:noProof/>
+              </w:rPr>
+              <w:drawing>
+                <wp:inline distT="0" distB="0" distL="0" distR="0" wp14:anchorId="6084143F" wp14:editId="50704C45">
+                  <wp:extent cx="1655445" cy="3671299"/>
+                  <wp:effectExtent l="38100" t="76200" r="97155" b="81915"/>
+                  <wp:docPr id="495875471" name="Picture 31"/>
+                  <wp:cNvGraphicFramePr>
+                    <a:graphicFrameLocks xmlns:a="http://schemas.openxmlformats.org/drawingml/2006/main" noChangeAspect="1"/>
+                  </wp:cNvGraphicFramePr>
+                  <a:graphic xmlns:a="http://schemas.openxmlformats.org/drawingml/2006/main">
+                    <a:graphicData uri="http://schemas.openxmlformats.org/drawingml/2006/picture">
+                      <pic:pic xmlns:pic="http://schemas.openxmlformats.org/drawingml/2006/picture">
+                        <pic:nvPicPr>
+                          <pic:cNvPr id="0" name="Picture 76"/>
+                          <pic:cNvPicPr>
+                            <a:picLocks noChangeAspect="1" noChangeArrowheads="1"/>
+                          </pic:cNvPicPr>
+                        </pic:nvPicPr>
+                        <pic:blipFill rotWithShape="1">
+                          <a:blip r:embed="rId35">
+                            <a:extLst>
+                              <a:ext uri="{28A0092B-C50C-407E-A947-70E740481C1C}">
+                                <a14:useLocalDpi xmlns:a14="http://schemas.microsoft.com/office/drawing/2010/main" val="0"/>
+                              </a:ext>
+                            </a:extLst>
+                          </a:blip>
+                          <a:srcRect r="-28932"/>
+                          <a:stretch/>
+                        </pic:blipFill>
+                        <pic:spPr bwMode="auto">
+                          <a:xfrm>
+                            <a:off x="0" y="0"/>
+                            <a:ext cx="1655761" cy="3672000"/>
+                          </a:xfrm>
+                          <a:prstGeom prst="rect">
+                            <a:avLst/>
+                          </a:prstGeom>
+                          <a:noFill/>
+                          <a:ln w="9525" cap="flat" cmpd="sng" algn="ctr">
+                            <a:solidFill>
+                              <a:sysClr val="windowText" lastClr="000000">
+                                <a:lumMod val="50000"/>
+                                <a:lumOff val="50000"/>
+                              </a:sysClr>
+                            </a:solidFill>
+                            <a:prstDash val="solid"/>
+                            <a:round/>
+                            <a:headEnd type="none" w="med" len="med"/>
+                            <a:tailEnd type="none" w="med" len="med"/>
+                            <a:extLst>
+                              <a:ext uri="{C807C97D-BFC1-408E-A445-0C87EB9F89A2}">
+                                <ask:lineSketchStyleProps xmlns:ask="http://schemas.microsoft.com/office/drawing/2018/sketchyshapes" sd="0">
+                                  <a:custGeom>
+                                    <a:avLst/>
+                                    <a:gdLst/>
+                                    <a:ahLst/>
+                                    <a:cxnLst/>
+                                    <a:rect l="0" t="0" r="0" b="0"/>
+                                    <a:pathLst/>
+                                  </a:custGeom>
+                                  <ask:type/>
+                                </ask:lineSketchStyleProps>
+                              </a:ext>
+                            </a:extLst>
+                          </a:ln>
+                          <a:effectLst>
+                            <a:outerShdw blurRad="50800" dist="25400" algn="tl" rotWithShape="0">
+                              <a:prstClr val="black">
+                                <a:alpha val="15000"/>
+                              </a:prstClr>
+                            </a:outerShdw>
+                          </a:effectLst>
+                          <a:extLst>
+                            <a:ext uri="{53640926-AAD7-44D8-BBD7-CCE9431645EC}">
+                              <a14:shadowObscured xmlns:a14="http://schemas.microsoft.com/office/drawing/2010/main"/>
+                            </a:ext>
+                          </a:extLst>
+                        </pic:spPr>
+                      </pic:pic>
+                    </a:graphicData>
+                  </a:graphic>
+                </wp:inline>
+              </w:drawing>
+            </w:r>
+          </w:p>
+        </w:tc>
+        <w:tc>
+          <w:tcPr>
+            <w:tcW w:w="2811" w:type="dxa"/>
+          </w:tcPr>
+          <w:p>
+            <w:pPr>
+              <w:spacing w:before="80"/>
+              <w:jc w:val="center"/>
+              <w:rPr>
+                <w:lang w:val="en-US"/>
+              </w:rPr>
+            </w:pPr>
+            <w:r>
+              <w:rPr>
+                <w:noProof/>
+              </w:rPr>
+              <w:drawing>
+                <wp:inline distT="0" distB="0" distL="0" distR="0" wp14:anchorId="0E8C3DBD" wp14:editId="6012E195">
+                  <wp:extent cx="1656000" cy="3678905"/>
+                  <wp:effectExtent l="19050" t="19050" r="20955" b="17145"/>
+                  <wp:docPr id="1533273583" name="Picture 32"/>
+                  <wp:cNvGraphicFramePr>
+                    <a:graphicFrameLocks xmlns:a="http://schemas.openxmlformats.org/drawingml/2006/main" noChangeAspect="1"/>
+                  </wp:cNvGraphicFramePr>
+                  <a:graphic xmlns:a="http://schemas.openxmlformats.org/drawingml/2006/main">
+                    <a:graphicData uri="http://schemas.openxmlformats.org/drawingml/2006/picture">
+                      <pic:pic xmlns:pic="http://schemas.openxmlformats.org/drawingml/2006/picture">
+                        <pic:nvPicPr>
+                          <pic:cNvPr id="0" name="Picture 78"/>
+                          <pic:cNvPicPr>
+                            <a:picLocks noChangeAspect="1" noChangeArrowheads="1"/>
+                          </pic:cNvPicPr>
+                        </pic:nvPicPr>
+                        <pic:blipFill>
+                          <a:blip r:embed="rId36">
+                            <a:extLst>
+                              <a:ext uri="{28A0092B-C50C-407E-A947-70E740481C1C}">
+                                <a14:useLocalDpi xmlns:a14="http://schemas.microsoft.com/office/drawing/2010/main" val="0"/>
+                              </a:ext>
+                            </a:extLst>
+                          </a:blip>
+                          <a:srcRect/>
+                          <a:stretch>
+                            <a:fillRect/>
+                          </a:stretch>
+                        </pic:blipFill>
+                        <pic:spPr bwMode="auto">
+                          <a:xfrm>
+                            <a:off x="0" y="0"/>
+                            <a:ext cx="1656000" cy="3678905"/>
+                          </a:xfrm>
+                          <a:prstGeom prst="rect">
+                            <a:avLst/>
+                          </a:prstGeom>
+                          <a:noFill/>
+                          <a:ln>
+                            <a:solidFill>
+                              <a:schemeClr val="tx1">
+                                <a:lumMod val="50000"/>
+                                <a:lumOff val="50000"/>
+                              </a:schemeClr>
+                            </a:solidFill>
+                          </a:ln>
+                        </pic:spPr>
+                      </pic:pic>
+                    </a:graphicData>
+                  </a:graphic>
+                </wp:inline>
+              </w:drawing>
+            </w:r>
+          </w:p>
+        </w:tc>
+        <w:tc>
+          <w:tcPr>
+            <w:tcW w:w="2871" w:type="dxa"/>
+          </w:tcPr>
+          <w:p>
+            <w:pPr>
+              <w:spacing w:before="240"/>
+              <w:jc w:val="center"/>
+              <w:rPr>
+                <w:lang w:val="en-US"/>
+              </w:rPr>
+            </w:pPr>
+            <w:r>
+              <w:rPr>
+                <w:noProof/>
+              </w:rPr>
+              <w:drawing>
+                <wp:inline distT="0" distB="0" distL="0" distR="0" wp14:anchorId="08DB8AA3" wp14:editId="0B25E92D">
+                  <wp:extent cx="1512000" cy="1074780"/>
+                  <wp:effectExtent l="38100" t="38100" r="88265" b="68580"/>
+                  <wp:docPr id="923604212" name="Picture 33"/>
+                  <wp:cNvGraphicFramePr>
+                    <a:graphicFrameLocks xmlns:a="http://schemas.openxmlformats.org/drawingml/2006/main" noChangeAspect="1"/>
+                  </wp:cNvGraphicFramePr>
+                  <a:graphic xmlns:a="http://schemas.openxmlformats.org/drawingml/2006/main">
+                    <a:graphicData uri="http://schemas.openxmlformats.org/drawingml/2006/picture">
+                      <pic:pic xmlns:pic="http://schemas.openxmlformats.org/drawingml/2006/picture">
+                        <pic:nvPicPr>
+                          <pic:cNvPr id="0" name="Picture 80"/>
+                          <pic:cNvPicPr>
+                            <a:picLocks noChangeAspect="1" noChangeArrowheads="1"/>
+                          </pic:cNvPicPr>
+                        </pic:nvPicPr>
+                        <pic:blipFill>
+                          <a:blip r:embed="rId37" cstate="print">
+                            <a:extLst>
+                              <a:ext uri="{28A0092B-C50C-407E-A947-70E740481C1C}">
+                                <a14:useLocalDpi xmlns:a14="http://schemas.microsoft.com/office/drawing/2010/main" val="0"/>
+                              </a:ext>
+                            </a:extLst>
+                          </a:blip>
+                          <a:srcRect/>
+                          <a:stretch>
+                            <a:fillRect/>
+                          </a:stretch>
+                        </pic:blipFill>
+                        <pic:spPr bwMode="auto">
+                          <a:xfrm>
+                            <a:off x="0" y="0"/>
+                            <a:ext cx="1512000" cy="1074780"/>
+                          </a:xfrm>
+                          <a:prstGeom prst="rect">
+                            <a:avLst/>
+                          </a:prstGeom>
+                          <a:noFill/>
+                          <a:ln>
+                            <a:noFill/>
+                          </a:ln>
+                          <a:effectLst>
+                            <a:outerShdw blurRad="50800" dist="38100" dir="2700000" algn="tl" rotWithShape="0">
+                              <a:prstClr val="black">
+                                <a:alpha val="40000"/>
+                              </a:prstClr>
+                            </a:outerShdw>
+                          </a:effectLst>
+                        </pic:spPr>
+                      </pic:pic>
+                    </a:graphicData>
+                  </a:graphic>
+                </wp:inline>
+              </w:drawing>
+            </w:r>
+          </w:p>
+        </w:tc>
+      </w:tr>
+      <w:tr>
+        <w:tc>
+          <w:tcPr>
+            <w:tcW w:w="2812" w:type="dxa"/>
+          </w:tcPr>
+          <w:p>
+            <w:pPr>
+              <w:jc w:val="center"/>
+              <w:rPr>
+                <w:lang w:val="en-US"/>
+              </w:rPr>
+            </w:pPr>
+            <w:r>
+              <w:rPr>
+                <w:noProof/>
+              </w:rPr>
+              <w:lastRenderedPageBreak/>
+              <w:drawing>
+                <wp:inline distT="0" distB="0" distL="0" distR="0" wp14:anchorId="643B9185" wp14:editId="7020A089">
+                  <wp:extent cx="1656000" cy="3680122"/>
+                  <wp:effectExtent l="19050" t="19050" r="20955" b="15875"/>
+                  <wp:docPr id="1303096253" name="Picture 46"/>
+                  <wp:cNvGraphicFramePr>
+                    <a:graphicFrameLocks xmlns:a="http://schemas.openxmlformats.org/drawingml/2006/main" noChangeAspect="1"/>
+                  </wp:cNvGraphicFramePr>
+                  <a:graphic xmlns:a="http://schemas.openxmlformats.org/drawingml/2006/main">
+                    <a:graphicData uri="http://schemas.openxmlformats.org/drawingml/2006/picture">
+                      <pic:pic xmlns:pic="http://schemas.openxmlformats.org/drawingml/2006/picture">
+                        <pic:nvPicPr>
+                          <pic:cNvPr id="0" name="Picture 106"/>
+                          <pic:cNvPicPr>
+                            <a:picLocks noChangeAspect="1" noChangeArrowheads="1"/>
+                          </pic:cNvPicPr>
+                        </pic:nvPicPr>
+                        <pic:blipFill>
+                          <a:blip r:embed="rId38">
+                            <a:extLst>
+                              <a:ext uri="{28A0092B-C50C-407E-A947-70E740481C1C}">
+                                <a14:useLocalDpi xmlns:a14="http://schemas.microsoft.com/office/drawing/2010/main" val="0"/>
+                              </a:ext>
+                            </a:extLst>
+                          </a:blip>
+                          <a:srcRect/>
+                          <a:stretch>
+                            <a:fillRect/>
+                          </a:stretch>
+                        </pic:blipFill>
+                        <pic:spPr bwMode="auto">
+                          <a:xfrm>
+                            <a:off x="0" y="0"/>
+                            <a:ext cx="1656000" cy="3680122"/>
+                          </a:xfrm>
+                          <a:prstGeom prst="rect">
+                            <a:avLst/>
+                          </a:prstGeom>
+                          <a:noFill/>
+                          <a:ln>
+                            <a:solidFill>
+                              <a:schemeClr val="tx1">
+                                <a:lumMod val="50000"/>
+                                <a:lumOff val="50000"/>
+                              </a:schemeClr>
+                            </a:solidFill>
+                          </a:ln>
+                        </pic:spPr>
+                      </pic:pic>
+                    </a:graphicData>
+                  </a:graphic>
+                </wp:inline>
+              </w:drawing>
+            </w:r>
+          </w:p>
+        </w:tc>
+        <w:tc>
+          <w:tcPr>
+            <w:tcW w:w="2811" w:type="dxa"/>
+          </w:tcPr>
+          <w:p>
+            <w:pPr>
+              <w:jc w:val="center"/>
+              <w:rPr>
+                <w:lang w:val="en-US"/>
+              </w:rPr>
+            </w:pPr>
+            <w:r>
+              <w:rPr>
+                <w:noProof/>
+              </w:rPr>
+              <w:drawing>
+                <wp:inline distT="0" distB="0" distL="0" distR="0" wp14:anchorId="4F491FF4" wp14:editId="633AA7C7">
+                  <wp:extent cx="1656000" cy="3680122"/>
+                  <wp:effectExtent l="19050" t="19050" r="20955" b="15875"/>
+                  <wp:docPr id="1423297664" name="Picture 47"/>
+                  <wp:cNvGraphicFramePr>
+                    <a:graphicFrameLocks xmlns:a="http://schemas.openxmlformats.org/drawingml/2006/main" noChangeAspect="1"/>
+                  </wp:cNvGraphicFramePr>
+                  <a:graphic xmlns:a="http://schemas.openxmlformats.org/drawingml/2006/main">
+                    <a:graphicData uri="http://schemas.openxmlformats.org/drawingml/2006/picture">
+                      <pic:pic xmlns:pic="http://schemas.openxmlformats.org/drawingml/2006/picture">
+                        <pic:nvPicPr>
+                          <pic:cNvPr id="0" name="Picture 108"/>
+                          <pic:cNvPicPr>
+                            <a:picLocks noChangeAspect="1" noChangeArrowheads="1"/>
+                          </pic:cNvPicPr>
+                        </pic:nvPicPr>
+                        <pic:blipFill>
+                          <a:blip r:embed="rId39">
+                            <a:extLst>
+                              <a:ext uri="{28A0092B-C50C-407E-A947-70E740481C1C}">
+                                <a14:useLocalDpi xmlns:a14="http://schemas.microsoft.com/office/drawing/2010/main" val="0"/>
+                              </a:ext>
+                            </a:extLst>
+                          </a:blip>
+                          <a:srcRect/>
+                          <a:stretch>
+                            <a:fillRect/>
+                          </a:stretch>
+                        </pic:blipFill>
+                        <pic:spPr bwMode="auto">
+                          <a:xfrm>
+                            <a:off x="0" y="0"/>
+                            <a:ext cx="1656000" cy="3680122"/>
+                          </a:xfrm>
+                          <a:prstGeom prst="rect">
+                            <a:avLst/>
+                          </a:prstGeom>
+                          <a:noFill/>
+                          <a:ln>
+                            <a:solidFill>
+                              <a:schemeClr val="tx1">
+                                <a:lumMod val="50000"/>
+                                <a:lumOff val="50000"/>
+                              </a:schemeClr>
+                            </a:solidFill>
+                          </a:ln>
+                        </pic:spPr>
+                      </pic:pic>
+                    </a:graphicData>
+                  </a:graphic>
+                </wp:inline>
+              </w:drawing>
+            </w:r>
+          </w:p>
+        </w:tc>
+        <w:tc>
+          <w:tcPr>
+            <w:tcW w:w="2871" w:type="dxa"/>
+          </w:tcPr>
+          <w:p>
+            <w:pPr>
+              <w:jc w:val="center"/>
+              <w:rPr>
+                <w:lang w:val="en-US"/>
+              </w:rPr>
+            </w:pPr>
+            <w:r>
+              <w:rPr>
+                <w:noProof/>
+              </w:rPr>
+              <w:drawing>
+                <wp:inline distT="0" distB="0" distL="0" distR="0" wp14:anchorId="1676B9E5" wp14:editId="6E7E6057">
+                  <wp:extent cx="1656000" cy="3678905"/>
+                  <wp:effectExtent l="19050" t="19050" r="20955" b="17145"/>
+                  <wp:docPr id="485561887" name="Picture 35"/>
+                  <wp:cNvGraphicFramePr>
+                    <a:graphicFrameLocks xmlns:a="http://schemas.openxmlformats.org/drawingml/2006/main" noChangeAspect="1"/>
+                  </wp:cNvGraphicFramePr>
+                  <a:graphic xmlns:a="http://schemas.openxmlformats.org/drawingml/2006/main">
+                    <a:graphicData uri="http://schemas.openxmlformats.org/drawingml/2006/picture">
+                      <pic:pic xmlns:pic="http://schemas.openxmlformats.org/drawingml/2006/picture">
+                        <pic:nvPicPr>
+                          <pic:cNvPr id="0" name="Picture 84"/>
+                          <pic:cNvPicPr>
+                            <a:picLocks noChangeAspect="1" noChangeArrowheads="1"/>
+                          </pic:cNvPicPr>
+                        </pic:nvPicPr>
+                        <pic:blipFill>
+                          <a:blip r:embed="rId40">
+                            <a:extLst>
+                              <a:ext uri="{28A0092B-C50C-407E-A947-70E740481C1C}">
+                                <a14:useLocalDpi xmlns:a14="http://schemas.microsoft.com/office/drawing/2010/main" val="0"/>
+                              </a:ext>
+                            </a:extLst>
+                          </a:blip>
+                          <a:srcRect/>
+                          <a:stretch>
+                            <a:fillRect/>
+                          </a:stretch>
+                        </pic:blipFill>
+                        <pic:spPr bwMode="auto">
+                          <a:xfrm>
+                            <a:off x="0" y="0"/>
+                            <a:ext cx="1656000" cy="3678905"/>
+                          </a:xfrm>
+                          <a:prstGeom prst="rect">
+                            <a:avLst/>
+                          </a:prstGeom>
+                          <a:noFill/>
+                          <a:ln>
+                            <a:solidFill>
+                              <a:schemeClr val="tx1">
+                                <a:lumMod val="50000"/>
+                                <a:lumOff val="50000"/>
+                              </a:schemeClr>
+                            </a:solidFill>
+                          </a:ln>
+                        </pic:spPr>
+                      </pic:pic>
+                    </a:graphicData>
+                  </a:graphic>
+                </wp:inline>
+              </w:drawing>
+            </w:r>
+          </w:p>
+        </w:tc>
+      </w:tr>
+      <w:tr>
+        <w:tc>
+          <w:tcPr>
+            <w:tcW w:w="2812" w:type="dxa"/>
+          </w:tcPr>
+          <w:p>
+            <w:pPr>
+              <w:jc w:val="center"/>
+              <w:rPr>
+                <w:lang w:val="en-US"/>
+              </w:rPr>
+            </w:pPr>
+            <w:r>
+              <w:rPr>
+                <w:noProof/>
+              </w:rPr>
+              <w:drawing>
+                <wp:inline distT="0" distB="0" distL="0" distR="0" wp14:anchorId="7CD21623" wp14:editId="7F75177E">
+                  <wp:extent cx="1656000" cy="3679513"/>
+                  <wp:effectExtent l="19050" t="19050" r="20955" b="16510"/>
+                  <wp:docPr id="648926089" name="Picture 53"/>
+                  <wp:cNvGraphicFramePr>
+                    <a:graphicFrameLocks xmlns:a="http://schemas.openxmlformats.org/drawingml/2006/main" noChangeAspect="1"/>
+                  </wp:cNvGraphicFramePr>
+                  <a:graphic xmlns:a="http://schemas.openxmlformats.org/drawingml/2006/main">
+                    <a:graphicData uri="http://schemas.openxmlformats.org/drawingml/2006/picture">
+                      <pic:pic xmlns:pic="http://schemas.openxmlformats.org/drawingml/2006/picture">
+                        <pic:nvPicPr>
+                          <pic:cNvPr id="0" name="Picture 123"/>
+                          <pic:cNvPicPr>
+                            <a:picLocks noChangeAspect="1" noChangeArrowheads="1"/>
+                          </pic:cNvPicPr>
+                        </pic:nvPicPr>
+                        <pic:blipFill>
+                          <a:blip r:embed="rId41">
+                            <a:extLst>
+                              <a:ext uri="{28A0092B-C50C-407E-A947-70E740481C1C}">
+                                <a14:useLocalDpi xmlns:a14="http://schemas.microsoft.com/office/drawing/2010/main" val="0"/>
+                              </a:ext>
+                            </a:extLst>
+                          </a:blip>
+                          <a:srcRect/>
+                          <a:stretch>
+                            <a:fillRect/>
+                          </a:stretch>
+                        </pic:blipFill>
+                        <pic:spPr bwMode="auto">
+                          <a:xfrm>
+                            <a:off x="0" y="0"/>
+                            <a:ext cx="1656000" cy="3679513"/>
+                          </a:xfrm>
+                          <a:prstGeom prst="rect">
+                            <a:avLst/>
+                          </a:prstGeom>
+                          <a:noFill/>
+                          <a:ln>
+                            <a:solidFill>
+                              <a:schemeClr val="tx1">
+                                <a:lumMod val="50000"/>
+                                <a:lumOff val="50000"/>
+                              </a:schemeClr>
+                            </a:solidFill>
+                          </a:ln>
+                        </pic:spPr>
+                      </pic:pic>
+                    </a:graphicData>
+                  </a:graphic>
+                </wp:inline>
+              </w:drawing>
+            </w:r>
+          </w:p>
+        </w:tc>
+        <w:tc>
+          <w:tcPr>
+            <w:tcW w:w="2811" w:type="dxa"/>
+          </w:tcPr>
+          <w:p>
+            <w:pPr>
+              <w:jc w:val="center"/>
+              <w:rPr>
+                <w:lang w:val="en-US"/>
+              </w:rPr>
+            </w:pPr>
+            <w:r>
+              <w:rPr>
+                <w:noProof/>
+              </w:rPr>
+              <w:drawing>
+                <wp:inline distT="0" distB="0" distL="0" distR="0" wp14:anchorId="5A2B8276" wp14:editId="5CBE5B0F">
+                  <wp:extent cx="1656000" cy="3679513"/>
+                  <wp:effectExtent l="19050" t="19050" r="20955" b="16510"/>
+                  <wp:docPr id="661809910" name="Picture 54"/>
+                  <wp:cNvGraphicFramePr>
+                    <a:graphicFrameLocks xmlns:a="http://schemas.openxmlformats.org/drawingml/2006/main" noChangeAspect="1"/>
+                  </wp:cNvGraphicFramePr>
+                  <a:graphic xmlns:a="http://schemas.openxmlformats.org/drawingml/2006/main">
+                    <a:graphicData uri="http://schemas.openxmlformats.org/drawingml/2006/picture">
+                      <pic:pic xmlns:pic="http://schemas.openxmlformats.org/drawingml/2006/picture">
+                        <pic:nvPicPr>
+                          <pic:cNvPr id="0" name="Picture 125"/>
+                          <pic:cNvPicPr>
+                            <a:picLocks noChangeAspect="1" noChangeArrowheads="1"/>
+                          </pic:cNvPicPr>
+                        </pic:nvPicPr>
+                        <pic:blipFill>
+                          <a:blip r:embed="rId42">
+                            <a:extLst>
+                              <a:ext uri="{28A0092B-C50C-407E-A947-70E740481C1C}">
+                                <a14:useLocalDpi xmlns:a14="http://schemas.microsoft.com/office/drawing/2010/main" val="0"/>
+                              </a:ext>
+                            </a:extLst>
+                          </a:blip>
+                          <a:srcRect/>
+                          <a:stretch>
+                            <a:fillRect/>
+                          </a:stretch>
+                        </pic:blipFill>
+                        <pic:spPr bwMode="auto">
+                          <a:xfrm>
+                            <a:off x="0" y="0"/>
+                            <a:ext cx="1656000" cy="3679513"/>
+                          </a:xfrm>
+                          <a:prstGeom prst="rect">
+                            <a:avLst/>
+                          </a:prstGeom>
+                          <a:noFill/>
+                          <a:ln>
+                            <a:solidFill>
+                              <a:schemeClr val="tx1">
+                                <a:lumMod val="50000"/>
+                                <a:lumOff val="50000"/>
+                              </a:schemeClr>
+                            </a:solidFill>
+                          </a:ln>
+                        </pic:spPr>
+                      </pic:pic>
+                    </a:graphicData>
+                  </a:graphic>
+                </wp:inline>
+              </w:drawing>
+            </w:r>
+          </w:p>
+        </w:tc>
+        <w:tc>
+          <w:tcPr>
+            <w:tcW w:w="2871" w:type="dxa"/>
+          </w:tcPr>
+          <w:p>
+            <w:pPr>
+              <w:jc w:val="center"/>
+              <w:rPr>
+                <w:lang w:val="en-US"/>
+              </w:rPr>
+            </w:pPr>
+            <w:r>
+              <w:rPr>
+                <w:noProof/>
+              </w:rPr>
+              <w:drawing>
+                <wp:inline distT="0" distB="0" distL="0" distR="0" wp14:anchorId="4B87A220" wp14:editId="2D638203">
+                  <wp:extent cx="1512000" cy="842469"/>
+                  <wp:effectExtent l="38100" t="38100" r="88265" b="91440"/>
+                  <wp:docPr id="1853199560" name="Picture 52"/>
+                  <wp:cNvGraphicFramePr>
+                    <a:graphicFrameLocks xmlns:a="http://schemas.openxmlformats.org/drawingml/2006/main" noChangeAspect="1"/>
+                  </wp:cNvGraphicFramePr>
+                  <a:graphic xmlns:a="http://schemas.openxmlformats.org/drawingml/2006/main">
+                    <a:graphicData uri="http://schemas.openxmlformats.org/drawingml/2006/picture">
+                      <pic:pic xmlns:pic="http://schemas.openxmlformats.org/drawingml/2006/picture">
+                        <pic:nvPicPr>
+                          <pic:cNvPr id="0" name="Picture 121"/>
+                          <pic:cNvPicPr>
+                            <a:picLocks noChangeAspect="1" noChangeArrowheads="1"/>
+                          </pic:cNvPicPr>
+                        </pic:nvPicPr>
+                        <pic:blipFill>
+                          <a:blip r:embed="rId43">
+                            <a:extLst>
+                              <a:ext uri="{28A0092B-C50C-407E-A947-70E740481C1C}">
+                                <a14:useLocalDpi xmlns:a14="http://schemas.microsoft.com/office/drawing/2010/main" val="0"/>
+                              </a:ext>
+                            </a:extLst>
+                          </a:blip>
+                          <a:srcRect/>
+                          <a:stretch>
+                            <a:fillRect/>
+                          </a:stretch>
+                        </pic:blipFill>
+                        <pic:spPr bwMode="auto">
+                          <a:xfrm>
+                            <a:off x="0" y="0"/>
+                            <a:ext cx="1512000" cy="842469"/>
+                          </a:xfrm>
+                          <a:prstGeom prst="rect">
+                            <a:avLst/>
+                          </a:prstGeom>
+                          <a:noFill/>
+                          <a:ln>
+                            <a:noFill/>
+                          </a:ln>
+                          <a:effectLst>
+                            <a:outerShdw blurRad="50800" dist="38100" dir="2700000" algn="tl" rotWithShape="0">
+                              <a:prstClr val="black">
+                                <a:alpha val="40000"/>
+                              </a:prstClr>
+                            </a:outerShdw>
+                          </a:effectLst>
+                        </pic:spPr>
+                      </pic:pic>
+                    </a:graphicData>
+                  </a:graphic>
+                </wp:inline>
+              </w:drawing>
+            </w:r>
+          </w:p>
+          <w:p>
+            <w:pPr>
+              <w:jc w:val="center"/>
+              <w:rPr>
+                <w:lang w:val="en-US"/>
+              </w:rPr>
+            </w:pPr>
+          </w:p>
+          <w:p>
+            <w:pPr>
+              <w:jc w:val="center"/>
+              <w:rPr>
+                <w:lang w:val="en-US"/>
+              </w:rPr>
+            </w:pPr>
+            <w:r>
+              <w:rPr>
+                <w:noProof/>
+              </w:rPr>
+              <w:drawing>
+                <wp:inline distT="0" distB="0" distL="0" distR="0" wp14:anchorId="40FCB096" wp14:editId="390F4348">
+                  <wp:extent cx="1512000" cy="591055"/>
+                  <wp:effectExtent l="38100" t="38100" r="88265" b="95250"/>
+                  <wp:docPr id="1932776513" name="Picture 50"/>
+                  <wp:cNvGraphicFramePr>
+                    <a:graphicFrameLocks xmlns:a="http://schemas.openxmlformats.org/drawingml/2006/main" noChangeAspect="1"/>
+                  </wp:cNvGraphicFramePr>
+                  <a:graphic xmlns:a="http://schemas.openxmlformats.org/drawingml/2006/main">
+                    <a:graphicData uri="http://schemas.openxmlformats.org/drawingml/2006/picture">
+                      <pic:pic xmlns:pic="http://schemas.openxmlformats.org/drawingml/2006/picture">
+                        <pic:nvPicPr>
+                          <pic:cNvPr id="0" name="Picture 117"/>
+                          <pic:cNvPicPr>
+                            <a:picLocks noChangeAspect="1" noChangeArrowheads="1"/>
+                          </pic:cNvPicPr>
+                        </pic:nvPicPr>
+                        <pic:blipFill>
+                          <a:blip r:embed="rId44">
+                            <a:extLst>
+                              <a:ext uri="{28A0092B-C50C-407E-A947-70E740481C1C}">
+                                <a14:useLocalDpi xmlns:a14="http://schemas.microsoft.com/office/drawing/2010/main" val="0"/>
+                              </a:ext>
+                            </a:extLst>
+                          </a:blip>
+                          <a:srcRect/>
+                          <a:stretch>
+                            <a:fillRect/>
+                          </a:stretch>
+                        </pic:blipFill>
+                        <pic:spPr bwMode="auto">
+                          <a:xfrm>
+                            <a:off x="0" y="0"/>
+                            <a:ext cx="1512000" cy="591055"/>
+                          </a:xfrm>
+                          <a:prstGeom prst="rect">
+                            <a:avLst/>
+                          </a:prstGeom>
+                          <a:noFill/>
+                          <a:ln>
+                            <a:noFill/>
+                          </a:ln>
+                          <a:effectLst>
+                            <a:outerShdw blurRad="50800" dist="38100" dir="2700000" algn="tl" rotWithShape="0">
+                              <a:prstClr val="black">
+                                <a:alpha val="40000"/>
+                              </a:prstClr>
+                            </a:outerShdw>
+                          </a:effectLst>
+                        </pic:spPr>
+                      </pic:pic>
+                    </a:graphicData>
+                  </a:graphic>
+                </wp:inline>
+              </w:drawing>
+            </w:r>
+          </w:p>
+        </w:tc>
+      </w:tr>
+      <w:tr>
+        <w:tc>
+          <w:tcPr>
+            <w:tcW w:w="2812" w:type="dxa"/>
+          </w:tcPr>
+          <w:p>
+            <w:pPr>
+              <w:jc w:val="center"/>
+              <w:rPr>
+                <w:noProof/>
+              </w:rPr>
+            </w:pPr>
+            <w:r>
+              <w:rPr>
+                <w:noProof/>
+              </w:rPr>
+              <w:lastRenderedPageBreak/>
+              <w:drawing>
+                <wp:inline distT="0" distB="0" distL="0" distR="0" wp14:anchorId="6EF07087" wp14:editId="6F4CF544">
+                  <wp:extent cx="1656000" cy="3679513"/>
+                  <wp:effectExtent l="19050" t="19050" r="20955" b="16510"/>
+                  <wp:docPr id="2059571300" name="Picture 55"/>
+                  <wp:cNvGraphicFramePr>
+                    <a:graphicFrameLocks xmlns:a="http://schemas.openxmlformats.org/drawingml/2006/main" noChangeAspect="1"/>
+                  </wp:cNvGraphicFramePr>
+                  <a:graphic xmlns:a="http://schemas.openxmlformats.org/drawingml/2006/main">
+                    <a:graphicData uri="http://schemas.openxmlformats.org/drawingml/2006/picture">
+                      <pic:pic xmlns:pic="http://schemas.openxmlformats.org/drawingml/2006/picture">
+                        <pic:nvPicPr>
+                          <pic:cNvPr id="0" name="Picture 127"/>
+                          <pic:cNvPicPr>
+                            <a:picLocks noChangeAspect="1" noChangeArrowheads="1"/>
+                          </pic:cNvPicPr>
+                        </pic:nvPicPr>
+                        <pic:blipFill>
+                          <a:blip r:embed="rId45">
+                            <a:extLst>
+                              <a:ext uri="{28A0092B-C50C-407E-A947-70E740481C1C}">
+                                <a14:useLocalDpi xmlns:a14="http://schemas.microsoft.com/office/drawing/2010/main" val="0"/>
+                              </a:ext>
+                            </a:extLst>
+                          </a:blip>
+                          <a:srcRect/>
+                          <a:stretch>
+                            <a:fillRect/>
+                          </a:stretch>
+                        </pic:blipFill>
+                        <pic:spPr bwMode="auto">
+                          <a:xfrm>
+                            <a:off x="0" y="0"/>
+                            <a:ext cx="1656000" cy="3679513"/>
+                          </a:xfrm>
+                          <a:prstGeom prst="rect">
+                            <a:avLst/>
+                          </a:prstGeom>
+                          <a:noFill/>
+                          <a:ln>
+                            <a:solidFill>
+                              <a:schemeClr val="tx1">
+                                <a:lumMod val="50000"/>
+                                <a:lumOff val="50000"/>
+                              </a:schemeClr>
+                            </a:solidFill>
+                          </a:ln>
+                        </pic:spPr>
+                      </pic:pic>
+                    </a:graphicData>
+                  </a:graphic>
+                </wp:inline>
+              </w:drawing>
+            </w:r>
+          </w:p>
+        </w:tc>
+        <w:tc>
+          <w:tcPr>
+            <w:tcW w:w="2811" w:type="dxa"/>
+          </w:tcPr>
+          <w:p>
+            <w:pPr>
+              <w:jc w:val="center"/>
+              <w:rPr>
+                <w:noProof/>
+              </w:rPr>
+            </w:pPr>
+            <w:r>
+              <w:rPr>
+                <w:noProof/>
+              </w:rPr>
+              <w:drawing>
+                <wp:inline distT="0" distB="0" distL="0" distR="0" wp14:anchorId="1CAFC5B0" wp14:editId="5F23EFD4">
+                  <wp:extent cx="1656000" cy="3680122"/>
+                  <wp:effectExtent l="19050" t="19050" r="20955" b="15875"/>
+                  <wp:docPr id="426225457" name="Picture 37"/>
+                  <wp:cNvGraphicFramePr>
+                    <a:graphicFrameLocks xmlns:a="http://schemas.openxmlformats.org/drawingml/2006/main" noChangeAspect="1"/>
+                  </wp:cNvGraphicFramePr>
+                  <a:graphic xmlns:a="http://schemas.openxmlformats.org/drawingml/2006/main">
+                    <a:graphicData uri="http://schemas.openxmlformats.org/drawingml/2006/picture">
+                      <pic:pic xmlns:pic="http://schemas.openxmlformats.org/drawingml/2006/picture">
+                        <pic:nvPicPr>
+                          <pic:cNvPr id="0" name="Picture 88"/>
+                          <pic:cNvPicPr>
+                            <a:picLocks noChangeAspect="1" noChangeArrowheads="1"/>
+                          </pic:cNvPicPr>
+                        </pic:nvPicPr>
+                        <pic:blipFill>
+                          <a:blip r:embed="rId46">
+                            <a:extLst>
+                              <a:ext uri="{28A0092B-C50C-407E-A947-70E740481C1C}">
+                                <a14:useLocalDpi xmlns:a14="http://schemas.microsoft.com/office/drawing/2010/main" val="0"/>
+                              </a:ext>
+                            </a:extLst>
+                          </a:blip>
+                          <a:srcRect/>
+                          <a:stretch>
+                            <a:fillRect/>
+                          </a:stretch>
+                        </pic:blipFill>
+                        <pic:spPr bwMode="auto">
+                          <a:xfrm>
+                            <a:off x="0" y="0"/>
+                            <a:ext cx="1656000" cy="3680122"/>
+                          </a:xfrm>
+                          <a:prstGeom prst="rect">
+                            <a:avLst/>
+                          </a:prstGeom>
+                          <a:noFill/>
+                          <a:ln>
+                            <a:solidFill>
+                              <a:schemeClr val="tx1">
+                                <a:lumMod val="50000"/>
+                                <a:lumOff val="50000"/>
+                              </a:schemeClr>
+                            </a:solidFill>
+                          </a:ln>
+                        </pic:spPr>
+                      </pic:pic>
+                    </a:graphicData>
+                  </a:graphic>
+                </wp:inline>
+              </w:drawing>
+            </w:r>
+          </w:p>
+        </w:tc>
+        <w:tc>
+          <w:tcPr>
+            <w:tcW w:w="2871" w:type="dxa"/>
+          </w:tcPr>
+          <w:p>
+            <w:pPr>
+              <w:jc w:val="center"/>
+              <w:rPr>
+                <w:noProof/>
+              </w:rPr>
+            </w:pPr>
+            <w:r>
+              <w:rPr>
+                <w:noProof/>
+              </w:rPr>
+              <w:drawing>
+                <wp:inline distT="0" distB="0" distL="0" distR="0" wp14:anchorId="664A98B8" wp14:editId="27079EA5">
+                  <wp:extent cx="1656000" cy="3680122"/>
+                  <wp:effectExtent l="19050" t="19050" r="20955" b="15875"/>
+                  <wp:docPr id="21594304" name="Picture 38"/>
+                  <wp:cNvGraphicFramePr>
+                    <a:graphicFrameLocks xmlns:a="http://schemas.openxmlformats.org/drawingml/2006/main" noChangeAspect="1"/>
+                  </wp:cNvGraphicFramePr>
+                  <a:graphic xmlns:a="http://schemas.openxmlformats.org/drawingml/2006/main">
+                    <a:graphicData uri="http://schemas.openxmlformats.org/drawingml/2006/picture">
+                      <pic:pic xmlns:pic="http://schemas.openxmlformats.org/drawingml/2006/picture">
+                        <pic:nvPicPr>
+                          <pic:cNvPr id="0" name="Picture 90"/>
+                          <pic:cNvPicPr>
+                            <a:picLocks noChangeAspect="1" noChangeArrowheads="1"/>
+                          </pic:cNvPicPr>
+                        </pic:nvPicPr>
+                        <pic:blipFill>
+                          <a:blip r:embed="rId47">
+                            <a:extLst>
+                              <a:ext uri="{28A0092B-C50C-407E-A947-70E740481C1C}">
+                                <a14:useLocalDpi xmlns:a14="http://schemas.microsoft.com/office/drawing/2010/main" val="0"/>
+                              </a:ext>
+                            </a:extLst>
+                          </a:blip>
+                          <a:srcRect/>
+                          <a:stretch>
+                            <a:fillRect/>
+                          </a:stretch>
+                        </pic:blipFill>
+                        <pic:spPr bwMode="auto">
+                          <a:xfrm>
+                            <a:off x="0" y="0"/>
+                            <a:ext cx="1656000" cy="3680122"/>
+                          </a:xfrm>
+                          <a:prstGeom prst="rect">
+                            <a:avLst/>
+                          </a:prstGeom>
+                          <a:noFill/>
+                          <a:ln>
+                            <a:solidFill>
+                              <a:schemeClr val="tx1">
+                                <a:lumMod val="50000"/>
+                                <a:lumOff val="50000"/>
+                              </a:schemeClr>
+                            </a:solidFill>
+                          </a:ln>
+                        </pic:spPr>
+                      </pic:pic>
+                    </a:graphicData>
+                  </a:graphic>
+                </wp:inline>
+              </w:drawing>
+            </w:r>
+          </w:p>
+        </w:tc>
+      </w:tr>
+    </w:tbl>
     <w:p>
       <w:pPr>
         <w:rPr>

</xml_diff>

<commit_message>
[SPRINT-6] Cari menu sesuai keinginan dan lihat lebih rinci isian Burger melalui detail menu
</commit_message>
<xml_diff>
--- a/0347-0515_LaporanProjectUTS.docx
+++ b/0347-0515_LaporanProjectUTS.docx
@@ -3865,6 +3865,148 @@
                 <w:szCs w:val="24"/>
                 <w:lang w:val="en-US"/>
               </w:rPr>
+              <w:t xml:space="preserve">Mengetahui </w:t>
+            </w:r>
+            <w:r>
+              <w:rPr>
+                <w:rFonts w:ascii="Times New Roman" w:hAnsi="Times New Roman" w:cs="Times New Roman"/>
+                <w:sz w:val="24"/>
+                <w:szCs w:val="24"/>
+                <w:lang w:val="en-US"/>
+              </w:rPr>
+              <w:t>detail menu</w:t>
+            </w:r>
+          </w:p>
+        </w:tc>
+        <w:tc>
+          <w:tcPr>
+            <w:tcW w:w="2300" w:type="dxa"/>
+          </w:tcPr>
+          <w:p>
+            <w:pPr>
+              <w:cnfStyle w:val="000000000000" w:firstRow="0" w:lastRow="0" w:firstColumn="0" w:lastColumn="0" w:oddVBand="0" w:evenVBand="0" w:oddHBand="0" w:evenHBand="0" w:firstRowFirstColumn="0" w:firstRowLastColumn="0" w:lastRowFirstColumn="0" w:lastRowLastColumn="0"/>
+              <w:rPr>
+                <w:rFonts w:ascii="Times New Roman" w:hAnsi="Times New Roman" w:cs="Times New Roman"/>
+                <w:sz w:val="24"/>
+                <w:szCs w:val="24"/>
+                <w:lang w:val="en-US"/>
+              </w:rPr>
+            </w:pPr>
+            <w:r>
+              <w:rPr>
+                <w:rFonts w:ascii="Times New Roman" w:hAnsi="Times New Roman" w:cs="Times New Roman"/>
+                <w:sz w:val="24"/>
+                <w:szCs w:val="24"/>
+                <w:lang w:val="en-US"/>
+              </w:rPr>
+              <w:t>Bisa menghindari memesan menu dengan isian yang tidak saya inginkan</w:t>
+            </w:r>
+          </w:p>
+        </w:tc>
+        <w:tc>
+          <w:tcPr>
+            <w:tcW w:w="1317" w:type="dxa"/>
+          </w:tcPr>
+          <w:p>
+            <w:pPr>
+              <w:jc w:val="center"/>
+              <w:cnfStyle w:val="000000000000" w:firstRow="0" w:lastRow="0" w:firstColumn="0" w:lastColumn="0" w:oddVBand="0" w:evenVBand="0" w:oddHBand="0" w:evenHBand="0" w:firstRowFirstColumn="0" w:firstRowLastColumn="0" w:lastRowFirstColumn="0" w:lastRowLastColumn="0"/>
+              <w:rPr>
+                <w:rFonts w:ascii="Times New Roman" w:hAnsi="Times New Roman" w:cs="Times New Roman"/>
+                <w:sz w:val="24"/>
+                <w:szCs w:val="24"/>
+                <w:lang w:val="en-US"/>
+              </w:rPr>
+            </w:pPr>
+            <w:r>
+              <w:rPr>
+                <w:rFonts w:ascii="Times New Roman" w:hAnsi="Times New Roman" w:cs="Times New Roman"/>
+                <w:sz w:val="24"/>
+                <w:szCs w:val="24"/>
+                <w:lang w:val="en-US"/>
+              </w:rPr>
+              <w:t>Low</w:t>
+            </w:r>
+          </w:p>
+        </w:tc>
+        <w:tc>
+          <w:tcPr>
+            <w:tcW w:w="1686" w:type="dxa"/>
+          </w:tcPr>
+          <w:p>
+            <w:pPr>
+              <w:jc w:val="center"/>
+              <w:cnfStyle w:val="000000000000" w:firstRow="0" w:lastRow="0" w:firstColumn="0" w:lastColumn="0" w:oddVBand="0" w:evenVBand="0" w:oddHBand="0" w:evenHBand="0" w:firstRowFirstColumn="0" w:firstRowLastColumn="0" w:lastRowFirstColumn="0" w:lastRowLastColumn="0"/>
+              <w:rPr>
+                <w:rFonts w:ascii="Times New Roman" w:hAnsi="Times New Roman" w:cs="Times New Roman"/>
+                <w:sz w:val="24"/>
+                <w:szCs w:val="24"/>
+                <w:lang w:val="en-US"/>
+              </w:rPr>
+            </w:pPr>
+            <w:r>
+              <w:rPr>
+                <w:rFonts w:ascii="Times New Roman" w:hAnsi="Times New Roman" w:cs="Times New Roman"/>
+                <w:sz w:val="24"/>
+                <w:szCs w:val="24"/>
+                <w:lang w:val="en-US"/>
+              </w:rPr>
+              <w:t>8</w:t>
+            </w:r>
+          </w:p>
+        </w:tc>
+      </w:tr>
+      <w:tr>
+        <w:tc>
+          <w:tcPr>
+            <w:cnfStyle w:val="001000000000" w:firstRow="0" w:lastRow="0" w:firstColumn="1" w:lastColumn="0" w:oddVBand="0" w:evenVBand="0" w:oddHBand="0" w:evenHBand="0" w:firstRowFirstColumn="0" w:firstRowLastColumn="0" w:lastRowFirstColumn="0" w:lastRowLastColumn="0"/>
+            <w:tcW w:w="1388" w:type="dxa"/>
+          </w:tcPr>
+          <w:p>
+            <w:pPr>
+              <w:rPr>
+                <w:rFonts w:ascii="Times New Roman" w:hAnsi="Times New Roman" w:cs="Times New Roman"/>
+                <w:b w:val="0"/>
+                <w:bCs w:val="0"/>
+                <w:sz w:val="24"/>
+                <w:szCs w:val="24"/>
+                <w:lang w:val="en-US"/>
+              </w:rPr>
+            </w:pPr>
+            <w:r>
+              <w:rPr>
+                <w:rFonts w:ascii="Times New Roman" w:hAnsi="Times New Roman" w:cs="Times New Roman"/>
+                <w:b w:val="0"/>
+                <w:bCs w:val="0"/>
+                <w:sz w:val="24"/>
+                <w:szCs w:val="24"/>
+                <w:lang w:val="en-US"/>
+              </w:rPr>
+              <w:t>Pelanggan</w:t>
+            </w:r>
+          </w:p>
+        </w:tc>
+        <w:tc>
+          <w:tcPr>
+            <w:tcW w:w="1803" w:type="dxa"/>
+          </w:tcPr>
+          <w:p>
+            <w:pPr>
+              <w:cnfStyle w:val="000000000000" w:firstRow="0" w:lastRow="0" w:firstColumn="0" w:lastColumn="0" w:oddVBand="0" w:evenVBand="0" w:oddHBand="0" w:evenHBand="0" w:firstRowFirstColumn="0" w:firstRowLastColumn="0" w:lastRowFirstColumn="0" w:lastRowLastColumn="0"/>
+              <w:rPr>
+                <w:rFonts w:ascii="Times New Roman" w:hAnsi="Times New Roman" w:cs="Times New Roman"/>
+                <w:sz w:val="24"/>
+                <w:szCs w:val="24"/>
+                <w:lang w:val="en-US"/>
+              </w:rPr>
+            </w:pPr>
+            <w:r>
+              <w:rPr>
+                <w:rFonts w:ascii="Times New Roman" w:hAnsi="Times New Roman" w:cs="Times New Roman"/>
+                <w:sz w:val="24"/>
+                <w:szCs w:val="24"/>
+                <w:lang w:val="en-US"/>
+              </w:rPr>
               <w:t>Melihat detail pesanan</w:t>
             </w:r>
           </w:p>
@@ -4008,16 +4150,7 @@
                 <w:szCs w:val="28"/>
                 <w:lang w:val="en-US"/>
               </w:rPr>
-              <w:t>9</w:t>
-            </w:r>
-            <w:r>
-              <w:rPr>
-                <w:rFonts w:ascii="Times New Roman" w:hAnsi="Times New Roman" w:cs="Times New Roman"/>
-                <w:sz w:val="28"/>
-                <w:szCs w:val="28"/>
-                <w:lang w:val="en-US"/>
-              </w:rPr>
-              <w:t>5</w:t>
+              <w:t>103</w:t>
             </w:r>
           </w:p>
         </w:tc>
@@ -12765,7 +12898,28 @@
                 <w:rFonts w:ascii="Times New Roman" w:hAnsi="Times New Roman" w:cs="Times New Roman"/>
                 <w:lang w:val="en-US"/>
               </w:rPr>
-              <w:t>mencari menu yang diinginkan</w:t>
+              <w:t xml:space="preserve">mencari </w:t>
+            </w:r>
+            <w:r>
+              <w:rPr>
+                <w:rFonts w:ascii="Times New Roman" w:hAnsi="Times New Roman" w:cs="Times New Roman"/>
+                <w:lang w:val="en-US"/>
+              </w:rPr>
+              <w:t xml:space="preserve">dan menemukan </w:t>
+            </w:r>
+            <w:r>
+              <w:rPr>
+                <w:rFonts w:ascii="Times New Roman" w:hAnsi="Times New Roman" w:cs="Times New Roman"/>
+                <w:lang w:val="en-US"/>
+              </w:rPr>
+              <w:t xml:space="preserve">menu </w:t>
+            </w:r>
+            <w:r>
+              <w:rPr>
+                <w:rFonts w:ascii="Times New Roman" w:hAnsi="Times New Roman" w:cs="Times New Roman"/>
+                <w:lang w:val="en-US"/>
+              </w:rPr>
+              <w:t>sesuai keinginan</w:t>
             </w:r>
           </w:p>
         </w:tc>
@@ -12932,7 +13086,7 @@
                 <w:szCs w:val="24"/>
                 <w:lang w:val="en-US"/>
               </w:rPr>
-              <w:t>WIP</w:t>
+              <w:t>Done</w:t>
             </w:r>
           </w:p>
         </w:tc>
@@ -13079,7 +13233,7 @@
                 <w:szCs w:val="24"/>
                 <w:lang w:val="en-US"/>
               </w:rPr>
-              <w:t>Open</w:t>
+              <w:t>Done</w:t>
             </w:r>
           </w:p>
         </w:tc>
@@ -13226,7 +13380,7 @@
                 <w:szCs w:val="24"/>
                 <w:lang w:val="en-US"/>
               </w:rPr>
-              <w:t>Open</w:t>
+              <w:t>Done</w:t>
             </w:r>
           </w:p>
         </w:tc>
@@ -13373,7 +13527,7 @@
                 <w:szCs w:val="24"/>
                 <w:lang w:val="en-US"/>
               </w:rPr>
-              <w:t>Open</w:t>
+              <w:t>Done</w:t>
             </w:r>
           </w:p>
         </w:tc>
@@ -13520,7 +13674,782 @@
                 <w:szCs w:val="24"/>
                 <w:lang w:val="en-US"/>
               </w:rPr>
-              <w:t>Open</w:t>
+              <w:t>Done</w:t>
+            </w:r>
+          </w:p>
+        </w:tc>
+      </w:tr>
+      <w:tr>
+        <w:tc>
+          <w:tcPr>
+            <w:cnfStyle w:val="001000000000" w:firstRow="0" w:lastRow="0" w:firstColumn="1" w:lastColumn="0" w:oddVBand="0" w:evenVBand="0" w:oddHBand="0" w:evenHBand="0" w:firstRowFirstColumn="0" w:firstRowLastColumn="0" w:lastRowFirstColumn="0" w:lastRowLastColumn="0"/>
+            <w:tcW w:w="511" w:type="dxa"/>
+            <w:vMerge w:val="restart"/>
+            <w:shd w:val="clear" w:color="auto" w:fill="auto"/>
+          </w:tcPr>
+          <w:p>
+            <w:pPr>
+              <w:jc w:val="center"/>
+              <w:rPr>
+                <w:rFonts w:ascii="Times New Roman" w:hAnsi="Times New Roman" w:cs="Times New Roman"/>
+                <w:b w:val="0"/>
+                <w:bCs w:val="0"/>
+                <w:lang w:val="en-US"/>
+              </w:rPr>
+            </w:pPr>
+            <w:r>
+              <w:rPr>
+                <w:rFonts w:ascii="Times New Roman" w:hAnsi="Times New Roman" w:cs="Times New Roman"/>
+                <w:b w:val="0"/>
+                <w:bCs w:val="0"/>
+                <w:lang w:val="en-US"/>
+              </w:rPr>
+              <w:t>12</w:t>
+            </w:r>
+          </w:p>
+        </w:tc>
+        <w:tc>
+          <w:tcPr>
+            <w:tcW w:w="2319" w:type="dxa"/>
+            <w:vMerge w:val="restart"/>
+            <w:shd w:val="clear" w:color="auto" w:fill="auto"/>
+          </w:tcPr>
+          <w:p>
+            <w:pPr>
+              <w:cnfStyle w:val="000000000000" w:firstRow="0" w:lastRow="0" w:firstColumn="0" w:lastColumn="0" w:oddVBand="0" w:evenVBand="0" w:oddHBand="0" w:evenHBand="0" w:firstRowFirstColumn="0" w:firstRowLastColumn="0" w:lastRowFirstColumn="0" w:lastRowLastColumn="0"/>
+              <w:rPr>
+                <w:rFonts w:ascii="Times New Roman" w:hAnsi="Times New Roman" w:cs="Times New Roman"/>
+                <w:sz w:val="24"/>
+                <w:szCs w:val="24"/>
+                <w:lang w:val="en-US"/>
+              </w:rPr>
+            </w:pPr>
+            <w:r>
+              <w:rPr>
+                <w:rFonts w:ascii="Times New Roman" w:hAnsi="Times New Roman" w:cs="Times New Roman"/>
+                <w:sz w:val="24"/>
+                <w:szCs w:val="24"/>
+                <w:lang w:val="en-US"/>
+              </w:rPr>
+              <w:t xml:space="preserve">Sebagai PELANGGAN, saya ingin mengetahui </w:t>
+            </w:r>
+            <w:r>
+              <w:rPr>
+                <w:rFonts w:ascii="Times New Roman" w:hAnsi="Times New Roman" w:cs="Times New Roman"/>
+                <w:sz w:val="24"/>
+                <w:szCs w:val="24"/>
+                <w:lang w:val="en-US"/>
+              </w:rPr>
+              <w:lastRenderedPageBreak/>
+              <w:t xml:space="preserve">lebih detail apa saja isian menu Burger sehingga saya bisa menghindari memesan menu dengan isian yang tidak saya </w:t>
+            </w:r>
+            <w:r>
+              <w:rPr>
+                <w:rFonts w:ascii="Times New Roman" w:hAnsi="Times New Roman" w:cs="Times New Roman"/>
+                <w:sz w:val="24"/>
+                <w:szCs w:val="24"/>
+                <w:lang w:val="en-US"/>
+              </w:rPr>
+              <w:t>inginkan</w:t>
+            </w:r>
+          </w:p>
+        </w:tc>
+        <w:tc>
+          <w:tcPr>
+            <w:tcW w:w="1985" w:type="dxa"/>
+            <w:shd w:val="clear" w:color="auto" w:fill="auto"/>
+          </w:tcPr>
+          <w:p>
+            <w:pPr>
+              <w:cnfStyle w:val="000000000000" w:firstRow="0" w:lastRow="0" w:firstColumn="0" w:lastColumn="0" w:oddVBand="0" w:evenVBand="0" w:oddHBand="0" w:evenHBand="0" w:firstRowFirstColumn="0" w:firstRowLastColumn="0" w:lastRowFirstColumn="0" w:lastRowLastColumn="0"/>
+              <w:rPr>
+                <w:rFonts w:ascii="Times New Roman" w:hAnsi="Times New Roman" w:cs="Times New Roman"/>
+                <w:sz w:val="24"/>
+                <w:szCs w:val="24"/>
+                <w:lang w:val="en-US"/>
+              </w:rPr>
+            </w:pPr>
+            <w:r>
+              <w:rPr>
+                <w:rFonts w:ascii="Times New Roman" w:hAnsi="Times New Roman" w:cs="Times New Roman"/>
+                <w:sz w:val="24"/>
+                <w:szCs w:val="24"/>
+                <w:lang w:val="en-US"/>
+              </w:rPr>
+              <w:lastRenderedPageBreak/>
+              <w:t>Design tampilan halaman Detail Menu</w:t>
+            </w:r>
+          </w:p>
+        </w:tc>
+        <w:tc>
+          <w:tcPr>
+            <w:tcW w:w="1332" w:type="dxa"/>
+            <w:shd w:val="clear" w:color="auto" w:fill="auto"/>
+            <w:vAlign w:val="center"/>
+          </w:tcPr>
+          <w:p>
+            <w:pPr>
+              <w:jc w:val="center"/>
+              <w:cnfStyle w:val="000000000000" w:firstRow="0" w:lastRow="0" w:firstColumn="0" w:lastColumn="0" w:oddVBand="0" w:evenVBand="0" w:oddHBand="0" w:evenHBand="0" w:firstRowFirstColumn="0" w:firstRowLastColumn="0" w:lastRowFirstColumn="0" w:lastRowLastColumn="0"/>
+              <w:rPr>
+                <w:rFonts w:ascii="Times New Roman" w:hAnsi="Times New Roman" w:cs="Times New Roman"/>
+                <w:sz w:val="24"/>
+                <w:szCs w:val="24"/>
+                <w:lang w:val="en-US"/>
+              </w:rPr>
+            </w:pPr>
+            <w:r>
+              <w:rPr>
+                <w:rFonts w:ascii="Times New Roman" w:hAnsi="Times New Roman" w:cs="Times New Roman"/>
+                <w:sz w:val="24"/>
+                <w:szCs w:val="24"/>
+                <w:lang w:val="en-US"/>
+              </w:rPr>
+              <w:t>Victoria</w:t>
+            </w:r>
+          </w:p>
+        </w:tc>
+        <w:tc>
+          <w:tcPr>
+            <w:tcW w:w="1357" w:type="dxa"/>
+            <w:shd w:val="clear" w:color="auto" w:fill="auto"/>
+            <w:vAlign w:val="center"/>
+          </w:tcPr>
+          <w:p>
+            <w:pPr>
+              <w:jc w:val="center"/>
+              <w:cnfStyle w:val="000000000000" w:firstRow="0" w:lastRow="0" w:firstColumn="0" w:lastColumn="0" w:oddVBand="0" w:evenVBand="0" w:oddHBand="0" w:evenHBand="0" w:firstRowFirstColumn="0" w:firstRowLastColumn="0" w:lastRowFirstColumn="0" w:lastRowLastColumn="0"/>
+              <w:rPr>
+                <w:rFonts w:ascii="Times New Roman" w:hAnsi="Times New Roman" w:cs="Times New Roman"/>
+                <w:sz w:val="24"/>
+                <w:szCs w:val="24"/>
+                <w:lang w:val="en-US"/>
+              </w:rPr>
+            </w:pPr>
+            <w:r>
+              <w:rPr>
+                <w:rFonts w:ascii="Times New Roman" w:hAnsi="Times New Roman" w:cs="Times New Roman"/>
+                <w:sz w:val="24"/>
+                <w:szCs w:val="24"/>
+                <w:lang w:val="en-US"/>
+              </w:rPr>
+              <w:t>3</w:t>
+            </w:r>
+          </w:p>
+        </w:tc>
+        <w:tc>
+          <w:tcPr>
+            <w:tcW w:w="995" w:type="dxa"/>
+            <w:shd w:val="clear" w:color="auto" w:fill="auto"/>
+            <w:vAlign w:val="center"/>
+          </w:tcPr>
+          <w:p>
+            <w:pPr>
+              <w:jc w:val="center"/>
+              <w:cnfStyle w:val="000000000000" w:firstRow="0" w:lastRow="0" w:firstColumn="0" w:lastColumn="0" w:oddVBand="0" w:evenVBand="0" w:oddHBand="0" w:evenHBand="0" w:firstRowFirstColumn="0" w:firstRowLastColumn="0" w:lastRowFirstColumn="0" w:lastRowLastColumn="0"/>
+              <w:rPr>
+                <w:rFonts w:ascii="Times New Roman" w:hAnsi="Times New Roman" w:cs="Times New Roman"/>
+                <w:sz w:val="24"/>
+                <w:szCs w:val="24"/>
+                <w:lang w:val="en-US"/>
+              </w:rPr>
+            </w:pPr>
+            <w:r>
+              <w:rPr>
+                <w:rFonts w:ascii="Times New Roman" w:hAnsi="Times New Roman" w:cs="Times New Roman"/>
+                <w:sz w:val="24"/>
+                <w:szCs w:val="24"/>
+                <w:lang w:val="en-US"/>
+              </w:rPr>
+              <w:t>Done</w:t>
+            </w:r>
+          </w:p>
+        </w:tc>
+      </w:tr>
+      <w:tr>
+        <w:tc>
+          <w:tcPr>
+            <w:cnfStyle w:val="001000000000" w:firstRow="0" w:lastRow="0" w:firstColumn="1" w:lastColumn="0" w:oddVBand="0" w:evenVBand="0" w:oddHBand="0" w:evenHBand="0" w:firstRowFirstColumn="0" w:firstRowLastColumn="0" w:lastRowFirstColumn="0" w:lastRowLastColumn="0"/>
+            <w:tcW w:w="511" w:type="dxa"/>
+            <w:vMerge/>
+            <w:shd w:val="clear" w:color="auto" w:fill="auto"/>
+          </w:tcPr>
+          <w:p>
+            <w:pPr>
+              <w:jc w:val="center"/>
+              <w:rPr>
+                <w:rFonts w:ascii="Times New Roman" w:hAnsi="Times New Roman" w:cs="Times New Roman"/>
+                <w:lang w:val="en-US"/>
+              </w:rPr>
+            </w:pPr>
+          </w:p>
+        </w:tc>
+        <w:tc>
+          <w:tcPr>
+            <w:tcW w:w="2319" w:type="dxa"/>
+            <w:vMerge/>
+            <w:shd w:val="clear" w:color="auto" w:fill="auto"/>
+          </w:tcPr>
+          <w:p>
+            <w:pPr>
+              <w:cnfStyle w:val="000000000000" w:firstRow="0" w:lastRow="0" w:firstColumn="0" w:lastColumn="0" w:oddVBand="0" w:evenVBand="0" w:oddHBand="0" w:evenHBand="0" w:firstRowFirstColumn="0" w:firstRowLastColumn="0" w:lastRowFirstColumn="0" w:lastRowLastColumn="0"/>
+              <w:rPr>
+                <w:rFonts w:ascii="Times New Roman" w:hAnsi="Times New Roman" w:cs="Times New Roman"/>
+                <w:sz w:val="24"/>
+                <w:szCs w:val="24"/>
+                <w:lang w:val="en-US"/>
+              </w:rPr>
+            </w:pPr>
+          </w:p>
+        </w:tc>
+        <w:tc>
+          <w:tcPr>
+            <w:tcW w:w="1985" w:type="dxa"/>
+            <w:shd w:val="clear" w:color="auto" w:fill="auto"/>
+          </w:tcPr>
+          <w:p>
+            <w:pPr>
+              <w:cnfStyle w:val="000000000000" w:firstRow="0" w:lastRow="0" w:firstColumn="0" w:lastColumn="0" w:oddVBand="0" w:evenVBand="0" w:oddHBand="0" w:evenHBand="0" w:firstRowFirstColumn="0" w:firstRowLastColumn="0" w:lastRowFirstColumn="0" w:lastRowLastColumn="0"/>
+              <w:rPr>
+                <w:rFonts w:ascii="Times New Roman" w:hAnsi="Times New Roman" w:cs="Times New Roman"/>
+                <w:sz w:val="24"/>
+                <w:szCs w:val="24"/>
+                <w:lang w:val="en-US"/>
+              </w:rPr>
+            </w:pPr>
+            <w:r>
+              <w:rPr>
+                <w:rFonts w:ascii="Times New Roman" w:hAnsi="Times New Roman" w:cs="Times New Roman"/>
+                <w:sz w:val="24"/>
+                <w:szCs w:val="24"/>
+                <w:lang w:val="en-US"/>
+              </w:rPr>
+              <w:t>Coding untuk halaman Detail Menu</w:t>
+            </w:r>
+          </w:p>
+        </w:tc>
+        <w:tc>
+          <w:tcPr>
+            <w:tcW w:w="1332" w:type="dxa"/>
+            <w:shd w:val="clear" w:color="auto" w:fill="auto"/>
+            <w:vAlign w:val="center"/>
+          </w:tcPr>
+          <w:p>
+            <w:pPr>
+              <w:jc w:val="center"/>
+              <w:cnfStyle w:val="000000000000" w:firstRow="0" w:lastRow="0" w:firstColumn="0" w:lastColumn="0" w:oddVBand="0" w:evenVBand="0" w:oddHBand="0" w:evenHBand="0" w:firstRowFirstColumn="0" w:firstRowLastColumn="0" w:lastRowFirstColumn="0" w:lastRowLastColumn="0"/>
+              <w:rPr>
+                <w:rFonts w:ascii="Times New Roman" w:hAnsi="Times New Roman" w:cs="Times New Roman"/>
+                <w:sz w:val="24"/>
+                <w:szCs w:val="24"/>
+                <w:lang w:val="en-US"/>
+              </w:rPr>
+            </w:pPr>
+            <w:r>
+              <w:rPr>
+                <w:rFonts w:ascii="Times New Roman" w:hAnsi="Times New Roman" w:cs="Times New Roman"/>
+                <w:sz w:val="24"/>
+                <w:szCs w:val="24"/>
+                <w:lang w:val="en-US"/>
+              </w:rPr>
+              <w:t>Cindy</w:t>
+            </w:r>
+          </w:p>
+        </w:tc>
+        <w:tc>
+          <w:tcPr>
+            <w:tcW w:w="1357" w:type="dxa"/>
+            <w:shd w:val="clear" w:color="auto" w:fill="auto"/>
+            <w:vAlign w:val="center"/>
+          </w:tcPr>
+          <w:p>
+            <w:pPr>
+              <w:jc w:val="center"/>
+              <w:cnfStyle w:val="000000000000" w:firstRow="0" w:lastRow="0" w:firstColumn="0" w:lastColumn="0" w:oddVBand="0" w:evenVBand="0" w:oddHBand="0" w:evenHBand="0" w:firstRowFirstColumn="0" w:firstRowLastColumn="0" w:lastRowFirstColumn="0" w:lastRowLastColumn="0"/>
+              <w:rPr>
+                <w:rFonts w:ascii="Times New Roman" w:hAnsi="Times New Roman" w:cs="Times New Roman"/>
+                <w:sz w:val="24"/>
+                <w:szCs w:val="24"/>
+                <w:lang w:val="en-US"/>
+              </w:rPr>
+            </w:pPr>
+            <w:r>
+              <w:rPr>
+                <w:rFonts w:ascii="Times New Roman" w:hAnsi="Times New Roman" w:cs="Times New Roman"/>
+                <w:sz w:val="24"/>
+                <w:szCs w:val="24"/>
+                <w:lang w:val="en-US"/>
+              </w:rPr>
+              <w:t>4</w:t>
+            </w:r>
+          </w:p>
+        </w:tc>
+        <w:tc>
+          <w:tcPr>
+            <w:tcW w:w="995" w:type="dxa"/>
+            <w:shd w:val="clear" w:color="auto" w:fill="auto"/>
+            <w:vAlign w:val="center"/>
+          </w:tcPr>
+          <w:p>
+            <w:pPr>
+              <w:jc w:val="center"/>
+              <w:cnfStyle w:val="000000000000" w:firstRow="0" w:lastRow="0" w:firstColumn="0" w:lastColumn="0" w:oddVBand="0" w:evenVBand="0" w:oddHBand="0" w:evenHBand="0" w:firstRowFirstColumn="0" w:firstRowLastColumn="0" w:lastRowFirstColumn="0" w:lastRowLastColumn="0"/>
+              <w:rPr>
+                <w:rFonts w:ascii="Times New Roman" w:hAnsi="Times New Roman" w:cs="Times New Roman"/>
+                <w:sz w:val="24"/>
+                <w:szCs w:val="24"/>
+                <w:lang w:val="en-US"/>
+              </w:rPr>
+            </w:pPr>
+            <w:r>
+              <w:rPr>
+                <w:rFonts w:ascii="Times New Roman" w:hAnsi="Times New Roman" w:cs="Times New Roman"/>
+                <w:sz w:val="24"/>
+                <w:szCs w:val="24"/>
+                <w:lang w:val="en-US"/>
+              </w:rPr>
+              <w:t>Done</w:t>
+            </w:r>
+          </w:p>
+        </w:tc>
+      </w:tr>
+      <w:tr>
+        <w:tc>
+          <w:tcPr>
+            <w:cnfStyle w:val="001000000000" w:firstRow="0" w:lastRow="0" w:firstColumn="1" w:lastColumn="0" w:oddVBand="0" w:evenVBand="0" w:oddHBand="0" w:evenHBand="0" w:firstRowFirstColumn="0" w:firstRowLastColumn="0" w:lastRowFirstColumn="0" w:lastRowLastColumn="0"/>
+            <w:tcW w:w="511" w:type="dxa"/>
+            <w:vMerge/>
+            <w:shd w:val="clear" w:color="auto" w:fill="auto"/>
+          </w:tcPr>
+          <w:p>
+            <w:pPr>
+              <w:jc w:val="center"/>
+              <w:rPr>
+                <w:rFonts w:ascii="Times New Roman" w:hAnsi="Times New Roman" w:cs="Times New Roman"/>
+                <w:lang w:val="en-US"/>
+              </w:rPr>
+            </w:pPr>
+          </w:p>
+        </w:tc>
+        <w:tc>
+          <w:tcPr>
+            <w:tcW w:w="2319" w:type="dxa"/>
+            <w:vMerge/>
+            <w:shd w:val="clear" w:color="auto" w:fill="auto"/>
+          </w:tcPr>
+          <w:p>
+            <w:pPr>
+              <w:cnfStyle w:val="000000000000" w:firstRow="0" w:lastRow="0" w:firstColumn="0" w:lastColumn="0" w:oddVBand="0" w:evenVBand="0" w:oddHBand="0" w:evenHBand="0" w:firstRowFirstColumn="0" w:firstRowLastColumn="0" w:lastRowFirstColumn="0" w:lastRowLastColumn="0"/>
+              <w:rPr>
+                <w:rFonts w:ascii="Times New Roman" w:hAnsi="Times New Roman" w:cs="Times New Roman"/>
+                <w:sz w:val="24"/>
+                <w:szCs w:val="24"/>
+                <w:lang w:val="en-US"/>
+              </w:rPr>
+            </w:pPr>
+          </w:p>
+        </w:tc>
+        <w:tc>
+          <w:tcPr>
+            <w:tcW w:w="1985" w:type="dxa"/>
+            <w:shd w:val="clear" w:color="auto" w:fill="auto"/>
+          </w:tcPr>
+          <w:p>
+            <w:pPr>
+              <w:cnfStyle w:val="000000000000" w:firstRow="0" w:lastRow="0" w:firstColumn="0" w:lastColumn="0" w:oddVBand="0" w:evenVBand="0" w:oddHBand="0" w:evenHBand="0" w:firstRowFirstColumn="0" w:firstRowLastColumn="0" w:lastRowFirstColumn="0" w:lastRowLastColumn="0"/>
+              <w:rPr>
+                <w:rFonts w:ascii="Times New Roman" w:hAnsi="Times New Roman" w:cs="Times New Roman"/>
+                <w:sz w:val="24"/>
+                <w:szCs w:val="24"/>
+                <w:lang w:val="en-US"/>
+              </w:rPr>
+            </w:pPr>
+            <w:r>
+              <w:rPr>
+                <w:rFonts w:ascii="Times New Roman" w:hAnsi="Times New Roman" w:cs="Times New Roman"/>
+                <w:sz w:val="24"/>
+                <w:szCs w:val="24"/>
+                <w:lang w:val="en-US"/>
+              </w:rPr>
+              <w:t>Coding revisi card-card sebelumnya untuk terhubung ke Detail Menu</w:t>
+            </w:r>
+          </w:p>
+        </w:tc>
+        <w:tc>
+          <w:tcPr>
+            <w:tcW w:w="1332" w:type="dxa"/>
+            <w:shd w:val="clear" w:color="auto" w:fill="auto"/>
+            <w:vAlign w:val="center"/>
+          </w:tcPr>
+          <w:p>
+            <w:pPr>
+              <w:jc w:val="center"/>
+              <w:cnfStyle w:val="000000000000" w:firstRow="0" w:lastRow="0" w:firstColumn="0" w:lastColumn="0" w:oddVBand="0" w:evenVBand="0" w:oddHBand="0" w:evenHBand="0" w:firstRowFirstColumn="0" w:firstRowLastColumn="0" w:lastRowFirstColumn="0" w:lastRowLastColumn="0"/>
+              <w:rPr>
+                <w:rFonts w:ascii="Times New Roman" w:hAnsi="Times New Roman" w:cs="Times New Roman"/>
+                <w:sz w:val="24"/>
+                <w:szCs w:val="24"/>
+                <w:lang w:val="en-US"/>
+              </w:rPr>
+            </w:pPr>
+            <w:r>
+              <w:rPr>
+                <w:rFonts w:ascii="Times New Roman" w:hAnsi="Times New Roman" w:cs="Times New Roman"/>
+                <w:sz w:val="24"/>
+                <w:szCs w:val="24"/>
+                <w:lang w:val="en-US"/>
+              </w:rPr>
+              <w:t>Cindy</w:t>
+            </w:r>
+          </w:p>
+        </w:tc>
+        <w:tc>
+          <w:tcPr>
+            <w:tcW w:w="1357" w:type="dxa"/>
+            <w:shd w:val="clear" w:color="auto" w:fill="auto"/>
+            <w:vAlign w:val="center"/>
+          </w:tcPr>
+          <w:p>
+            <w:pPr>
+              <w:jc w:val="center"/>
+              <w:cnfStyle w:val="000000000000" w:firstRow="0" w:lastRow="0" w:firstColumn="0" w:lastColumn="0" w:oddVBand="0" w:evenVBand="0" w:oddHBand="0" w:evenHBand="0" w:firstRowFirstColumn="0" w:firstRowLastColumn="0" w:lastRowFirstColumn="0" w:lastRowLastColumn="0"/>
+              <w:rPr>
+                <w:rFonts w:ascii="Times New Roman" w:hAnsi="Times New Roman" w:cs="Times New Roman"/>
+                <w:sz w:val="24"/>
+                <w:szCs w:val="24"/>
+                <w:lang w:val="en-US"/>
+              </w:rPr>
+            </w:pPr>
+            <w:r>
+              <w:rPr>
+                <w:rFonts w:ascii="Times New Roman" w:hAnsi="Times New Roman" w:cs="Times New Roman"/>
+                <w:sz w:val="24"/>
+                <w:szCs w:val="24"/>
+                <w:lang w:val="en-US"/>
+              </w:rPr>
+              <w:t>1</w:t>
+            </w:r>
+          </w:p>
+        </w:tc>
+        <w:tc>
+          <w:tcPr>
+            <w:tcW w:w="995" w:type="dxa"/>
+            <w:shd w:val="clear" w:color="auto" w:fill="auto"/>
+            <w:vAlign w:val="center"/>
+          </w:tcPr>
+          <w:p>
+            <w:pPr>
+              <w:jc w:val="center"/>
+              <w:cnfStyle w:val="000000000000" w:firstRow="0" w:lastRow="0" w:firstColumn="0" w:lastColumn="0" w:oddVBand="0" w:evenVBand="0" w:oddHBand="0" w:evenHBand="0" w:firstRowFirstColumn="0" w:firstRowLastColumn="0" w:lastRowFirstColumn="0" w:lastRowLastColumn="0"/>
+              <w:rPr>
+                <w:rFonts w:ascii="Times New Roman" w:hAnsi="Times New Roman" w:cs="Times New Roman"/>
+                <w:sz w:val="24"/>
+                <w:szCs w:val="24"/>
+                <w:lang w:val="en-US"/>
+              </w:rPr>
+            </w:pPr>
+            <w:r>
+              <w:rPr>
+                <w:rFonts w:ascii="Times New Roman" w:hAnsi="Times New Roman" w:cs="Times New Roman"/>
+                <w:sz w:val="24"/>
+                <w:szCs w:val="24"/>
+                <w:lang w:val="en-US"/>
+              </w:rPr>
+              <w:t>Done</w:t>
+            </w:r>
+          </w:p>
+        </w:tc>
+      </w:tr>
+      <w:tr>
+        <w:tc>
+          <w:tcPr>
+            <w:cnfStyle w:val="001000000000" w:firstRow="0" w:lastRow="0" w:firstColumn="1" w:lastColumn="0" w:oddVBand="0" w:evenVBand="0" w:oddHBand="0" w:evenHBand="0" w:firstRowFirstColumn="0" w:firstRowLastColumn="0" w:lastRowFirstColumn="0" w:lastRowLastColumn="0"/>
+            <w:tcW w:w="511" w:type="dxa"/>
+            <w:vMerge/>
+            <w:shd w:val="clear" w:color="auto" w:fill="auto"/>
+          </w:tcPr>
+          <w:p>
+            <w:pPr>
+              <w:jc w:val="center"/>
+              <w:rPr>
+                <w:rFonts w:ascii="Times New Roman" w:hAnsi="Times New Roman" w:cs="Times New Roman"/>
+                <w:lang w:val="en-US"/>
+              </w:rPr>
+            </w:pPr>
+          </w:p>
+        </w:tc>
+        <w:tc>
+          <w:tcPr>
+            <w:tcW w:w="2319" w:type="dxa"/>
+            <w:vMerge/>
+            <w:shd w:val="clear" w:color="auto" w:fill="auto"/>
+          </w:tcPr>
+          <w:p>
+            <w:pPr>
+              <w:cnfStyle w:val="000000000000" w:firstRow="0" w:lastRow="0" w:firstColumn="0" w:lastColumn="0" w:oddVBand="0" w:evenVBand="0" w:oddHBand="0" w:evenHBand="0" w:firstRowFirstColumn="0" w:firstRowLastColumn="0" w:lastRowFirstColumn="0" w:lastRowLastColumn="0"/>
+              <w:rPr>
+                <w:rFonts w:ascii="Times New Roman" w:hAnsi="Times New Roman" w:cs="Times New Roman"/>
+                <w:sz w:val="24"/>
+                <w:szCs w:val="24"/>
+                <w:lang w:val="en-US"/>
+              </w:rPr>
+            </w:pPr>
+          </w:p>
+        </w:tc>
+        <w:tc>
+          <w:tcPr>
+            <w:tcW w:w="1985" w:type="dxa"/>
+            <w:shd w:val="clear" w:color="auto" w:fill="auto"/>
+          </w:tcPr>
+          <w:p>
+            <w:pPr>
+              <w:cnfStyle w:val="000000000000" w:firstRow="0" w:lastRow="0" w:firstColumn="0" w:lastColumn="0" w:oddVBand="0" w:evenVBand="0" w:oddHBand="0" w:evenHBand="0" w:firstRowFirstColumn="0" w:firstRowLastColumn="0" w:lastRowFirstColumn="0" w:lastRowLastColumn="0"/>
+              <w:rPr>
+                <w:rFonts w:ascii="Times New Roman" w:hAnsi="Times New Roman" w:cs="Times New Roman"/>
+                <w:sz w:val="24"/>
+                <w:szCs w:val="24"/>
+                <w:lang w:val="en-US"/>
+              </w:rPr>
+            </w:pPr>
+            <w:r>
+              <w:rPr>
+                <w:rFonts w:ascii="Times New Roman" w:hAnsi="Times New Roman" w:cs="Times New Roman"/>
+                <w:sz w:val="24"/>
+                <w:szCs w:val="24"/>
+                <w:lang w:val="en-US"/>
+              </w:rPr>
+              <w:t>Testing</w:t>
+            </w:r>
+          </w:p>
+        </w:tc>
+        <w:tc>
+          <w:tcPr>
+            <w:tcW w:w="1332" w:type="dxa"/>
+            <w:shd w:val="clear" w:color="auto" w:fill="auto"/>
+            <w:vAlign w:val="center"/>
+          </w:tcPr>
+          <w:p>
+            <w:pPr>
+              <w:jc w:val="center"/>
+              <w:cnfStyle w:val="000000000000" w:firstRow="0" w:lastRow="0" w:firstColumn="0" w:lastColumn="0" w:oddVBand="0" w:evenVBand="0" w:oddHBand="0" w:evenHBand="0" w:firstRowFirstColumn="0" w:firstRowLastColumn="0" w:lastRowFirstColumn="0" w:lastRowLastColumn="0"/>
+              <w:rPr>
+                <w:rFonts w:ascii="Times New Roman" w:hAnsi="Times New Roman" w:cs="Times New Roman"/>
+                <w:sz w:val="24"/>
+                <w:szCs w:val="24"/>
+                <w:lang w:val="en-US"/>
+              </w:rPr>
+            </w:pPr>
+            <w:r>
+              <w:rPr>
+                <w:rFonts w:ascii="Times New Roman" w:hAnsi="Times New Roman" w:cs="Times New Roman"/>
+                <w:sz w:val="24"/>
+                <w:szCs w:val="24"/>
+                <w:lang w:val="en-US"/>
+              </w:rPr>
+              <w:t>Victoria</w:t>
+            </w:r>
+          </w:p>
+        </w:tc>
+        <w:tc>
+          <w:tcPr>
+            <w:tcW w:w="1357" w:type="dxa"/>
+            <w:shd w:val="clear" w:color="auto" w:fill="auto"/>
+            <w:vAlign w:val="center"/>
+          </w:tcPr>
+          <w:p>
+            <w:pPr>
+              <w:jc w:val="center"/>
+              <w:cnfStyle w:val="000000000000" w:firstRow="0" w:lastRow="0" w:firstColumn="0" w:lastColumn="0" w:oddVBand="0" w:evenVBand="0" w:oddHBand="0" w:evenHBand="0" w:firstRowFirstColumn="0" w:firstRowLastColumn="0" w:lastRowFirstColumn="0" w:lastRowLastColumn="0"/>
+              <w:rPr>
+                <w:rFonts w:ascii="Times New Roman" w:hAnsi="Times New Roman" w:cs="Times New Roman"/>
+                <w:sz w:val="24"/>
+                <w:szCs w:val="24"/>
+                <w:lang w:val="en-US"/>
+              </w:rPr>
+            </w:pPr>
+            <w:r>
+              <w:rPr>
+                <w:rFonts w:ascii="Times New Roman" w:hAnsi="Times New Roman" w:cs="Times New Roman"/>
+                <w:sz w:val="24"/>
+                <w:szCs w:val="24"/>
+                <w:lang w:val="en-US"/>
+              </w:rPr>
+              <w:t>2</w:t>
+            </w:r>
+          </w:p>
+        </w:tc>
+        <w:tc>
+          <w:tcPr>
+            <w:tcW w:w="995" w:type="dxa"/>
+            <w:shd w:val="clear" w:color="auto" w:fill="auto"/>
+            <w:vAlign w:val="center"/>
+          </w:tcPr>
+          <w:p>
+            <w:pPr>
+              <w:jc w:val="center"/>
+              <w:cnfStyle w:val="000000000000" w:firstRow="0" w:lastRow="0" w:firstColumn="0" w:lastColumn="0" w:oddVBand="0" w:evenVBand="0" w:oddHBand="0" w:evenHBand="0" w:firstRowFirstColumn="0" w:firstRowLastColumn="0" w:lastRowFirstColumn="0" w:lastRowLastColumn="0"/>
+              <w:rPr>
+                <w:rFonts w:ascii="Times New Roman" w:hAnsi="Times New Roman" w:cs="Times New Roman"/>
+                <w:sz w:val="24"/>
+                <w:szCs w:val="24"/>
+                <w:lang w:val="en-US"/>
+              </w:rPr>
+            </w:pPr>
+            <w:r>
+              <w:rPr>
+                <w:rFonts w:ascii="Times New Roman" w:hAnsi="Times New Roman" w:cs="Times New Roman"/>
+                <w:sz w:val="24"/>
+                <w:szCs w:val="24"/>
+                <w:lang w:val="en-US"/>
+              </w:rPr>
+              <w:t>Done</w:t>
+            </w:r>
+          </w:p>
+        </w:tc>
+      </w:tr>
+      <w:tr>
+        <w:tc>
+          <w:tcPr>
+            <w:cnfStyle w:val="001000000000" w:firstRow="0" w:lastRow="0" w:firstColumn="1" w:lastColumn="0" w:oddVBand="0" w:evenVBand="0" w:oddHBand="0" w:evenHBand="0" w:firstRowFirstColumn="0" w:firstRowLastColumn="0" w:lastRowFirstColumn="0" w:lastRowLastColumn="0"/>
+            <w:tcW w:w="511" w:type="dxa"/>
+            <w:vMerge/>
+            <w:shd w:val="clear" w:color="auto" w:fill="auto"/>
+          </w:tcPr>
+          <w:p>
+            <w:pPr>
+              <w:jc w:val="center"/>
+              <w:rPr>
+                <w:rFonts w:ascii="Times New Roman" w:hAnsi="Times New Roman" w:cs="Times New Roman"/>
+                <w:lang w:val="en-US"/>
+              </w:rPr>
+            </w:pPr>
+          </w:p>
+        </w:tc>
+        <w:tc>
+          <w:tcPr>
+            <w:tcW w:w="2319" w:type="dxa"/>
+            <w:vMerge/>
+            <w:shd w:val="clear" w:color="auto" w:fill="auto"/>
+          </w:tcPr>
+          <w:p>
+            <w:pPr>
+              <w:cnfStyle w:val="000000000000" w:firstRow="0" w:lastRow="0" w:firstColumn="0" w:lastColumn="0" w:oddVBand="0" w:evenVBand="0" w:oddHBand="0" w:evenHBand="0" w:firstRowFirstColumn="0" w:firstRowLastColumn="0" w:lastRowFirstColumn="0" w:lastRowLastColumn="0"/>
+              <w:rPr>
+                <w:rFonts w:ascii="Times New Roman" w:hAnsi="Times New Roman" w:cs="Times New Roman"/>
+                <w:sz w:val="24"/>
+                <w:szCs w:val="24"/>
+                <w:lang w:val="en-US"/>
+              </w:rPr>
+            </w:pPr>
+          </w:p>
+        </w:tc>
+        <w:tc>
+          <w:tcPr>
+            <w:tcW w:w="1985" w:type="dxa"/>
+            <w:shd w:val="clear" w:color="auto" w:fill="auto"/>
+          </w:tcPr>
+          <w:p>
+            <w:pPr>
+              <w:cnfStyle w:val="000000000000" w:firstRow="0" w:lastRow="0" w:firstColumn="0" w:lastColumn="0" w:oddVBand="0" w:evenVBand="0" w:oddHBand="0" w:evenHBand="0" w:firstRowFirstColumn="0" w:firstRowLastColumn="0" w:lastRowFirstColumn="0" w:lastRowLastColumn="0"/>
+              <w:rPr>
+                <w:rFonts w:ascii="Times New Roman" w:hAnsi="Times New Roman" w:cs="Times New Roman"/>
+                <w:sz w:val="24"/>
+                <w:szCs w:val="24"/>
+                <w:lang w:val="en-US"/>
+              </w:rPr>
+            </w:pPr>
+            <w:r>
+              <w:rPr>
+                <w:rFonts w:ascii="Times New Roman" w:hAnsi="Times New Roman" w:cs="Times New Roman"/>
+                <w:sz w:val="24"/>
+                <w:szCs w:val="24"/>
+                <w:lang w:val="en-US"/>
+              </w:rPr>
+              <w:t>Code review dan perbaikan</w:t>
+            </w:r>
+          </w:p>
+        </w:tc>
+        <w:tc>
+          <w:tcPr>
+            <w:tcW w:w="1332" w:type="dxa"/>
+            <w:shd w:val="clear" w:color="auto" w:fill="auto"/>
+            <w:vAlign w:val="center"/>
+          </w:tcPr>
+          <w:p>
+            <w:pPr>
+              <w:jc w:val="center"/>
+              <w:cnfStyle w:val="000000000000" w:firstRow="0" w:lastRow="0" w:firstColumn="0" w:lastColumn="0" w:oddVBand="0" w:evenVBand="0" w:oddHBand="0" w:evenHBand="0" w:firstRowFirstColumn="0" w:firstRowLastColumn="0" w:lastRowFirstColumn="0" w:lastRowLastColumn="0"/>
+              <w:rPr>
+                <w:rFonts w:ascii="Times New Roman" w:hAnsi="Times New Roman" w:cs="Times New Roman"/>
+                <w:sz w:val="24"/>
+                <w:szCs w:val="24"/>
+                <w:lang w:val="en-US"/>
+              </w:rPr>
+            </w:pPr>
+            <w:r>
+              <w:rPr>
+                <w:rFonts w:ascii="Times New Roman" w:hAnsi="Times New Roman" w:cs="Times New Roman"/>
+                <w:sz w:val="24"/>
+                <w:szCs w:val="24"/>
+                <w:lang w:val="en-US"/>
+              </w:rPr>
+              <w:t>Cindy</w:t>
+            </w:r>
+          </w:p>
+        </w:tc>
+        <w:tc>
+          <w:tcPr>
+            <w:tcW w:w="1357" w:type="dxa"/>
+            <w:shd w:val="clear" w:color="auto" w:fill="auto"/>
+            <w:vAlign w:val="center"/>
+          </w:tcPr>
+          <w:p>
+            <w:pPr>
+              <w:jc w:val="center"/>
+              <w:cnfStyle w:val="000000000000" w:firstRow="0" w:lastRow="0" w:firstColumn="0" w:lastColumn="0" w:oddVBand="0" w:evenVBand="0" w:oddHBand="0" w:evenHBand="0" w:firstRowFirstColumn="0" w:firstRowLastColumn="0" w:lastRowFirstColumn="0" w:lastRowLastColumn="0"/>
+              <w:rPr>
+                <w:rFonts w:ascii="Times New Roman" w:hAnsi="Times New Roman" w:cs="Times New Roman"/>
+                <w:sz w:val="24"/>
+                <w:szCs w:val="24"/>
+                <w:lang w:val="en-US"/>
+              </w:rPr>
+            </w:pPr>
+            <w:r>
+              <w:rPr>
+                <w:rFonts w:ascii="Times New Roman" w:hAnsi="Times New Roman" w:cs="Times New Roman"/>
+                <w:sz w:val="24"/>
+                <w:szCs w:val="24"/>
+                <w:lang w:val="en-US"/>
+              </w:rPr>
+              <w:t>1.5</w:t>
+            </w:r>
+          </w:p>
+        </w:tc>
+        <w:tc>
+          <w:tcPr>
+            <w:tcW w:w="995" w:type="dxa"/>
+            <w:shd w:val="clear" w:color="auto" w:fill="auto"/>
+            <w:vAlign w:val="center"/>
+          </w:tcPr>
+          <w:p>
+            <w:pPr>
+              <w:jc w:val="center"/>
+              <w:cnfStyle w:val="000000000000" w:firstRow="0" w:lastRow="0" w:firstColumn="0" w:lastColumn="0" w:oddVBand="0" w:evenVBand="0" w:oddHBand="0" w:evenHBand="0" w:firstRowFirstColumn="0" w:firstRowLastColumn="0" w:lastRowFirstColumn="0" w:lastRowLastColumn="0"/>
+              <w:rPr>
+                <w:rFonts w:ascii="Times New Roman" w:hAnsi="Times New Roman" w:cs="Times New Roman"/>
+                <w:sz w:val="24"/>
+                <w:szCs w:val="24"/>
+                <w:lang w:val="en-US"/>
+              </w:rPr>
+            </w:pPr>
+            <w:r>
+              <w:rPr>
+                <w:rFonts w:ascii="Times New Roman" w:hAnsi="Times New Roman" w:cs="Times New Roman"/>
+                <w:sz w:val="24"/>
+                <w:szCs w:val="24"/>
+                <w:lang w:val="en-US"/>
+              </w:rPr>
+              <w:t>Done</w:t>
             </w:r>
           </w:p>
         </w:tc>
@@ -13651,7 +14580,6 @@
                 <w:bCs w:val="0"/>
                 <w:lang w:val="en-US"/>
               </w:rPr>
-              <w:lastRenderedPageBreak/>
               <w:t>12</w:t>
             </w:r>
           </w:p>
@@ -13784,7 +14712,7 @@
                 <w:szCs w:val="24"/>
                 <w:lang w:val="en-US"/>
               </w:rPr>
-              <w:t>Open</w:t>
+              <w:t>WIP</w:t>
             </w:r>
           </w:p>
         </w:tc>
@@ -17766,6 +18694,7 @@
         <w:tc>
           <w:tcPr>
             <w:tcW w:w="1023" w:type="dxa"/>
+            <w:vMerge w:val="restart"/>
           </w:tcPr>
           <w:p>
             <w:pPr>
@@ -17786,6 +18715,519 @@
               </w:rPr>
               <w:lastRenderedPageBreak/>
               <w:t>6</w:t>
+            </w:r>
+          </w:p>
+        </w:tc>
+        <w:tc>
+          <w:tcPr>
+            <w:tcW w:w="1511" w:type="dxa"/>
+          </w:tcPr>
+          <w:p>
+            <w:pPr>
+              <w:rPr>
+                <w:rFonts w:ascii="Times New Roman" w:hAnsi="Times New Roman" w:cs="Times New Roman"/>
+                <w:sz w:val="24"/>
+                <w:szCs w:val="24"/>
+                <w:lang w:val="en-US"/>
+              </w:rPr>
+            </w:pPr>
+            <w:r>
+              <w:rPr>
+                <w:rFonts w:ascii="Times New Roman" w:hAnsi="Times New Roman" w:cs="Times New Roman"/>
+                <w:sz w:val="24"/>
+                <w:szCs w:val="24"/>
+                <w:lang w:val="en-US"/>
+              </w:rPr>
+              <w:t>24 Mei 2023</w:t>
+            </w:r>
+          </w:p>
+        </w:tc>
+        <w:tc>
+          <w:tcPr>
+            <w:tcW w:w="1963" w:type="dxa"/>
+          </w:tcPr>
+          <w:p>
+            <w:pPr>
+              <w:rPr>
+                <w:rFonts w:ascii="Times New Roman" w:hAnsi="Times New Roman" w:cs="Times New Roman"/>
+                <w:sz w:val="24"/>
+                <w:szCs w:val="24"/>
+                <w:lang w:val="en-US"/>
+              </w:rPr>
+            </w:pPr>
+            <w:r>
+              <w:rPr>
+                <w:rFonts w:ascii="Times New Roman" w:hAnsi="Times New Roman" w:cs="Times New Roman"/>
+                <w:sz w:val="24"/>
+                <w:szCs w:val="24"/>
+                <w:lang w:val="en-US"/>
+              </w:rPr>
+              <w:t>- E</w:t>
+            </w:r>
+            <w:r>
+              <w:rPr>
+                <w:rFonts w:ascii="Times New Roman" w:hAnsi="Times New Roman" w:cs="Times New Roman"/>
+                <w:sz w:val="24"/>
+                <w:szCs w:val="24"/>
+                <w:lang w:val="en-US"/>
+              </w:rPr>
+              <w:t>r</w:t>
+            </w:r>
+            <w:r>
+              <w:rPr>
+                <w:rFonts w:ascii="Times New Roman" w:hAnsi="Times New Roman" w:cs="Times New Roman"/>
+                <w:sz w:val="24"/>
+                <w:szCs w:val="24"/>
+                <w:lang w:val="en-US"/>
+              </w:rPr>
+              <w:t>ror dan bug fixed untuk fitur posting Kreazi</w:t>
+            </w:r>
+          </w:p>
+          <w:p>
+            <w:pPr>
+              <w:rPr>
+                <w:rFonts w:ascii="Times New Roman" w:hAnsi="Times New Roman" w:cs="Times New Roman"/>
+                <w:sz w:val="24"/>
+                <w:szCs w:val="24"/>
+                <w:lang w:val="en-US"/>
+              </w:rPr>
+            </w:pPr>
+            <w:r>
+              <w:rPr>
+                <w:rFonts w:ascii="Times New Roman" w:hAnsi="Times New Roman" w:cs="Times New Roman"/>
+                <w:sz w:val="24"/>
+                <w:szCs w:val="24"/>
+                <w:lang w:val="en-US"/>
+              </w:rPr>
+              <w:t>- Fitur like berhasil di apply</w:t>
+            </w:r>
+          </w:p>
+          <w:p>
+            <w:pPr>
+              <w:rPr>
+                <w:rFonts w:ascii="Times New Roman" w:hAnsi="Times New Roman" w:cs="Times New Roman"/>
+                <w:sz w:val="24"/>
+                <w:szCs w:val="24"/>
+                <w:lang w:val="en-US"/>
+              </w:rPr>
+            </w:pPr>
+            <w:r>
+              <w:rPr>
+                <w:rFonts w:ascii="Times New Roman" w:hAnsi="Times New Roman" w:cs="Times New Roman"/>
+                <w:sz w:val="24"/>
+                <w:szCs w:val="24"/>
+                <w:lang w:val="en-US"/>
+              </w:rPr>
+              <w:t>- Selesai merevisi coding halaman home dengan menambah bagian “Kreazi Teratas”</w:t>
+            </w:r>
+          </w:p>
+        </w:tc>
+        <w:tc>
+          <w:tcPr>
+            <w:tcW w:w="2043" w:type="dxa"/>
+          </w:tcPr>
+          <w:p>
+            <w:pPr>
+              <w:rPr>
+                <w:rFonts w:ascii="Times New Roman" w:hAnsi="Times New Roman" w:cs="Times New Roman"/>
+                <w:sz w:val="24"/>
+                <w:szCs w:val="24"/>
+                <w:lang w:val="en-US"/>
+              </w:rPr>
+            </w:pPr>
+            <w:r>
+              <w:rPr>
+                <w:rFonts w:ascii="Times New Roman" w:hAnsi="Times New Roman" w:cs="Times New Roman"/>
+                <w:sz w:val="24"/>
+                <w:szCs w:val="24"/>
+                <w:lang w:val="en-US"/>
+              </w:rPr>
+              <w:t xml:space="preserve">- </w:t>
+            </w:r>
+          </w:p>
+        </w:tc>
+        <w:tc>
+          <w:tcPr>
+            <w:tcW w:w="1959" w:type="dxa"/>
+          </w:tcPr>
+          <w:p>
+            <w:pPr>
+              <w:rPr>
+                <w:rFonts w:ascii="Times New Roman" w:hAnsi="Times New Roman" w:cs="Times New Roman"/>
+                <w:sz w:val="24"/>
+                <w:szCs w:val="24"/>
+                <w:lang w:val="en-US"/>
+              </w:rPr>
+            </w:pPr>
+            <w:r>
+              <w:rPr>
+                <w:rFonts w:ascii="Times New Roman" w:hAnsi="Times New Roman" w:cs="Times New Roman"/>
+                <w:sz w:val="24"/>
+                <w:szCs w:val="24"/>
+                <w:lang w:val="en-US"/>
+              </w:rPr>
+              <w:t>- Design pencarian untuk halaman menu official dan menu Kreazi</w:t>
+            </w:r>
+          </w:p>
+        </w:tc>
+      </w:tr>
+      <w:tr>
+        <w:tc>
+          <w:tcPr>
+            <w:tcW w:w="1023" w:type="dxa"/>
+            <w:vMerge/>
+          </w:tcPr>
+          <w:p>
+            <w:pPr>
+              <w:jc w:val="center"/>
+              <w:rPr>
+                <w:rFonts w:ascii="Times New Roman" w:hAnsi="Times New Roman" w:cs="Times New Roman"/>
+                <w:sz w:val="24"/>
+                <w:szCs w:val="24"/>
+                <w:lang w:val="en-US"/>
+              </w:rPr>
+            </w:pPr>
+          </w:p>
+        </w:tc>
+        <w:tc>
+          <w:tcPr>
+            <w:tcW w:w="1511" w:type="dxa"/>
+          </w:tcPr>
+          <w:p>
+            <w:pPr>
+              <w:rPr>
+                <w:rFonts w:ascii="Times New Roman" w:hAnsi="Times New Roman" w:cs="Times New Roman"/>
+                <w:sz w:val="24"/>
+                <w:szCs w:val="24"/>
+                <w:lang w:val="en-US"/>
+              </w:rPr>
+            </w:pPr>
+            <w:r>
+              <w:rPr>
+                <w:rFonts w:ascii="Times New Roman" w:hAnsi="Times New Roman" w:cs="Times New Roman"/>
+                <w:sz w:val="24"/>
+                <w:szCs w:val="24"/>
+                <w:lang w:val="en-US"/>
+              </w:rPr>
+              <w:t>25 Mei 2023</w:t>
+            </w:r>
+          </w:p>
+        </w:tc>
+        <w:tc>
+          <w:tcPr>
+            <w:tcW w:w="1963" w:type="dxa"/>
+          </w:tcPr>
+          <w:p>
+            <w:pPr>
+              <w:rPr>
+                <w:rFonts w:ascii="Times New Roman" w:hAnsi="Times New Roman" w:cs="Times New Roman"/>
+                <w:sz w:val="24"/>
+                <w:szCs w:val="24"/>
+                <w:lang w:val="en-US"/>
+              </w:rPr>
+            </w:pPr>
+            <w:r>
+              <w:rPr>
+                <w:rFonts w:ascii="Times New Roman" w:hAnsi="Times New Roman" w:cs="Times New Roman"/>
+                <w:sz w:val="24"/>
+                <w:szCs w:val="24"/>
+                <w:lang w:val="en-US"/>
+              </w:rPr>
+              <w:t>- Selesai mendesign konsep pencarian menu</w:t>
+            </w:r>
+          </w:p>
+        </w:tc>
+        <w:tc>
+          <w:tcPr>
+            <w:tcW w:w="2043" w:type="dxa"/>
+          </w:tcPr>
+          <w:p>
+            <w:pPr>
+              <w:rPr>
+                <w:rFonts w:ascii="Times New Roman" w:hAnsi="Times New Roman" w:cs="Times New Roman"/>
+                <w:sz w:val="24"/>
+                <w:szCs w:val="24"/>
+                <w:lang w:val="en-US"/>
+              </w:rPr>
+            </w:pPr>
+            <w:r>
+              <w:rPr>
+                <w:rFonts w:ascii="Times New Roman" w:hAnsi="Times New Roman" w:cs="Times New Roman"/>
+                <w:sz w:val="24"/>
+                <w:szCs w:val="24"/>
+                <w:lang w:val="en-US"/>
+              </w:rPr>
+              <w:t>-</w:t>
+            </w:r>
+          </w:p>
+        </w:tc>
+        <w:tc>
+          <w:tcPr>
+            <w:tcW w:w="1959" w:type="dxa"/>
+          </w:tcPr>
+          <w:p>
+            <w:pPr>
+              <w:rPr>
+                <w:rFonts w:ascii="Times New Roman" w:hAnsi="Times New Roman" w:cs="Times New Roman"/>
+                <w:sz w:val="24"/>
+                <w:szCs w:val="24"/>
+                <w:lang w:val="en-US"/>
+              </w:rPr>
+            </w:pPr>
+            <w:r>
+              <w:rPr>
+                <w:rFonts w:ascii="Times New Roman" w:hAnsi="Times New Roman" w:cs="Times New Roman"/>
+                <w:sz w:val="24"/>
+                <w:szCs w:val="24"/>
+                <w:lang w:val="en-US"/>
+              </w:rPr>
+              <w:t>- Coding pencarian untuk halaman menu official dan creation</w:t>
+            </w:r>
+          </w:p>
+          <w:p>
+            <w:pPr>
+              <w:rPr>
+                <w:rFonts w:ascii="Times New Roman" w:hAnsi="Times New Roman" w:cs="Times New Roman"/>
+                <w:sz w:val="24"/>
+                <w:szCs w:val="24"/>
+                <w:lang w:val="en-US"/>
+              </w:rPr>
+            </w:pPr>
+            <w:r>
+              <w:rPr>
+                <w:rFonts w:ascii="Times New Roman" w:hAnsi="Times New Roman" w:cs="Times New Roman"/>
+                <w:sz w:val="24"/>
+                <w:szCs w:val="24"/>
+                <w:lang w:val="en-US"/>
+              </w:rPr>
+              <w:t>- Design halaman detail menu</w:t>
+            </w:r>
+          </w:p>
+          <w:p>
+            <w:pPr>
+              <w:rPr>
+                <w:rFonts w:ascii="Times New Roman" w:hAnsi="Times New Roman" w:cs="Times New Roman"/>
+                <w:sz w:val="24"/>
+                <w:szCs w:val="24"/>
+                <w:lang w:val="en-US"/>
+              </w:rPr>
+            </w:pPr>
+            <w:r>
+              <w:rPr>
+                <w:rFonts w:ascii="Times New Roman" w:hAnsi="Times New Roman" w:cs="Times New Roman"/>
+                <w:sz w:val="24"/>
+                <w:szCs w:val="24"/>
+                <w:lang w:val="en-US"/>
+              </w:rPr>
+              <w:t>- Menambah fitur “Quick Order” sebagai lanjutan detail menu (Improvisasi DT)</w:t>
+            </w:r>
+          </w:p>
+        </w:tc>
+      </w:tr>
+      <w:tr>
+        <w:tc>
+          <w:tcPr>
+            <w:tcW w:w="1023" w:type="dxa"/>
+            <w:vMerge/>
+          </w:tcPr>
+          <w:p>
+            <w:pPr>
+              <w:jc w:val="center"/>
+              <w:rPr>
+                <w:rFonts w:ascii="Times New Roman" w:hAnsi="Times New Roman" w:cs="Times New Roman"/>
+                <w:sz w:val="24"/>
+                <w:szCs w:val="24"/>
+                <w:lang w:val="en-US"/>
+              </w:rPr>
+            </w:pPr>
+          </w:p>
+        </w:tc>
+        <w:tc>
+          <w:tcPr>
+            <w:tcW w:w="1511" w:type="dxa"/>
+          </w:tcPr>
+          <w:p>
+            <w:pPr>
+              <w:rPr>
+                <w:rFonts w:ascii="Times New Roman" w:hAnsi="Times New Roman" w:cs="Times New Roman"/>
+                <w:sz w:val="24"/>
+                <w:szCs w:val="24"/>
+                <w:lang w:val="en-US"/>
+              </w:rPr>
+            </w:pPr>
+            <w:r>
+              <w:rPr>
+                <w:rFonts w:ascii="Times New Roman" w:hAnsi="Times New Roman" w:cs="Times New Roman"/>
+                <w:sz w:val="24"/>
+                <w:szCs w:val="24"/>
+                <w:lang w:val="en-US"/>
+              </w:rPr>
+              <w:t>26 Mei 2023</w:t>
+            </w:r>
+          </w:p>
+        </w:tc>
+        <w:tc>
+          <w:tcPr>
+            <w:tcW w:w="1963" w:type="dxa"/>
+          </w:tcPr>
+          <w:p>
+            <w:pPr>
+              <w:rPr>
+                <w:rFonts w:ascii="Times New Roman" w:hAnsi="Times New Roman" w:cs="Times New Roman"/>
+                <w:sz w:val="24"/>
+                <w:szCs w:val="24"/>
+                <w:lang w:val="en-US"/>
+              </w:rPr>
+            </w:pPr>
+            <w:r>
+              <w:rPr>
+                <w:rFonts w:ascii="Times New Roman" w:hAnsi="Times New Roman" w:cs="Times New Roman"/>
+                <w:sz w:val="24"/>
+                <w:szCs w:val="24"/>
+                <w:lang w:val="en-US"/>
+              </w:rPr>
+              <w:t>- Selesai mendesign halaman detail menu</w:t>
+            </w:r>
+          </w:p>
+          <w:p>
+            <w:pPr>
+              <w:rPr>
+                <w:rFonts w:ascii="Times New Roman" w:hAnsi="Times New Roman" w:cs="Times New Roman"/>
+                <w:sz w:val="24"/>
+                <w:szCs w:val="24"/>
+                <w:lang w:val="en-US"/>
+              </w:rPr>
+            </w:pPr>
+            <w:r>
+              <w:rPr>
+                <w:rFonts w:ascii="Times New Roman" w:hAnsi="Times New Roman" w:cs="Times New Roman"/>
+                <w:sz w:val="24"/>
+                <w:szCs w:val="24"/>
+                <w:lang w:val="en-US"/>
+              </w:rPr>
+              <w:t>- Selesai coding untuk merevisi drawer dengan menambah fitur “Quick Order”</w:t>
+            </w:r>
+          </w:p>
+        </w:tc>
+        <w:tc>
+          <w:tcPr>
+            <w:tcW w:w="2043" w:type="dxa"/>
+          </w:tcPr>
+          <w:p>
+            <w:pPr>
+              <w:rPr>
+                <w:rFonts w:ascii="Times New Roman" w:hAnsi="Times New Roman" w:cs="Times New Roman"/>
+                <w:sz w:val="24"/>
+                <w:szCs w:val="24"/>
+                <w:lang w:val="en-US"/>
+              </w:rPr>
+            </w:pPr>
+            <w:r>
+              <w:rPr>
+                <w:rFonts w:ascii="Times New Roman" w:hAnsi="Times New Roman" w:cs="Times New Roman"/>
+                <w:sz w:val="24"/>
+                <w:szCs w:val="24"/>
+                <w:lang w:val="en-US"/>
+              </w:rPr>
+              <w:t>- Design untuk halaman detail menu official sama dengan detail menu kreazi (ingin dibedakan)</w:t>
+            </w:r>
+          </w:p>
+        </w:tc>
+        <w:tc>
+          <w:tcPr>
+            <w:tcW w:w="1959" w:type="dxa"/>
+          </w:tcPr>
+          <w:p>
+            <w:pPr>
+              <w:rPr>
+                <w:rFonts w:ascii="Times New Roman" w:hAnsi="Times New Roman" w:cs="Times New Roman"/>
+                <w:sz w:val="24"/>
+                <w:szCs w:val="24"/>
+                <w:lang w:val="en-US"/>
+              </w:rPr>
+            </w:pPr>
+            <w:r>
+              <w:rPr>
+                <w:rFonts w:ascii="Times New Roman" w:hAnsi="Times New Roman" w:cs="Times New Roman"/>
+                <w:sz w:val="24"/>
+                <w:szCs w:val="24"/>
+                <w:lang w:val="en-US"/>
+              </w:rPr>
+              <w:t>- Perbaikan design untuk halaman detail menu official</w:t>
+            </w:r>
+          </w:p>
+          <w:p>
+            <w:pPr>
+              <w:rPr>
+                <w:rFonts w:ascii="Times New Roman" w:hAnsi="Times New Roman" w:cs="Times New Roman"/>
+                <w:sz w:val="24"/>
+                <w:szCs w:val="24"/>
+                <w:lang w:val="en-US"/>
+              </w:rPr>
+            </w:pPr>
+            <w:r>
+              <w:rPr>
+                <w:rFonts w:ascii="Times New Roman" w:hAnsi="Times New Roman" w:cs="Times New Roman"/>
+                <w:sz w:val="24"/>
+                <w:szCs w:val="24"/>
+                <w:lang w:val="en-US"/>
+              </w:rPr>
+              <w:t>- Coding halaman detail menu</w:t>
+            </w:r>
+          </w:p>
+          <w:p>
+            <w:pPr>
+              <w:rPr>
+                <w:rFonts w:ascii="Times New Roman" w:hAnsi="Times New Roman" w:cs="Times New Roman"/>
+                <w:sz w:val="24"/>
+                <w:szCs w:val="24"/>
+                <w:lang w:val="en-US"/>
+              </w:rPr>
+            </w:pPr>
+            <w:r>
+              <w:rPr>
+                <w:rFonts w:ascii="Times New Roman" w:hAnsi="Times New Roman" w:cs="Times New Roman"/>
+                <w:sz w:val="24"/>
+                <w:szCs w:val="24"/>
+                <w:lang w:val="en-US"/>
+              </w:rPr>
+              <w:t xml:space="preserve">- </w:t>
+            </w:r>
+            <w:r>
+              <w:rPr>
+                <w:rFonts w:ascii="Times New Roman" w:hAnsi="Times New Roman" w:cs="Times New Roman"/>
+                <w:sz w:val="24"/>
+                <w:szCs w:val="24"/>
+                <w:lang w:val="en-US"/>
+              </w:rPr>
+              <w:t>Coding untuk menghubungkan halaman detail menu dengan halaman menu pendamping</w:t>
+            </w:r>
+          </w:p>
+        </w:tc>
+      </w:tr>
+      <w:tr>
+        <w:tc>
+          <w:tcPr>
+            <w:tcW w:w="1023" w:type="dxa"/>
+          </w:tcPr>
+          <w:p>
+            <w:pPr>
+              <w:jc w:val="center"/>
+              <w:rPr>
+                <w:rFonts w:ascii="Times New Roman" w:hAnsi="Times New Roman" w:cs="Times New Roman"/>
+                <w:sz w:val="24"/>
+                <w:szCs w:val="24"/>
+                <w:lang w:val="en-US"/>
+              </w:rPr>
+            </w:pPr>
+            <w:r>
+              <w:rPr>
+                <w:rFonts w:ascii="Times New Roman" w:hAnsi="Times New Roman" w:cs="Times New Roman"/>
+                <w:sz w:val="24"/>
+                <w:szCs w:val="24"/>
+                <w:lang w:val="en-US"/>
+              </w:rPr>
+              <w:t>7</w:t>
             </w:r>
           </w:p>
         </w:tc>
@@ -19233,6 +20675,7 @@
         <w:tc>
           <w:tcPr>
             <w:tcW w:w="1413" w:type="dxa"/>
+            <w:vMerge w:val="restart"/>
             <w:vAlign w:val="center"/>
           </w:tcPr>
           <w:p>
@@ -19255,6 +20698,7 @@
         <w:tc>
           <w:tcPr>
             <w:tcW w:w="1361" w:type="dxa"/>
+            <w:vMerge w:val="restart"/>
             <w:vAlign w:val="center"/>
           </w:tcPr>
           <w:p>
@@ -19265,13 +20709,221 @@
                 <w:lang w:val="en-US"/>
               </w:rPr>
             </w:pPr>
+            <w:r>
+              <w:rPr>
+                <w:rFonts w:ascii="Times New Roman" w:hAnsi="Times New Roman" w:cs="Times New Roman"/>
+                <w:lang w:val="en-US"/>
+              </w:rPr>
+              <w:t>26 Mei 2023</w:t>
+            </w:r>
           </w:p>
         </w:tc>
         <w:tc>
           <w:tcPr>
             <w:tcW w:w="5726" w:type="dxa"/>
-          </w:tcPr>
-          <w:p/>
+            <w:vAlign w:val="center"/>
+          </w:tcPr>
+          <w:p>
+            <w:r>
+              <w:rPr>
+                <w:rFonts w:ascii="Times New Roman" w:hAnsi="Times New Roman" w:cs="Times New Roman"/>
+                <w:lang w:val="en-US"/>
+              </w:rPr>
+              <w:t>Goals</w:t>
+            </w:r>
+            <w:r>
+              <w:rPr>
+                <w:rFonts w:ascii="Times New Roman" w:hAnsi="Times New Roman" w:cs="Times New Roman"/>
+                <w:lang w:val="en-US"/>
+              </w:rPr>
+              <w:t>:</w:t>
+            </w:r>
+            <w:r>
+              <w:rPr>
+                <w:rFonts w:ascii="Times New Roman" w:hAnsi="Times New Roman" w:cs="Times New Roman"/>
+                <w:lang w:val="en-US"/>
+              </w:rPr>
+              <w:t xml:space="preserve"> </w:t>
+            </w:r>
+            <w:r>
+              <w:rPr>
+                <w:rFonts w:ascii="Times New Roman" w:hAnsi="Times New Roman" w:cs="Times New Roman"/>
+                <w:lang w:val="en-US"/>
+              </w:rPr>
+              <w:t>[</w:t>
+            </w:r>
+            <w:r>
+              <w:rPr>
+                <w:rFonts w:ascii="Times New Roman" w:hAnsi="Times New Roman" w:cs="Times New Roman"/>
+                <w:lang w:val="en-US"/>
+              </w:rPr>
+              <w:t>PELANGGAN</w:t>
+            </w:r>
+            <w:r>
+              <w:rPr>
+                <w:rFonts w:ascii="Times New Roman" w:hAnsi="Times New Roman" w:cs="Times New Roman"/>
+                <w:lang w:val="en-US"/>
+              </w:rPr>
+              <w:t xml:space="preserve">] Dapat </w:t>
+            </w:r>
+            <w:r>
+              <w:rPr>
+                <w:rFonts w:ascii="Times New Roman" w:hAnsi="Times New Roman" w:cs="Times New Roman"/>
+                <w:lang w:val="en-US"/>
+              </w:rPr>
+              <w:t>mencari dan menemukan menu sesuai keinginan</w:t>
+            </w:r>
+          </w:p>
+        </w:tc>
+      </w:tr>
+      <w:tr>
+        <w:tc>
+          <w:tcPr>
+            <w:tcW w:w="1413" w:type="dxa"/>
+            <w:vMerge/>
+            <w:vAlign w:val="center"/>
+          </w:tcPr>
+          <w:p>
+            <w:pPr>
+              <w:jc w:val="center"/>
+              <w:rPr>
+                <w:rFonts w:ascii="Times New Roman" w:hAnsi="Times New Roman" w:cs="Times New Roman"/>
+                <w:lang w:val="en-US"/>
+              </w:rPr>
+            </w:pPr>
+          </w:p>
+        </w:tc>
+        <w:tc>
+          <w:tcPr>
+            <w:tcW w:w="1361" w:type="dxa"/>
+            <w:vMerge/>
+            <w:vAlign w:val="center"/>
+          </w:tcPr>
+          <w:p>
+            <w:pPr>
+              <w:jc w:val="center"/>
+              <w:rPr>
+                <w:rFonts w:ascii="Times New Roman" w:hAnsi="Times New Roman" w:cs="Times New Roman"/>
+                <w:lang w:val="en-US"/>
+              </w:rPr>
+            </w:pPr>
+          </w:p>
+        </w:tc>
+        <w:tc>
+          <w:tcPr>
+            <w:tcW w:w="5726" w:type="dxa"/>
+          </w:tcPr>
+          <w:p>
+            <w:pPr>
+              <w:rPr>
+                <w:rFonts w:ascii="Times New Roman" w:hAnsi="Times New Roman" w:cs="Times New Roman"/>
+                <w:lang w:val="en-US"/>
+              </w:rPr>
+            </w:pPr>
+            <w:r>
+              <w:rPr>
+                <w:rFonts w:ascii="Times New Roman" w:hAnsi="Times New Roman" w:cs="Times New Roman"/>
+                <w:lang w:val="en-US"/>
+              </w:rPr>
+              <w:t>- Pencarian menu</w:t>
+            </w:r>
+            <w:r>
+              <w:rPr>
+                <w:rFonts w:ascii="Times New Roman" w:hAnsi="Times New Roman" w:cs="Times New Roman"/>
+                <w:lang w:val="en-US"/>
+              </w:rPr>
+              <w:t xml:space="preserve"> official maupun kreazi sesuai keinginan</w:t>
+            </w:r>
+          </w:p>
+          <w:p>
+            <w:pPr>
+              <w:rPr>
+                <w:rFonts w:ascii="Times New Roman" w:hAnsi="Times New Roman" w:cs="Times New Roman"/>
+                <w:lang w:val="en-US"/>
+              </w:rPr>
+            </w:pPr>
+            <w:r>
+              <w:rPr>
+                <w:rFonts w:ascii="Times New Roman" w:hAnsi="Times New Roman" w:cs="Times New Roman"/>
+                <w:lang w:val="en-US"/>
+              </w:rPr>
+              <w:t>- Detail menu membantu user untuk mengetahui</w:t>
+            </w:r>
+            <w:r>
+              <w:rPr>
+                <w:rFonts w:ascii="Times New Roman" w:hAnsi="Times New Roman" w:cs="Times New Roman"/>
+                <w:lang w:val="en-US"/>
+              </w:rPr>
+              <w:t xml:space="preserve"> rincian</w:t>
+            </w:r>
+            <w:r>
+              <w:rPr>
+                <w:rFonts w:ascii="Times New Roman" w:hAnsi="Times New Roman" w:cs="Times New Roman"/>
+                <w:lang w:val="en-US"/>
+              </w:rPr>
+              <w:t xml:space="preserve"> isian burger yang akan dipesan </w:t>
+            </w:r>
+          </w:p>
+        </w:tc>
+      </w:tr>
+      <w:tr>
+        <w:tc>
+          <w:tcPr>
+            <w:tcW w:w="1413" w:type="dxa"/>
+            <w:vMerge/>
+            <w:vAlign w:val="center"/>
+          </w:tcPr>
+          <w:p>
+            <w:pPr>
+              <w:jc w:val="center"/>
+              <w:rPr>
+                <w:rFonts w:ascii="Times New Roman" w:hAnsi="Times New Roman" w:cs="Times New Roman"/>
+                <w:lang w:val="en-US"/>
+              </w:rPr>
+            </w:pPr>
+          </w:p>
+        </w:tc>
+        <w:tc>
+          <w:tcPr>
+            <w:tcW w:w="1361" w:type="dxa"/>
+            <w:vMerge/>
+            <w:vAlign w:val="center"/>
+          </w:tcPr>
+          <w:p>
+            <w:pPr>
+              <w:jc w:val="center"/>
+              <w:rPr>
+                <w:rFonts w:ascii="Times New Roman" w:hAnsi="Times New Roman" w:cs="Times New Roman"/>
+                <w:lang w:val="en-US"/>
+              </w:rPr>
+            </w:pPr>
+          </w:p>
+        </w:tc>
+        <w:tc>
+          <w:tcPr>
+            <w:tcW w:w="5726" w:type="dxa"/>
+          </w:tcPr>
+          <w:p>
+            <w:pPr>
+              <w:spacing w:line="259" w:lineRule="auto"/>
+              <w:rPr>
+                <w:rFonts w:ascii="Times New Roman" w:hAnsi="Times New Roman" w:cs="Times New Roman"/>
+                <w:b/>
+                <w:bCs/>
+                <w:lang w:val="en-US"/>
+              </w:rPr>
+            </w:pPr>
+            <w:hyperlink r:id="rId15" w:history="1">
+              <w:r>
+                <w:rPr>
+                  <w:rStyle w:val="Hyperlink"/>
+                  <w:b/>
+                  <w:bCs/>
+                </w:rPr>
+                <w:t>[SPRINT 6] REVIEW MEETING</w:t>
+              </w:r>
+            </w:hyperlink>
+          </w:p>
         </w:tc>
       </w:tr>
     </w:tbl>
@@ -22465,6 +24117,13 @@
                 <w:lang w:val="en-US"/>
               </w:rPr>
             </w:pPr>
+            <w:r>
+              <w:rPr>
+                <w:rFonts w:ascii="Times New Roman" w:hAnsi="Times New Roman" w:cs="Times New Roman"/>
+                <w:lang w:val="en-US"/>
+              </w:rPr>
+              <w:t>Fitur Quick Order untuk melompati (skip) halaman detail menu dan langsung menuju halaman pemesanan (tambahan menu pendamping)</w:t>
+            </w:r>
           </w:p>
         </w:tc>
         <w:tc>
@@ -22478,6 +24137,34 @@
                 <w:lang w:val="en-US"/>
               </w:rPr>
             </w:pPr>
+            <w:r>
+              <w:rPr>
+                <w:rFonts w:ascii="Times New Roman" w:hAnsi="Times New Roman" w:cs="Times New Roman"/>
+                <w:lang w:val="en-US"/>
+              </w:rPr>
+              <w:t xml:space="preserve">Waktu penambahan design untuk halaman yang sudah ada bisa </w:t>
+            </w:r>
+            <w:r>
+              <w:rPr>
+                <w:rFonts w:ascii="Times New Roman" w:hAnsi="Times New Roman" w:cs="Times New Roman"/>
+                <w:lang w:val="en-US"/>
+              </w:rPr>
+              <w:t xml:space="preserve">lebih </w:t>
+            </w:r>
+            <w:r>
+              <w:rPr>
+                <w:rFonts w:ascii="Times New Roman" w:hAnsi="Times New Roman" w:cs="Times New Roman"/>
+                <w:lang w:val="en-US"/>
+              </w:rPr>
+              <w:t>dipercepat</w:t>
+            </w:r>
+            <w:r>
+              <w:rPr>
+                <w:rFonts w:ascii="Times New Roman" w:hAnsi="Times New Roman" w:cs="Times New Roman"/>
+                <w:lang w:val="en-US"/>
+              </w:rPr>
+              <w:t xml:space="preserve"> </w:t>
+            </w:r>
           </w:p>
         </w:tc>
         <w:tc>
@@ -22491,6 +24178,13 @@
                 <w:lang w:val="en-US"/>
               </w:rPr>
             </w:pPr>
+            <w:r>
+              <w:rPr>
+                <w:rFonts w:ascii="Times New Roman" w:hAnsi="Times New Roman" w:cs="Times New Roman"/>
+                <w:lang w:val="en-US"/>
+              </w:rPr>
+              <w:t>Lupa memindahkan card sesuai progress yang berjalan</w:t>
+            </w:r>
           </w:p>
         </w:tc>
         <w:tc>
@@ -22504,6 +24198,13 @@
                 <w:lang w:val="en-US"/>
               </w:rPr>
             </w:pPr>
+            <w:r>
+              <w:rPr>
+                <w:rFonts w:ascii="Times New Roman" w:hAnsi="Times New Roman" w:cs="Times New Roman"/>
+                <w:lang w:val="en-US"/>
+              </w:rPr>
+              <w:t>Improvisasi untuk menambah fitur yang dapat mempermudah penggunaan aplikasi</w:t>
+            </w:r>
           </w:p>
         </w:tc>
         <w:tc>
@@ -22518,6 +24219,20 @@
                 <w:lang w:val="en-US"/>
               </w:rPr>
             </w:pPr>
+            <w:r>
+              <w:rPr>
+                <w:rFonts w:ascii="Times New Roman" w:hAnsi="Times New Roman" w:cs="Times New Roman"/>
+                <w:lang w:val="en-US"/>
+              </w:rPr>
+              <w:t xml:space="preserve">Selalu ingat dan langsung menchecklist task yang ada jika sudah </w:t>
+            </w:r>
+            <w:r>
+              <w:rPr>
+                <w:rFonts w:ascii="Times New Roman" w:hAnsi="Times New Roman" w:cs="Times New Roman"/>
+                <w:lang w:val="en-US"/>
+              </w:rPr>
+              <w:t>diselesaikan</w:t>
+            </w:r>
           </w:p>
         </w:tc>
       </w:tr>
@@ -22533,6 +24248,109 @@
                 <w:lang w:val="en-US"/>
               </w:rPr>
             </w:pPr>
+            <w:r>
+              <w:rPr>
+                <w:rFonts w:ascii="Times New Roman" w:hAnsi="Times New Roman" w:cs="Times New Roman"/>
+                <w:lang w:val="en-US"/>
+              </w:rPr>
+              <w:t>Menu yang dicari sudah muncul sesuai dengan keyword pencarian</w:t>
+            </w:r>
+          </w:p>
+        </w:tc>
+        <w:tc>
+          <w:tcPr>
+            <w:tcW w:w="1701" w:type="dxa"/>
+          </w:tcPr>
+          <w:p>
+            <w:pPr>
+              <w:rPr>
+                <w:rFonts w:ascii="Times New Roman" w:hAnsi="Times New Roman" w:cs="Times New Roman"/>
+                <w:lang w:val="en-US"/>
+              </w:rPr>
+            </w:pPr>
+            <w:r>
+              <w:rPr>
+                <w:rFonts w:ascii="Times New Roman" w:hAnsi="Times New Roman" w:cs="Times New Roman"/>
+                <w:lang w:val="en-US"/>
+              </w:rPr>
+              <w:t>Design yang tidak terlalu mirip satu sama lain untuk fitur yang berbeda</w:t>
+            </w:r>
+          </w:p>
+        </w:tc>
+        <w:tc>
+          <w:tcPr>
+            <w:tcW w:w="1701" w:type="dxa"/>
+          </w:tcPr>
+          <w:p>
+            <w:pPr>
+              <w:rPr>
+                <w:rFonts w:ascii="Times New Roman" w:hAnsi="Times New Roman" w:cs="Times New Roman"/>
+                <w:lang w:val="en-US"/>
+              </w:rPr>
+            </w:pPr>
+            <w:r>
+              <w:rPr>
+                <w:rFonts w:ascii="Times New Roman" w:hAnsi="Times New Roman" w:cs="Times New Roman"/>
+                <w:lang w:val="en-US"/>
+              </w:rPr>
+              <w:t>Lupa menchecklist task yang sudah diselesaikan di board Trello</w:t>
+            </w:r>
+          </w:p>
+        </w:tc>
+        <w:tc>
+          <w:tcPr>
+            <w:tcW w:w="1701" w:type="dxa"/>
+          </w:tcPr>
+          <w:p>
+            <w:pPr>
+              <w:rPr>
+                <w:rFonts w:ascii="Times New Roman" w:hAnsi="Times New Roman" w:cs="Times New Roman"/>
+                <w:lang w:val="en-US"/>
+              </w:rPr>
+            </w:pPr>
+            <w:r>
+              <w:rPr>
+                <w:rFonts w:ascii="Times New Roman" w:hAnsi="Times New Roman" w:cs="Times New Roman"/>
+                <w:lang w:val="en-US"/>
+              </w:rPr>
+              <w:t>Design yang simple dan mudah diakses</w:t>
+            </w:r>
+          </w:p>
+        </w:tc>
+        <w:tc>
+          <w:tcPr>
+            <w:tcW w:w="1701" w:type="dxa"/>
+            <w:gridSpan w:val="2"/>
+          </w:tcPr>
+          <w:p>
+            <w:pPr>
+              <w:rPr>
+                <w:rFonts w:ascii="Times New Roman" w:hAnsi="Times New Roman" w:cs="Times New Roman"/>
+                <w:lang w:val="en-US"/>
+              </w:rPr>
+            </w:pPr>
+          </w:p>
+        </w:tc>
+      </w:tr>
+      <w:tr>
+        <w:tc>
+          <w:tcPr>
+            <w:tcW w:w="1696" w:type="dxa"/>
+          </w:tcPr>
+          <w:p>
+            <w:pPr>
+              <w:rPr>
+                <w:rFonts w:ascii="Times New Roman" w:hAnsi="Times New Roman" w:cs="Times New Roman"/>
+                <w:lang w:val="en-US"/>
+              </w:rPr>
+            </w:pPr>
+            <w:r>
+              <w:rPr>
+                <w:rFonts w:ascii="Times New Roman" w:hAnsi="Times New Roman" w:cs="Times New Roman"/>
+                <w:lang w:val="en-US"/>
+              </w:rPr>
+              <w:t>Detail menu membantu memperjelas isian Burger</w:t>
+            </w:r>
           </w:p>
         </w:tc>
         <w:tc>
@@ -22588,6 +24406,7 @@
     </w:tbl>
     <w:p>
       <w:pPr>
+        <w:spacing w:after="0"/>
         <w:rPr>
           <w:rFonts w:ascii="Times New Roman" w:hAnsi="Times New Roman" w:cs="Times New Roman"/>
           <w:sz w:val="28"/>
@@ -22595,16 +24414,412 @@
           <w:lang w:val="en-US"/>
         </w:rPr>
       </w:pPr>
-      <w:r>
-        <w:rPr>
-          <w:rFonts w:ascii="Times New Roman" w:hAnsi="Times New Roman" w:cs="Times New Roman"/>
-          <w:sz w:val="28"/>
-          <w:szCs w:val="28"/>
-          <w:lang w:val="en-US"/>
-        </w:rPr>
-        <w:br w:type="page"/>
-      </w:r>
     </w:p>
+    <w:tbl>
+      <w:tblPr>
+        <w:tblStyle w:val="TableGrid"/>
+        <w:tblW w:w="8500" w:type="dxa"/>
+        <w:tblCellMar>
+          <w:top w:w="28" w:type="dxa"/>
+          <w:bottom w:w="57" w:type="dxa"/>
+        </w:tblCellMar>
+        <w:tblLook w:val="04A0" w:firstRow="1" w:lastRow="0" w:firstColumn="1" w:lastColumn="0" w:noHBand="0" w:noVBand="1"/>
+      </w:tblPr>
+      <w:tblGrid>
+        <w:gridCol w:w="1696"/>
+        <w:gridCol w:w="1701"/>
+        <w:gridCol w:w="1701"/>
+        <w:gridCol w:w="1701"/>
+        <w:gridCol w:w="1695"/>
+        <w:gridCol w:w="6"/>
+      </w:tblGrid>
+      <w:tr>
+        <w:trPr>
+          <w:gridAfter w:val="1"/>
+          <w:wAfter w:w="6" w:type="dxa"/>
+        </w:trPr>
+        <w:tc>
+          <w:tcPr>
+            <w:tcW w:w="8494" w:type="dxa"/>
+            <w:gridSpan w:val="5"/>
+            <w:shd w:val="clear" w:color="auto" w:fill="D9E2F3" w:themeFill="accent1" w:themeFillTint="33"/>
+          </w:tcPr>
+          <w:p>
+            <w:pPr>
+              <w:jc w:val="center"/>
+              <w:rPr>
+                <w:rFonts w:ascii="Times New Roman" w:hAnsi="Times New Roman" w:cs="Times New Roman"/>
+                <w:b/>
+                <w:bCs/>
+                <w:color w:val="0070C0"/>
+                <w:sz w:val="24"/>
+                <w:szCs w:val="24"/>
+                <w:lang w:val="en-US"/>
+              </w:rPr>
+            </w:pPr>
+            <w:r>
+              <w:rPr>
+                <w:rFonts w:ascii="Times New Roman" w:hAnsi="Times New Roman" w:cs="Times New Roman"/>
+                <w:b/>
+                <w:bCs/>
+                <w:color w:val="0070C0"/>
+                <w:sz w:val="24"/>
+                <w:szCs w:val="24"/>
+                <w:lang w:val="en-US"/>
+              </w:rPr>
+              <w:t>SPRINT 7 RETROSPECTIVE</w:t>
+            </w:r>
+          </w:p>
+        </w:tc>
+      </w:tr>
+      <w:tr>
+        <w:trPr>
+          <w:gridAfter w:val="1"/>
+          <w:wAfter w:w="6" w:type="dxa"/>
+        </w:trPr>
+        <w:tc>
+          <w:tcPr>
+            <w:tcW w:w="3397" w:type="dxa"/>
+            <w:gridSpan w:val="2"/>
+            <w:shd w:val="clear" w:color="auto" w:fill="D9E2F3" w:themeFill="accent1" w:themeFillTint="33"/>
+          </w:tcPr>
+          <w:p>
+            <w:pPr>
+              <w:jc w:val="center"/>
+              <w:rPr>
+                <w:rFonts w:ascii="Times New Roman" w:hAnsi="Times New Roman" w:cs="Times New Roman"/>
+                <w:b/>
+                <w:bCs/>
+                <w:color w:val="0070C0"/>
+                <w:sz w:val="24"/>
+                <w:szCs w:val="24"/>
+                <w:lang w:val="en-US"/>
+              </w:rPr>
+            </w:pPr>
+            <w:r>
+              <w:rPr>
+                <w:rFonts w:ascii="Times New Roman" w:hAnsi="Times New Roman" w:cs="Times New Roman"/>
+                <w:b/>
+                <w:bCs/>
+                <w:color w:val="0070C0"/>
+                <w:sz w:val="24"/>
+                <w:szCs w:val="24"/>
+                <w:lang w:val="en-US"/>
+              </w:rPr>
+              <w:t>ANALYSIS</w:t>
+            </w:r>
+          </w:p>
+        </w:tc>
+        <w:tc>
+          <w:tcPr>
+            <w:tcW w:w="5097" w:type="dxa"/>
+            <w:gridSpan w:val="3"/>
+            <w:shd w:val="clear" w:color="auto" w:fill="D9E2F3" w:themeFill="accent1" w:themeFillTint="33"/>
+          </w:tcPr>
+          <w:p>
+            <w:pPr>
+              <w:jc w:val="center"/>
+              <w:rPr>
+                <w:rFonts w:ascii="Times New Roman" w:hAnsi="Times New Roman" w:cs="Times New Roman"/>
+                <w:b/>
+                <w:bCs/>
+                <w:color w:val="0070C0"/>
+                <w:sz w:val="24"/>
+                <w:szCs w:val="24"/>
+                <w:lang w:val="en-US"/>
+              </w:rPr>
+            </w:pPr>
+            <w:r>
+              <w:rPr>
+                <w:rFonts w:ascii="Times New Roman" w:hAnsi="Times New Roman" w:cs="Times New Roman"/>
+                <w:b/>
+                <w:bCs/>
+                <w:color w:val="0070C0"/>
+                <w:sz w:val="24"/>
+                <w:szCs w:val="24"/>
+                <w:lang w:val="en-US"/>
+              </w:rPr>
+              <w:t>ACTIONS</w:t>
+            </w:r>
+          </w:p>
+        </w:tc>
+      </w:tr>
+      <w:tr>
+        <w:tc>
+          <w:tcPr>
+            <w:tcW w:w="1696" w:type="dxa"/>
+            <w:shd w:val="clear" w:color="auto" w:fill="D9E2F3" w:themeFill="accent1" w:themeFillTint="33"/>
+          </w:tcPr>
+          <w:p>
+            <w:pPr>
+              <w:jc w:val="center"/>
+              <w:rPr>
+                <w:rFonts w:ascii="Times New Roman" w:hAnsi="Times New Roman" w:cs="Times New Roman"/>
+                <w:b/>
+                <w:bCs/>
+                <w:color w:val="0070C0"/>
+                <w:lang w:val="en-US"/>
+              </w:rPr>
+            </w:pPr>
+            <w:r>
+              <w:rPr>
+                <w:rFonts w:ascii="Times New Roman" w:hAnsi="Times New Roman" w:cs="Times New Roman"/>
+                <w:b/>
+                <w:bCs/>
+                <w:color w:val="0070C0"/>
+                <w:lang w:val="en-US"/>
+              </w:rPr>
+              <w:t>What went well?</w:t>
+            </w:r>
+          </w:p>
+        </w:tc>
+        <w:tc>
+          <w:tcPr>
+            <w:tcW w:w="1701" w:type="dxa"/>
+            <w:shd w:val="clear" w:color="auto" w:fill="D9E2F3" w:themeFill="accent1" w:themeFillTint="33"/>
+          </w:tcPr>
+          <w:p>
+            <w:pPr>
+              <w:jc w:val="center"/>
+              <w:rPr>
+                <w:rFonts w:ascii="Times New Roman" w:hAnsi="Times New Roman" w:cs="Times New Roman"/>
+                <w:b/>
+                <w:bCs/>
+                <w:color w:val="0070C0"/>
+                <w:lang w:val="en-US"/>
+              </w:rPr>
+            </w:pPr>
+            <w:r>
+              <w:rPr>
+                <w:rFonts w:ascii="Times New Roman" w:hAnsi="Times New Roman" w:cs="Times New Roman"/>
+                <w:b/>
+                <w:bCs/>
+                <w:color w:val="0070C0"/>
+                <w:lang w:val="en-US"/>
+              </w:rPr>
+              <w:t>What could be improved?</w:t>
+            </w:r>
+          </w:p>
+        </w:tc>
+        <w:tc>
+          <w:tcPr>
+            <w:tcW w:w="1701" w:type="dxa"/>
+            <w:shd w:val="clear" w:color="auto" w:fill="D9E2F3" w:themeFill="accent1" w:themeFillTint="33"/>
+          </w:tcPr>
+          <w:p>
+            <w:pPr>
+              <w:jc w:val="center"/>
+              <w:rPr>
+                <w:rFonts w:ascii="Times New Roman" w:hAnsi="Times New Roman" w:cs="Times New Roman"/>
+                <w:b/>
+                <w:bCs/>
+                <w:color w:val="0070C0"/>
+                <w:lang w:val="en-US"/>
+              </w:rPr>
+            </w:pPr>
+            <w:r>
+              <w:rPr>
+                <w:rFonts w:ascii="Times New Roman" w:hAnsi="Times New Roman" w:cs="Times New Roman"/>
+                <w:b/>
+                <w:bCs/>
+                <w:color w:val="0070C0"/>
+                <w:lang w:val="en-US"/>
+              </w:rPr>
+              <w:t>What to STOP doing?</w:t>
+            </w:r>
+          </w:p>
+        </w:tc>
+        <w:tc>
+          <w:tcPr>
+            <w:tcW w:w="1701" w:type="dxa"/>
+            <w:shd w:val="clear" w:color="auto" w:fill="D9E2F3" w:themeFill="accent1" w:themeFillTint="33"/>
+          </w:tcPr>
+          <w:p>
+            <w:pPr>
+              <w:jc w:val="center"/>
+              <w:rPr>
+                <w:rFonts w:ascii="Times New Roman" w:hAnsi="Times New Roman" w:cs="Times New Roman"/>
+                <w:b/>
+                <w:bCs/>
+                <w:color w:val="0070C0"/>
+                <w:lang w:val="en-US"/>
+              </w:rPr>
+            </w:pPr>
+            <w:r>
+              <w:rPr>
+                <w:rFonts w:ascii="Times New Roman" w:hAnsi="Times New Roman" w:cs="Times New Roman"/>
+                <w:b/>
+                <w:bCs/>
+                <w:color w:val="0070C0"/>
+                <w:lang w:val="en-US"/>
+              </w:rPr>
+              <w:t>What to KEEP doing?</w:t>
+            </w:r>
+          </w:p>
+        </w:tc>
+        <w:tc>
+          <w:tcPr>
+            <w:tcW w:w="1701" w:type="dxa"/>
+            <w:gridSpan w:val="2"/>
+            <w:shd w:val="clear" w:color="auto" w:fill="D9E2F3" w:themeFill="accent1" w:themeFillTint="33"/>
+          </w:tcPr>
+          <w:p>
+            <w:pPr>
+              <w:jc w:val="center"/>
+              <w:rPr>
+                <w:rFonts w:ascii="Times New Roman" w:hAnsi="Times New Roman" w:cs="Times New Roman"/>
+                <w:b/>
+                <w:bCs/>
+                <w:color w:val="0070C0"/>
+                <w:lang w:val="en-US"/>
+              </w:rPr>
+            </w:pPr>
+            <w:r>
+              <w:rPr>
+                <w:rFonts w:ascii="Times New Roman" w:hAnsi="Times New Roman" w:cs="Times New Roman"/>
+                <w:b/>
+                <w:bCs/>
+                <w:color w:val="0070C0"/>
+                <w:lang w:val="en-US"/>
+              </w:rPr>
+              <w:t>What to START doing?</w:t>
+            </w:r>
+          </w:p>
+        </w:tc>
+      </w:tr>
+      <w:tr>
+        <w:tc>
+          <w:tcPr>
+            <w:tcW w:w="1696" w:type="dxa"/>
+          </w:tcPr>
+          <w:p>
+            <w:pPr>
+              <w:rPr>
+                <w:rFonts w:ascii="Times New Roman" w:hAnsi="Times New Roman" w:cs="Times New Roman"/>
+                <w:lang w:val="en-US"/>
+              </w:rPr>
+            </w:pPr>
+          </w:p>
+        </w:tc>
+        <w:tc>
+          <w:tcPr>
+            <w:tcW w:w="1701" w:type="dxa"/>
+          </w:tcPr>
+          <w:p>
+            <w:pPr>
+              <w:rPr>
+                <w:rFonts w:ascii="Times New Roman" w:hAnsi="Times New Roman" w:cs="Times New Roman"/>
+                <w:lang w:val="en-US"/>
+              </w:rPr>
+            </w:pPr>
+          </w:p>
+        </w:tc>
+        <w:tc>
+          <w:tcPr>
+            <w:tcW w:w="1701" w:type="dxa"/>
+          </w:tcPr>
+          <w:p>
+            <w:pPr>
+              <w:rPr>
+                <w:rFonts w:ascii="Times New Roman" w:hAnsi="Times New Roman" w:cs="Times New Roman"/>
+                <w:lang w:val="en-US"/>
+              </w:rPr>
+            </w:pPr>
+          </w:p>
+        </w:tc>
+        <w:tc>
+          <w:tcPr>
+            <w:tcW w:w="1701" w:type="dxa"/>
+          </w:tcPr>
+          <w:p>
+            <w:pPr>
+              <w:rPr>
+                <w:rFonts w:ascii="Times New Roman" w:hAnsi="Times New Roman" w:cs="Times New Roman"/>
+                <w:lang w:val="en-US"/>
+              </w:rPr>
+            </w:pPr>
+          </w:p>
+        </w:tc>
+        <w:tc>
+          <w:tcPr>
+            <w:tcW w:w="1701" w:type="dxa"/>
+            <w:gridSpan w:val="2"/>
+          </w:tcPr>
+          <w:p>
+            <w:pPr>
+              <w:rPr>
+                <w:rFonts w:ascii="Times New Roman" w:hAnsi="Times New Roman" w:cs="Times New Roman"/>
+                <w:lang w:val="en-US"/>
+              </w:rPr>
+            </w:pPr>
+          </w:p>
+        </w:tc>
+      </w:tr>
+      <w:tr>
+        <w:tc>
+          <w:tcPr>
+            <w:tcW w:w="1696" w:type="dxa"/>
+          </w:tcPr>
+          <w:p>
+            <w:pPr>
+              <w:rPr>
+                <w:rFonts w:ascii="Times New Roman" w:hAnsi="Times New Roman" w:cs="Times New Roman"/>
+                <w:lang w:val="en-US"/>
+              </w:rPr>
+            </w:pPr>
+          </w:p>
+        </w:tc>
+        <w:tc>
+          <w:tcPr>
+            <w:tcW w:w="1701" w:type="dxa"/>
+          </w:tcPr>
+          <w:p>
+            <w:pPr>
+              <w:rPr>
+                <w:rFonts w:ascii="Times New Roman" w:hAnsi="Times New Roman" w:cs="Times New Roman"/>
+              </w:rPr>
+            </w:pPr>
+          </w:p>
+        </w:tc>
+        <w:tc>
+          <w:tcPr>
+            <w:tcW w:w="1701" w:type="dxa"/>
+          </w:tcPr>
+          <w:p>
+            <w:pPr>
+              <w:rPr>
+                <w:rFonts w:ascii="Times New Roman" w:hAnsi="Times New Roman" w:cs="Times New Roman"/>
+              </w:rPr>
+            </w:pPr>
+          </w:p>
+        </w:tc>
+        <w:tc>
+          <w:tcPr>
+            <w:tcW w:w="1701" w:type="dxa"/>
+          </w:tcPr>
+          <w:p>
+            <w:pPr>
+              <w:rPr>
+                <w:rFonts w:ascii="Times New Roman" w:hAnsi="Times New Roman" w:cs="Times New Roman"/>
+              </w:rPr>
+            </w:pPr>
+          </w:p>
+        </w:tc>
+        <w:tc>
+          <w:tcPr>
+            <w:tcW w:w="1701" w:type="dxa"/>
+            <w:gridSpan w:val="2"/>
+          </w:tcPr>
+          <w:p>
+            <w:pPr>
+              <w:rPr>
+                <w:rFonts w:ascii="Times New Roman" w:hAnsi="Times New Roman" w:cs="Times New Roman"/>
+              </w:rPr>
+            </w:pPr>
+          </w:p>
+        </w:tc>
+      </w:tr>
+    </w:tbl>
     <w:p>
       <w:pPr>
         <w:pStyle w:val="Heading1"/>
@@ -22656,7 +24871,7 @@
         </w:rPr>
         <w:t xml:space="preserve">: </w:t>
       </w:r>
-      <w:hyperlink r:id="rId15" w:history="1">
+      <w:hyperlink r:id="rId16" w:history="1">
         <w:r>
           <w:rPr>
             <w:rStyle w:val="Hyperlink"/>
@@ -22701,7 +24916,7 @@
         </w:rPr>
         <w:t xml:space="preserve">: </w:t>
       </w:r>
-      <w:hyperlink r:id="rId16" w:history="1">
+      <w:hyperlink r:id="rId17" w:history="1">
         <w:r>
           <w:rPr>
             <w:rStyle w:val="Hyperlink"/>
@@ -22773,7 +24988,7 @@
         </w:rPr>
         <w:t xml:space="preserve"> </w:t>
       </w:r>
-      <w:hyperlink r:id="rId17" w:history="1">
+      <w:hyperlink r:id="rId18" w:history="1">
         <w:r>
           <w:rPr>
             <w:rStyle w:val="Hyperlink"/>
@@ -22848,7 +25063,7 @@
         </w:rPr>
         <w:t xml:space="preserve"> </w:t>
       </w:r>
-      <w:hyperlink r:id="rId18" w:history="1">
+      <w:hyperlink r:id="rId19" w:history="1">
         <w:r>
           <w:rPr>
             <w:rStyle w:val="Hyperlink"/>
@@ -22933,7 +25148,7 @@
         </w:rPr>
         <w:t xml:space="preserve"> </w:t>
       </w:r>
-      <w:hyperlink r:id="rId19" w:history="1">
+      <w:hyperlink r:id="rId20" w:history="1">
         <w:r>
           <w:rPr>
             <w:rStyle w:val="Hyperlink"/>
@@ -22963,10 +25178,10 @@
           <w14:ligatures w14:val="standardContextual"/>
         </w:rPr>
         <w:drawing>
-          <wp:inline distT="0" distB="0" distL="0" distR="0" wp14:anchorId="017DAB71" wp14:editId="5698BDFC">
+          <wp:inline distT="0" distB="0" distL="0" distR="0" wp14:anchorId="7604EAC6" wp14:editId="37D6FFC8">
             <wp:extent cx="5400040" cy="3037840"/>
             <wp:effectExtent l="0" t="0" r="0" b="0"/>
-            <wp:docPr id="2132562810" name="Picture 1"/>
+            <wp:docPr id="1083196754" name="Picture 1"/>
             <wp:cNvGraphicFramePr>
               <a:graphicFrameLocks xmlns:a="http://schemas.openxmlformats.org/drawingml/2006/main" noChangeAspect="1"/>
             </wp:cNvGraphicFramePr>
@@ -22974,11 +25189,11 @@
               <a:graphicData uri="http://schemas.openxmlformats.org/drawingml/2006/picture">
                 <pic:pic xmlns:pic="http://schemas.openxmlformats.org/drawingml/2006/picture">
                   <pic:nvPicPr>
-                    <pic:cNvPr id="2132562810" name=""/>
+                    <pic:cNvPr id="1083196754" name=""/>
                     <pic:cNvPicPr/>
                   </pic:nvPicPr>
                   <pic:blipFill>
-                    <a:blip r:embed="rId20"/>
+                    <a:blip r:embed="rId21"/>
                     <a:stretch>
                       <a:fillRect/>
                     </a:stretch>
@@ -23011,10 +25226,10 @@
           <w14:ligatures w14:val="standardContextual"/>
         </w:rPr>
         <w:drawing>
-          <wp:inline distT="0" distB="0" distL="0" distR="0" wp14:anchorId="2E4B2F3E" wp14:editId="5E003409">
+          <wp:inline distT="0" distB="0" distL="0" distR="0" wp14:anchorId="6333CF2F" wp14:editId="58294415">
             <wp:extent cx="5400040" cy="3037840"/>
             <wp:effectExtent l="0" t="0" r="0" b="0"/>
-            <wp:docPr id="1933538128" name="Picture 1"/>
+            <wp:docPr id="1401664813" name="Picture 1"/>
             <wp:cNvGraphicFramePr>
               <a:graphicFrameLocks xmlns:a="http://schemas.openxmlformats.org/drawingml/2006/main" noChangeAspect="1"/>
             </wp:cNvGraphicFramePr>
@@ -23022,11 +25237,11 @@
               <a:graphicData uri="http://schemas.openxmlformats.org/drawingml/2006/picture">
                 <pic:pic xmlns:pic="http://schemas.openxmlformats.org/drawingml/2006/picture">
                   <pic:nvPicPr>
-                    <pic:cNvPr id="1933538128" name=""/>
+                    <pic:cNvPr id="1401664813" name=""/>
                     <pic:cNvPicPr/>
                   </pic:nvPicPr>
                   <pic:blipFill>
-                    <a:blip r:embed="rId21"/>
+                    <a:blip r:embed="rId22"/>
                     <a:stretch>
                       <a:fillRect/>
                     </a:stretch>
@@ -23102,7 +25317,7 @@
       <w:tr>
         <w:tc>
           <w:tcPr>
-            <w:tcW w:w="2812" w:type="dxa"/>
+            <w:tcW w:w="2911" w:type="dxa"/>
           </w:tcPr>
           <w:p>
             <w:pPr>
@@ -23133,7 +25348,7 @@
                           </pic:cNvPicPr>
                         </pic:nvPicPr>
                         <pic:blipFill rotWithShape="1">
-                          <a:blip r:embed="rId22">
+                          <a:blip r:embed="rId23">
                             <a:extLst>
                               <a:ext uri="{28A0092B-C50C-407E-A947-70E740481C1C}">
                                 <a14:useLocalDpi xmlns:a14="http://schemas.microsoft.com/office/drawing/2010/main" val="0"/>
@@ -23176,7 +25391,7 @@
         </w:tc>
         <w:tc>
           <w:tcPr>
-            <w:tcW w:w="2811" w:type="dxa"/>
+            <w:tcW w:w="2768" w:type="dxa"/>
           </w:tcPr>
           <w:p>
             <w:pPr>
@@ -23207,7 +25422,7 @@
                           </pic:cNvPicPr>
                         </pic:nvPicPr>
                         <pic:blipFill>
-                          <a:blip r:embed="rId23">
+                          <a:blip r:embed="rId24">
                             <a:extLst>
                               <a:ext uri="{28A0092B-C50C-407E-A947-70E740481C1C}">
                                 <a14:useLocalDpi xmlns:a14="http://schemas.microsoft.com/office/drawing/2010/main" val="0"/>
@@ -23247,7 +25462,7 @@
         </w:tc>
         <w:tc>
           <w:tcPr>
-            <w:tcW w:w="2871" w:type="dxa"/>
+            <w:tcW w:w="2825" w:type="dxa"/>
           </w:tcPr>
           <w:p>
             <w:pPr>
@@ -23278,7 +25493,7 @@
                           </pic:cNvPicPr>
                         </pic:nvPicPr>
                         <pic:blipFill>
-                          <a:blip r:embed="rId24">
+                          <a:blip r:embed="rId25">
                             <a:extLst>
                               <a:ext uri="{28A0092B-C50C-407E-A947-70E740481C1C}">
                                 <a14:useLocalDpi xmlns:a14="http://schemas.microsoft.com/office/drawing/2010/main" val="0"/>
@@ -23320,7 +25535,7 @@
       <w:tr>
         <w:tc>
           <w:tcPr>
-            <w:tcW w:w="2812" w:type="dxa"/>
+            <w:tcW w:w="2911" w:type="dxa"/>
           </w:tcPr>
           <w:p>
             <w:pPr>
@@ -23351,7 +25566,7 @@
                           </pic:cNvPicPr>
                         </pic:nvPicPr>
                         <pic:blipFill rotWithShape="1">
-                          <a:blip r:embed="rId25">
+                          <a:blip r:embed="rId26">
                             <a:extLst>
                               <a:ext uri="{28A0092B-C50C-407E-A947-70E740481C1C}">
                                 <a14:useLocalDpi xmlns:a14="http://schemas.microsoft.com/office/drawing/2010/main" val="0"/>
@@ -23413,7 +25628,7 @@
         </w:tc>
         <w:tc>
           <w:tcPr>
-            <w:tcW w:w="2811" w:type="dxa"/>
+            <w:tcW w:w="2768" w:type="dxa"/>
           </w:tcPr>
           <w:p>
             <w:pPr>
@@ -23439,99 +25654,6 @@
                       <pic:pic xmlns:pic="http://schemas.openxmlformats.org/drawingml/2006/picture">
                         <pic:nvPicPr>
                           <pic:cNvPr id="0" name="Picture 30"/>
-                          <pic:cNvPicPr>
-                            <a:picLocks noChangeAspect="1" noChangeArrowheads="1"/>
-                          </pic:cNvPicPr>
-                        </pic:nvPicPr>
-                        <pic:blipFill rotWithShape="1">
-                          <a:blip r:embed="rId26">
-                            <a:extLst>
-                              <a:ext uri="{28A0092B-C50C-407E-A947-70E740481C1C}">
-                                <a14:useLocalDpi xmlns:a14="http://schemas.microsoft.com/office/drawing/2010/main" val="0"/>
-                              </a:ext>
-                            </a:extLst>
-                          </a:blip>
-                          <a:srcRect t="1" b="-14873"/>
-                          <a:stretch/>
-                        </pic:blipFill>
-                        <pic:spPr bwMode="auto">
-                          <a:xfrm>
-                            <a:off x="0" y="0"/>
-                            <a:ext cx="1656000" cy="4226071"/>
-                          </a:xfrm>
-                          <a:prstGeom prst="rect">
-                            <a:avLst/>
-                          </a:prstGeom>
-                          <a:noFill/>
-                          <a:ln w="9525" cap="flat" cmpd="sng" algn="ctr">
-                            <a:solidFill>
-                              <a:sysClr val="windowText" lastClr="000000">
-                                <a:lumMod val="50000"/>
-                                <a:lumOff val="50000"/>
-                              </a:sysClr>
-                            </a:solidFill>
-                            <a:prstDash val="solid"/>
-                            <a:round/>
-                            <a:headEnd type="none" w="med" len="med"/>
-                            <a:tailEnd type="none" w="med" len="med"/>
-                            <a:extLst>
-                              <a:ext uri="{C807C97D-BFC1-408E-A445-0C87EB9F89A2}">
-                                <ask:lineSketchStyleProps xmlns:ask="http://schemas.microsoft.com/office/drawing/2018/sketchyshapes" sd="0">
-                                  <a:custGeom>
-                                    <a:avLst/>
-                                    <a:gdLst/>
-                                    <a:ahLst/>
-                                    <a:cxnLst/>
-                                    <a:rect l="0" t="0" r="0" b="0"/>
-                                    <a:pathLst/>
-                                  </a:custGeom>
-                                  <ask:type/>
-                                </ask:lineSketchStyleProps>
-                              </a:ext>
-                            </a:extLst>
-                          </a:ln>
-                          <a:extLst>
-                            <a:ext uri="{53640926-AAD7-44D8-BBD7-CCE9431645EC}">
-                              <a14:shadowObscured xmlns:a14="http://schemas.microsoft.com/office/drawing/2010/main"/>
-                            </a:ext>
-                          </a:extLst>
-                        </pic:spPr>
-                      </pic:pic>
-                    </a:graphicData>
-                  </a:graphic>
-                </wp:inline>
-              </w:drawing>
-            </w:r>
-          </w:p>
-        </w:tc>
-        <w:tc>
-          <w:tcPr>
-            <w:tcW w:w="2871" w:type="dxa"/>
-          </w:tcPr>
-          <w:p>
-            <w:pPr>
-              <w:jc w:val="center"/>
-              <w:rPr>
-                <w:lang w:val="en-US"/>
-              </w:rPr>
-            </w:pPr>
-            <w:r>
-              <w:rPr>
-                <w:noProof/>
-              </w:rPr>
-              <w:drawing>
-                <wp:inline distT="0" distB="0" distL="0" distR="0" wp14:anchorId="271BE69E" wp14:editId="307EF1F4">
-                  <wp:extent cx="1655445" cy="4224655"/>
-                  <wp:effectExtent l="19050" t="19050" r="20955" b="23495"/>
-                  <wp:docPr id="420773153" name="Picture 40"/>
-                  <wp:cNvGraphicFramePr>
-                    <a:graphicFrameLocks xmlns:a="http://schemas.openxmlformats.org/drawingml/2006/main" noChangeAspect="1"/>
-                  </wp:cNvGraphicFramePr>
-                  <a:graphic xmlns:a="http://schemas.openxmlformats.org/drawingml/2006/main">
-                    <a:graphicData uri="http://schemas.openxmlformats.org/drawingml/2006/picture">
-                      <pic:pic xmlns:pic="http://schemas.openxmlformats.org/drawingml/2006/picture">
-                        <pic:nvPicPr>
-                          <pic:cNvPr id="0" name="Picture 94"/>
                           <pic:cNvPicPr>
                             <a:picLocks noChangeAspect="1" noChangeArrowheads="1"/>
                           </pic:cNvPicPr>
@@ -23597,11 +25719,104 @@
             </w:r>
           </w:p>
         </w:tc>
+        <w:tc>
+          <w:tcPr>
+            <w:tcW w:w="2825" w:type="dxa"/>
+          </w:tcPr>
+          <w:p>
+            <w:pPr>
+              <w:jc w:val="center"/>
+              <w:rPr>
+                <w:lang w:val="en-US"/>
+              </w:rPr>
+            </w:pPr>
+            <w:r>
+              <w:rPr>
+                <w:noProof/>
+              </w:rPr>
+              <w:drawing>
+                <wp:inline distT="0" distB="0" distL="0" distR="0" wp14:anchorId="271BE69E" wp14:editId="307EF1F4">
+                  <wp:extent cx="1655445" cy="4224655"/>
+                  <wp:effectExtent l="19050" t="19050" r="20955" b="23495"/>
+                  <wp:docPr id="420773153" name="Picture 40"/>
+                  <wp:cNvGraphicFramePr>
+                    <a:graphicFrameLocks xmlns:a="http://schemas.openxmlformats.org/drawingml/2006/main" noChangeAspect="1"/>
+                  </wp:cNvGraphicFramePr>
+                  <a:graphic xmlns:a="http://schemas.openxmlformats.org/drawingml/2006/main">
+                    <a:graphicData uri="http://schemas.openxmlformats.org/drawingml/2006/picture">
+                      <pic:pic xmlns:pic="http://schemas.openxmlformats.org/drawingml/2006/picture">
+                        <pic:nvPicPr>
+                          <pic:cNvPr id="0" name="Picture 94"/>
+                          <pic:cNvPicPr>
+                            <a:picLocks noChangeAspect="1" noChangeArrowheads="1"/>
+                          </pic:cNvPicPr>
+                        </pic:nvPicPr>
+                        <pic:blipFill rotWithShape="1">
+                          <a:blip r:embed="rId28">
+                            <a:extLst>
+                              <a:ext uri="{28A0092B-C50C-407E-A947-70E740481C1C}">
+                                <a14:useLocalDpi xmlns:a14="http://schemas.microsoft.com/office/drawing/2010/main" val="0"/>
+                              </a:ext>
+                            </a:extLst>
+                          </a:blip>
+                          <a:srcRect t="1" b="-14873"/>
+                          <a:stretch/>
+                        </pic:blipFill>
+                        <pic:spPr bwMode="auto">
+                          <a:xfrm>
+                            <a:off x="0" y="0"/>
+                            <a:ext cx="1656000" cy="4226071"/>
+                          </a:xfrm>
+                          <a:prstGeom prst="rect">
+                            <a:avLst/>
+                          </a:prstGeom>
+                          <a:noFill/>
+                          <a:ln w="9525" cap="flat" cmpd="sng" algn="ctr">
+                            <a:solidFill>
+                              <a:sysClr val="windowText" lastClr="000000">
+                                <a:lumMod val="50000"/>
+                                <a:lumOff val="50000"/>
+                              </a:sysClr>
+                            </a:solidFill>
+                            <a:prstDash val="solid"/>
+                            <a:round/>
+                            <a:headEnd type="none" w="med" len="med"/>
+                            <a:tailEnd type="none" w="med" len="med"/>
+                            <a:extLst>
+                              <a:ext uri="{C807C97D-BFC1-408E-A445-0C87EB9F89A2}">
+                                <ask:lineSketchStyleProps xmlns:ask="http://schemas.microsoft.com/office/drawing/2018/sketchyshapes" sd="0">
+                                  <a:custGeom>
+                                    <a:avLst/>
+                                    <a:gdLst/>
+                                    <a:ahLst/>
+                                    <a:cxnLst/>
+                                    <a:rect l="0" t="0" r="0" b="0"/>
+                                    <a:pathLst/>
+                                  </a:custGeom>
+                                  <ask:type/>
+                                </ask:lineSketchStyleProps>
+                              </a:ext>
+                            </a:extLst>
+                          </a:ln>
+                          <a:extLst>
+                            <a:ext uri="{53640926-AAD7-44D8-BBD7-CCE9431645EC}">
+                              <a14:shadowObscured xmlns:a14="http://schemas.microsoft.com/office/drawing/2010/main"/>
+                            </a:ext>
+                          </a:extLst>
+                        </pic:spPr>
+                      </pic:pic>
+                    </a:graphicData>
+                  </a:graphic>
+                </wp:inline>
+              </w:drawing>
+            </w:r>
+          </w:p>
+        </w:tc>
       </w:tr>
       <w:tr>
         <w:tc>
           <w:tcPr>
-            <w:tcW w:w="2812" w:type="dxa"/>
+            <w:tcW w:w="2911" w:type="dxa"/>
           </w:tcPr>
           <w:p>
             <w:pPr>
@@ -23633,7 +25848,7 @@
                           </pic:cNvPicPr>
                         </pic:nvPicPr>
                         <pic:blipFill>
-                          <a:blip r:embed="rId28">
+                          <a:blip r:embed="rId29">
                             <a:extLst>
                               <a:ext uri="{28A0092B-C50C-407E-A947-70E740481C1C}">
                                 <a14:useLocalDpi xmlns:a14="http://schemas.microsoft.com/office/drawing/2010/main" val="0"/>
@@ -23673,7 +25888,7 @@
         </w:tc>
         <w:tc>
           <w:tcPr>
-            <w:tcW w:w="2811" w:type="dxa"/>
+            <w:tcW w:w="2768" w:type="dxa"/>
           </w:tcPr>
           <w:p>
             <w:pPr>
@@ -23704,7 +25919,7 @@
                           </pic:cNvPicPr>
                         </pic:nvPicPr>
                         <pic:blipFill>
-                          <a:blip r:embed="rId29">
+                          <a:blip r:embed="rId30">
                             <a:extLst>
                               <a:ext uri="{28A0092B-C50C-407E-A947-70E740481C1C}">
                                 <a14:useLocalDpi xmlns:a14="http://schemas.microsoft.com/office/drawing/2010/main" val="0"/>
@@ -23775,82 +25990,6 @@
                       <pic:pic xmlns:pic="http://schemas.openxmlformats.org/drawingml/2006/picture">
                         <pic:nvPicPr>
                           <pic:cNvPr id="0" name="Picture 44"/>
-                          <pic:cNvPicPr>
-                            <a:picLocks noChangeAspect="1" noChangeArrowheads="1"/>
-                          </pic:cNvPicPr>
-                        </pic:nvPicPr>
-                        <pic:blipFill>
-                          <a:blip r:embed="rId30">
-                            <a:extLst>
-                              <a:ext uri="{28A0092B-C50C-407E-A947-70E740481C1C}">
-                                <a14:useLocalDpi xmlns:a14="http://schemas.microsoft.com/office/drawing/2010/main" val="0"/>
-                              </a:ext>
-                            </a:extLst>
-                          </a:blip>
-                          <a:srcRect/>
-                          <a:stretch>
-                            <a:fillRect/>
-                          </a:stretch>
-                        </pic:blipFill>
-                        <pic:spPr bwMode="auto">
-                          <a:xfrm>
-                            <a:off x="0" y="0"/>
-                            <a:ext cx="1512000" cy="785828"/>
-                          </a:xfrm>
-                          <a:prstGeom prst="rect">
-                            <a:avLst/>
-                          </a:prstGeom>
-                          <a:noFill/>
-                          <a:ln>
-                            <a:noFill/>
-                          </a:ln>
-                          <a:effectLst>
-                            <a:outerShdw blurRad="50800" dist="38100" dir="2700000" algn="tl" rotWithShape="0">
-                              <a:prstClr val="black">
-                                <a:alpha val="40000"/>
-                              </a:prstClr>
-                            </a:outerShdw>
-                          </a:effectLst>
-                        </pic:spPr>
-                      </pic:pic>
-                    </a:graphicData>
-                  </a:graphic>
-                </wp:inline>
-              </w:drawing>
-            </w:r>
-          </w:p>
-          <w:p>
-            <w:pPr>
-              <w:jc w:val="center"/>
-              <w:rPr>
-                <w:lang w:val="en-US"/>
-              </w:rPr>
-            </w:pPr>
-          </w:p>
-          <w:p>
-            <w:pPr>
-              <w:jc w:val="center"/>
-              <w:rPr>
-                <w:lang w:val="en-US"/>
-              </w:rPr>
-            </w:pPr>
-            <w:r>
-              <w:rPr>
-                <w:noProof/>
-              </w:rPr>
-              <w:drawing>
-                <wp:inline distT="0" distB="0" distL="0" distR="0" wp14:anchorId="3CA55253" wp14:editId="0DB41737">
-                  <wp:extent cx="1512000" cy="785828"/>
-                  <wp:effectExtent l="38100" t="38100" r="88265" b="90805"/>
-                  <wp:docPr id="155384824" name="Picture 15"/>
-                  <wp:cNvGraphicFramePr>
-                    <a:graphicFrameLocks xmlns:a="http://schemas.openxmlformats.org/drawingml/2006/main" noChangeAspect="1"/>
-                  </wp:cNvGraphicFramePr>
-                  <a:graphic xmlns:a="http://schemas.openxmlformats.org/drawingml/2006/main">
-                    <a:graphicData uri="http://schemas.openxmlformats.org/drawingml/2006/picture">
-                      <pic:pic xmlns:pic="http://schemas.openxmlformats.org/drawingml/2006/picture">
-                        <pic:nvPicPr>
-                          <pic:cNvPr id="0" name="Picture 38"/>
                           <pic:cNvPicPr>
                             <a:picLocks noChangeAspect="1" noChangeArrowheads="1"/>
                           </pic:cNvPicPr>
@@ -23895,11 +26034,14 @@
               </w:drawing>
             </w:r>
           </w:p>
-        </w:tc>
-        <w:tc>
-          <w:tcPr>
-            <w:tcW w:w="2871" w:type="dxa"/>
-          </w:tcPr>
+          <w:p>
+            <w:pPr>
+              <w:jc w:val="center"/>
+              <w:rPr>
+                <w:lang w:val="en-US"/>
+              </w:rPr>
+            </w:pPr>
+          </w:p>
           <w:p>
             <w:pPr>
               <w:jc w:val="center"/>
@@ -23912,10 +26054,10 @@
                 <w:noProof/>
               </w:rPr>
               <w:drawing>
-                <wp:inline distT="0" distB="0" distL="0" distR="0" wp14:anchorId="5AD5386F" wp14:editId="533DFF9D">
-                  <wp:extent cx="1656000" cy="3678905"/>
-                  <wp:effectExtent l="19050" t="19050" r="20955" b="17145"/>
-                  <wp:docPr id="905578783" name="Picture 21"/>
+                <wp:inline distT="0" distB="0" distL="0" distR="0" wp14:anchorId="3CA55253" wp14:editId="0DB41737">
+                  <wp:extent cx="1512000" cy="785828"/>
+                  <wp:effectExtent l="38100" t="38100" r="88265" b="90805"/>
+                  <wp:docPr id="155384824" name="Picture 15"/>
                   <wp:cNvGraphicFramePr>
                     <a:graphicFrameLocks xmlns:a="http://schemas.openxmlformats.org/drawingml/2006/main" noChangeAspect="1"/>
                   </wp:cNvGraphicFramePr>
@@ -23923,13 +26065,159 @@
                     <a:graphicData uri="http://schemas.openxmlformats.org/drawingml/2006/picture">
                       <pic:pic xmlns:pic="http://schemas.openxmlformats.org/drawingml/2006/picture">
                         <pic:nvPicPr>
-                          <pic:cNvPr id="0" name="Picture 53"/>
+                          <pic:cNvPr id="0" name="Picture 38"/>
                           <pic:cNvPicPr>
                             <a:picLocks noChangeAspect="1" noChangeArrowheads="1"/>
                           </pic:cNvPicPr>
                         </pic:nvPicPr>
                         <pic:blipFill>
                           <a:blip r:embed="rId32">
+                            <a:extLst>
+                              <a:ext uri="{28A0092B-C50C-407E-A947-70E740481C1C}">
+                                <a14:useLocalDpi xmlns:a14="http://schemas.microsoft.com/office/drawing/2010/main" val="0"/>
+                              </a:ext>
+                            </a:extLst>
+                          </a:blip>
+                          <a:srcRect/>
+                          <a:stretch>
+                            <a:fillRect/>
+                          </a:stretch>
+                        </pic:blipFill>
+                        <pic:spPr bwMode="auto">
+                          <a:xfrm>
+                            <a:off x="0" y="0"/>
+                            <a:ext cx="1512000" cy="785828"/>
+                          </a:xfrm>
+                          <a:prstGeom prst="rect">
+                            <a:avLst/>
+                          </a:prstGeom>
+                          <a:noFill/>
+                          <a:ln>
+                            <a:noFill/>
+                          </a:ln>
+                          <a:effectLst>
+                            <a:outerShdw blurRad="50800" dist="38100" dir="2700000" algn="tl" rotWithShape="0">
+                              <a:prstClr val="black">
+                                <a:alpha val="40000"/>
+                              </a:prstClr>
+                            </a:outerShdw>
+                          </a:effectLst>
+                        </pic:spPr>
+                      </pic:pic>
+                    </a:graphicData>
+                  </a:graphic>
+                </wp:inline>
+              </w:drawing>
+            </w:r>
+          </w:p>
+        </w:tc>
+        <w:tc>
+          <w:tcPr>
+            <w:tcW w:w="2825" w:type="dxa"/>
+          </w:tcPr>
+          <w:p>
+            <w:pPr>
+              <w:jc w:val="center"/>
+              <w:rPr>
+                <w:lang w:val="en-US"/>
+              </w:rPr>
+            </w:pPr>
+            <w:r>
+              <w:rPr>
+                <w:noProof/>
+              </w:rPr>
+              <w:drawing>
+                <wp:inline distT="0" distB="0" distL="0" distR="0" wp14:anchorId="4C702647" wp14:editId="5CB94728">
+                  <wp:extent cx="1656000" cy="3679513"/>
+                  <wp:effectExtent l="19050" t="19050" r="20955" b="16510"/>
+                  <wp:docPr id="2044291967" name="Picture 1"/>
+                  <wp:cNvGraphicFramePr>
+                    <a:graphicFrameLocks xmlns:a="http://schemas.openxmlformats.org/drawingml/2006/main" noChangeAspect="1"/>
+                  </wp:cNvGraphicFramePr>
+                  <a:graphic xmlns:a="http://schemas.openxmlformats.org/drawingml/2006/main">
+                    <a:graphicData uri="http://schemas.openxmlformats.org/drawingml/2006/picture">
+                      <pic:pic xmlns:pic="http://schemas.openxmlformats.org/drawingml/2006/picture">
+                        <pic:nvPicPr>
+                          <pic:cNvPr id="0" name="Picture 1"/>
+                          <pic:cNvPicPr>
+                            <a:picLocks noChangeAspect="1" noChangeArrowheads="1"/>
+                          </pic:cNvPicPr>
+                        </pic:nvPicPr>
+                        <pic:blipFill>
+                          <a:blip r:embed="rId33">
+                            <a:extLst>
+                              <a:ext uri="{28A0092B-C50C-407E-A947-70E740481C1C}">
+                                <a14:useLocalDpi xmlns:a14="http://schemas.microsoft.com/office/drawing/2010/main" val="0"/>
+                              </a:ext>
+                            </a:extLst>
+                          </a:blip>
+                          <a:srcRect/>
+                          <a:stretch>
+                            <a:fillRect/>
+                          </a:stretch>
+                        </pic:blipFill>
+                        <pic:spPr bwMode="auto">
+                          <a:xfrm>
+                            <a:off x="0" y="0"/>
+                            <a:ext cx="1656000" cy="3679513"/>
+                          </a:xfrm>
+                          <a:prstGeom prst="rect">
+                            <a:avLst/>
+                          </a:prstGeom>
+                          <a:noFill/>
+                          <a:ln>
+                            <a:solidFill>
+                              <a:schemeClr val="tx1">
+                                <a:lumMod val="50000"/>
+                                <a:lumOff val="50000"/>
+                              </a:schemeClr>
+                            </a:solidFill>
+                          </a:ln>
+                        </pic:spPr>
+                      </pic:pic>
+                    </a:graphicData>
+                  </a:graphic>
+                </wp:inline>
+              </w:drawing>
+            </w:r>
+          </w:p>
+        </w:tc>
+      </w:tr>
+      <w:tr>
+        <w:tc>
+          <w:tcPr>
+            <w:tcW w:w="2911" w:type="dxa"/>
+          </w:tcPr>
+          <w:p>
+            <w:pPr>
+              <w:jc w:val="center"/>
+              <w:rPr>
+                <w:lang w:val="en-US"/>
+              </w:rPr>
+            </w:pPr>
+            <w:r>
+              <w:rPr>
+                <w:noProof/>
+              </w:rPr>
+              <w:drawing>
+                <wp:inline distT="0" distB="0" distL="0" distR="0" wp14:anchorId="6412B215" wp14:editId="2FEB530D">
+                  <wp:extent cx="1656000" cy="3678905"/>
+                  <wp:effectExtent l="19050" t="19050" r="20955" b="17145"/>
+                  <wp:docPr id="1802917175" name="Picture 17"/>
+                  <wp:cNvGraphicFramePr>
+                    <a:graphicFrameLocks xmlns:a="http://schemas.openxmlformats.org/drawingml/2006/main" noChangeAspect="1"/>
+                  </wp:cNvGraphicFramePr>
+                  <a:graphic xmlns:a="http://schemas.openxmlformats.org/drawingml/2006/main">
+                    <a:graphicData uri="http://schemas.openxmlformats.org/drawingml/2006/picture">
+                      <pic:pic xmlns:pic="http://schemas.openxmlformats.org/drawingml/2006/picture">
+                        <pic:nvPicPr>
+                          <pic:cNvPr id="0" name="Picture 42"/>
+                          <pic:cNvPicPr>
+                            <a:picLocks noChangeAspect="1" noChangeArrowheads="1"/>
+                          </pic:cNvPicPr>
+                        </pic:nvPicPr>
+                        <pic:blipFill>
+                          <a:blip r:embed="rId34">
                             <a:extLst>
                               <a:ext uri="{28A0092B-C50C-407E-A947-70E740481C1C}">
                                 <a14:useLocalDpi xmlns:a14="http://schemas.microsoft.com/office/drawing/2010/main" val="0"/>
@@ -23967,82 +26255,9 @@
             </w:r>
           </w:p>
         </w:tc>
-      </w:tr>
-      <w:tr>
-        <w:tc>
-          <w:tcPr>
-            <w:tcW w:w="2812" w:type="dxa"/>
-          </w:tcPr>
-          <w:p>
-            <w:pPr>
-              <w:jc w:val="center"/>
-              <w:rPr>
-                <w:lang w:val="en-US"/>
-              </w:rPr>
-            </w:pPr>
-            <w:r>
-              <w:rPr>
-                <w:noProof/>
-              </w:rPr>
-              <w:drawing>
-                <wp:inline distT="0" distB="0" distL="0" distR="0" wp14:anchorId="6412B215" wp14:editId="2FEB530D">
-                  <wp:extent cx="1656000" cy="3678905"/>
-                  <wp:effectExtent l="19050" t="19050" r="20955" b="17145"/>
-                  <wp:docPr id="1802917175" name="Picture 17"/>
-                  <wp:cNvGraphicFramePr>
-                    <a:graphicFrameLocks xmlns:a="http://schemas.openxmlformats.org/drawingml/2006/main" noChangeAspect="1"/>
-                  </wp:cNvGraphicFramePr>
-                  <a:graphic xmlns:a="http://schemas.openxmlformats.org/drawingml/2006/main">
-                    <a:graphicData uri="http://schemas.openxmlformats.org/drawingml/2006/picture">
-                      <pic:pic xmlns:pic="http://schemas.openxmlformats.org/drawingml/2006/picture">
-                        <pic:nvPicPr>
-                          <pic:cNvPr id="0" name="Picture 42"/>
-                          <pic:cNvPicPr>
-                            <a:picLocks noChangeAspect="1" noChangeArrowheads="1"/>
-                          </pic:cNvPicPr>
-                        </pic:nvPicPr>
-                        <pic:blipFill>
-                          <a:blip r:embed="rId33">
-                            <a:extLst>
-                              <a:ext uri="{28A0092B-C50C-407E-A947-70E740481C1C}">
-                                <a14:useLocalDpi xmlns:a14="http://schemas.microsoft.com/office/drawing/2010/main" val="0"/>
-                              </a:ext>
-                            </a:extLst>
-                          </a:blip>
-                          <a:srcRect/>
-                          <a:stretch>
-                            <a:fillRect/>
-                          </a:stretch>
-                        </pic:blipFill>
-                        <pic:spPr bwMode="auto">
-                          <a:xfrm>
-                            <a:off x="0" y="0"/>
-                            <a:ext cx="1656000" cy="3678905"/>
-                          </a:xfrm>
-                          <a:prstGeom prst="rect">
-                            <a:avLst/>
-                          </a:prstGeom>
-                          <a:noFill/>
-                          <a:ln>
-                            <a:solidFill>
-                              <a:schemeClr val="tx1">
-                                <a:lumMod val="50000"/>
-                                <a:lumOff val="50000"/>
-                              </a:schemeClr>
-                            </a:solidFill>
-                          </a:ln>
-                        </pic:spPr>
-                      </pic:pic>
-                    </a:graphicData>
-                  </a:graphic>
-                </wp:inline>
-              </w:drawing>
-            </w:r>
-          </w:p>
-        </w:tc>
-        <w:tc>
-          <w:tcPr>
-            <w:tcW w:w="2811" w:type="dxa"/>
+        <w:tc>
+          <w:tcPr>
+            <w:tcW w:w="2768" w:type="dxa"/>
           </w:tcPr>
           <w:p>
             <w:pPr>
@@ -24073,7 +26288,7 @@
                           </pic:cNvPicPr>
                         </pic:nvPicPr>
                         <pic:blipFill rotWithShape="1">
-                          <a:blip r:embed="rId34">
+                          <a:blip r:embed="rId35">
                             <a:extLst>
                               <a:ext uri="{28A0092B-C50C-407E-A947-70E740481C1C}">
                                 <a14:useLocalDpi xmlns:a14="http://schemas.microsoft.com/office/drawing/2010/main" val="0"/>
@@ -24116,7 +26331,7 @@
         </w:tc>
         <w:tc>
           <w:tcPr>
-            <w:tcW w:w="2871" w:type="dxa"/>
+            <w:tcW w:w="2825" w:type="dxa"/>
           </w:tcPr>
           <w:p>
             <w:pPr>
@@ -24147,7 +26362,7 @@
                           </pic:cNvPicPr>
                         </pic:nvPicPr>
                         <pic:blipFill>
-                          <a:blip r:embed="rId35">
+                          <a:blip r:embed="rId36">
                             <a:extLst>
                               <a:ext uri="{28A0092B-C50C-407E-A947-70E740481C1C}">
                                 <a14:useLocalDpi xmlns:a14="http://schemas.microsoft.com/office/drawing/2010/main" val="0"/>
@@ -24191,7 +26406,7 @@
       <w:tr>
         <w:tc>
           <w:tcPr>
-            <w:tcW w:w="2812" w:type="dxa"/>
+            <w:tcW w:w="2911" w:type="dxa"/>
           </w:tcPr>
           <w:p>
             <w:pPr>
@@ -24218,77 +26433,6 @@
                       <pic:pic xmlns:pic="http://schemas.openxmlformats.org/drawingml/2006/picture">
                         <pic:nvPicPr>
                           <pic:cNvPr id="0" name="Picture 67"/>
-                          <pic:cNvPicPr>
-                            <a:picLocks noChangeAspect="1" noChangeArrowheads="1"/>
-                          </pic:cNvPicPr>
-                        </pic:nvPicPr>
-                        <pic:blipFill>
-                          <a:blip r:embed="rId36">
-                            <a:extLst>
-                              <a:ext uri="{28A0092B-C50C-407E-A947-70E740481C1C}">
-                                <a14:useLocalDpi xmlns:a14="http://schemas.microsoft.com/office/drawing/2010/main" val="0"/>
-                              </a:ext>
-                            </a:extLst>
-                          </a:blip>
-                          <a:srcRect/>
-                          <a:stretch>
-                            <a:fillRect/>
-                          </a:stretch>
-                        </pic:blipFill>
-                        <pic:spPr bwMode="auto">
-                          <a:xfrm>
-                            <a:off x="0" y="0"/>
-                            <a:ext cx="1656000" cy="3678905"/>
-                          </a:xfrm>
-                          <a:prstGeom prst="rect">
-                            <a:avLst/>
-                          </a:prstGeom>
-                          <a:noFill/>
-                          <a:ln>
-                            <a:solidFill>
-                              <a:schemeClr val="tx1">
-                                <a:lumMod val="50000"/>
-                                <a:lumOff val="50000"/>
-                              </a:schemeClr>
-                            </a:solidFill>
-                          </a:ln>
-                        </pic:spPr>
-                      </pic:pic>
-                    </a:graphicData>
-                  </a:graphic>
-                </wp:inline>
-              </w:drawing>
-            </w:r>
-          </w:p>
-        </w:tc>
-        <w:tc>
-          <w:tcPr>
-            <w:tcW w:w="2811" w:type="dxa"/>
-          </w:tcPr>
-          <w:p>
-            <w:pPr>
-              <w:jc w:val="center"/>
-              <w:rPr>
-                <w:lang w:val="en-US"/>
-              </w:rPr>
-            </w:pPr>
-            <w:r>
-              <w:rPr>
-                <w:noProof/>
-              </w:rPr>
-              <w:drawing>
-                <wp:inline distT="0" distB="0" distL="0" distR="0" wp14:anchorId="1633F13C" wp14:editId="5DFA8BD6">
-                  <wp:extent cx="1656000" cy="3678905"/>
-                  <wp:effectExtent l="19050" t="19050" r="20955" b="17145"/>
-                  <wp:docPr id="778802659" name="Picture 26"/>
-                  <wp:cNvGraphicFramePr>
-                    <a:graphicFrameLocks xmlns:a="http://schemas.openxmlformats.org/drawingml/2006/main" noChangeAspect="1"/>
-                  </wp:cNvGraphicFramePr>
-                  <a:graphic xmlns:a="http://schemas.openxmlformats.org/drawingml/2006/main">
-                    <a:graphicData uri="http://schemas.openxmlformats.org/drawingml/2006/picture">
-                      <pic:pic xmlns:pic="http://schemas.openxmlformats.org/drawingml/2006/picture">
-                        <pic:nvPicPr>
-                          <pic:cNvPr id="0" name="Picture 63"/>
                           <pic:cNvPicPr>
                             <a:picLocks noChangeAspect="1" noChangeArrowheads="1"/>
                           </pic:cNvPicPr>
@@ -24334,7 +26478,78 @@
         </w:tc>
         <w:tc>
           <w:tcPr>
-            <w:tcW w:w="2871" w:type="dxa"/>
+            <w:tcW w:w="2768" w:type="dxa"/>
+          </w:tcPr>
+          <w:p>
+            <w:pPr>
+              <w:jc w:val="center"/>
+              <w:rPr>
+                <w:lang w:val="en-US"/>
+              </w:rPr>
+            </w:pPr>
+            <w:r>
+              <w:rPr>
+                <w:noProof/>
+              </w:rPr>
+              <w:drawing>
+                <wp:inline distT="0" distB="0" distL="0" distR="0" wp14:anchorId="27EFDBEC" wp14:editId="26EC8512">
+                  <wp:extent cx="1656000" cy="3678297"/>
+                  <wp:effectExtent l="19050" t="19050" r="20955" b="17780"/>
+                  <wp:docPr id="644059637" name="Picture 3"/>
+                  <wp:cNvGraphicFramePr>
+                    <a:graphicFrameLocks xmlns:a="http://schemas.openxmlformats.org/drawingml/2006/main" noChangeAspect="1"/>
+                  </wp:cNvGraphicFramePr>
+                  <a:graphic xmlns:a="http://schemas.openxmlformats.org/drawingml/2006/main">
+                    <a:graphicData uri="http://schemas.openxmlformats.org/drawingml/2006/picture">
+                      <pic:pic xmlns:pic="http://schemas.openxmlformats.org/drawingml/2006/picture">
+                        <pic:nvPicPr>
+                          <pic:cNvPr id="0" name="Picture 11"/>
+                          <pic:cNvPicPr>
+                            <a:picLocks noChangeAspect="1" noChangeArrowheads="1"/>
+                          </pic:cNvPicPr>
+                        </pic:nvPicPr>
+                        <pic:blipFill>
+                          <a:blip r:embed="rId38">
+                            <a:extLst>
+                              <a:ext uri="{28A0092B-C50C-407E-A947-70E740481C1C}">
+                                <a14:useLocalDpi xmlns:a14="http://schemas.microsoft.com/office/drawing/2010/main" val="0"/>
+                              </a:ext>
+                            </a:extLst>
+                          </a:blip>
+                          <a:srcRect/>
+                          <a:stretch>
+                            <a:fillRect/>
+                          </a:stretch>
+                        </pic:blipFill>
+                        <pic:spPr bwMode="auto">
+                          <a:xfrm>
+                            <a:off x="0" y="0"/>
+                            <a:ext cx="1656000" cy="3678297"/>
+                          </a:xfrm>
+                          <a:prstGeom prst="rect">
+                            <a:avLst/>
+                          </a:prstGeom>
+                          <a:noFill/>
+                          <a:ln>
+                            <a:solidFill>
+                              <a:schemeClr val="tx1">
+                                <a:lumMod val="50000"/>
+                                <a:lumOff val="50000"/>
+                              </a:schemeClr>
+                            </a:solidFill>
+                          </a:ln>
+                        </pic:spPr>
+                      </pic:pic>
+                    </a:graphicData>
+                  </a:graphic>
+                </wp:inline>
+              </w:drawing>
+            </w:r>
+          </w:p>
+        </w:tc>
+        <w:tc>
+          <w:tcPr>
+            <w:tcW w:w="2825" w:type="dxa"/>
           </w:tcPr>
           <w:p>
             <w:pPr>
@@ -24365,7 +26580,7 @@
                           </pic:cNvPicPr>
                         </pic:nvPicPr>
                         <pic:blipFill rotWithShape="1">
-                          <a:blip r:embed="rId38">
+                          <a:blip r:embed="rId39">
                             <a:extLst>
                               <a:ext uri="{28A0092B-C50C-407E-A947-70E740481C1C}">
                                 <a14:useLocalDpi xmlns:a14="http://schemas.microsoft.com/office/drawing/2010/main" val="0"/>
@@ -24429,7 +26644,7 @@
       <w:tr>
         <w:tc>
           <w:tcPr>
-            <w:tcW w:w="2812" w:type="dxa"/>
+            <w:tcW w:w="2911" w:type="dxa"/>
           </w:tcPr>
           <w:p>
             <w:pPr>
@@ -24442,10 +26657,10 @@
                 <w:noProof/>
               </w:rPr>
               <w:drawing>
-                <wp:inline distT="0" distB="0" distL="0" distR="0" wp14:anchorId="6084143F" wp14:editId="50704C45">
-                  <wp:extent cx="1655445" cy="3671299"/>
-                  <wp:effectExtent l="38100" t="76200" r="97155" b="81915"/>
-                  <wp:docPr id="495875471" name="Picture 31"/>
+                <wp:inline distT="0" distB="0" distL="0" distR="0" wp14:anchorId="74894608" wp14:editId="41728B1F">
+                  <wp:extent cx="1652400" cy="3671511"/>
+                  <wp:effectExtent l="38100" t="76200" r="100330" b="81915"/>
+                  <wp:docPr id="493028031" name="Picture 2"/>
                   <wp:cNvGraphicFramePr>
                     <a:graphicFrameLocks xmlns:a="http://schemas.openxmlformats.org/drawingml/2006/main" noChangeAspect="1"/>
                   </wp:cNvGraphicFramePr>
@@ -24453,26 +26668,26 @@
                     <a:graphicData uri="http://schemas.openxmlformats.org/drawingml/2006/picture">
                       <pic:pic xmlns:pic="http://schemas.openxmlformats.org/drawingml/2006/picture">
                         <pic:nvPicPr>
-                          <pic:cNvPr id="0" name="Picture 76"/>
+                          <pic:cNvPr id="0" name="Picture 3"/>
                           <pic:cNvPicPr>
                             <a:picLocks noChangeAspect="1" noChangeArrowheads="1"/>
                           </pic:cNvPicPr>
                         </pic:nvPicPr>
                         <pic:blipFill rotWithShape="1">
-                          <a:blip r:embed="rId39">
+                          <a:blip r:embed="rId40">
                             <a:extLst>
                               <a:ext uri="{28A0092B-C50C-407E-A947-70E740481C1C}">
                                 <a14:useLocalDpi xmlns:a14="http://schemas.microsoft.com/office/drawing/2010/main" val="0"/>
                               </a:ext>
                             </a:extLst>
                           </a:blip>
-                          <a:srcRect r="-28932"/>
+                          <a:srcRect l="1" r="-28550"/>
                           <a:stretch/>
                         </pic:blipFill>
                         <pic:spPr bwMode="auto">
                           <a:xfrm>
                             <a:off x="0" y="0"/>
-                            <a:ext cx="1655761" cy="3672000"/>
+                            <a:ext cx="1652400" cy="3671511"/>
                           </a:xfrm>
                           <a:prstGeom prst="rect">
                             <a:avLst/>
@@ -24506,7 +26721,7 @@
                             </a:extLst>
                           </a:ln>
                           <a:effectLst>
-                            <a:outerShdw blurRad="50800" dist="25400" algn="tl" rotWithShape="0">
+                            <a:outerShdw blurRad="50800" dist="25400" algn="l" rotWithShape="0">
                               <a:prstClr val="black">
                                 <a:alpha val="15000"/>
                               </a:prstClr>
@@ -24528,7 +26743,7 @@
         </w:tc>
         <w:tc>
           <w:tcPr>
-            <w:tcW w:w="2811" w:type="dxa"/>
+            <w:tcW w:w="2768" w:type="dxa"/>
           </w:tcPr>
           <w:p>
             <w:pPr>
@@ -24560,7 +26775,7 @@
                           </pic:cNvPicPr>
                         </pic:nvPicPr>
                         <pic:blipFill>
-                          <a:blip r:embed="rId40">
+                          <a:blip r:embed="rId41">
                             <a:extLst>
                               <a:ext uri="{28A0092B-C50C-407E-A947-70E740481C1C}">
                                 <a14:useLocalDpi xmlns:a14="http://schemas.microsoft.com/office/drawing/2010/main" val="0"/>
@@ -24600,7 +26815,7 @@
         </w:tc>
         <w:tc>
           <w:tcPr>
-            <w:tcW w:w="2871" w:type="dxa"/>
+            <w:tcW w:w="2825" w:type="dxa"/>
           </w:tcPr>
           <w:p>
             <w:pPr>
@@ -24632,7 +26847,7 @@
                           </pic:cNvPicPr>
                         </pic:nvPicPr>
                         <pic:blipFill>
-                          <a:blip r:embed="rId41" cstate="print">
+                          <a:blip r:embed="rId42" cstate="print">
                             <a:extLst>
                               <a:ext uri="{28A0092B-C50C-407E-A947-70E740481C1C}">
                                 <a14:useLocalDpi xmlns:a14="http://schemas.microsoft.com/office/drawing/2010/main" val="0"/>
@@ -24676,7 +26891,7 @@
       <w:tr>
         <w:tc>
           <w:tcPr>
-            <w:tcW w:w="2812" w:type="dxa"/>
+            <w:tcW w:w="2911" w:type="dxa"/>
           </w:tcPr>
           <w:p>
             <w:pPr>
@@ -24703,77 +26918,6 @@
                       <pic:pic xmlns:pic="http://schemas.openxmlformats.org/drawingml/2006/picture">
                         <pic:nvPicPr>
                           <pic:cNvPr id="0" name="Picture 106"/>
-                          <pic:cNvPicPr>
-                            <a:picLocks noChangeAspect="1" noChangeArrowheads="1"/>
-                          </pic:cNvPicPr>
-                        </pic:nvPicPr>
-                        <pic:blipFill>
-                          <a:blip r:embed="rId42">
-                            <a:extLst>
-                              <a:ext uri="{28A0092B-C50C-407E-A947-70E740481C1C}">
-                                <a14:useLocalDpi xmlns:a14="http://schemas.microsoft.com/office/drawing/2010/main" val="0"/>
-                              </a:ext>
-                            </a:extLst>
-                          </a:blip>
-                          <a:srcRect/>
-                          <a:stretch>
-                            <a:fillRect/>
-                          </a:stretch>
-                        </pic:blipFill>
-                        <pic:spPr bwMode="auto">
-                          <a:xfrm>
-                            <a:off x="0" y="0"/>
-                            <a:ext cx="1656000" cy="3680122"/>
-                          </a:xfrm>
-                          <a:prstGeom prst="rect">
-                            <a:avLst/>
-                          </a:prstGeom>
-                          <a:noFill/>
-                          <a:ln>
-                            <a:solidFill>
-                              <a:schemeClr val="tx1">
-                                <a:lumMod val="50000"/>
-                                <a:lumOff val="50000"/>
-                              </a:schemeClr>
-                            </a:solidFill>
-                          </a:ln>
-                        </pic:spPr>
-                      </pic:pic>
-                    </a:graphicData>
-                  </a:graphic>
-                </wp:inline>
-              </w:drawing>
-            </w:r>
-          </w:p>
-        </w:tc>
-        <w:tc>
-          <w:tcPr>
-            <w:tcW w:w="2811" w:type="dxa"/>
-          </w:tcPr>
-          <w:p>
-            <w:pPr>
-              <w:jc w:val="center"/>
-              <w:rPr>
-                <w:lang w:val="en-US"/>
-              </w:rPr>
-            </w:pPr>
-            <w:r>
-              <w:rPr>
-                <w:noProof/>
-              </w:rPr>
-              <w:drawing>
-                <wp:inline distT="0" distB="0" distL="0" distR="0" wp14:anchorId="4F491FF4" wp14:editId="633AA7C7">
-                  <wp:extent cx="1656000" cy="3680122"/>
-                  <wp:effectExtent l="19050" t="19050" r="20955" b="15875"/>
-                  <wp:docPr id="1423297664" name="Picture 47"/>
-                  <wp:cNvGraphicFramePr>
-                    <a:graphicFrameLocks xmlns:a="http://schemas.openxmlformats.org/drawingml/2006/main" noChangeAspect="1"/>
-                  </wp:cNvGraphicFramePr>
-                  <a:graphic xmlns:a="http://schemas.openxmlformats.org/drawingml/2006/main">
-                    <a:graphicData uri="http://schemas.openxmlformats.org/drawingml/2006/picture">
-                      <pic:pic xmlns:pic="http://schemas.openxmlformats.org/drawingml/2006/picture">
-                        <pic:nvPicPr>
-                          <pic:cNvPr id="0" name="Picture 108"/>
                           <pic:cNvPicPr>
                             <a:picLocks noChangeAspect="1" noChangeArrowheads="1"/>
                           </pic:cNvPicPr>
@@ -24819,7 +26963,78 @@
         </w:tc>
         <w:tc>
           <w:tcPr>
-            <w:tcW w:w="2871" w:type="dxa"/>
+            <w:tcW w:w="2768" w:type="dxa"/>
+          </w:tcPr>
+          <w:p>
+            <w:pPr>
+              <w:jc w:val="center"/>
+              <w:rPr>
+                <w:lang w:val="en-US"/>
+              </w:rPr>
+            </w:pPr>
+            <w:r>
+              <w:rPr>
+                <w:noProof/>
+              </w:rPr>
+              <w:drawing>
+                <wp:inline distT="0" distB="0" distL="0" distR="0" wp14:anchorId="4F491FF4" wp14:editId="633AA7C7">
+                  <wp:extent cx="1656000" cy="3680122"/>
+                  <wp:effectExtent l="19050" t="19050" r="20955" b="15875"/>
+                  <wp:docPr id="1423297664" name="Picture 47"/>
+                  <wp:cNvGraphicFramePr>
+                    <a:graphicFrameLocks xmlns:a="http://schemas.openxmlformats.org/drawingml/2006/main" noChangeAspect="1"/>
+                  </wp:cNvGraphicFramePr>
+                  <a:graphic xmlns:a="http://schemas.openxmlformats.org/drawingml/2006/main">
+                    <a:graphicData uri="http://schemas.openxmlformats.org/drawingml/2006/picture">
+                      <pic:pic xmlns:pic="http://schemas.openxmlformats.org/drawingml/2006/picture">
+                        <pic:nvPicPr>
+                          <pic:cNvPr id="0" name="Picture 108"/>
+                          <pic:cNvPicPr>
+                            <a:picLocks noChangeAspect="1" noChangeArrowheads="1"/>
+                          </pic:cNvPicPr>
+                        </pic:nvPicPr>
+                        <pic:blipFill>
+                          <a:blip r:embed="rId44">
+                            <a:extLst>
+                              <a:ext uri="{28A0092B-C50C-407E-A947-70E740481C1C}">
+                                <a14:useLocalDpi xmlns:a14="http://schemas.microsoft.com/office/drawing/2010/main" val="0"/>
+                              </a:ext>
+                            </a:extLst>
+                          </a:blip>
+                          <a:srcRect/>
+                          <a:stretch>
+                            <a:fillRect/>
+                          </a:stretch>
+                        </pic:blipFill>
+                        <pic:spPr bwMode="auto">
+                          <a:xfrm>
+                            <a:off x="0" y="0"/>
+                            <a:ext cx="1656000" cy="3680122"/>
+                          </a:xfrm>
+                          <a:prstGeom prst="rect">
+                            <a:avLst/>
+                          </a:prstGeom>
+                          <a:noFill/>
+                          <a:ln>
+                            <a:solidFill>
+                              <a:schemeClr val="tx1">
+                                <a:lumMod val="50000"/>
+                                <a:lumOff val="50000"/>
+                              </a:schemeClr>
+                            </a:solidFill>
+                          </a:ln>
+                        </pic:spPr>
+                      </pic:pic>
+                    </a:graphicData>
+                  </a:graphic>
+                </wp:inline>
+              </w:drawing>
+            </w:r>
+          </w:p>
+        </w:tc>
+        <w:tc>
+          <w:tcPr>
+            <w:tcW w:w="2825" w:type="dxa"/>
           </w:tcPr>
           <w:p>
             <w:pPr>
@@ -24850,7 +27065,7 @@
                           </pic:cNvPicPr>
                         </pic:nvPicPr>
                         <pic:blipFill>
-                          <a:blip r:embed="rId44">
+                          <a:blip r:embed="rId45">
                             <a:extLst>
                               <a:ext uri="{28A0092B-C50C-407E-A947-70E740481C1C}">
                                 <a14:useLocalDpi xmlns:a14="http://schemas.microsoft.com/office/drawing/2010/main" val="0"/>
@@ -24892,7 +27107,7 @@
       <w:tr>
         <w:tc>
           <w:tcPr>
-            <w:tcW w:w="2812" w:type="dxa"/>
+            <w:tcW w:w="2911" w:type="dxa"/>
           </w:tcPr>
           <w:p>
             <w:pPr>
@@ -24918,77 +27133,6 @@
                       <pic:pic xmlns:pic="http://schemas.openxmlformats.org/drawingml/2006/picture">
                         <pic:nvPicPr>
                           <pic:cNvPr id="0" name="Picture 123"/>
-                          <pic:cNvPicPr>
-                            <a:picLocks noChangeAspect="1" noChangeArrowheads="1"/>
-                          </pic:cNvPicPr>
-                        </pic:nvPicPr>
-                        <pic:blipFill>
-                          <a:blip r:embed="rId45">
-                            <a:extLst>
-                              <a:ext uri="{28A0092B-C50C-407E-A947-70E740481C1C}">
-                                <a14:useLocalDpi xmlns:a14="http://schemas.microsoft.com/office/drawing/2010/main" val="0"/>
-                              </a:ext>
-                            </a:extLst>
-                          </a:blip>
-                          <a:srcRect/>
-                          <a:stretch>
-                            <a:fillRect/>
-                          </a:stretch>
-                        </pic:blipFill>
-                        <pic:spPr bwMode="auto">
-                          <a:xfrm>
-                            <a:off x="0" y="0"/>
-                            <a:ext cx="1656000" cy="3679513"/>
-                          </a:xfrm>
-                          <a:prstGeom prst="rect">
-                            <a:avLst/>
-                          </a:prstGeom>
-                          <a:noFill/>
-                          <a:ln>
-                            <a:solidFill>
-                              <a:schemeClr val="tx1">
-                                <a:lumMod val="50000"/>
-                                <a:lumOff val="50000"/>
-                              </a:schemeClr>
-                            </a:solidFill>
-                          </a:ln>
-                        </pic:spPr>
-                      </pic:pic>
-                    </a:graphicData>
-                  </a:graphic>
-                </wp:inline>
-              </w:drawing>
-            </w:r>
-          </w:p>
-        </w:tc>
-        <w:tc>
-          <w:tcPr>
-            <w:tcW w:w="2811" w:type="dxa"/>
-          </w:tcPr>
-          <w:p>
-            <w:pPr>
-              <w:jc w:val="center"/>
-              <w:rPr>
-                <w:lang w:val="en-US"/>
-              </w:rPr>
-            </w:pPr>
-            <w:r>
-              <w:rPr>
-                <w:noProof/>
-              </w:rPr>
-              <w:drawing>
-                <wp:inline distT="0" distB="0" distL="0" distR="0" wp14:anchorId="5A2B8276" wp14:editId="5CBE5B0F">
-                  <wp:extent cx="1656000" cy="3679513"/>
-                  <wp:effectExtent l="19050" t="19050" r="20955" b="16510"/>
-                  <wp:docPr id="661809910" name="Picture 54"/>
-                  <wp:cNvGraphicFramePr>
-                    <a:graphicFrameLocks xmlns:a="http://schemas.openxmlformats.org/drawingml/2006/main" noChangeAspect="1"/>
-                  </wp:cNvGraphicFramePr>
-                  <a:graphic xmlns:a="http://schemas.openxmlformats.org/drawingml/2006/main">
-                    <a:graphicData uri="http://schemas.openxmlformats.org/drawingml/2006/picture">
-                      <pic:pic xmlns:pic="http://schemas.openxmlformats.org/drawingml/2006/picture">
-                        <pic:nvPicPr>
-                          <pic:cNvPr id="0" name="Picture 125"/>
                           <pic:cNvPicPr>
                             <a:picLocks noChangeAspect="1" noChangeArrowheads="1"/>
                           </pic:cNvPicPr>
@@ -25034,10 +27178,11 @@
         </w:tc>
         <w:tc>
           <w:tcPr>
-            <w:tcW w:w="2871" w:type="dxa"/>
-          </w:tcPr>
-          <w:p>
-            <w:pPr>
+            <w:tcW w:w="2768" w:type="dxa"/>
+          </w:tcPr>
+          <w:p>
+            <w:pPr>
+              <w:spacing w:after="240"/>
               <w:jc w:val="center"/>
               <w:rPr>
                 <w:lang w:val="en-US"/>
@@ -25048,7 +27193,95 @@
                 <w:noProof/>
               </w:rPr>
               <w:drawing>
-                <wp:inline distT="0" distB="0" distL="0" distR="0" wp14:anchorId="4B87A220" wp14:editId="2D638203">
+                <wp:inline distT="0" distB="0" distL="0" distR="0" wp14:anchorId="5A2B8276" wp14:editId="5BCAF265">
+                  <wp:extent cx="1655445" cy="1854200"/>
+                  <wp:effectExtent l="19050" t="19050" r="20955" b="12700"/>
+                  <wp:docPr id="661809910" name="Picture 54"/>
+                  <wp:cNvGraphicFramePr>
+                    <a:graphicFrameLocks xmlns:a="http://schemas.openxmlformats.org/drawingml/2006/main" noChangeAspect="1"/>
+                  </wp:cNvGraphicFramePr>
+                  <a:graphic xmlns:a="http://schemas.openxmlformats.org/drawingml/2006/main">
+                    <a:graphicData uri="http://schemas.openxmlformats.org/drawingml/2006/picture">
+                      <pic:pic xmlns:pic="http://schemas.openxmlformats.org/drawingml/2006/picture">
+                        <pic:nvPicPr>
+                          <pic:cNvPr id="0" name="Picture 125"/>
+                          <pic:cNvPicPr>
+                            <a:picLocks noChangeAspect="1" noChangeArrowheads="1"/>
+                          </pic:cNvPicPr>
+                        </pic:nvPicPr>
+                        <pic:blipFill rotWithShape="1">
+                          <a:blip r:embed="rId47">
+                            <a:extLst>
+                              <a:ext uri="{28A0092B-C50C-407E-A947-70E740481C1C}">
+                                <a14:useLocalDpi xmlns:a14="http://schemas.microsoft.com/office/drawing/2010/main" val="0"/>
+                              </a:ext>
+                            </a:extLst>
+                          </a:blip>
+                          <a:srcRect b="49591"/>
+                          <a:stretch/>
+                        </pic:blipFill>
+                        <pic:spPr bwMode="auto">
+                          <a:xfrm>
+                            <a:off x="0" y="0"/>
+                            <a:ext cx="1655445" cy="1854200"/>
+                          </a:xfrm>
+                          <a:prstGeom prst="rect">
+                            <a:avLst/>
+                          </a:prstGeom>
+                          <a:noFill/>
+                          <a:ln w="9525" cap="flat" cmpd="sng" algn="ctr">
+                            <a:solidFill>
+                              <a:sysClr val="windowText" lastClr="000000">
+                                <a:lumMod val="50000"/>
+                                <a:lumOff val="50000"/>
+                              </a:sysClr>
+                            </a:solidFill>
+                            <a:prstDash val="solid"/>
+                            <a:round/>
+                            <a:headEnd type="none" w="med" len="med"/>
+                            <a:tailEnd type="none" w="med" len="med"/>
+                            <a:extLst>
+                              <a:ext uri="{C807C97D-BFC1-408E-A445-0C87EB9F89A2}">
+                                <ask:lineSketchStyleProps xmlns:ask="http://schemas.microsoft.com/office/drawing/2018/sketchyshapes" sd="0">
+                                  <a:custGeom>
+                                    <a:avLst/>
+                                    <a:gdLst/>
+                                    <a:ahLst/>
+                                    <a:cxnLst/>
+                                    <a:rect l="0" t="0" r="0" b="0"/>
+                                    <a:pathLst/>
+                                  </a:custGeom>
+                                  <ask:type/>
+                                </ask:lineSketchStyleProps>
+                              </a:ext>
+                            </a:extLst>
+                          </a:ln>
+                          <a:extLst>
+                            <a:ext uri="{53640926-AAD7-44D8-BBD7-CCE9431645EC}">
+                              <a14:shadowObscured xmlns:a14="http://schemas.microsoft.com/office/drawing/2010/main"/>
+                            </a:ext>
+                          </a:extLst>
+                        </pic:spPr>
+                      </pic:pic>
+                    </a:graphicData>
+                  </a:graphic>
+                </wp:inline>
+              </w:drawing>
+            </w:r>
+          </w:p>
+          <w:p>
+            <w:pPr>
+              <w:jc w:val="center"/>
+              <w:rPr>
+                <w:lang w:val="en-US"/>
+              </w:rPr>
+            </w:pPr>
+            <w:r>
+              <w:rPr>
+                <w:noProof/>
+              </w:rPr>
+              <w:drawing>
+                <wp:inline distT="0" distB="0" distL="0" distR="0" wp14:anchorId="3D63F56C" wp14:editId="3ECB0DF8">
                   <wp:extent cx="1512000" cy="842469"/>
                   <wp:effectExtent l="38100" t="38100" r="88265" b="91440"/>
                   <wp:docPr id="1853199560" name="Picture 52"/>
@@ -25065,7 +27298,7 @@
                           </pic:cNvPicPr>
                         </pic:nvPicPr>
                         <pic:blipFill>
-                          <a:blip r:embed="rId47">
+                          <a:blip r:embed="rId48">
                             <a:extLst>
                               <a:ext uri="{28A0092B-C50C-407E-A947-70E740481C1C}">
                                 <a14:useLocalDpi xmlns:a14="http://schemas.microsoft.com/office/drawing/2010/main" val="0"/>
@@ -25103,28 +27336,12 @@
                 </wp:inline>
               </w:drawing>
             </w:r>
-          </w:p>
-          <w:p>
-            <w:pPr>
-              <w:jc w:val="center"/>
-              <w:rPr>
-                <w:lang w:val="en-US"/>
-              </w:rPr>
-            </w:pPr>
-          </w:p>
-          <w:p>
-            <w:pPr>
-              <w:jc w:val="center"/>
-              <w:rPr>
-                <w:lang w:val="en-US"/>
-              </w:rPr>
-            </w:pPr>
             <w:r>
               <w:rPr>
                 <w:noProof/>
               </w:rPr>
               <w:drawing>
-                <wp:inline distT="0" distB="0" distL="0" distR="0" wp14:anchorId="40FCB096" wp14:editId="390F4348">
+                <wp:inline distT="0" distB="0" distL="0" distR="0" wp14:anchorId="2960A659" wp14:editId="7BDA660A">
                   <wp:extent cx="1512000" cy="591055"/>
                   <wp:effectExtent l="38100" t="38100" r="88265" b="95250"/>
                   <wp:docPr id="1932776513" name="Picture 50"/>
@@ -25141,7 +27358,7 @@
                           </pic:cNvPicPr>
                         </pic:nvPicPr>
                         <pic:blipFill>
-                          <a:blip r:embed="rId48">
+                          <a:blip r:embed="rId49">
                             <a:extLst>
                               <a:ext uri="{28A0092B-C50C-407E-A947-70E740481C1C}">
                                 <a14:useLocalDpi xmlns:a14="http://schemas.microsoft.com/office/drawing/2010/main" val="0"/>
@@ -25181,26 +27398,23 @@
             </w:r>
           </w:p>
         </w:tc>
-      </w:tr>
-      <w:tr>
-        <w:tc>
-          <w:tcPr>
-            <w:tcW w:w="2812" w:type="dxa"/>
-          </w:tcPr>
-          <w:p>
-            <w:pPr>
-              <w:jc w:val="center"/>
+        <w:tc>
+          <w:tcPr>
+            <w:tcW w:w="2825" w:type="dxa"/>
+          </w:tcPr>
+          <w:p>
+            <w:pPr>
+              <w:jc w:val="center"/>
+              <w:rPr>
+                <w:lang w:val="en-US"/>
+              </w:rPr>
+            </w:pPr>
+            <w:r>
               <w:rPr>
                 <w:noProof/>
               </w:rPr>
-            </w:pPr>
-            <w:r>
-              <w:rPr>
-                <w:noProof/>
-              </w:rPr>
-              <w:lastRenderedPageBreak/>
               <w:drawing>
-                <wp:inline distT="0" distB="0" distL="0" distR="0" wp14:anchorId="6EF07087" wp14:editId="6F4CF544">
+                <wp:inline distT="0" distB="0" distL="0" distR="0" wp14:anchorId="2CC34134" wp14:editId="59A923AF">
                   <wp:extent cx="1656000" cy="3679513"/>
                   <wp:effectExtent l="19050" t="19050" r="20955" b="16510"/>
                   <wp:docPr id="2059571300" name="Picture 55"/>
@@ -25217,7 +27431,7 @@
                           </pic:cNvPicPr>
                         </pic:nvPicPr>
                         <pic:blipFill>
-                          <a:blip r:embed="rId49">
+                          <a:blip r:embed="rId50">
                             <a:extLst>
                               <a:ext uri="{28A0092B-C50C-407E-A947-70E740481C1C}">
                                 <a14:useLocalDpi xmlns:a14="http://schemas.microsoft.com/office/drawing/2010/main" val="0"/>
@@ -25255,9 +27469,11 @@
             </w:r>
           </w:p>
         </w:tc>
-        <w:tc>
-          <w:tcPr>
-            <w:tcW w:w="2811" w:type="dxa"/>
+      </w:tr>
+      <w:tr>
+        <w:tc>
+          <w:tcPr>
+            <w:tcW w:w="2911" w:type="dxa"/>
           </w:tcPr>
           <w:p>
             <w:pPr>
@@ -25270,8 +27486,9 @@
               <w:rPr>
                 <w:noProof/>
               </w:rPr>
+              <w:lastRenderedPageBreak/>
               <w:drawing>
-                <wp:inline distT="0" distB="0" distL="0" distR="0" wp14:anchorId="1CAFC5B0" wp14:editId="5F23EFD4">
+                <wp:inline distT="0" distB="0" distL="0" distR="0" wp14:anchorId="10BE7860" wp14:editId="761CB458">
                   <wp:extent cx="1656000" cy="3680122"/>
                   <wp:effectExtent l="19050" t="19050" r="20955" b="15875"/>
                   <wp:docPr id="426225457" name="Picture 37"/>
@@ -25283,77 +27500,6 @@
                       <pic:pic xmlns:pic="http://schemas.openxmlformats.org/drawingml/2006/picture">
                         <pic:nvPicPr>
                           <pic:cNvPr id="0" name="Picture 88"/>
-                          <pic:cNvPicPr>
-                            <a:picLocks noChangeAspect="1" noChangeArrowheads="1"/>
-                          </pic:cNvPicPr>
-                        </pic:nvPicPr>
-                        <pic:blipFill>
-                          <a:blip r:embed="rId50">
-                            <a:extLst>
-                              <a:ext uri="{28A0092B-C50C-407E-A947-70E740481C1C}">
-                                <a14:useLocalDpi xmlns:a14="http://schemas.microsoft.com/office/drawing/2010/main" val="0"/>
-                              </a:ext>
-                            </a:extLst>
-                          </a:blip>
-                          <a:srcRect/>
-                          <a:stretch>
-                            <a:fillRect/>
-                          </a:stretch>
-                        </pic:blipFill>
-                        <pic:spPr bwMode="auto">
-                          <a:xfrm>
-                            <a:off x="0" y="0"/>
-                            <a:ext cx="1656000" cy="3680122"/>
-                          </a:xfrm>
-                          <a:prstGeom prst="rect">
-                            <a:avLst/>
-                          </a:prstGeom>
-                          <a:noFill/>
-                          <a:ln>
-                            <a:solidFill>
-                              <a:schemeClr val="tx1">
-                                <a:lumMod val="50000"/>
-                                <a:lumOff val="50000"/>
-                              </a:schemeClr>
-                            </a:solidFill>
-                          </a:ln>
-                        </pic:spPr>
-                      </pic:pic>
-                    </a:graphicData>
-                  </a:graphic>
-                </wp:inline>
-              </w:drawing>
-            </w:r>
-          </w:p>
-        </w:tc>
-        <w:tc>
-          <w:tcPr>
-            <w:tcW w:w="2871" w:type="dxa"/>
-          </w:tcPr>
-          <w:p>
-            <w:pPr>
-              <w:jc w:val="center"/>
-              <w:rPr>
-                <w:noProof/>
-              </w:rPr>
-            </w:pPr>
-            <w:r>
-              <w:rPr>
-                <w:noProof/>
-              </w:rPr>
-              <w:drawing>
-                <wp:inline distT="0" distB="0" distL="0" distR="0" wp14:anchorId="664A98B8" wp14:editId="27079EA5">
-                  <wp:extent cx="1656000" cy="3680122"/>
-                  <wp:effectExtent l="19050" t="19050" r="20955" b="15875"/>
-                  <wp:docPr id="21594304" name="Picture 38"/>
-                  <wp:cNvGraphicFramePr>
-                    <a:graphicFrameLocks xmlns:a="http://schemas.openxmlformats.org/drawingml/2006/main" noChangeAspect="1"/>
-                  </wp:cNvGraphicFramePr>
-                  <a:graphic xmlns:a="http://schemas.openxmlformats.org/drawingml/2006/main">
-                    <a:graphicData uri="http://schemas.openxmlformats.org/drawingml/2006/picture">
-                      <pic:pic xmlns:pic="http://schemas.openxmlformats.org/drawingml/2006/picture">
-                        <pic:nvPicPr>
-                          <pic:cNvPr id="0" name="Picture 90"/>
                           <pic:cNvPicPr>
                             <a:picLocks noChangeAspect="1" noChangeArrowheads="1"/>
                           </pic:cNvPicPr>
@@ -25397,11 +27543,9 @@
             </w:r>
           </w:p>
         </w:tc>
-      </w:tr>
-      <w:tr>
-        <w:tc>
-          <w:tcPr>
-            <w:tcW w:w="2812" w:type="dxa"/>
+        <w:tc>
+          <w:tcPr>
+            <w:tcW w:w="2768" w:type="dxa"/>
           </w:tcPr>
           <w:p>
             <w:pPr>
@@ -25415,10 +27559,10 @@
                 <w:noProof/>
               </w:rPr>
               <w:drawing>
-                <wp:inline distT="0" distB="0" distL="0" distR="0" wp14:anchorId="424E7D87" wp14:editId="1177E1DF">
-                  <wp:extent cx="1692000" cy="3759502"/>
-                  <wp:effectExtent l="0" t="0" r="3810" b="0"/>
-                  <wp:docPr id="111884569" name="Picture 1"/>
+                <wp:inline distT="0" distB="0" distL="0" distR="0" wp14:anchorId="1A0194ED" wp14:editId="49BB05D7">
+                  <wp:extent cx="1656000" cy="3680122"/>
+                  <wp:effectExtent l="19050" t="19050" r="20955" b="15875"/>
+                  <wp:docPr id="21594304" name="Picture 38"/>
                   <wp:cNvGraphicFramePr>
                     <a:graphicFrameLocks xmlns:a="http://schemas.openxmlformats.org/drawingml/2006/main" noChangeAspect="1"/>
                   </wp:cNvGraphicFramePr>
@@ -25426,7 +27570,7 @@
                     <a:graphicData uri="http://schemas.openxmlformats.org/drawingml/2006/picture">
                       <pic:pic xmlns:pic="http://schemas.openxmlformats.org/drawingml/2006/picture">
                         <pic:nvPicPr>
-                          <pic:cNvPr id="0" name="Picture 1"/>
+                          <pic:cNvPr id="0" name="Picture 90"/>
                           <pic:cNvPicPr>
                             <a:picLocks noChangeAspect="1" noChangeArrowheads="1"/>
                           </pic:cNvPicPr>
@@ -25447,7 +27591,78 @@
                         <pic:spPr bwMode="auto">
                           <a:xfrm>
                             <a:off x="0" y="0"/>
-                            <a:ext cx="1692000" cy="3759502"/>
+                            <a:ext cx="1656000" cy="3680122"/>
+                          </a:xfrm>
+                          <a:prstGeom prst="rect">
+                            <a:avLst/>
+                          </a:prstGeom>
+                          <a:noFill/>
+                          <a:ln>
+                            <a:solidFill>
+                              <a:schemeClr val="tx1">
+                                <a:lumMod val="50000"/>
+                                <a:lumOff val="50000"/>
+                              </a:schemeClr>
+                            </a:solidFill>
+                          </a:ln>
+                        </pic:spPr>
+                      </pic:pic>
+                    </a:graphicData>
+                  </a:graphic>
+                </wp:inline>
+              </w:drawing>
+            </w:r>
+          </w:p>
+        </w:tc>
+        <w:tc>
+          <w:tcPr>
+            <w:tcW w:w="2825" w:type="dxa"/>
+          </w:tcPr>
+          <w:p>
+            <w:pPr>
+              <w:jc w:val="center"/>
+              <w:rPr>
+                <w:noProof/>
+              </w:rPr>
+            </w:pPr>
+            <w:r>
+              <w:rPr>
+                <w:noProof/>
+              </w:rPr>
+              <w:drawing>
+                <wp:inline distT="0" distB="0" distL="0" distR="0" wp14:anchorId="5281D618" wp14:editId="0639148D">
+                  <wp:extent cx="1674000" cy="3719508"/>
+                  <wp:effectExtent l="0" t="0" r="2540" b="0"/>
+                  <wp:docPr id="111884569" name="Picture 1"/>
+                  <wp:cNvGraphicFramePr>
+                    <a:graphicFrameLocks xmlns:a="http://schemas.openxmlformats.org/drawingml/2006/main" noChangeAspect="1"/>
+                  </wp:cNvGraphicFramePr>
+                  <a:graphic xmlns:a="http://schemas.openxmlformats.org/drawingml/2006/main">
+                    <a:graphicData uri="http://schemas.openxmlformats.org/drawingml/2006/picture">
+                      <pic:pic xmlns:pic="http://schemas.openxmlformats.org/drawingml/2006/picture">
+                        <pic:nvPicPr>
+                          <pic:cNvPr id="0" name="Picture 1"/>
+                          <pic:cNvPicPr>
+                            <a:picLocks noChangeAspect="1" noChangeArrowheads="1"/>
+                          </pic:cNvPicPr>
+                        </pic:nvPicPr>
+                        <pic:blipFill>
+                          <a:blip r:embed="rId53">
+                            <a:extLst>
+                              <a:ext uri="{28A0092B-C50C-407E-A947-70E740481C1C}">
+                                <a14:useLocalDpi xmlns:a14="http://schemas.microsoft.com/office/drawing/2010/main" val="0"/>
+                              </a:ext>
+                            </a:extLst>
+                          </a:blip>
+                          <a:srcRect/>
+                          <a:stretch>
+                            <a:fillRect/>
+                          </a:stretch>
+                        </pic:blipFill>
+                        <pic:spPr bwMode="auto">
+                          <a:xfrm>
+                            <a:off x="0" y="0"/>
+                            <a:ext cx="1674000" cy="3719508"/>
                           </a:xfrm>
                           <a:prstGeom prst="rect">
                             <a:avLst/>
@@ -25463,32 +27678,6 @@
                 </wp:inline>
               </w:drawing>
             </w:r>
-          </w:p>
-        </w:tc>
-        <w:tc>
-          <w:tcPr>
-            <w:tcW w:w="2811" w:type="dxa"/>
-          </w:tcPr>
-          <w:p>
-            <w:pPr>
-              <w:jc w:val="center"/>
-              <w:rPr>
-                <w:noProof/>
-              </w:rPr>
-            </w:pPr>
-          </w:p>
-        </w:tc>
-        <w:tc>
-          <w:tcPr>
-            <w:tcW w:w="2871" w:type="dxa"/>
-          </w:tcPr>
-          <w:p>
-            <w:pPr>
-              <w:jc w:val="center"/>
-              <w:rPr>
-                <w:noProof/>
-              </w:rPr>
-            </w:pPr>
           </w:p>
         </w:tc>
       </w:tr>

</xml_diff>

<commit_message>
[SPRINT-7] Lihat dan pastikan pesanan yang diterima sudah sesuai dengan detail pesanan
</commit_message>
<xml_diff>
--- a/0347-0515_LaporanProjectUTS.docx
+++ b/0347-0515_LaporanProjectUTS.docx
@@ -904,7 +904,7 @@
                 <w:sz w:val="24"/>
                 <w:szCs w:val="24"/>
               </w:rPr>
-              <w:t>13</w:t>
+              <w:t>14</w:t>
             </w:r>
             <w:r>
               <w:rPr>
@@ -1001,7 +1001,7 @@
                 <w:sz w:val="24"/>
                 <w:szCs w:val="24"/>
               </w:rPr>
-              <w:t>14</w:t>
+              <w:t>15</w:t>
             </w:r>
             <w:r>
               <w:rPr>
@@ -1098,7 +1098,7 @@
                 <w:sz w:val="24"/>
                 <w:szCs w:val="24"/>
               </w:rPr>
-              <w:t>17</w:t>
+              <w:t>19</w:t>
             </w:r>
             <w:r>
               <w:rPr>
@@ -1195,7 +1195,7 @@
                 <w:sz w:val="24"/>
                 <w:szCs w:val="24"/>
               </w:rPr>
-              <w:t>18</w:t>
+              <w:t>20</w:t>
             </w:r>
             <w:r>
               <w:rPr>
@@ -14712,7 +14712,7 @@
                 <w:szCs w:val="24"/>
                 <w:lang w:val="en-US"/>
               </w:rPr>
-              <w:t>WIP</w:t>
+              <w:t>Done</w:t>
             </w:r>
           </w:p>
         </w:tc>
@@ -14853,7 +14853,7 @@
                 <w:szCs w:val="24"/>
                 <w:lang w:val="en-US"/>
               </w:rPr>
-              <w:t>Open</w:t>
+              <w:t>Done</w:t>
             </w:r>
           </w:p>
         </w:tc>
@@ -14994,7 +14994,7 @@
                 <w:szCs w:val="24"/>
                 <w:lang w:val="en-US"/>
               </w:rPr>
-              <w:t>Open</w:t>
+              <w:t>Done</w:t>
             </w:r>
           </w:p>
         </w:tc>
@@ -15135,7 +15135,7 @@
                 <w:szCs w:val="24"/>
                 <w:lang w:val="en-US"/>
               </w:rPr>
-              <w:t>Open</w:t>
+              <w:t>Done</w:t>
             </w:r>
           </w:p>
         </w:tc>
@@ -15302,7 +15302,7 @@
                 <w:szCs w:val="24"/>
                 <w:lang w:val="en-US"/>
               </w:rPr>
-              <w:t>Open</w:t>
+              <w:t>Done</w:t>
             </w:r>
           </w:p>
         </w:tc>
@@ -15449,7 +15449,7 @@
                 <w:szCs w:val="24"/>
                 <w:lang w:val="en-US"/>
               </w:rPr>
-              <w:t>Open</w:t>
+              <w:t>Done</w:t>
             </w:r>
           </w:p>
         </w:tc>
@@ -15596,7 +15596,7 @@
                 <w:szCs w:val="24"/>
                 <w:lang w:val="en-US"/>
               </w:rPr>
-              <w:t>Open</w:t>
+              <w:t>Done</w:t>
             </w:r>
           </w:p>
         </w:tc>
@@ -15743,7 +15743,7 @@
                 <w:szCs w:val="24"/>
                 <w:lang w:val="en-US"/>
               </w:rPr>
-              <w:t>Open</w:t>
+              <w:t>Done</w:t>
             </w:r>
           </w:p>
         </w:tc>
@@ -19209,6 +19209,7 @@
         <w:tc>
           <w:tcPr>
             <w:tcW w:w="1023" w:type="dxa"/>
+            <w:vMerge w:val="restart"/>
           </w:tcPr>
           <w:p>
             <w:pPr>
@@ -19244,6 +19245,15 @@
                 <w:lang w:val="en-US"/>
               </w:rPr>
             </w:pPr>
+            <w:r>
+              <w:rPr>
+                <w:rFonts w:ascii="Times New Roman" w:hAnsi="Times New Roman" w:cs="Times New Roman"/>
+                <w:sz w:val="24"/>
+                <w:szCs w:val="24"/>
+                <w:lang w:val="en-US"/>
+              </w:rPr>
+              <w:t>27 Mei 2023</w:t>
+            </w:r>
           </w:p>
         </w:tc>
         <w:tc>
@@ -19259,6 +19269,97 @@
                 <w:lang w:val="en-US"/>
               </w:rPr>
             </w:pPr>
+            <w:r>
+              <w:rPr>
+                <w:rFonts w:ascii="Times New Roman" w:hAnsi="Times New Roman" w:cs="Times New Roman"/>
+                <w:sz w:val="24"/>
+                <w:szCs w:val="24"/>
+                <w:lang w:val="en-US"/>
+              </w:rPr>
+              <w:t xml:space="preserve">- </w:t>
+            </w:r>
+            <w:r>
+              <w:rPr>
+                <w:rFonts w:ascii="Times New Roman" w:hAnsi="Times New Roman" w:cs="Times New Roman"/>
+                <w:sz w:val="24"/>
+                <w:szCs w:val="24"/>
+                <w:lang w:val="en-US"/>
+              </w:rPr>
+              <w:t>Selesai d</w:t>
+            </w:r>
+            <w:r>
+              <w:rPr>
+                <w:rFonts w:ascii="Times New Roman" w:hAnsi="Times New Roman" w:cs="Times New Roman"/>
+                <w:sz w:val="24"/>
+                <w:szCs w:val="24"/>
+                <w:lang w:val="en-US"/>
+              </w:rPr>
+              <w:t xml:space="preserve">esign </w:t>
+            </w:r>
+            <w:r>
+              <w:rPr>
+                <w:rFonts w:ascii="Times New Roman" w:hAnsi="Times New Roman" w:cs="Times New Roman"/>
+                <w:sz w:val="24"/>
+                <w:szCs w:val="24"/>
+                <w:lang w:val="en-US"/>
+              </w:rPr>
+              <w:t>detail menu</w:t>
+            </w:r>
+            <w:r>
+              <w:rPr>
+                <w:rFonts w:ascii="Times New Roman" w:hAnsi="Times New Roman" w:cs="Times New Roman"/>
+                <w:sz w:val="24"/>
+                <w:szCs w:val="24"/>
+                <w:lang w:val="en-US"/>
+              </w:rPr>
+              <w:t xml:space="preserve"> </w:t>
+            </w:r>
+          </w:p>
+          <w:p>
+            <w:pPr>
+              <w:rPr>
+                <w:rFonts w:ascii="Times New Roman" w:hAnsi="Times New Roman" w:cs="Times New Roman"/>
+                <w:sz w:val="24"/>
+                <w:szCs w:val="24"/>
+                <w:lang w:val="en-US"/>
+              </w:rPr>
+            </w:pPr>
+            <w:r>
+              <w:rPr>
+                <w:rFonts w:ascii="Times New Roman" w:hAnsi="Times New Roman" w:cs="Times New Roman"/>
+                <w:sz w:val="24"/>
+                <w:szCs w:val="24"/>
+                <w:lang w:val="en-US"/>
+              </w:rPr>
+              <w:t xml:space="preserve">- </w:t>
+            </w:r>
+            <w:r>
+              <w:rPr>
+                <w:rFonts w:ascii="Times New Roman" w:hAnsi="Times New Roman" w:cs="Times New Roman"/>
+                <w:sz w:val="24"/>
+                <w:szCs w:val="24"/>
+                <w:lang w:val="en-US"/>
+              </w:rPr>
+              <w:t xml:space="preserve">Selesai </w:t>
+            </w:r>
+            <w:r>
+              <w:rPr>
+                <w:rFonts w:ascii="Times New Roman" w:hAnsi="Times New Roman" w:cs="Times New Roman"/>
+                <w:sz w:val="24"/>
+                <w:szCs w:val="24"/>
+                <w:lang w:val="en-US"/>
+              </w:rPr>
+              <w:t>c</w:t>
+            </w:r>
+            <w:r>
+              <w:rPr>
+                <w:rFonts w:ascii="Times New Roman" w:hAnsi="Times New Roman" w:cs="Times New Roman"/>
+                <w:sz w:val="24"/>
+                <w:szCs w:val="24"/>
+                <w:lang w:val="en-US"/>
+              </w:rPr>
+              <w:t>oding detail menu</w:t>
+            </w:r>
           </w:p>
         </w:tc>
         <w:tc>
@@ -19274,6 +19375,15 @@
                 <w:lang w:val="en-US"/>
               </w:rPr>
             </w:pPr>
+            <w:r>
+              <w:rPr>
+                <w:rFonts w:ascii="Times New Roman" w:hAnsi="Times New Roman" w:cs="Times New Roman"/>
+                <w:sz w:val="24"/>
+                <w:szCs w:val="24"/>
+                <w:lang w:val="en-US"/>
+              </w:rPr>
+              <w:t>-</w:t>
+            </w:r>
           </w:p>
         </w:tc>
         <w:tc>
@@ -19289,6 +19399,378 @@
                 <w:lang w:val="en-US"/>
               </w:rPr>
             </w:pPr>
+            <w:r>
+              <w:rPr>
+                <w:rFonts w:ascii="Times New Roman" w:hAnsi="Times New Roman" w:cs="Times New Roman"/>
+                <w:sz w:val="24"/>
+                <w:szCs w:val="24"/>
+                <w:lang w:val="en-US"/>
+              </w:rPr>
+              <w:t>- Design halaman detail order</w:t>
+            </w:r>
+          </w:p>
+          <w:p>
+            <w:pPr>
+              <w:rPr>
+                <w:rFonts w:ascii="Times New Roman" w:hAnsi="Times New Roman" w:cs="Times New Roman"/>
+                <w:sz w:val="24"/>
+                <w:szCs w:val="24"/>
+                <w:lang w:val="en-US"/>
+              </w:rPr>
+            </w:pPr>
+            <w:r>
+              <w:rPr>
+                <w:rFonts w:ascii="Times New Roman" w:hAnsi="Times New Roman" w:cs="Times New Roman"/>
+                <w:sz w:val="24"/>
+                <w:szCs w:val="24"/>
+                <w:lang w:val="en-US"/>
+              </w:rPr>
+              <w:t>- Coding halaman detail order</w:t>
+            </w:r>
+          </w:p>
+        </w:tc>
+      </w:tr>
+      <w:tr>
+        <w:tc>
+          <w:tcPr>
+            <w:tcW w:w="1023" w:type="dxa"/>
+            <w:vMerge/>
+          </w:tcPr>
+          <w:p>
+            <w:pPr>
+              <w:jc w:val="center"/>
+              <w:rPr>
+                <w:rFonts w:ascii="Times New Roman" w:hAnsi="Times New Roman" w:cs="Times New Roman"/>
+                <w:sz w:val="24"/>
+                <w:szCs w:val="24"/>
+                <w:lang w:val="en-US"/>
+              </w:rPr>
+            </w:pPr>
+          </w:p>
+        </w:tc>
+        <w:tc>
+          <w:tcPr>
+            <w:tcW w:w="1511" w:type="dxa"/>
+          </w:tcPr>
+          <w:p>
+            <w:pPr>
+              <w:rPr>
+                <w:rFonts w:ascii="Times New Roman" w:hAnsi="Times New Roman" w:cs="Times New Roman"/>
+                <w:sz w:val="24"/>
+                <w:szCs w:val="24"/>
+                <w:lang w:val="en-US"/>
+              </w:rPr>
+            </w:pPr>
+            <w:r>
+              <w:rPr>
+                <w:rFonts w:ascii="Times New Roman" w:hAnsi="Times New Roman" w:cs="Times New Roman"/>
+                <w:sz w:val="24"/>
+                <w:szCs w:val="24"/>
+                <w:lang w:val="en-US"/>
+              </w:rPr>
+              <w:t>28 Mei 2023</w:t>
+            </w:r>
+          </w:p>
+        </w:tc>
+        <w:tc>
+          <w:tcPr>
+            <w:tcW w:w="1963" w:type="dxa"/>
+          </w:tcPr>
+          <w:p>
+            <w:pPr>
+              <w:rPr>
+                <w:rFonts w:ascii="Times New Roman" w:hAnsi="Times New Roman" w:cs="Times New Roman"/>
+                <w:sz w:val="24"/>
+                <w:szCs w:val="24"/>
+                <w:lang w:val="en-US"/>
+              </w:rPr>
+            </w:pPr>
+            <w:r>
+              <w:rPr>
+                <w:rFonts w:ascii="Times New Roman" w:hAnsi="Times New Roman" w:cs="Times New Roman"/>
+                <w:sz w:val="24"/>
+                <w:szCs w:val="24"/>
+                <w:lang w:val="en-US"/>
+              </w:rPr>
+              <w:t>- Menyelesaikan design halaman detail order</w:t>
+            </w:r>
+          </w:p>
+          <w:p>
+            <w:pPr>
+              <w:rPr>
+                <w:rFonts w:ascii="Times New Roman" w:hAnsi="Times New Roman" w:cs="Times New Roman"/>
+                <w:sz w:val="24"/>
+                <w:szCs w:val="24"/>
+                <w:lang w:val="en-US"/>
+              </w:rPr>
+            </w:pPr>
+            <w:r>
+              <w:rPr>
+                <w:rFonts w:ascii="Times New Roman" w:hAnsi="Times New Roman" w:cs="Times New Roman"/>
+                <w:sz w:val="24"/>
+                <w:szCs w:val="24"/>
+                <w:lang w:val="en-US"/>
+              </w:rPr>
+              <w:t>- Coding halaman detail order</w:t>
+            </w:r>
+          </w:p>
+        </w:tc>
+        <w:tc>
+          <w:tcPr>
+            <w:tcW w:w="2043" w:type="dxa"/>
+          </w:tcPr>
+          <w:p>
+            <w:pPr>
+              <w:rPr>
+                <w:rFonts w:ascii="Times New Roman" w:hAnsi="Times New Roman" w:cs="Times New Roman"/>
+                <w:sz w:val="24"/>
+                <w:szCs w:val="24"/>
+                <w:lang w:val="en-US"/>
+              </w:rPr>
+            </w:pPr>
+            <w:r>
+              <w:rPr>
+                <w:rFonts w:ascii="Times New Roman" w:hAnsi="Times New Roman" w:cs="Times New Roman"/>
+                <w:sz w:val="24"/>
+                <w:szCs w:val="24"/>
+                <w:lang w:val="en-US"/>
+              </w:rPr>
+              <w:t>- Konsep kurang kreatif</w:t>
+            </w:r>
+          </w:p>
+        </w:tc>
+        <w:tc>
+          <w:tcPr>
+            <w:tcW w:w="1959" w:type="dxa"/>
+          </w:tcPr>
+          <w:p>
+            <w:pPr>
+              <w:rPr>
+                <w:rFonts w:ascii="Times New Roman" w:hAnsi="Times New Roman" w:cs="Times New Roman"/>
+                <w:sz w:val="24"/>
+                <w:szCs w:val="24"/>
+                <w:lang w:val="en-US"/>
+              </w:rPr>
+            </w:pPr>
+            <w:r>
+              <w:rPr>
+                <w:rFonts w:ascii="Times New Roman" w:hAnsi="Times New Roman" w:cs="Times New Roman"/>
+                <w:sz w:val="24"/>
+                <w:szCs w:val="24"/>
+                <w:lang w:val="en-US"/>
+              </w:rPr>
+              <w:t>- Melanjutkan coding halaman detail order</w:t>
+            </w:r>
+          </w:p>
+          <w:p>
+            <w:pPr>
+              <w:rPr>
+                <w:rFonts w:ascii="Times New Roman" w:hAnsi="Times New Roman" w:cs="Times New Roman"/>
+                <w:sz w:val="24"/>
+                <w:szCs w:val="24"/>
+                <w:lang w:val="en-US"/>
+              </w:rPr>
+            </w:pPr>
+            <w:r>
+              <w:rPr>
+                <w:rFonts w:ascii="Times New Roman" w:hAnsi="Times New Roman" w:cs="Times New Roman"/>
+                <w:sz w:val="24"/>
+                <w:szCs w:val="24"/>
+                <w:lang w:val="en-US"/>
+              </w:rPr>
+              <w:t>- Memperbaiki design halaman detail order</w:t>
+            </w:r>
+          </w:p>
+        </w:tc>
+      </w:tr>
+      <w:tr>
+        <w:tc>
+          <w:tcPr>
+            <w:tcW w:w="1023" w:type="dxa"/>
+            <w:vMerge/>
+          </w:tcPr>
+          <w:p>
+            <w:pPr>
+              <w:jc w:val="center"/>
+              <w:rPr>
+                <w:rFonts w:ascii="Times New Roman" w:hAnsi="Times New Roman" w:cs="Times New Roman"/>
+                <w:sz w:val="24"/>
+                <w:szCs w:val="24"/>
+                <w:lang w:val="en-US"/>
+              </w:rPr>
+            </w:pPr>
+          </w:p>
+        </w:tc>
+        <w:tc>
+          <w:tcPr>
+            <w:tcW w:w="1511" w:type="dxa"/>
+          </w:tcPr>
+          <w:p>
+            <w:pPr>
+              <w:rPr>
+                <w:rFonts w:ascii="Times New Roman" w:hAnsi="Times New Roman" w:cs="Times New Roman"/>
+                <w:sz w:val="24"/>
+                <w:szCs w:val="24"/>
+                <w:lang w:val="en-US"/>
+              </w:rPr>
+            </w:pPr>
+            <w:r>
+              <w:rPr>
+                <w:rFonts w:ascii="Times New Roman" w:hAnsi="Times New Roman" w:cs="Times New Roman"/>
+                <w:sz w:val="24"/>
+                <w:szCs w:val="24"/>
+                <w:lang w:val="en-US"/>
+              </w:rPr>
+              <w:t>29 Mei 2023</w:t>
+            </w:r>
+          </w:p>
+        </w:tc>
+        <w:tc>
+          <w:tcPr>
+            <w:tcW w:w="1963" w:type="dxa"/>
+          </w:tcPr>
+          <w:p>
+            <w:pPr>
+              <w:rPr>
+                <w:rFonts w:ascii="Times New Roman" w:hAnsi="Times New Roman" w:cs="Times New Roman"/>
+                <w:sz w:val="24"/>
+                <w:szCs w:val="24"/>
+                <w:lang w:val="en-US"/>
+              </w:rPr>
+            </w:pPr>
+            <w:r>
+              <w:rPr>
+                <w:rFonts w:ascii="Times New Roman" w:hAnsi="Times New Roman" w:cs="Times New Roman"/>
+                <w:sz w:val="24"/>
+                <w:szCs w:val="24"/>
+                <w:lang w:val="en-US"/>
+              </w:rPr>
+              <w:t>- Design dan coding halaman detail order sudah diupdate</w:t>
+            </w:r>
+          </w:p>
+          <w:p>
+            <w:pPr>
+              <w:rPr>
+                <w:rFonts w:ascii="Times New Roman" w:hAnsi="Times New Roman" w:cs="Times New Roman"/>
+                <w:sz w:val="24"/>
+                <w:szCs w:val="24"/>
+                <w:lang w:val="en-US"/>
+              </w:rPr>
+            </w:pPr>
+            <w:r>
+              <w:rPr>
+                <w:rFonts w:ascii="Times New Roman" w:hAnsi="Times New Roman" w:cs="Times New Roman"/>
+                <w:sz w:val="24"/>
+                <w:szCs w:val="24"/>
+                <w:lang w:val="en-US"/>
+              </w:rPr>
+              <w:t>- Menambah coding untuk generate order code/ PIN</w:t>
+            </w:r>
+          </w:p>
+        </w:tc>
+        <w:tc>
+          <w:tcPr>
+            <w:tcW w:w="2043" w:type="dxa"/>
+          </w:tcPr>
+          <w:p>
+            <w:pPr>
+              <w:rPr>
+                <w:rFonts w:ascii="Times New Roman" w:hAnsi="Times New Roman" w:cs="Times New Roman"/>
+                <w:sz w:val="24"/>
+                <w:szCs w:val="24"/>
+                <w:lang w:val="en-US"/>
+              </w:rPr>
+            </w:pPr>
+            <w:r>
+              <w:rPr>
+                <w:rFonts w:ascii="Times New Roman" w:hAnsi="Times New Roman" w:cs="Times New Roman"/>
+                <w:sz w:val="24"/>
+                <w:szCs w:val="24"/>
+                <w:lang w:val="en-US"/>
+              </w:rPr>
+              <w:t>- Coding untuk konfirmasi PIN order masih error</w:t>
+            </w:r>
+          </w:p>
+          <w:p>
+            <w:pPr>
+              <w:rPr>
+                <w:rFonts w:ascii="Times New Roman" w:hAnsi="Times New Roman" w:cs="Times New Roman"/>
+                <w:sz w:val="24"/>
+                <w:szCs w:val="24"/>
+                <w:lang w:val="en-US"/>
+              </w:rPr>
+            </w:pPr>
+            <w:r>
+              <w:rPr>
+                <w:rFonts w:ascii="Times New Roman" w:hAnsi="Times New Roman" w:cs="Times New Roman"/>
+                <w:sz w:val="24"/>
+                <w:szCs w:val="24"/>
+                <w:lang w:val="en-US"/>
+              </w:rPr>
+              <w:t>- Penggunaan textfield biasa tidak cocok dengan tema dan kurang kreatif</w:t>
+            </w:r>
+          </w:p>
+        </w:tc>
+        <w:tc>
+          <w:tcPr>
+            <w:tcW w:w="1959" w:type="dxa"/>
+          </w:tcPr>
+          <w:p>
+            <w:pPr>
+              <w:rPr>
+                <w:rFonts w:ascii="Times New Roman" w:hAnsi="Times New Roman" w:cs="Times New Roman"/>
+                <w:sz w:val="24"/>
+                <w:szCs w:val="24"/>
+                <w:lang w:val="en-US"/>
+              </w:rPr>
+            </w:pPr>
+            <w:r>
+              <w:rPr>
+                <w:rFonts w:ascii="Times New Roman" w:hAnsi="Times New Roman" w:cs="Times New Roman"/>
+                <w:sz w:val="24"/>
+                <w:szCs w:val="24"/>
+                <w:lang w:val="en-US"/>
+              </w:rPr>
+              <w:t>- Perbaikan coding untuk konfirmasi PIN order</w:t>
+            </w:r>
+          </w:p>
+          <w:p>
+            <w:pPr>
+              <w:rPr>
+                <w:rFonts w:ascii="Times New Roman" w:hAnsi="Times New Roman" w:cs="Times New Roman"/>
+                <w:sz w:val="24"/>
+                <w:szCs w:val="24"/>
+                <w:lang w:val="en-US"/>
+              </w:rPr>
+            </w:pPr>
+            <w:r>
+              <w:rPr>
+                <w:rFonts w:ascii="Times New Roman" w:hAnsi="Times New Roman" w:cs="Times New Roman"/>
+                <w:sz w:val="24"/>
+                <w:szCs w:val="24"/>
+                <w:lang w:val="en-US"/>
+              </w:rPr>
+              <w:t>- Update design sesuai coding</w:t>
+            </w:r>
+          </w:p>
+          <w:p>
+            <w:pPr>
+              <w:rPr>
+                <w:rFonts w:ascii="Times New Roman" w:hAnsi="Times New Roman" w:cs="Times New Roman"/>
+                <w:sz w:val="24"/>
+                <w:szCs w:val="24"/>
+                <w:lang w:val="en-US"/>
+              </w:rPr>
+            </w:pPr>
+            <w:r>
+              <w:rPr>
+                <w:rFonts w:ascii="Times New Roman" w:hAnsi="Times New Roman" w:cs="Times New Roman"/>
+                <w:sz w:val="24"/>
+                <w:szCs w:val="24"/>
+                <w:lang w:val="en-US"/>
+              </w:rPr>
+              <w:t>- Perbaikan coding untuk halaman lain yang bersangkutan</w:t>
+            </w:r>
           </w:p>
         </w:tc>
       </w:tr>
@@ -20921,6 +21403,213 @@
                   <w:bCs/>
                 </w:rPr>
                 <w:t>[SPRINT 6] REVIEW MEETING</w:t>
+              </w:r>
+            </w:hyperlink>
+          </w:p>
+        </w:tc>
+      </w:tr>
+      <w:tr>
+        <w:tc>
+          <w:tcPr>
+            <w:tcW w:w="1413" w:type="dxa"/>
+            <w:vMerge w:val="restart"/>
+            <w:vAlign w:val="center"/>
+          </w:tcPr>
+          <w:p>
+            <w:pPr>
+              <w:jc w:val="center"/>
+              <w:rPr>
+                <w:rFonts w:ascii="Times New Roman" w:hAnsi="Times New Roman" w:cs="Times New Roman"/>
+                <w:lang w:val="en-US"/>
+              </w:rPr>
+            </w:pPr>
+            <w:r>
+              <w:rPr>
+                <w:rFonts w:ascii="Times New Roman" w:hAnsi="Times New Roman" w:cs="Times New Roman"/>
+                <w:lang w:val="en-US"/>
+              </w:rPr>
+              <w:t>7</w:t>
+            </w:r>
+          </w:p>
+        </w:tc>
+        <w:tc>
+          <w:tcPr>
+            <w:tcW w:w="1361" w:type="dxa"/>
+            <w:vMerge w:val="restart"/>
+            <w:vAlign w:val="center"/>
+          </w:tcPr>
+          <w:p>
+            <w:pPr>
+              <w:jc w:val="center"/>
+              <w:rPr>
+                <w:rFonts w:ascii="Times New Roman" w:hAnsi="Times New Roman" w:cs="Times New Roman"/>
+                <w:lang w:val="en-US"/>
+              </w:rPr>
+            </w:pPr>
+            <w:r>
+              <w:rPr>
+                <w:rFonts w:ascii="Times New Roman" w:hAnsi="Times New Roman" w:cs="Times New Roman"/>
+                <w:lang w:val="en-US"/>
+              </w:rPr>
+              <w:t>29 Mei 2023</w:t>
+            </w:r>
+          </w:p>
+        </w:tc>
+        <w:tc>
+          <w:tcPr>
+            <w:tcW w:w="5726" w:type="dxa"/>
+            <w:vAlign w:val="center"/>
+          </w:tcPr>
+          <w:p>
+            <w:pPr>
+              <w:rPr>
+                <w:lang w:val="en-US"/>
+              </w:rPr>
+            </w:pPr>
+            <w:r>
+              <w:rPr>
+                <w:rFonts w:ascii="Times New Roman" w:hAnsi="Times New Roman" w:cs="Times New Roman"/>
+                <w:lang w:val="en-US"/>
+              </w:rPr>
+              <w:t xml:space="preserve">Goals: </w:t>
+            </w:r>
+            <w:r>
+              <w:rPr>
+                <w:rFonts w:ascii="Times New Roman" w:hAnsi="Times New Roman" w:cs="Times New Roman"/>
+                <w:lang w:val="en-US"/>
+              </w:rPr>
+              <w:t>[</w:t>
+            </w:r>
+            <w:r>
+              <w:rPr>
+                <w:rFonts w:ascii="Times New Roman" w:hAnsi="Times New Roman" w:cs="Times New Roman"/>
+                <w:lang w:val="en-US"/>
+              </w:rPr>
+              <w:t>ALL</w:t>
+            </w:r>
+            <w:r>
+              <w:rPr>
+                <w:rFonts w:ascii="Times New Roman" w:hAnsi="Times New Roman" w:cs="Times New Roman"/>
+                <w:lang w:val="en-US"/>
+              </w:rPr>
+              <w:t xml:space="preserve">] Dapat </w:t>
+            </w:r>
+            <w:r>
+              <w:rPr>
+                <w:rFonts w:ascii="Times New Roman" w:hAnsi="Times New Roman" w:cs="Times New Roman"/>
+                <w:lang w:val="en-US"/>
+              </w:rPr>
+              <w:t>melihat detail pesanan dan mendapatkan pesanan yang sesuai</w:t>
+            </w:r>
+          </w:p>
+        </w:tc>
+      </w:tr>
+      <w:tr>
+        <w:tc>
+          <w:tcPr>
+            <w:tcW w:w="1413" w:type="dxa"/>
+            <w:vMerge/>
+            <w:vAlign w:val="center"/>
+          </w:tcPr>
+          <w:p>
+            <w:pPr>
+              <w:jc w:val="center"/>
+              <w:rPr>
+                <w:rFonts w:ascii="Times New Roman" w:hAnsi="Times New Roman" w:cs="Times New Roman"/>
+                <w:lang w:val="en-US"/>
+              </w:rPr>
+            </w:pPr>
+          </w:p>
+        </w:tc>
+        <w:tc>
+          <w:tcPr>
+            <w:tcW w:w="1361" w:type="dxa"/>
+            <w:vMerge/>
+            <w:vAlign w:val="center"/>
+          </w:tcPr>
+          <w:p>
+            <w:pPr>
+              <w:jc w:val="center"/>
+              <w:rPr>
+                <w:rFonts w:ascii="Times New Roman" w:hAnsi="Times New Roman" w:cs="Times New Roman"/>
+                <w:lang w:val="en-US"/>
+              </w:rPr>
+            </w:pPr>
+          </w:p>
+        </w:tc>
+        <w:tc>
+          <w:tcPr>
+            <w:tcW w:w="5726" w:type="dxa"/>
+          </w:tcPr>
+          <w:p>
+            <w:pPr>
+              <w:rPr>
+                <w:rFonts w:ascii="Times New Roman" w:hAnsi="Times New Roman" w:cs="Times New Roman"/>
+                <w:lang w:val="en-US"/>
+              </w:rPr>
+            </w:pPr>
+            <w:r>
+              <w:rPr>
+                <w:rFonts w:ascii="Times New Roman" w:hAnsi="Times New Roman" w:cs="Times New Roman"/>
+                <w:lang w:val="en-US"/>
+              </w:rPr>
+              <w:t>Lihat dan pastikan pesanan yang diterima sudah sesuai dengan detail pesanan</w:t>
+            </w:r>
+          </w:p>
+        </w:tc>
+      </w:tr>
+      <w:tr>
+        <w:tc>
+          <w:tcPr>
+            <w:tcW w:w="1413" w:type="dxa"/>
+            <w:vMerge/>
+            <w:vAlign w:val="center"/>
+          </w:tcPr>
+          <w:p>
+            <w:pPr>
+              <w:jc w:val="center"/>
+              <w:rPr>
+                <w:rFonts w:ascii="Times New Roman" w:hAnsi="Times New Roman" w:cs="Times New Roman"/>
+                <w:lang w:val="en-US"/>
+              </w:rPr>
+            </w:pPr>
+          </w:p>
+        </w:tc>
+        <w:tc>
+          <w:tcPr>
+            <w:tcW w:w="1361" w:type="dxa"/>
+            <w:vMerge/>
+            <w:vAlign w:val="center"/>
+          </w:tcPr>
+          <w:p>
+            <w:pPr>
+              <w:jc w:val="center"/>
+              <w:rPr>
+                <w:rFonts w:ascii="Times New Roman" w:hAnsi="Times New Roman" w:cs="Times New Roman"/>
+                <w:lang w:val="en-US"/>
+              </w:rPr>
+            </w:pPr>
+          </w:p>
+        </w:tc>
+        <w:tc>
+          <w:tcPr>
+            <w:tcW w:w="5726" w:type="dxa"/>
+          </w:tcPr>
+          <w:p>
+            <w:pPr>
+              <w:rPr>
+                <w:b/>
+                <w:bCs/>
+              </w:rPr>
+            </w:pPr>
+            <w:hyperlink r:id="rId16" w:history="1">
+              <w:r>
+                <w:rPr>
+                  <w:rStyle w:val="Hyperlink"/>
+                  <w:b/>
+                  <w:bCs/>
+                </w:rPr>
+                <w:t>[SPRINT 7] REVIEW MEETING</w:t>
               </w:r>
             </w:hyperlink>
           </w:p>
@@ -24699,6 +25388,28 @@
                 <w:lang w:val="en-US"/>
               </w:rPr>
             </w:pPr>
+            <w:r>
+              <w:rPr>
+                <w:rFonts w:ascii="Times New Roman" w:hAnsi="Times New Roman" w:cs="Times New Roman"/>
+                <w:lang w:val="en-US"/>
+              </w:rPr>
+              <w:t>Kreativitas untuk halaman detail order</w:t>
+            </w:r>
+            <w:r>
+              <w:rPr>
+                <w:rFonts w:ascii="Times New Roman" w:hAnsi="Times New Roman" w:cs="Times New Roman"/>
+                <w:lang w:val="en-US"/>
+              </w:rPr>
+              <w:t xml:space="preserve"> </w:t>
+            </w:r>
+            <w:r>
+              <w:rPr>
+                <w:rFonts w:ascii="Times New Roman" w:hAnsi="Times New Roman" w:cs="Times New Roman"/>
+                <w:lang w:val="en-US"/>
+              </w:rPr>
+              <w:lastRenderedPageBreak/>
+              <w:t>(menggunakan konsep struk belanja)</w:t>
+            </w:r>
           </w:p>
         </w:tc>
         <w:tc>
@@ -24712,6 +25423,43 @@
                 <w:lang w:val="en-US"/>
               </w:rPr>
             </w:pPr>
+            <w:r>
+              <w:rPr>
+                <w:rFonts w:ascii="Times New Roman" w:hAnsi="Times New Roman" w:cs="Times New Roman"/>
+                <w:lang w:val="en-US"/>
+              </w:rPr>
+              <w:lastRenderedPageBreak/>
+              <w:t xml:space="preserve">Pengecekan error dengan lebih baik agar </w:t>
+            </w:r>
+            <w:r>
+              <w:rPr>
+                <w:rFonts w:ascii="Times New Roman" w:hAnsi="Times New Roman" w:cs="Times New Roman"/>
+                <w:lang w:val="en-US"/>
+              </w:rPr>
+              <w:lastRenderedPageBreak/>
+              <w:t xml:space="preserve">tidak muncul error saat </w:t>
+            </w:r>
+            <w:r>
+              <w:rPr>
+                <w:rFonts w:ascii="Times New Roman" w:hAnsi="Times New Roman" w:cs="Times New Roman"/>
+                <w:lang w:val="en-US"/>
+              </w:rPr>
+              <w:t>menjalankan</w:t>
+            </w:r>
+            <w:r>
+              <w:rPr>
+                <w:rFonts w:ascii="Times New Roman" w:hAnsi="Times New Roman" w:cs="Times New Roman"/>
+                <w:lang w:val="en-US"/>
+              </w:rPr>
+              <w:t xml:space="preserve"> demo</w:t>
+            </w:r>
+            <w:r>
+              <w:rPr>
+                <w:rFonts w:ascii="Times New Roman" w:hAnsi="Times New Roman" w:cs="Times New Roman"/>
+                <w:lang w:val="en-US"/>
+              </w:rPr>
+              <w:t xml:space="preserve"> review aplikasi</w:t>
+            </w:r>
           </w:p>
         </w:tc>
         <w:tc>
@@ -24725,6 +25473,22 @@
                 <w:lang w:val="en-US"/>
               </w:rPr>
             </w:pPr>
+            <w:r>
+              <w:rPr>
+                <w:rFonts w:ascii="Times New Roman" w:hAnsi="Times New Roman" w:cs="Times New Roman"/>
+                <w:lang w:val="en-US"/>
+              </w:rPr>
+              <w:lastRenderedPageBreak/>
+              <w:t xml:space="preserve">Memaksa memperbaiki error dan stuck </w:t>
+            </w:r>
+            <w:r>
+              <w:rPr>
+                <w:rFonts w:ascii="Times New Roman" w:hAnsi="Times New Roman" w:cs="Times New Roman"/>
+                <w:lang w:val="en-US"/>
+              </w:rPr>
+              <w:lastRenderedPageBreak/>
+              <w:t>berjam-jam sehingga terlambat menyelesaikan Task</w:t>
+            </w:r>
           </w:p>
         </w:tc>
         <w:tc>
@@ -24738,6 +25502,14 @@
                 <w:lang w:val="en-US"/>
               </w:rPr>
             </w:pPr>
+            <w:r>
+              <w:rPr>
+                <w:rFonts w:ascii="Times New Roman" w:hAnsi="Times New Roman" w:cs="Times New Roman"/>
+                <w:lang w:val="en-US"/>
+              </w:rPr>
+              <w:lastRenderedPageBreak/>
+              <w:t>Design yang unik dan kreatif</w:t>
+            </w:r>
           </w:p>
         </w:tc>
         <w:tc>
@@ -24752,6 +25524,13 @@
                 <w:lang w:val="en-US"/>
               </w:rPr>
             </w:pPr>
+            <w:r>
+              <w:rPr>
+                <w:rFonts w:ascii="Times New Roman" w:hAnsi="Times New Roman" w:cs="Times New Roman"/>
+                <w:lang w:val="en-US"/>
+              </w:rPr>
+              <w:t>-</w:t>
+            </w:r>
           </w:p>
         </w:tc>
       </w:tr>
@@ -24767,6 +25546,28 @@
                 <w:lang w:val="en-US"/>
               </w:rPr>
             </w:pPr>
+            <w:r>
+              <w:rPr>
+                <w:rFonts w:ascii="Times New Roman" w:hAnsi="Times New Roman" w:cs="Times New Roman"/>
+                <w:lang w:val="en-US"/>
+              </w:rPr>
+              <w:t>Kreativitas untuk PIN konfirmasi status pesanan</w:t>
+            </w:r>
+          </w:p>
+          <w:p>
+            <w:pPr>
+              <w:rPr>
+                <w:rFonts w:ascii="Times New Roman" w:hAnsi="Times New Roman" w:cs="Times New Roman"/>
+                <w:lang w:val="en-US"/>
+              </w:rPr>
+            </w:pPr>
+            <w:r>
+              <w:rPr>
+                <w:rFonts w:ascii="Times New Roman" w:hAnsi="Times New Roman" w:cs="Times New Roman"/>
+                <w:lang w:val="en-US"/>
+              </w:rPr>
+              <w:t>(menggunakan konsep kartu kredit/ debit dan PIN-nya)</w:t>
+            </w:r>
           </w:p>
         </w:tc>
         <w:tc>
@@ -24791,6 +25592,13 @@
                 <w:rFonts w:ascii="Times New Roman" w:hAnsi="Times New Roman" w:cs="Times New Roman"/>
               </w:rPr>
             </w:pPr>
+            <w:r>
+              <w:rPr>
+                <w:rFonts w:ascii="Times New Roman" w:hAnsi="Times New Roman" w:cs="Times New Roman"/>
+                <w:lang w:val="en-US"/>
+              </w:rPr>
+              <w:t>Mengedit Due Date karena task belum selesai</w:t>
+            </w:r>
           </w:p>
         </w:tc>
         <w:tc>
@@ -24801,8 +25609,16 @@
             <w:pPr>
               <w:rPr>
                 <w:rFonts w:ascii="Times New Roman" w:hAnsi="Times New Roman" w:cs="Times New Roman"/>
-              </w:rPr>
-            </w:pPr>
+                <w:lang w:val="en-US"/>
+              </w:rPr>
+            </w:pPr>
+            <w:r>
+              <w:rPr>
+                <w:rFonts w:ascii="Times New Roman" w:hAnsi="Times New Roman" w:cs="Times New Roman"/>
+                <w:lang w:val="en-US"/>
+              </w:rPr>
+              <w:t>Eksplorasi package baru (coding) untuk mendukung penggunaan widget lebih luas</w:t>
+            </w:r>
           </w:p>
         </w:tc>
         <w:tc>
@@ -24825,6 +25641,14 @@
         <w:pStyle w:val="Heading1"/>
       </w:pPr>
       <w:bookmarkStart w:id="6" w:name="_Toc134383037"/>
+      <w:r>
+        <w:br w:type="page"/>
+      </w:r>
+    </w:p>
+    <w:p>
+      <w:pPr>
+        <w:pStyle w:val="Heading1"/>
+      </w:pPr>
       <w:r>
         <w:lastRenderedPageBreak/>
         <w:t>BOARD TRELLO</w:t>
@@ -24871,7 +25695,7 @@
         </w:rPr>
         <w:t xml:space="preserve">: </w:t>
       </w:r>
-      <w:hyperlink r:id="rId16" w:history="1">
+      <w:hyperlink r:id="rId17" w:history="1">
         <w:r>
           <w:rPr>
             <w:rStyle w:val="Hyperlink"/>
@@ -24916,7 +25740,7 @@
         </w:rPr>
         <w:t xml:space="preserve">: </w:t>
       </w:r>
-      <w:hyperlink r:id="rId17" w:history="1">
+      <w:hyperlink r:id="rId18" w:history="1">
         <w:r>
           <w:rPr>
             <w:rStyle w:val="Hyperlink"/>
@@ -24988,7 +25812,7 @@
         </w:rPr>
         <w:t xml:space="preserve"> </w:t>
       </w:r>
-      <w:hyperlink r:id="rId18" w:history="1">
+      <w:hyperlink r:id="rId19" w:history="1">
         <w:r>
           <w:rPr>
             <w:rStyle w:val="Hyperlink"/>
@@ -25063,7 +25887,7 @@
         </w:rPr>
         <w:t xml:space="preserve"> </w:t>
       </w:r>
-      <w:hyperlink r:id="rId19" w:history="1">
+      <w:hyperlink r:id="rId20" w:history="1">
         <w:r>
           <w:rPr>
             <w:rStyle w:val="Hyperlink"/>
@@ -25148,7 +25972,7 @@
         </w:rPr>
         <w:t xml:space="preserve"> </w:t>
       </w:r>
-      <w:hyperlink r:id="rId20" w:history="1">
+      <w:hyperlink r:id="rId21" w:history="1">
         <w:r>
           <w:rPr>
             <w:rStyle w:val="Hyperlink"/>
@@ -25175,13 +25999,12 @@
       <w:r>
         <w:rPr>
           <w:noProof/>
-          <w14:ligatures w14:val="standardContextual"/>
         </w:rPr>
         <w:drawing>
-          <wp:inline distT="0" distB="0" distL="0" distR="0" wp14:anchorId="7604EAC6" wp14:editId="37D6FFC8">
+          <wp:inline distT="0" distB="0" distL="0" distR="0" wp14:anchorId="36943E8E" wp14:editId="109152D4">
             <wp:extent cx="5400040" cy="3037840"/>
             <wp:effectExtent l="0" t="0" r="0" b="0"/>
-            <wp:docPr id="1083196754" name="Picture 1"/>
+            <wp:docPr id="2091436914" name="Picture 1"/>
             <wp:cNvGraphicFramePr>
               <a:graphicFrameLocks xmlns:a="http://schemas.openxmlformats.org/drawingml/2006/main" noChangeAspect="1"/>
             </wp:cNvGraphicFramePr>
@@ -25189,16 +26012,25 @@
               <a:graphicData uri="http://schemas.openxmlformats.org/drawingml/2006/picture">
                 <pic:pic xmlns:pic="http://schemas.openxmlformats.org/drawingml/2006/picture">
                   <pic:nvPicPr>
-                    <pic:cNvPr id="1083196754" name=""/>
-                    <pic:cNvPicPr/>
+                    <pic:cNvPr id="0" name="Picture 1"/>
+                    <pic:cNvPicPr>
+                      <a:picLocks noChangeAspect="1" noChangeArrowheads="1"/>
+                    </pic:cNvPicPr>
                   </pic:nvPicPr>
                   <pic:blipFill>
-                    <a:blip r:embed="rId21"/>
+                    <a:blip r:embed="rId22" cstate="print">
+                      <a:extLst>
+                        <a:ext uri="{28A0092B-C50C-407E-A947-70E740481C1C}">
+                          <a14:useLocalDpi xmlns:a14="http://schemas.microsoft.com/office/drawing/2010/main" val="0"/>
+                        </a:ext>
+                      </a:extLst>
+                    </a:blip>
+                    <a:srcRect/>
                     <a:stretch>
                       <a:fillRect/>
                     </a:stretch>
                   </pic:blipFill>
-                  <pic:spPr>
+                  <pic:spPr bwMode="auto">
                     <a:xfrm>
                       <a:off x="0" y="0"/>
                       <a:ext cx="5400040" cy="3037840"/>
@@ -25206,6 +26038,10 @@
                     <a:prstGeom prst="rect">
                       <a:avLst/>
                     </a:prstGeom>
+                    <a:noFill/>
+                    <a:ln>
+                      <a:noFill/>
+                    </a:ln>
                   </pic:spPr>
                 </pic:pic>
               </a:graphicData>
@@ -25223,13 +26059,12 @@
       <w:r>
         <w:rPr>
           <w:noProof/>
-          <w14:ligatures w14:val="standardContextual"/>
         </w:rPr>
         <w:drawing>
-          <wp:inline distT="0" distB="0" distL="0" distR="0" wp14:anchorId="6333CF2F" wp14:editId="58294415">
+          <wp:inline distT="0" distB="0" distL="0" distR="0" wp14:anchorId="06CA28AB" wp14:editId="703C73B6">
             <wp:extent cx="5400040" cy="3037840"/>
             <wp:effectExtent l="0" t="0" r="0" b="0"/>
-            <wp:docPr id="1401664813" name="Picture 1"/>
+            <wp:docPr id="542321719" name="Picture 2"/>
             <wp:cNvGraphicFramePr>
               <a:graphicFrameLocks xmlns:a="http://schemas.openxmlformats.org/drawingml/2006/main" noChangeAspect="1"/>
             </wp:cNvGraphicFramePr>
@@ -25237,16 +26072,25 @@
               <a:graphicData uri="http://schemas.openxmlformats.org/drawingml/2006/picture">
                 <pic:pic xmlns:pic="http://schemas.openxmlformats.org/drawingml/2006/picture">
                   <pic:nvPicPr>
-                    <pic:cNvPr id="1401664813" name=""/>
-                    <pic:cNvPicPr/>
+                    <pic:cNvPr id="0" name="Picture 3"/>
+                    <pic:cNvPicPr>
+                      <a:picLocks noChangeAspect="1" noChangeArrowheads="1"/>
+                    </pic:cNvPicPr>
                   </pic:nvPicPr>
                   <pic:blipFill>
-                    <a:blip r:embed="rId22"/>
+                    <a:blip r:embed="rId23" cstate="print">
+                      <a:extLst>
+                        <a:ext uri="{28A0092B-C50C-407E-A947-70E740481C1C}">
+                          <a14:useLocalDpi xmlns:a14="http://schemas.microsoft.com/office/drawing/2010/main" val="0"/>
+                        </a:ext>
+                      </a:extLst>
+                    </a:blip>
+                    <a:srcRect/>
                     <a:stretch>
                       <a:fillRect/>
                     </a:stretch>
                   </pic:blipFill>
-                  <pic:spPr>
+                  <pic:spPr bwMode="auto">
                     <a:xfrm>
                       <a:off x="0" y="0"/>
                       <a:ext cx="5400040" cy="3037840"/>
@@ -25254,6 +26098,10 @@
                     <a:prstGeom prst="rect">
                       <a:avLst/>
                     </a:prstGeom>
+                    <a:noFill/>
+                    <a:ln>
+                      <a:noFill/>
+                    </a:ln>
                   </pic:spPr>
                 </pic:pic>
               </a:graphicData>
@@ -25348,7 +26196,7 @@
                           </pic:cNvPicPr>
                         </pic:nvPicPr>
                         <pic:blipFill rotWithShape="1">
-                          <a:blip r:embed="rId23">
+                          <a:blip r:embed="rId24">
                             <a:extLst>
                               <a:ext uri="{28A0092B-C50C-407E-A947-70E740481C1C}">
                                 <a14:useLocalDpi xmlns:a14="http://schemas.microsoft.com/office/drawing/2010/main" val="0"/>
@@ -25422,7 +26270,7 @@
                           </pic:cNvPicPr>
                         </pic:nvPicPr>
                         <pic:blipFill>
-                          <a:blip r:embed="rId24">
+                          <a:blip r:embed="rId25">
                             <a:extLst>
                               <a:ext uri="{28A0092B-C50C-407E-A947-70E740481C1C}">
                                 <a14:useLocalDpi xmlns:a14="http://schemas.microsoft.com/office/drawing/2010/main" val="0"/>
@@ -25493,7 +26341,7 @@
                           </pic:cNvPicPr>
                         </pic:nvPicPr>
                         <pic:blipFill>
-                          <a:blip r:embed="rId25">
+                          <a:blip r:embed="rId26">
                             <a:extLst>
                               <a:ext uri="{28A0092B-C50C-407E-A947-70E740481C1C}">
                                 <a14:useLocalDpi xmlns:a14="http://schemas.microsoft.com/office/drawing/2010/main" val="0"/>
@@ -25566,7 +26414,7 @@
                           </pic:cNvPicPr>
                         </pic:nvPicPr>
                         <pic:blipFill rotWithShape="1">
-                          <a:blip r:embed="rId26">
+                          <a:blip r:embed="rId27">
                             <a:extLst>
                               <a:ext uri="{28A0092B-C50C-407E-A947-70E740481C1C}">
                                 <a14:useLocalDpi xmlns:a14="http://schemas.microsoft.com/office/drawing/2010/main" val="0"/>
@@ -25654,99 +26502,6 @@
                       <pic:pic xmlns:pic="http://schemas.openxmlformats.org/drawingml/2006/picture">
                         <pic:nvPicPr>
                           <pic:cNvPr id="0" name="Picture 30"/>
-                          <pic:cNvPicPr>
-                            <a:picLocks noChangeAspect="1" noChangeArrowheads="1"/>
-                          </pic:cNvPicPr>
-                        </pic:nvPicPr>
-                        <pic:blipFill rotWithShape="1">
-                          <a:blip r:embed="rId27">
-                            <a:extLst>
-                              <a:ext uri="{28A0092B-C50C-407E-A947-70E740481C1C}">
-                                <a14:useLocalDpi xmlns:a14="http://schemas.microsoft.com/office/drawing/2010/main" val="0"/>
-                              </a:ext>
-                            </a:extLst>
-                          </a:blip>
-                          <a:srcRect t="1" b="-14873"/>
-                          <a:stretch/>
-                        </pic:blipFill>
-                        <pic:spPr bwMode="auto">
-                          <a:xfrm>
-                            <a:off x="0" y="0"/>
-                            <a:ext cx="1656000" cy="4226071"/>
-                          </a:xfrm>
-                          <a:prstGeom prst="rect">
-                            <a:avLst/>
-                          </a:prstGeom>
-                          <a:noFill/>
-                          <a:ln w="9525" cap="flat" cmpd="sng" algn="ctr">
-                            <a:solidFill>
-                              <a:sysClr val="windowText" lastClr="000000">
-                                <a:lumMod val="50000"/>
-                                <a:lumOff val="50000"/>
-                              </a:sysClr>
-                            </a:solidFill>
-                            <a:prstDash val="solid"/>
-                            <a:round/>
-                            <a:headEnd type="none" w="med" len="med"/>
-                            <a:tailEnd type="none" w="med" len="med"/>
-                            <a:extLst>
-                              <a:ext uri="{C807C97D-BFC1-408E-A445-0C87EB9F89A2}">
-                                <ask:lineSketchStyleProps xmlns:ask="http://schemas.microsoft.com/office/drawing/2018/sketchyshapes" sd="0">
-                                  <a:custGeom>
-                                    <a:avLst/>
-                                    <a:gdLst/>
-                                    <a:ahLst/>
-                                    <a:cxnLst/>
-                                    <a:rect l="0" t="0" r="0" b="0"/>
-                                    <a:pathLst/>
-                                  </a:custGeom>
-                                  <ask:type/>
-                                </ask:lineSketchStyleProps>
-                              </a:ext>
-                            </a:extLst>
-                          </a:ln>
-                          <a:extLst>
-                            <a:ext uri="{53640926-AAD7-44D8-BBD7-CCE9431645EC}">
-                              <a14:shadowObscured xmlns:a14="http://schemas.microsoft.com/office/drawing/2010/main"/>
-                            </a:ext>
-                          </a:extLst>
-                        </pic:spPr>
-                      </pic:pic>
-                    </a:graphicData>
-                  </a:graphic>
-                </wp:inline>
-              </w:drawing>
-            </w:r>
-          </w:p>
-        </w:tc>
-        <w:tc>
-          <w:tcPr>
-            <w:tcW w:w="2825" w:type="dxa"/>
-          </w:tcPr>
-          <w:p>
-            <w:pPr>
-              <w:jc w:val="center"/>
-              <w:rPr>
-                <w:lang w:val="en-US"/>
-              </w:rPr>
-            </w:pPr>
-            <w:r>
-              <w:rPr>
-                <w:noProof/>
-              </w:rPr>
-              <w:drawing>
-                <wp:inline distT="0" distB="0" distL="0" distR="0" wp14:anchorId="271BE69E" wp14:editId="307EF1F4">
-                  <wp:extent cx="1655445" cy="4224655"/>
-                  <wp:effectExtent l="19050" t="19050" r="20955" b="23495"/>
-                  <wp:docPr id="420773153" name="Picture 40"/>
-                  <wp:cNvGraphicFramePr>
-                    <a:graphicFrameLocks xmlns:a="http://schemas.openxmlformats.org/drawingml/2006/main" noChangeAspect="1"/>
-                  </wp:cNvGraphicFramePr>
-                  <a:graphic xmlns:a="http://schemas.openxmlformats.org/drawingml/2006/main">
-                    <a:graphicData uri="http://schemas.openxmlformats.org/drawingml/2006/picture">
-                      <pic:pic xmlns:pic="http://schemas.openxmlformats.org/drawingml/2006/picture">
-                        <pic:nvPicPr>
-                          <pic:cNvPr id="0" name="Picture 94"/>
                           <pic:cNvPicPr>
                             <a:picLocks noChangeAspect="1" noChangeArrowheads="1"/>
                           </pic:cNvPicPr>
@@ -25812,6 +26567,99 @@
             </w:r>
           </w:p>
         </w:tc>
+        <w:tc>
+          <w:tcPr>
+            <w:tcW w:w="2825" w:type="dxa"/>
+          </w:tcPr>
+          <w:p>
+            <w:pPr>
+              <w:jc w:val="center"/>
+              <w:rPr>
+                <w:lang w:val="en-US"/>
+              </w:rPr>
+            </w:pPr>
+            <w:r>
+              <w:rPr>
+                <w:noProof/>
+              </w:rPr>
+              <w:drawing>
+                <wp:inline distT="0" distB="0" distL="0" distR="0" wp14:anchorId="271BE69E" wp14:editId="307EF1F4">
+                  <wp:extent cx="1655445" cy="4224655"/>
+                  <wp:effectExtent l="19050" t="19050" r="20955" b="23495"/>
+                  <wp:docPr id="420773153" name="Picture 40"/>
+                  <wp:cNvGraphicFramePr>
+                    <a:graphicFrameLocks xmlns:a="http://schemas.openxmlformats.org/drawingml/2006/main" noChangeAspect="1"/>
+                  </wp:cNvGraphicFramePr>
+                  <a:graphic xmlns:a="http://schemas.openxmlformats.org/drawingml/2006/main">
+                    <a:graphicData uri="http://schemas.openxmlformats.org/drawingml/2006/picture">
+                      <pic:pic xmlns:pic="http://schemas.openxmlformats.org/drawingml/2006/picture">
+                        <pic:nvPicPr>
+                          <pic:cNvPr id="0" name="Picture 94"/>
+                          <pic:cNvPicPr>
+                            <a:picLocks noChangeAspect="1" noChangeArrowheads="1"/>
+                          </pic:cNvPicPr>
+                        </pic:nvPicPr>
+                        <pic:blipFill rotWithShape="1">
+                          <a:blip r:embed="rId29">
+                            <a:extLst>
+                              <a:ext uri="{28A0092B-C50C-407E-A947-70E740481C1C}">
+                                <a14:useLocalDpi xmlns:a14="http://schemas.microsoft.com/office/drawing/2010/main" val="0"/>
+                              </a:ext>
+                            </a:extLst>
+                          </a:blip>
+                          <a:srcRect t="1" b="-14873"/>
+                          <a:stretch/>
+                        </pic:blipFill>
+                        <pic:spPr bwMode="auto">
+                          <a:xfrm>
+                            <a:off x="0" y="0"/>
+                            <a:ext cx="1656000" cy="4226071"/>
+                          </a:xfrm>
+                          <a:prstGeom prst="rect">
+                            <a:avLst/>
+                          </a:prstGeom>
+                          <a:noFill/>
+                          <a:ln w="9525" cap="flat" cmpd="sng" algn="ctr">
+                            <a:solidFill>
+                              <a:sysClr val="windowText" lastClr="000000">
+                                <a:lumMod val="50000"/>
+                                <a:lumOff val="50000"/>
+                              </a:sysClr>
+                            </a:solidFill>
+                            <a:prstDash val="solid"/>
+                            <a:round/>
+                            <a:headEnd type="none" w="med" len="med"/>
+                            <a:tailEnd type="none" w="med" len="med"/>
+                            <a:extLst>
+                              <a:ext uri="{C807C97D-BFC1-408E-A445-0C87EB9F89A2}">
+                                <ask:lineSketchStyleProps xmlns:ask="http://schemas.microsoft.com/office/drawing/2018/sketchyshapes" sd="0">
+                                  <a:custGeom>
+                                    <a:avLst/>
+                                    <a:gdLst/>
+                                    <a:ahLst/>
+                                    <a:cxnLst/>
+                                    <a:rect l="0" t="0" r="0" b="0"/>
+                                    <a:pathLst/>
+                                  </a:custGeom>
+                                  <ask:type/>
+                                </ask:lineSketchStyleProps>
+                              </a:ext>
+                            </a:extLst>
+                          </a:ln>
+                          <a:extLst>
+                            <a:ext uri="{53640926-AAD7-44D8-BBD7-CCE9431645EC}">
+                              <a14:shadowObscured xmlns:a14="http://schemas.microsoft.com/office/drawing/2010/main"/>
+                            </a:ext>
+                          </a:extLst>
+                        </pic:spPr>
+                      </pic:pic>
+                    </a:graphicData>
+                  </a:graphic>
+                </wp:inline>
+              </w:drawing>
+            </w:r>
+          </w:p>
+        </w:tc>
       </w:tr>
       <w:tr>
         <w:tc>
@@ -25848,7 +26696,7 @@
                           </pic:cNvPicPr>
                         </pic:nvPicPr>
                         <pic:blipFill>
-                          <a:blip r:embed="rId29">
+                          <a:blip r:embed="rId30">
                             <a:extLst>
                               <a:ext uri="{28A0092B-C50C-407E-A947-70E740481C1C}">
                                 <a14:useLocalDpi xmlns:a14="http://schemas.microsoft.com/office/drawing/2010/main" val="0"/>
@@ -25919,7 +26767,7 @@
                           </pic:cNvPicPr>
                         </pic:nvPicPr>
                         <pic:blipFill>
-                          <a:blip r:embed="rId30">
+                          <a:blip r:embed="rId31">
                             <a:extLst>
                               <a:ext uri="{28A0092B-C50C-407E-A947-70E740481C1C}">
                                 <a14:useLocalDpi xmlns:a14="http://schemas.microsoft.com/office/drawing/2010/main" val="0"/>
@@ -25990,82 +26838,6 @@
                       <pic:pic xmlns:pic="http://schemas.openxmlformats.org/drawingml/2006/picture">
                         <pic:nvPicPr>
                           <pic:cNvPr id="0" name="Picture 44"/>
-                          <pic:cNvPicPr>
-                            <a:picLocks noChangeAspect="1" noChangeArrowheads="1"/>
-                          </pic:cNvPicPr>
-                        </pic:nvPicPr>
-                        <pic:blipFill>
-                          <a:blip r:embed="rId31">
-                            <a:extLst>
-                              <a:ext uri="{28A0092B-C50C-407E-A947-70E740481C1C}">
-                                <a14:useLocalDpi xmlns:a14="http://schemas.microsoft.com/office/drawing/2010/main" val="0"/>
-                              </a:ext>
-                            </a:extLst>
-                          </a:blip>
-                          <a:srcRect/>
-                          <a:stretch>
-                            <a:fillRect/>
-                          </a:stretch>
-                        </pic:blipFill>
-                        <pic:spPr bwMode="auto">
-                          <a:xfrm>
-                            <a:off x="0" y="0"/>
-                            <a:ext cx="1512000" cy="785828"/>
-                          </a:xfrm>
-                          <a:prstGeom prst="rect">
-                            <a:avLst/>
-                          </a:prstGeom>
-                          <a:noFill/>
-                          <a:ln>
-                            <a:noFill/>
-                          </a:ln>
-                          <a:effectLst>
-                            <a:outerShdw blurRad="50800" dist="38100" dir="2700000" algn="tl" rotWithShape="0">
-                              <a:prstClr val="black">
-                                <a:alpha val="40000"/>
-                              </a:prstClr>
-                            </a:outerShdw>
-                          </a:effectLst>
-                        </pic:spPr>
-                      </pic:pic>
-                    </a:graphicData>
-                  </a:graphic>
-                </wp:inline>
-              </w:drawing>
-            </w:r>
-          </w:p>
-          <w:p>
-            <w:pPr>
-              <w:jc w:val="center"/>
-              <w:rPr>
-                <w:lang w:val="en-US"/>
-              </w:rPr>
-            </w:pPr>
-          </w:p>
-          <w:p>
-            <w:pPr>
-              <w:jc w:val="center"/>
-              <w:rPr>
-                <w:lang w:val="en-US"/>
-              </w:rPr>
-            </w:pPr>
-            <w:r>
-              <w:rPr>
-                <w:noProof/>
-              </w:rPr>
-              <w:drawing>
-                <wp:inline distT="0" distB="0" distL="0" distR="0" wp14:anchorId="3CA55253" wp14:editId="0DB41737">
-                  <wp:extent cx="1512000" cy="785828"/>
-                  <wp:effectExtent l="38100" t="38100" r="88265" b="90805"/>
-                  <wp:docPr id="155384824" name="Picture 15"/>
-                  <wp:cNvGraphicFramePr>
-                    <a:graphicFrameLocks xmlns:a="http://schemas.openxmlformats.org/drawingml/2006/main" noChangeAspect="1"/>
-                  </wp:cNvGraphicFramePr>
-                  <a:graphic xmlns:a="http://schemas.openxmlformats.org/drawingml/2006/main">
-                    <a:graphicData uri="http://schemas.openxmlformats.org/drawingml/2006/picture">
-                      <pic:pic xmlns:pic="http://schemas.openxmlformats.org/drawingml/2006/picture">
-                        <pic:nvPicPr>
-                          <pic:cNvPr id="0" name="Picture 38"/>
                           <pic:cNvPicPr>
                             <a:picLocks noChangeAspect="1" noChangeArrowheads="1"/>
                           </pic:cNvPicPr>
@@ -26110,6 +26882,82 @@
               </w:drawing>
             </w:r>
           </w:p>
+          <w:p>
+            <w:pPr>
+              <w:jc w:val="center"/>
+              <w:rPr>
+                <w:lang w:val="en-US"/>
+              </w:rPr>
+            </w:pPr>
+          </w:p>
+          <w:p>
+            <w:pPr>
+              <w:jc w:val="center"/>
+              <w:rPr>
+                <w:lang w:val="en-US"/>
+              </w:rPr>
+            </w:pPr>
+            <w:r>
+              <w:rPr>
+                <w:noProof/>
+              </w:rPr>
+              <w:drawing>
+                <wp:inline distT="0" distB="0" distL="0" distR="0" wp14:anchorId="3CA55253" wp14:editId="0DB41737">
+                  <wp:extent cx="1512000" cy="785828"/>
+                  <wp:effectExtent l="38100" t="38100" r="88265" b="90805"/>
+                  <wp:docPr id="155384824" name="Picture 15"/>
+                  <wp:cNvGraphicFramePr>
+                    <a:graphicFrameLocks xmlns:a="http://schemas.openxmlformats.org/drawingml/2006/main" noChangeAspect="1"/>
+                  </wp:cNvGraphicFramePr>
+                  <a:graphic xmlns:a="http://schemas.openxmlformats.org/drawingml/2006/main">
+                    <a:graphicData uri="http://schemas.openxmlformats.org/drawingml/2006/picture">
+                      <pic:pic xmlns:pic="http://schemas.openxmlformats.org/drawingml/2006/picture">
+                        <pic:nvPicPr>
+                          <pic:cNvPr id="0" name="Picture 38"/>
+                          <pic:cNvPicPr>
+                            <a:picLocks noChangeAspect="1" noChangeArrowheads="1"/>
+                          </pic:cNvPicPr>
+                        </pic:nvPicPr>
+                        <pic:blipFill>
+                          <a:blip r:embed="rId33">
+                            <a:extLst>
+                              <a:ext uri="{28A0092B-C50C-407E-A947-70E740481C1C}">
+                                <a14:useLocalDpi xmlns:a14="http://schemas.microsoft.com/office/drawing/2010/main" val="0"/>
+                              </a:ext>
+                            </a:extLst>
+                          </a:blip>
+                          <a:srcRect/>
+                          <a:stretch>
+                            <a:fillRect/>
+                          </a:stretch>
+                        </pic:blipFill>
+                        <pic:spPr bwMode="auto">
+                          <a:xfrm>
+                            <a:off x="0" y="0"/>
+                            <a:ext cx="1512000" cy="785828"/>
+                          </a:xfrm>
+                          <a:prstGeom prst="rect">
+                            <a:avLst/>
+                          </a:prstGeom>
+                          <a:noFill/>
+                          <a:ln>
+                            <a:noFill/>
+                          </a:ln>
+                          <a:effectLst>
+                            <a:outerShdw blurRad="50800" dist="38100" dir="2700000" algn="tl" rotWithShape="0">
+                              <a:prstClr val="black">
+                                <a:alpha val="40000"/>
+                              </a:prstClr>
+                            </a:outerShdw>
+                          </a:effectLst>
+                        </pic:spPr>
+                      </pic:pic>
+                    </a:graphicData>
+                  </a:graphic>
+                </wp:inline>
+              </w:drawing>
+            </w:r>
+          </w:p>
         </w:tc>
         <w:tc>
           <w:tcPr>
@@ -26144,7 +26992,7 @@
                           </pic:cNvPicPr>
                         </pic:nvPicPr>
                         <pic:blipFill>
-                          <a:blip r:embed="rId33">
+                          <a:blip r:embed="rId34">
                             <a:extLst>
                               <a:ext uri="{28A0092B-C50C-407E-A947-70E740481C1C}">
                                 <a14:useLocalDpi xmlns:a14="http://schemas.microsoft.com/office/drawing/2010/main" val="0"/>
@@ -26200,10 +27048,10 @@
                 <w:noProof/>
               </w:rPr>
               <w:drawing>
-                <wp:inline distT="0" distB="0" distL="0" distR="0" wp14:anchorId="6412B215" wp14:editId="2FEB530D">
+                <wp:inline distT="0" distB="0" distL="0" distR="0" wp14:anchorId="77E2D81E" wp14:editId="0C3391A7">
                   <wp:extent cx="1656000" cy="3678905"/>
                   <wp:effectExtent l="19050" t="19050" r="20955" b="17145"/>
-                  <wp:docPr id="1802917175" name="Picture 17"/>
+                  <wp:docPr id="1733368943" name="Picture 1"/>
                   <wp:cNvGraphicFramePr>
                     <a:graphicFrameLocks xmlns:a="http://schemas.openxmlformats.org/drawingml/2006/main" noChangeAspect="1"/>
                   </wp:cNvGraphicFramePr>
@@ -26211,13 +27059,13 @@
                     <a:graphicData uri="http://schemas.openxmlformats.org/drawingml/2006/picture">
                       <pic:pic xmlns:pic="http://schemas.openxmlformats.org/drawingml/2006/picture">
                         <pic:nvPicPr>
-                          <pic:cNvPr id="0" name="Picture 42"/>
+                          <pic:cNvPr id="0" name="Picture 1"/>
                           <pic:cNvPicPr>
                             <a:picLocks noChangeAspect="1" noChangeArrowheads="1"/>
                           </pic:cNvPicPr>
                         </pic:nvPicPr>
                         <pic:blipFill>
-                          <a:blip r:embed="rId34">
+                          <a:blip r:embed="rId35">
                             <a:extLst>
                               <a:ext uri="{28A0092B-C50C-407E-A947-70E740481C1C}">
                                 <a14:useLocalDpi xmlns:a14="http://schemas.microsoft.com/office/drawing/2010/main" val="0"/>
@@ -26288,7 +27136,7 @@
                           </pic:cNvPicPr>
                         </pic:nvPicPr>
                         <pic:blipFill rotWithShape="1">
-                          <a:blip r:embed="rId35">
+                          <a:blip r:embed="rId36">
                             <a:extLst>
                               <a:ext uri="{28A0092B-C50C-407E-A947-70E740481C1C}">
                                 <a14:useLocalDpi xmlns:a14="http://schemas.microsoft.com/office/drawing/2010/main" val="0"/>
@@ -26345,10 +27193,10 @@
                 <w:noProof/>
               </w:rPr>
               <w:drawing>
-                <wp:inline distT="0" distB="0" distL="0" distR="0" wp14:anchorId="0D46935B" wp14:editId="0C695E4C">
-                  <wp:extent cx="1512000" cy="1167355"/>
-                  <wp:effectExtent l="38100" t="38100" r="88265" b="90170"/>
-                  <wp:docPr id="2012757791" name="Picture 59"/>
+                <wp:inline distT="0" distB="0" distL="0" distR="0" wp14:anchorId="0CA115A6" wp14:editId="19E9F004">
+                  <wp:extent cx="1656000" cy="3678905"/>
+                  <wp:effectExtent l="0" t="57150" r="0" b="74295"/>
+                  <wp:docPr id="272916195" name="Picture 2"/>
                   <wp:cNvGraphicFramePr>
                     <a:graphicFrameLocks xmlns:a="http://schemas.openxmlformats.org/drawingml/2006/main" noChangeAspect="1"/>
                   </wp:cNvGraphicFramePr>
@@ -26356,13 +27204,13 @@
                     <a:graphicData uri="http://schemas.openxmlformats.org/drawingml/2006/picture">
                       <pic:pic xmlns:pic="http://schemas.openxmlformats.org/drawingml/2006/picture">
                         <pic:nvPicPr>
-                          <pic:cNvPr id="0" name="Picture 135"/>
+                          <pic:cNvPr id="0" name="Picture 3"/>
                           <pic:cNvPicPr>
                             <a:picLocks noChangeAspect="1" noChangeArrowheads="1"/>
                           </pic:cNvPicPr>
                         </pic:nvPicPr>
                         <pic:blipFill>
-                          <a:blip r:embed="rId36">
+                          <a:blip r:embed="rId37">
                             <a:extLst>
                               <a:ext uri="{28A0092B-C50C-407E-A947-70E740481C1C}">
                                 <a14:useLocalDpi xmlns:a14="http://schemas.microsoft.com/office/drawing/2010/main" val="0"/>
@@ -26377,7 +27225,7 @@
                         <pic:spPr bwMode="auto">
                           <a:xfrm>
                             <a:off x="0" y="0"/>
-                            <a:ext cx="1512000" cy="1167355"/>
+                            <a:ext cx="1656000" cy="3678905"/>
                           </a:xfrm>
                           <a:prstGeom prst="rect">
                             <a:avLst/>
@@ -26387,7 +27235,7 @@
                             <a:noFill/>
                           </a:ln>
                           <a:effectLst>
-                            <a:outerShdw blurRad="50800" dist="38100" dir="2700000" algn="tl" rotWithShape="0">
+                            <a:outerShdw blurRad="76200" dist="50800" dir="2700000" sx="99000" sy="99000" algn="tl" rotWithShape="0">
                               <a:prstClr val="black">
                                 <a:alpha val="40000"/>
                               </a:prstClr>
@@ -26438,7 +27286,7 @@
                           </pic:cNvPicPr>
                         </pic:nvPicPr>
                         <pic:blipFill>
-                          <a:blip r:embed="rId37">
+                          <a:blip r:embed="rId38">
                             <a:extLst>
                               <a:ext uri="{28A0092B-C50C-407E-A947-70E740481C1C}">
                                 <a14:useLocalDpi xmlns:a14="http://schemas.microsoft.com/office/drawing/2010/main" val="0"/>
@@ -26509,7 +27357,7 @@
                           </pic:cNvPicPr>
                         </pic:nvPicPr>
                         <pic:blipFill>
-                          <a:blip r:embed="rId38">
+                          <a:blip r:embed="rId39">
                             <a:extLst>
                               <a:ext uri="{28A0092B-C50C-407E-A947-70E740481C1C}">
                                 <a14:useLocalDpi xmlns:a14="http://schemas.microsoft.com/office/drawing/2010/main" val="0"/>
@@ -26580,7 +27428,7 @@
                           </pic:cNvPicPr>
                         </pic:nvPicPr>
                         <pic:blipFill rotWithShape="1">
-                          <a:blip r:embed="rId39">
+                          <a:blip r:embed="rId40">
                             <a:extLst>
                               <a:ext uri="{28A0092B-C50C-407E-A947-70E740481C1C}">
                                 <a14:useLocalDpi xmlns:a14="http://schemas.microsoft.com/office/drawing/2010/main" val="0"/>
@@ -26674,7 +27522,7 @@
                           </pic:cNvPicPr>
                         </pic:nvPicPr>
                         <pic:blipFill rotWithShape="1">
-                          <a:blip r:embed="rId40">
+                          <a:blip r:embed="rId41">
                             <a:extLst>
                               <a:ext uri="{28A0092B-C50C-407E-A947-70E740481C1C}">
                                 <a14:useLocalDpi xmlns:a14="http://schemas.microsoft.com/office/drawing/2010/main" val="0"/>
@@ -26775,7 +27623,7 @@
                           </pic:cNvPicPr>
                         </pic:nvPicPr>
                         <pic:blipFill>
-                          <a:blip r:embed="rId41">
+                          <a:blip r:embed="rId42">
                             <a:extLst>
                               <a:ext uri="{28A0092B-C50C-407E-A947-70E740481C1C}">
                                 <a14:useLocalDpi xmlns:a14="http://schemas.microsoft.com/office/drawing/2010/main" val="0"/>
@@ -26847,7 +27695,7 @@
                           </pic:cNvPicPr>
                         </pic:nvPicPr>
                         <pic:blipFill>
-                          <a:blip r:embed="rId42" cstate="print">
+                          <a:blip r:embed="rId43" cstate="print">
                             <a:extLst>
                               <a:ext uri="{28A0092B-C50C-407E-A947-70E740481C1C}">
                                 <a14:useLocalDpi xmlns:a14="http://schemas.microsoft.com/office/drawing/2010/main" val="0"/>
@@ -26918,77 +27766,6 @@
                       <pic:pic xmlns:pic="http://schemas.openxmlformats.org/drawingml/2006/picture">
                         <pic:nvPicPr>
                           <pic:cNvPr id="0" name="Picture 106"/>
-                          <pic:cNvPicPr>
-                            <a:picLocks noChangeAspect="1" noChangeArrowheads="1"/>
-                          </pic:cNvPicPr>
-                        </pic:nvPicPr>
-                        <pic:blipFill>
-                          <a:blip r:embed="rId43">
-                            <a:extLst>
-                              <a:ext uri="{28A0092B-C50C-407E-A947-70E740481C1C}">
-                                <a14:useLocalDpi xmlns:a14="http://schemas.microsoft.com/office/drawing/2010/main" val="0"/>
-                              </a:ext>
-                            </a:extLst>
-                          </a:blip>
-                          <a:srcRect/>
-                          <a:stretch>
-                            <a:fillRect/>
-                          </a:stretch>
-                        </pic:blipFill>
-                        <pic:spPr bwMode="auto">
-                          <a:xfrm>
-                            <a:off x="0" y="0"/>
-                            <a:ext cx="1656000" cy="3680122"/>
-                          </a:xfrm>
-                          <a:prstGeom prst="rect">
-                            <a:avLst/>
-                          </a:prstGeom>
-                          <a:noFill/>
-                          <a:ln>
-                            <a:solidFill>
-                              <a:schemeClr val="tx1">
-                                <a:lumMod val="50000"/>
-                                <a:lumOff val="50000"/>
-                              </a:schemeClr>
-                            </a:solidFill>
-                          </a:ln>
-                        </pic:spPr>
-                      </pic:pic>
-                    </a:graphicData>
-                  </a:graphic>
-                </wp:inline>
-              </w:drawing>
-            </w:r>
-          </w:p>
-        </w:tc>
-        <w:tc>
-          <w:tcPr>
-            <w:tcW w:w="2768" w:type="dxa"/>
-          </w:tcPr>
-          <w:p>
-            <w:pPr>
-              <w:jc w:val="center"/>
-              <w:rPr>
-                <w:lang w:val="en-US"/>
-              </w:rPr>
-            </w:pPr>
-            <w:r>
-              <w:rPr>
-                <w:noProof/>
-              </w:rPr>
-              <w:drawing>
-                <wp:inline distT="0" distB="0" distL="0" distR="0" wp14:anchorId="4F491FF4" wp14:editId="633AA7C7">
-                  <wp:extent cx="1656000" cy="3680122"/>
-                  <wp:effectExtent l="19050" t="19050" r="20955" b="15875"/>
-                  <wp:docPr id="1423297664" name="Picture 47"/>
-                  <wp:cNvGraphicFramePr>
-                    <a:graphicFrameLocks xmlns:a="http://schemas.openxmlformats.org/drawingml/2006/main" noChangeAspect="1"/>
-                  </wp:cNvGraphicFramePr>
-                  <a:graphic xmlns:a="http://schemas.openxmlformats.org/drawingml/2006/main">
-                    <a:graphicData uri="http://schemas.openxmlformats.org/drawingml/2006/picture">
-                      <pic:pic xmlns:pic="http://schemas.openxmlformats.org/drawingml/2006/picture">
-                        <pic:nvPicPr>
-                          <pic:cNvPr id="0" name="Picture 108"/>
                           <pic:cNvPicPr>
                             <a:picLocks noChangeAspect="1" noChangeArrowheads="1"/>
                           </pic:cNvPicPr>
@@ -27034,6 +27811,77 @@
         </w:tc>
         <w:tc>
           <w:tcPr>
+            <w:tcW w:w="2768" w:type="dxa"/>
+          </w:tcPr>
+          <w:p>
+            <w:pPr>
+              <w:jc w:val="center"/>
+              <w:rPr>
+                <w:lang w:val="en-US"/>
+              </w:rPr>
+            </w:pPr>
+            <w:r>
+              <w:rPr>
+                <w:noProof/>
+              </w:rPr>
+              <w:drawing>
+                <wp:inline distT="0" distB="0" distL="0" distR="0" wp14:anchorId="4F491FF4" wp14:editId="633AA7C7">
+                  <wp:extent cx="1656000" cy="3680122"/>
+                  <wp:effectExtent l="19050" t="19050" r="20955" b="15875"/>
+                  <wp:docPr id="1423297664" name="Picture 47"/>
+                  <wp:cNvGraphicFramePr>
+                    <a:graphicFrameLocks xmlns:a="http://schemas.openxmlformats.org/drawingml/2006/main" noChangeAspect="1"/>
+                  </wp:cNvGraphicFramePr>
+                  <a:graphic xmlns:a="http://schemas.openxmlformats.org/drawingml/2006/main">
+                    <a:graphicData uri="http://schemas.openxmlformats.org/drawingml/2006/picture">
+                      <pic:pic xmlns:pic="http://schemas.openxmlformats.org/drawingml/2006/picture">
+                        <pic:nvPicPr>
+                          <pic:cNvPr id="0" name="Picture 108"/>
+                          <pic:cNvPicPr>
+                            <a:picLocks noChangeAspect="1" noChangeArrowheads="1"/>
+                          </pic:cNvPicPr>
+                        </pic:nvPicPr>
+                        <pic:blipFill>
+                          <a:blip r:embed="rId45">
+                            <a:extLst>
+                              <a:ext uri="{28A0092B-C50C-407E-A947-70E740481C1C}">
+                                <a14:useLocalDpi xmlns:a14="http://schemas.microsoft.com/office/drawing/2010/main" val="0"/>
+                              </a:ext>
+                            </a:extLst>
+                          </a:blip>
+                          <a:srcRect/>
+                          <a:stretch>
+                            <a:fillRect/>
+                          </a:stretch>
+                        </pic:blipFill>
+                        <pic:spPr bwMode="auto">
+                          <a:xfrm>
+                            <a:off x="0" y="0"/>
+                            <a:ext cx="1656000" cy="3680122"/>
+                          </a:xfrm>
+                          <a:prstGeom prst="rect">
+                            <a:avLst/>
+                          </a:prstGeom>
+                          <a:noFill/>
+                          <a:ln>
+                            <a:solidFill>
+                              <a:schemeClr val="tx1">
+                                <a:lumMod val="50000"/>
+                                <a:lumOff val="50000"/>
+                              </a:schemeClr>
+                            </a:solidFill>
+                          </a:ln>
+                        </pic:spPr>
+                      </pic:pic>
+                    </a:graphicData>
+                  </a:graphic>
+                </wp:inline>
+              </w:drawing>
+            </w:r>
+          </w:p>
+        </w:tc>
+        <w:tc>
+          <w:tcPr>
             <w:tcW w:w="2825" w:type="dxa"/>
           </w:tcPr>
           <w:p>
@@ -27065,7 +27913,7 @@
                           </pic:cNvPicPr>
                         </pic:nvPicPr>
                         <pic:blipFill>
-                          <a:blip r:embed="rId45">
+                          <a:blip r:embed="rId46">
                             <a:extLst>
                               <a:ext uri="{28A0092B-C50C-407E-A947-70E740481C1C}">
                                 <a14:useLocalDpi xmlns:a14="http://schemas.microsoft.com/office/drawing/2010/main" val="0"/>
@@ -27138,7 +27986,7 @@
                           </pic:cNvPicPr>
                         </pic:nvPicPr>
                         <pic:blipFill>
-                          <a:blip r:embed="rId46">
+                          <a:blip r:embed="rId47">
                             <a:extLst>
                               <a:ext uri="{28A0092B-C50C-407E-A947-70E740481C1C}">
                                 <a14:useLocalDpi xmlns:a14="http://schemas.microsoft.com/office/drawing/2010/main" val="0"/>
@@ -27210,7 +28058,7 @@
                           </pic:cNvPicPr>
                         </pic:nvPicPr>
                         <pic:blipFill rotWithShape="1">
-                          <a:blip r:embed="rId47">
+                          <a:blip r:embed="rId48">
                             <a:extLst>
                               <a:ext uri="{28A0092B-C50C-407E-A947-70E740481C1C}">
                                 <a14:useLocalDpi xmlns:a14="http://schemas.microsoft.com/office/drawing/2010/main" val="0"/>
@@ -27298,7 +28146,7 @@
                           </pic:cNvPicPr>
                         </pic:nvPicPr>
                         <pic:blipFill>
-                          <a:blip r:embed="rId48">
+                          <a:blip r:embed="rId49">
                             <a:extLst>
                               <a:ext uri="{28A0092B-C50C-407E-A947-70E740481C1C}">
                                 <a14:useLocalDpi xmlns:a14="http://schemas.microsoft.com/office/drawing/2010/main" val="0"/>
@@ -27358,7 +28206,7 @@
                           </pic:cNvPicPr>
                         </pic:nvPicPr>
                         <pic:blipFill>
-                          <a:blip r:embed="rId49">
+                          <a:blip r:embed="rId50">
                             <a:extLst>
                               <a:ext uri="{28A0092B-C50C-407E-A947-70E740481C1C}">
                                 <a14:useLocalDpi xmlns:a14="http://schemas.microsoft.com/office/drawing/2010/main" val="0"/>
@@ -27431,7 +28279,7 @@
                           </pic:cNvPicPr>
                         </pic:nvPicPr>
                         <pic:blipFill>
-                          <a:blip r:embed="rId50">
+                          <a:blip r:embed="rId51">
                             <a:extLst>
                               <a:ext uri="{28A0092B-C50C-407E-A947-70E740481C1C}">
                                 <a14:useLocalDpi xmlns:a14="http://schemas.microsoft.com/office/drawing/2010/main" val="0"/>
@@ -27500,77 +28348,6 @@
                       <pic:pic xmlns:pic="http://schemas.openxmlformats.org/drawingml/2006/picture">
                         <pic:nvPicPr>
                           <pic:cNvPr id="0" name="Picture 88"/>
-                          <pic:cNvPicPr>
-                            <a:picLocks noChangeAspect="1" noChangeArrowheads="1"/>
-                          </pic:cNvPicPr>
-                        </pic:nvPicPr>
-                        <pic:blipFill>
-                          <a:blip r:embed="rId51">
-                            <a:extLst>
-                              <a:ext uri="{28A0092B-C50C-407E-A947-70E740481C1C}">
-                                <a14:useLocalDpi xmlns:a14="http://schemas.microsoft.com/office/drawing/2010/main" val="0"/>
-                              </a:ext>
-                            </a:extLst>
-                          </a:blip>
-                          <a:srcRect/>
-                          <a:stretch>
-                            <a:fillRect/>
-                          </a:stretch>
-                        </pic:blipFill>
-                        <pic:spPr bwMode="auto">
-                          <a:xfrm>
-                            <a:off x="0" y="0"/>
-                            <a:ext cx="1656000" cy="3680122"/>
-                          </a:xfrm>
-                          <a:prstGeom prst="rect">
-                            <a:avLst/>
-                          </a:prstGeom>
-                          <a:noFill/>
-                          <a:ln>
-                            <a:solidFill>
-                              <a:schemeClr val="tx1">
-                                <a:lumMod val="50000"/>
-                                <a:lumOff val="50000"/>
-                              </a:schemeClr>
-                            </a:solidFill>
-                          </a:ln>
-                        </pic:spPr>
-                      </pic:pic>
-                    </a:graphicData>
-                  </a:graphic>
-                </wp:inline>
-              </w:drawing>
-            </w:r>
-          </w:p>
-        </w:tc>
-        <w:tc>
-          <w:tcPr>
-            <w:tcW w:w="2768" w:type="dxa"/>
-          </w:tcPr>
-          <w:p>
-            <w:pPr>
-              <w:jc w:val="center"/>
-              <w:rPr>
-                <w:noProof/>
-              </w:rPr>
-            </w:pPr>
-            <w:r>
-              <w:rPr>
-                <w:noProof/>
-              </w:rPr>
-              <w:drawing>
-                <wp:inline distT="0" distB="0" distL="0" distR="0" wp14:anchorId="1A0194ED" wp14:editId="49BB05D7">
-                  <wp:extent cx="1656000" cy="3680122"/>
-                  <wp:effectExtent l="19050" t="19050" r="20955" b="15875"/>
-                  <wp:docPr id="21594304" name="Picture 38"/>
-                  <wp:cNvGraphicFramePr>
-                    <a:graphicFrameLocks xmlns:a="http://schemas.openxmlformats.org/drawingml/2006/main" noChangeAspect="1"/>
-                  </wp:cNvGraphicFramePr>
-                  <a:graphic xmlns:a="http://schemas.openxmlformats.org/drawingml/2006/main">
-                    <a:graphicData uri="http://schemas.openxmlformats.org/drawingml/2006/picture">
-                      <pic:pic xmlns:pic="http://schemas.openxmlformats.org/drawingml/2006/picture">
-                        <pic:nvPicPr>
-                          <pic:cNvPr id="0" name="Picture 90"/>
                           <pic:cNvPicPr>
                             <a:picLocks noChangeAspect="1" noChangeArrowheads="1"/>
                           </pic:cNvPicPr>
@@ -27616,6 +28393,77 @@
         </w:tc>
         <w:tc>
           <w:tcPr>
+            <w:tcW w:w="2768" w:type="dxa"/>
+          </w:tcPr>
+          <w:p>
+            <w:pPr>
+              <w:jc w:val="center"/>
+              <w:rPr>
+                <w:noProof/>
+              </w:rPr>
+            </w:pPr>
+            <w:r>
+              <w:rPr>
+                <w:noProof/>
+              </w:rPr>
+              <w:drawing>
+                <wp:inline distT="0" distB="0" distL="0" distR="0" wp14:anchorId="1A0194ED" wp14:editId="49BB05D7">
+                  <wp:extent cx="1656000" cy="3680122"/>
+                  <wp:effectExtent l="19050" t="19050" r="20955" b="15875"/>
+                  <wp:docPr id="21594304" name="Picture 38"/>
+                  <wp:cNvGraphicFramePr>
+                    <a:graphicFrameLocks xmlns:a="http://schemas.openxmlformats.org/drawingml/2006/main" noChangeAspect="1"/>
+                  </wp:cNvGraphicFramePr>
+                  <a:graphic xmlns:a="http://schemas.openxmlformats.org/drawingml/2006/main">
+                    <a:graphicData uri="http://schemas.openxmlformats.org/drawingml/2006/picture">
+                      <pic:pic xmlns:pic="http://schemas.openxmlformats.org/drawingml/2006/picture">
+                        <pic:nvPicPr>
+                          <pic:cNvPr id="0" name="Picture 90"/>
+                          <pic:cNvPicPr>
+                            <a:picLocks noChangeAspect="1" noChangeArrowheads="1"/>
+                          </pic:cNvPicPr>
+                        </pic:nvPicPr>
+                        <pic:blipFill>
+                          <a:blip r:embed="rId53">
+                            <a:extLst>
+                              <a:ext uri="{28A0092B-C50C-407E-A947-70E740481C1C}">
+                                <a14:useLocalDpi xmlns:a14="http://schemas.microsoft.com/office/drawing/2010/main" val="0"/>
+                              </a:ext>
+                            </a:extLst>
+                          </a:blip>
+                          <a:srcRect/>
+                          <a:stretch>
+                            <a:fillRect/>
+                          </a:stretch>
+                        </pic:blipFill>
+                        <pic:spPr bwMode="auto">
+                          <a:xfrm>
+                            <a:off x="0" y="0"/>
+                            <a:ext cx="1656000" cy="3680122"/>
+                          </a:xfrm>
+                          <a:prstGeom prst="rect">
+                            <a:avLst/>
+                          </a:prstGeom>
+                          <a:noFill/>
+                          <a:ln>
+                            <a:solidFill>
+                              <a:schemeClr val="tx1">
+                                <a:lumMod val="50000"/>
+                                <a:lumOff val="50000"/>
+                              </a:schemeClr>
+                            </a:solidFill>
+                          </a:ln>
+                        </pic:spPr>
+                      </pic:pic>
+                    </a:graphicData>
+                  </a:graphic>
+                </wp:inline>
+              </w:drawing>
+            </w:r>
+          </w:p>
+        </w:tc>
+        <w:tc>
+          <w:tcPr>
             <w:tcW w:w="2825" w:type="dxa"/>
           </w:tcPr>
           <w:p>
@@ -27647,7 +28495,7 @@
                           </pic:cNvPicPr>
                         </pic:nvPicPr>
                         <pic:blipFill>
-                          <a:blip r:embed="rId53">
+                          <a:blip r:embed="rId54">
                             <a:extLst>
                               <a:ext uri="{28A0092B-C50C-407E-A947-70E740481C1C}">
                                 <a14:useLocalDpi xmlns:a14="http://schemas.microsoft.com/office/drawing/2010/main" val="0"/>

</xml_diff>

<commit_message>
[UPDATE] Sinkronisasi file laporan dengan board Trello
</commit_message>
<xml_diff>
--- a/0347-0515_LaporanProjectUTS.docx
+++ b/0347-0515_LaporanProjectUTS.docx
@@ -1,6 +1,6 @@
 
 <file path=word/document.xml><?xml version="1.0" encoding="utf-8"?>
-<w:document xmlns:wpc="http://schemas.microsoft.com/office/word/2010/wordprocessingCanvas" xmlns:cx="http://schemas.microsoft.com/office/drawing/2014/chartex" xmlns:cx1="http://schemas.microsoft.com/office/drawing/2015/9/8/chartex" xmlns:cx2="http://schemas.microsoft.com/office/drawing/2015/10/21/chartex" xmlns:cx3="http://schemas.microsoft.com/office/drawing/2016/5/9/chartex" xmlns:cx4="http://schemas.microsoft.com/office/drawing/2016/5/10/chartex" xmlns:cx5="http://schemas.microsoft.com/office/drawing/2016/5/11/chartex" xmlns:cx6="http://schemas.microsoft.com/office/drawing/2016/5/12/chartex" xmlns:cx7="http://schemas.microsoft.com/office/drawing/2016/5/13/chartex" xmlns:cx8="http://schemas.microsoft.com/office/drawing/2016/5/14/chartex" xmlns:mc="http://schemas.openxmlformats.org/markup-compatibility/2006" xmlns:aink="http://schemas.microsoft.com/office/drawing/2016/ink" xmlns:am3d="http://schemas.microsoft.com/office/drawing/2017/model3d" xmlns:o="urn:schemas-microsoft-com:office:office" xmlns:oel="http://schemas.microsoft.com/office/2019/extlst" xmlns:r="http://schemas.openxmlformats.org/officeDocument/2006/relationships" xmlns:m="http://schemas.openxmlformats.org/officeDocument/2006/math" xmlns:v="urn:schemas-microsoft-com:vml" xmlns:wp14="http://schemas.microsoft.com/office/word/2010/wordprocessingDrawing" xmlns:wp="http://schemas.openxmlformats.org/drawingml/2006/wordprocessingDrawing" xmlns:w10="urn:schemas-microsoft-com:office:word" xmlns:w="http://schemas.openxmlformats.org/wordprocessingml/2006/main" xmlns:w14="http://schemas.microsoft.com/office/word/2010/wordml" xmlns:w15="http://schemas.microsoft.com/office/word/2012/wordml" xmlns:w16cex="http://schemas.microsoft.com/office/word/2018/wordml/cex" xmlns:w16cid="http://schemas.microsoft.com/office/word/2016/wordml/cid" xmlns:w16="http://schemas.microsoft.com/office/word/2018/wordml" xmlns:w16du="http://schemas.microsoft.com/office/word/2023/wordml/word16du" xmlns:w16sdtdh="http://schemas.microsoft.com/office/word/2020/wordml/sdtdatahash" xmlns:w16se="http://schemas.microsoft.com/office/word/2015/wordml/symex" xmlns:wpg="http://schemas.microsoft.com/office/word/2010/wordprocessingGroup" xmlns:wpi="http://schemas.microsoft.com/office/word/2010/wordprocessingInk" xmlns:wne="http://schemas.microsoft.com/office/word/2006/wordml" xmlns:wps="http://schemas.microsoft.com/office/word/2010/wordprocessingShape" mc:Ignorable="w14 w15 w16se w16cid w16 w16cex w16sdtdh wp14">
+<w:document xmlns:wpc="http://schemas.microsoft.com/office/word/2010/wordprocessingCanvas" xmlns:cx="http://schemas.microsoft.com/office/drawing/2014/chartex" xmlns:cx1="http://schemas.microsoft.com/office/drawing/2015/9/8/chartex" xmlns:cx2="http://schemas.microsoft.com/office/drawing/2015/10/21/chartex" xmlns:cx3="http://schemas.microsoft.com/office/drawing/2016/5/9/chartex" xmlns:cx4="http://schemas.microsoft.com/office/drawing/2016/5/10/chartex" xmlns:cx5="http://schemas.microsoft.com/office/drawing/2016/5/11/chartex" xmlns:cx6="http://schemas.microsoft.com/office/drawing/2016/5/12/chartex" xmlns:cx7="http://schemas.microsoft.com/office/drawing/2016/5/13/chartex" xmlns:cx8="http://schemas.microsoft.com/office/drawing/2016/5/14/chartex" xmlns:mc="http://schemas.openxmlformats.org/markup-compatibility/2006" xmlns:aink="http://schemas.microsoft.com/office/drawing/2016/ink" xmlns:am3d="http://schemas.microsoft.com/office/drawing/2017/model3d" xmlns:o="urn:schemas-microsoft-com:office:office" xmlns:oel="http://schemas.microsoft.com/office/2019/extlst" xmlns:r="http://schemas.openxmlformats.org/officeDocument/2006/relationships" xmlns:m="http://schemas.openxmlformats.org/officeDocument/2006/math" xmlns:v="urn:schemas-microsoft-com:vml" xmlns:wp14="http://schemas.microsoft.com/office/word/2010/wordprocessingDrawing" xmlns:wp="http://schemas.openxmlformats.org/drawingml/2006/wordprocessingDrawing" xmlns:w10="urn:schemas-microsoft-com:office:word" xmlns:w="http://schemas.openxmlformats.org/wordprocessingml/2006/main" xmlns:w14="http://schemas.microsoft.com/office/word/2010/wordml" xmlns:w15="http://schemas.microsoft.com/office/word/2012/wordml" xmlns:w16cex="http://schemas.microsoft.com/office/word/2018/wordml/cex" xmlns:w16cid="http://schemas.microsoft.com/office/word/2016/wordml/cid" xmlns:w16="http://schemas.microsoft.com/office/word/2018/wordml" xmlns:w16sdtdh="http://schemas.microsoft.com/office/word/2020/wordml/sdtdatahash" xmlns:w16se="http://schemas.microsoft.com/office/word/2015/wordml/symex" xmlns:wpg="http://schemas.microsoft.com/office/word/2010/wordprocessingGroup" xmlns:wpi="http://schemas.microsoft.com/office/word/2010/wordprocessingInk" xmlns:wne="http://schemas.microsoft.com/office/word/2006/wordml" xmlns:wps="http://schemas.microsoft.com/office/word/2010/wordprocessingShape" mc:Ignorable="w14 w15 w16se w16cid w16 w16cex w16sdtdh wp14">
   <w:body>
     <w:p>
       <w:pPr>
@@ -5040,7 +5040,7 @@
                 <w:szCs w:val="24"/>
                 <w:lang w:val="en-US"/>
               </w:rPr>
-              <w:t>Cindy, Victoria</w:t>
+              <w:t>Cindy</w:t>
             </w:r>
           </w:p>
         </w:tc>
@@ -5799,7 +5799,7 @@
                 <w:szCs w:val="24"/>
                 <w:lang w:val="en-US"/>
               </w:rPr>
-              <w:t>Victoria, Cindy</w:t>
+              <w:t>Victoria</w:t>
             </w:r>
           </w:p>
         </w:tc>
@@ -6091,7 +6091,7 @@
                 <w:szCs w:val="24"/>
                 <w:lang w:val="en-US"/>
               </w:rPr>
-              <w:t>Cindy, Victoria</w:t>
+              <w:t>Cindy</w:t>
             </w:r>
           </w:p>
         </w:tc>
@@ -6515,7 +6515,7 @@
                 <w:szCs w:val="24"/>
                 <w:lang w:val="en-US"/>
               </w:rPr>
-              <w:t>Victoria, Cindy</w:t>
+              <w:t>Cindy</w:t>
             </w:r>
           </w:p>
         </w:tc>
@@ -6664,7 +6664,7 @@
                 <w:szCs w:val="24"/>
                 <w:lang w:val="en-US"/>
               </w:rPr>
-              <w:t>Cindy</w:t>
+              <w:t>Victoria</w:t>
             </w:r>
           </w:p>
         </w:tc>
@@ -7111,7 +7111,7 @@
                 <w:szCs w:val="24"/>
                 <w:lang w:val="en-US"/>
               </w:rPr>
-              <w:t>Cindy, Victoria</w:t>
+              <w:t>Cindy</w:t>
             </w:r>
           </w:p>
         </w:tc>
@@ -7427,7 +7427,7 @@
                 <w:szCs w:val="24"/>
                 <w:lang w:val="en-US"/>
               </w:rPr>
-              <w:t>Cindy</w:t>
+              <w:t>Victoria</w:t>
             </w:r>
           </w:p>
         </w:tc>
@@ -7576,7 +7576,7 @@
                 <w:szCs w:val="24"/>
                 <w:lang w:val="en-US"/>
               </w:rPr>
-              <w:t>Cindy, Victoria</w:t>
+              <w:t>Victoria</w:t>
             </w:r>
           </w:p>
         </w:tc>
@@ -7725,7 +7725,7 @@
                 <w:szCs w:val="24"/>
                 <w:lang w:val="en-US"/>
               </w:rPr>
-              <w:t>Cindy, Victoria</w:t>
+              <w:t>Victoria</w:t>
             </w:r>
           </w:p>
         </w:tc>
@@ -8023,7 +8023,7 @@
                 <w:szCs w:val="24"/>
                 <w:lang w:val="en-US"/>
               </w:rPr>
-              <w:t>Cindy</w:t>
+              <w:t>Victoria</w:t>
             </w:r>
           </w:p>
         </w:tc>
@@ -8190,7 +8190,7 @@
                 <w:szCs w:val="24"/>
                 <w:lang w:val="en-US"/>
               </w:rPr>
-              <w:t>Victoria</w:t>
+              <w:t>Cindy</w:t>
             </w:r>
           </w:p>
         </w:tc>
@@ -8488,7 +8488,7 @@
                 <w:szCs w:val="24"/>
                 <w:lang w:val="en-US"/>
               </w:rPr>
-              <w:t>Victoria</w:t>
+              <w:t>Cindy</w:t>
             </w:r>
           </w:p>
         </w:tc>
@@ -8637,7 +8637,7 @@
                 <w:szCs w:val="24"/>
                 <w:lang w:val="en-US"/>
               </w:rPr>
-              <w:t>Cindy, Victoria</w:t>
+              <w:t>Cindy</w:t>
             </w:r>
           </w:p>
         </w:tc>
@@ -8857,17 +8857,7 @@
                 <w:szCs w:val="24"/>
                 <w:lang w:val="en-US"/>
               </w:rPr>
-              <w:t xml:space="preserve">Sebagai PEKERJA SIBUK, saya ingin mendapakan notifikasi/ peringatan terkait pesanan saya sehingga saya bisa mengambil pesanan burger saya tepat </w:t>
-            </w:r>
-            <w:r>
-              <w:rPr>
-                <w:rFonts w:ascii="Times New Roman" w:hAnsi="Times New Roman" w:cs="Times New Roman"/>
-                <w:sz w:val="24"/>
-                <w:szCs w:val="24"/>
-                <w:lang w:val="en-US"/>
-              </w:rPr>
-              <w:lastRenderedPageBreak/>
-              <w:t>waktu dan juga agar saya tidak kelupaan</w:t>
+              <w:t>Sebagai PEKERJA SIBUK, saya ingin mendapakan notifikasi/ peringatan terkait pesanan saya sehingga saya bisa mengambil pesanan burger saya tepat waktu dan juga agar saya tidak kelupaan</w:t>
             </w:r>
           </w:p>
         </w:tc>
@@ -8892,7 +8882,6 @@
                 <w:szCs w:val="24"/>
                 <w:lang w:val="en-US"/>
               </w:rPr>
-              <w:lastRenderedPageBreak/>
               <w:t>Mendesign halaman notifications</w:t>
             </w:r>
           </w:p>
@@ -9202,7 +9191,7 @@
                 <w:szCs w:val="24"/>
                 <w:lang w:val="en-US"/>
               </w:rPr>
-              <w:t>Cindy, Victoria</w:t>
+              <w:t>Cindy</w:t>
             </w:r>
           </w:p>
         </w:tc>
@@ -9433,6 +9422,7 @@
                 <w:color w:val="385623" w:themeColor="accent6" w:themeShade="80"/>
                 <w:lang w:val="en-US"/>
               </w:rPr>
+              <w:lastRenderedPageBreak/>
               <w:t xml:space="preserve">SPRINT </w:t>
             </w:r>
             <w:r>
@@ -9610,7 +9600,7 @@
                 <w:szCs w:val="24"/>
                 <w:lang w:val="en-US"/>
               </w:rPr>
-              <w:t>Cindy, Victoria</w:t>
+              <w:t>Cindy</w:t>
             </w:r>
           </w:p>
         </w:tc>
@@ -9757,7 +9747,7 @@
                 <w:szCs w:val="24"/>
                 <w:lang w:val="en-US"/>
               </w:rPr>
-              <w:t>Cindy, Victoria</w:t>
+              <w:t>Victoria</w:t>
             </w:r>
           </w:p>
         </w:tc>
@@ -10051,7 +10041,7 @@
                 <w:szCs w:val="24"/>
                 <w:lang w:val="en-US"/>
               </w:rPr>
-              <w:t>Cindy, Victoria</w:t>
+              <w:t>Cindy</w:t>
             </w:r>
           </w:p>
         </w:tc>
@@ -10508,7 +10498,7 @@
                 <w:szCs w:val="24"/>
                 <w:lang w:val="en-US"/>
               </w:rPr>
-              <w:t>Cindy</w:t>
+              <w:t>Victoria</w:t>
             </w:r>
           </w:p>
         </w:tc>
@@ -10790,7 +10780,7 @@
                 <w:szCs w:val="24"/>
                 <w:lang w:val="en-US"/>
               </w:rPr>
-              <w:t>Cindy, Victoria</w:t>
+              <w:t>Victoria</w:t>
             </w:r>
           </w:p>
         </w:tc>
@@ -11285,17 +11275,7 @@
                 <w:szCs w:val="24"/>
                 <w:lang w:val="en-US"/>
               </w:rPr>
-              <w:t xml:space="preserve">Sebagai PELANGGAN a.k.a CHEF, saya ingin memperlihatkan hasil kreasi saya secara publik sehingga orang lain bisa </w:t>
-            </w:r>
-            <w:r>
-              <w:rPr>
-                <w:rFonts w:ascii="Times New Roman" w:hAnsi="Times New Roman" w:cs="Times New Roman"/>
-                <w:sz w:val="24"/>
-                <w:szCs w:val="24"/>
-                <w:lang w:val="en-US"/>
-              </w:rPr>
-              <w:lastRenderedPageBreak/>
-              <w:t>mencoba resep/ racika</w:t>
+              <w:t>Sebagai PELANGGAN a.k.a CHEF, saya ingin memperlihatkan hasil kreasi saya secara publik sehingga orang lain bisa mencoba resep/ racika</w:t>
             </w:r>
             <w:r>
               <w:rPr>
@@ -11339,7 +11319,6 @@
                 <w:szCs w:val="24"/>
                 <w:lang w:val="en-US"/>
               </w:rPr>
-              <w:lastRenderedPageBreak/>
               <w:t>Menyediakan penampung data kreasi user dan beberapa data kreasi dummy</w:t>
             </w:r>
           </w:p>
@@ -11487,17 +11466,7 @@
                 <w:szCs w:val="24"/>
                 <w:lang w:val="en-US"/>
               </w:rPr>
-              <w:t xml:space="preserve">Mendesign halaman creation tempat user </w:t>
-            </w:r>
-            <w:r>
-              <w:rPr>
-                <w:rFonts w:ascii="Times New Roman" w:hAnsi="Times New Roman" w:cs="Times New Roman"/>
-                <w:sz w:val="24"/>
-                <w:szCs w:val="24"/>
-                <w:lang w:val="en-US"/>
-              </w:rPr>
-              <w:lastRenderedPageBreak/>
-              <w:t>memposting kreasinya</w:t>
+              <w:t>Mendesign halaman creation tempat user memposting kreasinya</w:t>
             </w:r>
           </w:p>
         </w:tc>
@@ -11525,7 +11494,6 @@
                 <w:szCs w:val="24"/>
                 <w:lang w:val="en-US"/>
               </w:rPr>
-              <w:lastRenderedPageBreak/>
               <w:t>Victoria</w:t>
             </w:r>
           </w:p>
@@ -11967,7 +11935,7 @@
                 <w:szCs w:val="24"/>
                 <w:lang w:val="en-US"/>
               </w:rPr>
-              <w:t>Cindy, Victoria</w:t>
+              <w:t>Cindy</w:t>
             </w:r>
           </w:p>
         </w:tc>
@@ -12299,7 +12267,7 @@
                 <w:szCs w:val="24"/>
                 <w:lang w:val="en-US"/>
               </w:rPr>
-              <w:t>Victoria, Cindy</w:t>
+              <w:t>Victoria</w:t>
             </w:r>
           </w:p>
         </w:tc>
@@ -12446,7 +12414,7 @@
                 <w:szCs w:val="24"/>
                 <w:lang w:val="en-US"/>
               </w:rPr>
-              <w:t>Cindy, Victoria</w:t>
+              <w:t>Victoria</w:t>
             </w:r>
           </w:p>
         </w:tc>
@@ -12593,7 +12561,7 @@
                 <w:szCs w:val="24"/>
                 <w:lang w:val="en-US"/>
               </w:rPr>
-              <w:t>Cindy, Victoria</w:t>
+              <w:t>Victoria</w:t>
             </w:r>
           </w:p>
         </w:tc>
@@ -13471,7 +13439,7 @@
                 <w:szCs w:val="24"/>
                 <w:lang w:val="en-US"/>
               </w:rPr>
-              <w:t>Cindy, Victoria</w:t>
+              <w:t>Cindy</w:t>
             </w:r>
           </w:p>
         </w:tc>
@@ -13731,7 +13699,7 @@
                 <w:szCs w:val="24"/>
                 <w:lang w:val="en-US"/>
               </w:rPr>
-              <w:t xml:space="preserve">Sebagai PELANGGAN, saya ingin mengetahui </w:t>
+              <w:t xml:space="preserve">Sebagai PELANGGAN, saya ingin mengetahui lebih detail apa saja isian menu Burger sehingga saya bisa </w:t>
             </w:r>
             <w:r>
               <w:rPr>
@@ -13741,7 +13709,7 @@
                 <w:lang w:val="en-US"/>
               </w:rPr>
               <w:lastRenderedPageBreak/>
-              <w:t xml:space="preserve">lebih detail apa saja isian menu Burger sehingga saya bisa menghindari memesan menu dengan isian yang tidak saya </w:t>
+              <w:t xml:space="preserve">menghindari memesan menu dengan isian yang tidak saya </w:t>
             </w:r>
             <w:r>
               <w:rPr>
@@ -14246,7 +14214,7 @@
                 <w:szCs w:val="24"/>
                 <w:lang w:val="en-US"/>
               </w:rPr>
-              <w:t>Victoria</w:t>
+              <w:t>Cindy</w:t>
             </w:r>
           </w:p>
         </w:tc>
@@ -14940,7 +14908,7 @@
                 <w:szCs w:val="24"/>
                 <w:lang w:val="en-US"/>
               </w:rPr>
-              <w:t>Cindy, Victoria</w:t>
+              <w:t>Cindy</w:t>
             </w:r>
           </w:p>
         </w:tc>
@@ -15246,7 +15214,7 @@
                 <w:szCs w:val="24"/>
                 <w:lang w:val="en-US"/>
               </w:rPr>
-              <w:t>Cindy</w:t>
+              <w:t>Victoria</w:t>
             </w:r>
           </w:p>
         </w:tc>
@@ -15540,7 +15508,7 @@
                 <w:szCs w:val="24"/>
                 <w:lang w:val="en-US"/>
               </w:rPr>
-              <w:t>Cindy, Victoria</w:t>
+              <w:t>Cindy</w:t>
             </w:r>
           </w:p>
         </w:tc>
@@ -28549,7 +28517,7 @@
 </file>
 
 <file path=word/endnotes.xml><?xml version="1.0" encoding="utf-8"?>
-<w:endnotes xmlns:wpc="http://schemas.microsoft.com/office/word/2010/wordprocessingCanvas" xmlns:cx="http://schemas.microsoft.com/office/drawing/2014/chartex" xmlns:cx1="http://schemas.microsoft.com/office/drawing/2015/9/8/chartex" xmlns:cx2="http://schemas.microsoft.com/office/drawing/2015/10/21/chartex" xmlns:cx3="http://schemas.microsoft.com/office/drawing/2016/5/9/chartex" xmlns:cx4="http://schemas.microsoft.com/office/drawing/2016/5/10/chartex" xmlns:cx5="http://schemas.microsoft.com/office/drawing/2016/5/11/chartex" xmlns:cx6="http://schemas.microsoft.com/office/drawing/2016/5/12/chartex" xmlns:cx7="http://schemas.microsoft.com/office/drawing/2016/5/13/chartex" xmlns:cx8="http://schemas.microsoft.com/office/drawing/2016/5/14/chartex" xmlns:mc="http://schemas.openxmlformats.org/markup-compatibility/2006" xmlns:aink="http://schemas.microsoft.com/office/drawing/2016/ink" xmlns:am3d="http://schemas.microsoft.com/office/drawing/2017/model3d" xmlns:o="urn:schemas-microsoft-com:office:office" xmlns:oel="http://schemas.microsoft.com/office/2019/extlst" xmlns:r="http://schemas.openxmlformats.org/officeDocument/2006/relationships" xmlns:m="http://schemas.openxmlformats.org/officeDocument/2006/math" xmlns:v="urn:schemas-microsoft-com:vml" xmlns:wp14="http://schemas.microsoft.com/office/word/2010/wordprocessingDrawing" xmlns:wp="http://schemas.openxmlformats.org/drawingml/2006/wordprocessingDrawing" xmlns:w10="urn:schemas-microsoft-com:office:word" xmlns:w="http://schemas.openxmlformats.org/wordprocessingml/2006/main" xmlns:w14="http://schemas.microsoft.com/office/word/2010/wordml" xmlns:w15="http://schemas.microsoft.com/office/word/2012/wordml" xmlns:w16cex="http://schemas.microsoft.com/office/word/2018/wordml/cex" xmlns:w16cid="http://schemas.microsoft.com/office/word/2016/wordml/cid" xmlns:w16="http://schemas.microsoft.com/office/word/2018/wordml" xmlns:w16du="http://schemas.microsoft.com/office/word/2023/wordml/word16du" xmlns:w16sdtdh="http://schemas.microsoft.com/office/word/2020/wordml/sdtdatahash" xmlns:w16se="http://schemas.microsoft.com/office/word/2015/wordml/symex" xmlns:wpg="http://schemas.microsoft.com/office/word/2010/wordprocessingGroup" xmlns:wpi="http://schemas.microsoft.com/office/word/2010/wordprocessingInk" xmlns:wne="http://schemas.microsoft.com/office/word/2006/wordml" xmlns:wps="http://schemas.microsoft.com/office/word/2010/wordprocessingShape" mc:Ignorable="w14 w15 w16se w16cid w16 w16cex w16sdtdh wp14">
+<w:endnotes xmlns:wpc="http://schemas.microsoft.com/office/word/2010/wordprocessingCanvas" xmlns:cx="http://schemas.microsoft.com/office/drawing/2014/chartex" xmlns:cx1="http://schemas.microsoft.com/office/drawing/2015/9/8/chartex" xmlns:cx2="http://schemas.microsoft.com/office/drawing/2015/10/21/chartex" xmlns:cx3="http://schemas.microsoft.com/office/drawing/2016/5/9/chartex" xmlns:cx4="http://schemas.microsoft.com/office/drawing/2016/5/10/chartex" xmlns:cx5="http://schemas.microsoft.com/office/drawing/2016/5/11/chartex" xmlns:cx6="http://schemas.microsoft.com/office/drawing/2016/5/12/chartex" xmlns:cx7="http://schemas.microsoft.com/office/drawing/2016/5/13/chartex" xmlns:cx8="http://schemas.microsoft.com/office/drawing/2016/5/14/chartex" xmlns:mc="http://schemas.openxmlformats.org/markup-compatibility/2006" xmlns:aink="http://schemas.microsoft.com/office/drawing/2016/ink" xmlns:am3d="http://schemas.microsoft.com/office/drawing/2017/model3d" xmlns:o="urn:schemas-microsoft-com:office:office" xmlns:oel="http://schemas.microsoft.com/office/2019/extlst" xmlns:r="http://schemas.openxmlformats.org/officeDocument/2006/relationships" xmlns:m="http://schemas.openxmlformats.org/officeDocument/2006/math" xmlns:v="urn:schemas-microsoft-com:vml" xmlns:wp14="http://schemas.microsoft.com/office/word/2010/wordprocessingDrawing" xmlns:wp="http://schemas.openxmlformats.org/drawingml/2006/wordprocessingDrawing" xmlns:w10="urn:schemas-microsoft-com:office:word" xmlns:w="http://schemas.openxmlformats.org/wordprocessingml/2006/main" xmlns:w14="http://schemas.microsoft.com/office/word/2010/wordml" xmlns:w15="http://schemas.microsoft.com/office/word/2012/wordml" xmlns:w16cex="http://schemas.microsoft.com/office/word/2018/wordml/cex" xmlns:w16cid="http://schemas.microsoft.com/office/word/2016/wordml/cid" xmlns:w16="http://schemas.microsoft.com/office/word/2018/wordml" xmlns:w16sdtdh="http://schemas.microsoft.com/office/word/2020/wordml/sdtdatahash" xmlns:w16se="http://schemas.microsoft.com/office/word/2015/wordml/symex" xmlns:wpg="http://schemas.microsoft.com/office/word/2010/wordprocessingGroup" xmlns:wpi="http://schemas.microsoft.com/office/word/2010/wordprocessingInk" xmlns:wne="http://schemas.microsoft.com/office/word/2006/wordml" xmlns:wps="http://schemas.microsoft.com/office/word/2010/wordprocessingShape" mc:Ignorable="w14 w15 w16se w16cid w16 w16cex w16sdtdh wp14">
   <w:endnote w:type="separator" w:id="-1">
     <w:p>
       <w:pPr>
@@ -28574,7 +28542,7 @@
 </file>
 
 <file path=word/footer1.xml><?xml version="1.0" encoding="utf-8"?>
-<w:ftr xmlns:wpc="http://schemas.microsoft.com/office/word/2010/wordprocessingCanvas" xmlns:cx="http://schemas.microsoft.com/office/drawing/2014/chartex" xmlns:cx1="http://schemas.microsoft.com/office/drawing/2015/9/8/chartex" xmlns:cx2="http://schemas.microsoft.com/office/drawing/2015/10/21/chartex" xmlns:cx3="http://schemas.microsoft.com/office/drawing/2016/5/9/chartex" xmlns:cx4="http://schemas.microsoft.com/office/drawing/2016/5/10/chartex" xmlns:cx5="http://schemas.microsoft.com/office/drawing/2016/5/11/chartex" xmlns:cx6="http://schemas.microsoft.com/office/drawing/2016/5/12/chartex" xmlns:cx7="http://schemas.microsoft.com/office/drawing/2016/5/13/chartex" xmlns:cx8="http://schemas.microsoft.com/office/drawing/2016/5/14/chartex" xmlns:mc="http://schemas.openxmlformats.org/markup-compatibility/2006" xmlns:aink="http://schemas.microsoft.com/office/drawing/2016/ink" xmlns:am3d="http://schemas.microsoft.com/office/drawing/2017/model3d" xmlns:o="urn:schemas-microsoft-com:office:office" xmlns:oel="http://schemas.microsoft.com/office/2019/extlst" xmlns:r="http://schemas.openxmlformats.org/officeDocument/2006/relationships" xmlns:m="http://schemas.openxmlformats.org/officeDocument/2006/math" xmlns:v="urn:schemas-microsoft-com:vml" xmlns:wp14="http://schemas.microsoft.com/office/word/2010/wordprocessingDrawing" xmlns:wp="http://schemas.openxmlformats.org/drawingml/2006/wordprocessingDrawing" xmlns:w10="urn:schemas-microsoft-com:office:word" xmlns:w="http://schemas.openxmlformats.org/wordprocessingml/2006/main" xmlns:w14="http://schemas.microsoft.com/office/word/2010/wordml" xmlns:w15="http://schemas.microsoft.com/office/word/2012/wordml" xmlns:w16cex="http://schemas.microsoft.com/office/word/2018/wordml/cex" xmlns:w16cid="http://schemas.microsoft.com/office/word/2016/wordml/cid" xmlns:w16="http://schemas.microsoft.com/office/word/2018/wordml" xmlns:w16du="http://schemas.microsoft.com/office/word/2023/wordml/word16du" xmlns:w16sdtdh="http://schemas.microsoft.com/office/word/2020/wordml/sdtdatahash" xmlns:w16se="http://schemas.microsoft.com/office/word/2015/wordml/symex" xmlns:wpg="http://schemas.microsoft.com/office/word/2010/wordprocessingGroup" xmlns:wpi="http://schemas.microsoft.com/office/word/2010/wordprocessingInk" xmlns:wne="http://schemas.microsoft.com/office/word/2006/wordml" xmlns:wps="http://schemas.microsoft.com/office/word/2010/wordprocessingShape" mc:Ignorable="w14 w15 w16se w16cid w16 w16cex w16sdtdh wp14">
+<w:ftr xmlns:wpc="http://schemas.microsoft.com/office/word/2010/wordprocessingCanvas" xmlns:cx="http://schemas.microsoft.com/office/drawing/2014/chartex" xmlns:cx1="http://schemas.microsoft.com/office/drawing/2015/9/8/chartex" xmlns:cx2="http://schemas.microsoft.com/office/drawing/2015/10/21/chartex" xmlns:cx3="http://schemas.microsoft.com/office/drawing/2016/5/9/chartex" xmlns:cx4="http://schemas.microsoft.com/office/drawing/2016/5/10/chartex" xmlns:cx5="http://schemas.microsoft.com/office/drawing/2016/5/11/chartex" xmlns:cx6="http://schemas.microsoft.com/office/drawing/2016/5/12/chartex" xmlns:cx7="http://schemas.microsoft.com/office/drawing/2016/5/13/chartex" xmlns:cx8="http://schemas.microsoft.com/office/drawing/2016/5/14/chartex" xmlns:mc="http://schemas.openxmlformats.org/markup-compatibility/2006" xmlns:aink="http://schemas.microsoft.com/office/drawing/2016/ink" xmlns:am3d="http://schemas.microsoft.com/office/drawing/2017/model3d" xmlns:o="urn:schemas-microsoft-com:office:office" xmlns:oel="http://schemas.microsoft.com/office/2019/extlst" xmlns:r="http://schemas.openxmlformats.org/officeDocument/2006/relationships" xmlns:m="http://schemas.openxmlformats.org/officeDocument/2006/math" xmlns:v="urn:schemas-microsoft-com:vml" xmlns:wp14="http://schemas.microsoft.com/office/word/2010/wordprocessingDrawing" xmlns:wp="http://schemas.openxmlformats.org/drawingml/2006/wordprocessingDrawing" xmlns:w10="urn:schemas-microsoft-com:office:word" xmlns:w="http://schemas.openxmlformats.org/wordprocessingml/2006/main" xmlns:w14="http://schemas.microsoft.com/office/word/2010/wordml" xmlns:w15="http://schemas.microsoft.com/office/word/2012/wordml" xmlns:w16cex="http://schemas.microsoft.com/office/word/2018/wordml/cex" xmlns:w16cid="http://schemas.microsoft.com/office/word/2016/wordml/cid" xmlns:w16="http://schemas.microsoft.com/office/word/2018/wordml" xmlns:w16sdtdh="http://schemas.microsoft.com/office/word/2020/wordml/sdtdatahash" xmlns:w16se="http://schemas.microsoft.com/office/word/2015/wordml/symex" xmlns:wpg="http://schemas.microsoft.com/office/word/2010/wordprocessingGroup" xmlns:wpi="http://schemas.microsoft.com/office/word/2010/wordprocessingInk" xmlns:wne="http://schemas.microsoft.com/office/word/2006/wordml" xmlns:wps="http://schemas.microsoft.com/office/word/2010/wordprocessingShape" mc:Ignorable="w14 w15 w16se w16cid w16 w16cex w16sdtdh wp14">
   <w:sdt>
     <w:sdtPr>
       <w:id w:val="-1842843270"/>
@@ -28616,7 +28584,7 @@
 </file>
 
 <file path=word/footnotes.xml><?xml version="1.0" encoding="utf-8"?>
-<w:footnotes xmlns:wpc="http://schemas.microsoft.com/office/word/2010/wordprocessingCanvas" xmlns:cx="http://schemas.microsoft.com/office/drawing/2014/chartex" xmlns:cx1="http://schemas.microsoft.com/office/drawing/2015/9/8/chartex" xmlns:cx2="http://schemas.microsoft.com/office/drawing/2015/10/21/chartex" xmlns:cx3="http://schemas.microsoft.com/office/drawing/2016/5/9/chartex" xmlns:cx4="http://schemas.microsoft.com/office/drawing/2016/5/10/chartex" xmlns:cx5="http://schemas.microsoft.com/office/drawing/2016/5/11/chartex" xmlns:cx6="http://schemas.microsoft.com/office/drawing/2016/5/12/chartex" xmlns:cx7="http://schemas.microsoft.com/office/drawing/2016/5/13/chartex" xmlns:cx8="http://schemas.microsoft.com/office/drawing/2016/5/14/chartex" xmlns:mc="http://schemas.openxmlformats.org/markup-compatibility/2006" xmlns:aink="http://schemas.microsoft.com/office/drawing/2016/ink" xmlns:am3d="http://schemas.microsoft.com/office/drawing/2017/model3d" xmlns:o="urn:schemas-microsoft-com:office:office" xmlns:oel="http://schemas.microsoft.com/office/2019/extlst" xmlns:r="http://schemas.openxmlformats.org/officeDocument/2006/relationships" xmlns:m="http://schemas.openxmlformats.org/officeDocument/2006/math" xmlns:v="urn:schemas-microsoft-com:vml" xmlns:wp14="http://schemas.microsoft.com/office/word/2010/wordprocessingDrawing" xmlns:wp="http://schemas.openxmlformats.org/drawingml/2006/wordprocessingDrawing" xmlns:w10="urn:schemas-microsoft-com:office:word" xmlns:w="http://schemas.openxmlformats.org/wordprocessingml/2006/main" xmlns:w14="http://schemas.microsoft.com/office/word/2010/wordml" xmlns:w15="http://schemas.microsoft.com/office/word/2012/wordml" xmlns:w16cex="http://schemas.microsoft.com/office/word/2018/wordml/cex" xmlns:w16cid="http://schemas.microsoft.com/office/word/2016/wordml/cid" xmlns:w16="http://schemas.microsoft.com/office/word/2018/wordml" xmlns:w16du="http://schemas.microsoft.com/office/word/2023/wordml/word16du" xmlns:w16sdtdh="http://schemas.microsoft.com/office/word/2020/wordml/sdtdatahash" xmlns:w16se="http://schemas.microsoft.com/office/word/2015/wordml/symex" xmlns:wpg="http://schemas.microsoft.com/office/word/2010/wordprocessingGroup" xmlns:wpi="http://schemas.microsoft.com/office/word/2010/wordprocessingInk" xmlns:wne="http://schemas.microsoft.com/office/word/2006/wordml" xmlns:wps="http://schemas.microsoft.com/office/word/2010/wordprocessingShape" mc:Ignorable="w14 w15 w16se w16cid w16 w16cex w16sdtdh wp14">
+<w:footnotes xmlns:wpc="http://schemas.microsoft.com/office/word/2010/wordprocessingCanvas" xmlns:cx="http://schemas.microsoft.com/office/drawing/2014/chartex" xmlns:cx1="http://schemas.microsoft.com/office/drawing/2015/9/8/chartex" xmlns:cx2="http://schemas.microsoft.com/office/drawing/2015/10/21/chartex" xmlns:cx3="http://schemas.microsoft.com/office/drawing/2016/5/9/chartex" xmlns:cx4="http://schemas.microsoft.com/office/drawing/2016/5/10/chartex" xmlns:cx5="http://schemas.microsoft.com/office/drawing/2016/5/11/chartex" xmlns:cx6="http://schemas.microsoft.com/office/drawing/2016/5/12/chartex" xmlns:cx7="http://schemas.microsoft.com/office/drawing/2016/5/13/chartex" xmlns:cx8="http://schemas.microsoft.com/office/drawing/2016/5/14/chartex" xmlns:mc="http://schemas.openxmlformats.org/markup-compatibility/2006" xmlns:aink="http://schemas.microsoft.com/office/drawing/2016/ink" xmlns:am3d="http://schemas.microsoft.com/office/drawing/2017/model3d" xmlns:o="urn:schemas-microsoft-com:office:office" xmlns:oel="http://schemas.microsoft.com/office/2019/extlst" xmlns:r="http://schemas.openxmlformats.org/officeDocument/2006/relationships" xmlns:m="http://schemas.openxmlformats.org/officeDocument/2006/math" xmlns:v="urn:schemas-microsoft-com:vml" xmlns:wp14="http://schemas.microsoft.com/office/word/2010/wordprocessingDrawing" xmlns:wp="http://schemas.openxmlformats.org/drawingml/2006/wordprocessingDrawing" xmlns:w10="urn:schemas-microsoft-com:office:word" xmlns:w="http://schemas.openxmlformats.org/wordprocessingml/2006/main" xmlns:w14="http://schemas.microsoft.com/office/word/2010/wordml" xmlns:w15="http://schemas.microsoft.com/office/word/2012/wordml" xmlns:w16cex="http://schemas.microsoft.com/office/word/2018/wordml/cex" xmlns:w16cid="http://schemas.microsoft.com/office/word/2016/wordml/cid" xmlns:w16="http://schemas.microsoft.com/office/word/2018/wordml" xmlns:w16sdtdh="http://schemas.microsoft.com/office/word/2020/wordml/sdtdatahash" xmlns:w16se="http://schemas.microsoft.com/office/word/2015/wordml/symex" xmlns:wpg="http://schemas.microsoft.com/office/word/2010/wordprocessingGroup" xmlns:wpi="http://schemas.microsoft.com/office/word/2010/wordprocessingInk" xmlns:wne="http://schemas.microsoft.com/office/word/2006/wordml" xmlns:wps="http://schemas.microsoft.com/office/word/2010/wordprocessingShape" mc:Ignorable="w14 w15 w16se w16cid w16 w16cex w16sdtdh wp14">
   <w:footnote w:type="separator" w:id="-1">
     <w:p>
       <w:pPr>

</xml_diff>